<commit_message>
Add ref to Mobiles' OS statistic
</commit_message>
<xml_diff>
--- a/References.docx
+++ b/References.docx
@@ -179,41 +179,114 @@
         <w:t>:</w:t>
       </w:r>
       <w:r>
+        <w:t xml:space="preserve"> Компьютерная школа </w:t>
+      </w:r>
+      <w:r>
+        <w:rPr>
+          <w:b/>
+          <w:lang w:val="en-US"/>
+        </w:rPr>
+        <w:t>Hillel IT School</w:t>
+      </w:r>
+      <w:r>
+        <w:t>, курс</w:t>
+      </w:r>
+      <w:r>
+        <w:rPr>
+          <w:lang w:val="en-US"/>
+        </w:rPr>
+        <w:t xml:space="preserve"> QA Manual Basic,</w:t>
+      </w:r>
+      <w:r>
+        <w:rPr>
+          <w:lang w:val="uk-UA"/>
+        </w:rPr>
         <w:t xml:space="preserve"> </w:t>
       </w:r>
       <w:r>
-        <w:t xml:space="preserve">Компьютерная школа </w:t>
-      </w:r>
-      <w:r>
-        <w:rPr>
-          <w:b/>
-          <w:lang w:val="en-US"/>
-        </w:rPr>
-        <w:t>Hillel IT School</w:t>
-      </w:r>
-      <w:r>
-        <w:t>, курс</w:t>
-      </w:r>
-      <w:r>
-        <w:rPr>
-          <w:lang w:val="en-US"/>
-        </w:rPr>
-        <w:t xml:space="preserve"> QA Manual Basic,</w:t>
-      </w:r>
-      <w:r>
-        <w:rPr>
-          <w:lang w:val="uk-UA"/>
+        <w:t>Презентация «</w:t>
+      </w:r>
+      <w:r>
+        <w:t>Тестирование Web GUI</w:t>
+      </w:r>
+      <w:r>
+        <w:t>»</w:t>
+      </w:r>
+    </w:p>
+    <w:p>
+      <w:pPr>
+        <w:pStyle w:val="a3"/>
+        <w:numPr>
+          <w:ilvl w:val="0"/>
+          <w:numId w:val="1"/>
+        </w:numPr>
+      </w:pPr>
+      <w:r>
+        <w:t>Ресурс</w:t>
+      </w:r>
+      <w:r>
+        <w:rPr>
+          <w:lang w:val="en-US"/>
+        </w:rPr>
+        <w:t xml:space="preserve">: </w:t>
+      </w:r>
+      <w:r>
+        <w:t>Блог</w:t>
+      </w:r>
+      <w:r>
+        <w:t xml:space="preserve"> Агентств</w:t>
+      </w:r>
+      <w:r>
+        <w:t>а</w:t>
+      </w:r>
+      <w:r>
+        <w:t xml:space="preserve"> полного цикла</w:t>
+      </w:r>
+      <w:r>
+        <w:rPr>
+          <w:lang w:val="en-US"/>
         </w:rPr>
         <w:t xml:space="preserve"> </w:t>
       </w:r>
       <w:r>
-        <w:t>Презентация «</w:t>
-      </w:r>
-      <w:r>
-        <w:t>Тестирование Web GUI</w:t>
-      </w:r>
-      <w:r>
-        <w:t>»</w:t>
+        <w:rPr>
+          <w:b/>
+          <w:noProof/>
+          <w:lang w:val="en-US"/>
+        </w:rPr>
+        <w:t xml:space="preserve">Boroda </w:t>
+      </w:r>
+      <w:r>
+        <w:rPr>
+          <w:b/>
+          <w:lang w:val="en-US"/>
+        </w:rPr>
+        <w:t>Digital</w:t>
+      </w:r>
+      <w:r>
+        <w:rPr>
+          <w:lang w:val="en-US"/>
+        </w:rPr>
+        <w:t xml:space="preserve">, </w:t>
+      </w:r>
+      <w:r>
+        <w:rPr>
+          <w:noProof/>
+        </w:rPr>
+        <w:t>статья «Элементы интерфейса сайта»</w:t>
+      </w:r>
+      <w:r>
+        <w:rPr>
+          <w:noProof/>
+        </w:rPr>
+        <w:t xml:space="preserve"> / </w:t>
+      </w:r>
+      <w:r>
+        <w:rPr>
+          <w:noProof/>
+          <w:lang w:val="en-US"/>
+        </w:rPr>
+        <w:t>unknown 2020-05-19</w:t>
       </w:r>
     </w:p>
     <w:p>
@@ -231,137 +304,43 @@
         <w:rPr>
           <w:lang w:val="en-US"/>
         </w:rPr>
-        <w:t>:</w:t>
-      </w:r>
-      <w:r>
-        <w:rPr>
-          <w:lang w:val="en-US"/>
-        </w:rPr>
+        <w:t xml:space="preserve">: </w:t>
+      </w:r>
+      <w:r>
+        <w:t>Блог</w:t>
+      </w:r>
+      <w:r>
         <w:t xml:space="preserve"> </w:t>
       </w:r>
       <w:r>
-        <w:t>Блог</w:t>
-      </w:r>
-      <w:r>
-        <w:t xml:space="preserve"> Агентств</w:t>
-      </w:r>
-      <w:r>
-        <w:t>а</w:t>
-      </w:r>
-      <w:r>
-        <w:t xml:space="preserve"> полного цикла</w:t>
-      </w:r>
-      <w:r>
-        <w:rPr>
+        <w:t xml:space="preserve">Портала </w:t>
+      </w:r>
+      <w:r>
+        <w:rPr>
+          <w:b/>
+          <w:noProof/>
+          <w:lang w:val="en-US"/>
+        </w:rPr>
+        <w:t>bool.dev</w:t>
+      </w:r>
+      <w:r>
+        <w:rPr>
+          <w:lang w:val="en-US"/>
+        </w:rPr>
+        <w:t>,</w:t>
+      </w:r>
+      <w:r>
+        <w:rPr>
+          <w:noProof/>
           <w:lang w:val="en-US"/>
         </w:rPr>
         <w:t xml:space="preserve"> </w:t>
       </w:r>
       <w:r>
         <w:rPr>
-          <w:b/>
           <w:noProof/>
-          <w:lang w:val="en-US"/>
-        </w:rPr>
-        <w:t xml:space="preserve">Boroda </w:t>
-      </w:r>
-      <w:r>
-        <w:rPr>
-          <w:b/>
-          <w:lang w:val="en-US"/>
-        </w:rPr>
-        <w:t>Digital</w:t>
-      </w:r>
-      <w:r>
-        <w:rPr>
-          <w:lang w:val="en-US"/>
-        </w:rPr>
-        <w:t xml:space="preserve">, </w:t>
-      </w:r>
-      <w:r>
-        <w:rPr>
-          <w:noProof/>
-        </w:rPr>
-        <w:t>статья</w:t>
-      </w:r>
-      <w:r>
-        <w:rPr>
-          <w:noProof/>
-        </w:rPr>
-        <w:t xml:space="preserve"> «Элементы интерфейса сайта»</w:t>
-      </w:r>
-      <w:r>
-        <w:rPr>
-          <w:noProof/>
-        </w:rPr>
-        <w:t xml:space="preserve"> / </w:t>
-      </w:r>
-      <w:r>
-        <w:rPr>
-          <w:noProof/>
-          <w:lang w:val="en-US"/>
-        </w:rPr>
-        <w:t>unknown 2020-05-19</w:t>
-      </w:r>
-    </w:p>
-    <w:p>
-      <w:pPr>
-        <w:pStyle w:val="a3"/>
-        <w:numPr>
-          <w:ilvl w:val="0"/>
-          <w:numId w:val="1"/>
-        </w:numPr>
-      </w:pPr>
-      <w:r>
-        <w:t>Ресурс</w:t>
-      </w:r>
-      <w:r>
-        <w:rPr>
-          <w:lang w:val="en-US"/>
-        </w:rPr>
-        <w:t xml:space="preserve">: </w:t>
-      </w:r>
-      <w:r>
-        <w:t>Блог</w:t>
-      </w:r>
-      <w:r>
-        <w:t xml:space="preserve"> </w:t>
-      </w:r>
-      <w:r>
-        <w:t xml:space="preserve">Портала </w:t>
-      </w:r>
-      <w:r>
-        <w:rPr>
-          <w:b/>
-          <w:noProof/>
-          <w:lang w:val="en-US"/>
-        </w:rPr>
-        <w:t>bool.dev</w:t>
-      </w:r>
-      <w:r>
-        <w:rPr>
-          <w:lang w:val="en-US"/>
-        </w:rPr>
-        <w:t>,</w:t>
-      </w:r>
-      <w:r>
-        <w:rPr>
-          <w:noProof/>
-          <w:lang w:val="en-US"/>
-        </w:rPr>
-        <w:t xml:space="preserve"> </w:t>
-      </w:r>
-      <w:r>
-        <w:rPr>
-          <w:noProof/>
-        </w:rPr>
-        <w:t>статья</w:t>
-      </w:r>
-      <w:r>
-        <w:rPr>
-          <w:noProof/>
-        </w:rPr>
-        <w:t xml:space="preserve"> «</w:t>
+        </w:rPr>
+        <w:t>статья «</w:t>
       </w:r>
       <w:r>
         <w:rPr>
@@ -468,19 +447,7 @@
           <w:rPr>
             <w:rStyle w:val="a4"/>
           </w:rPr>
-          <w:t>https://habr.com/ru/company/logomachine</w:t>
-        </w:r>
-        <w:r>
-          <w:rPr>
-            <w:rStyle w:val="a4"/>
-          </w:rPr>
-          <w:t>/</w:t>
-        </w:r>
-        <w:r>
-          <w:rPr>
-            <w:rStyle w:val="a4"/>
-          </w:rPr>
-          <w:t>blog/337758/</w:t>
+          <w:t>https://habr.com/ru/company/logomachine/blog/337758/</w:t>
         </w:r>
       </w:hyperlink>
     </w:p>
@@ -499,51 +466,39 @@
         <w:rPr>
           <w:lang w:val="en-US"/>
         </w:rPr>
-        <w:t>:</w:t>
-      </w:r>
-      <w:r>
-        <w:rPr>
-          <w:lang w:val="en-US"/>
-        </w:rPr>
+        <w:t xml:space="preserve">: </w:t>
+      </w:r>
+      <w:r>
+        <w:rPr>
+          <w:lang w:val="en-US"/>
+        </w:rPr>
+        <w:t>ADVERTISE.IN.UA</w:t>
+      </w:r>
+      <w:r>
+        <w:t xml:space="preserve">, </w:t>
+      </w:r>
+      <w:r>
+        <w:t>информационный портал</w:t>
+      </w:r>
+      <w:r>
         <w:t xml:space="preserve"> </w:t>
       </w:r>
       <w:r>
         <w:rPr>
-          <w:lang w:val="en-US"/>
-        </w:rPr>
-        <w:t>ADVERTISE.IN.UA</w:t>
+          <w:b/>
+          <w:noProof/>
+          <w:lang w:val="en-US"/>
+        </w:rPr>
+        <w:t>infobiz</w:t>
       </w:r>
       <w:r>
         <w:t xml:space="preserve">, </w:t>
       </w:r>
       <w:r>
-        <w:t>информационный портал</w:t>
-      </w:r>
-      <w:r>
-        <w:t xml:space="preserve"> </w:t>
-      </w:r>
-      <w:r>
-        <w:rPr>
-          <w:b/>
+        <w:rPr>
           <w:noProof/>
-          <w:lang w:val="en-US"/>
-        </w:rPr>
-        <w:t>infobiz</w:t>
-      </w:r>
-      <w:r>
-        <w:t xml:space="preserve">, </w:t>
-      </w:r>
-      <w:r>
-        <w:rPr>
-          <w:noProof/>
-        </w:rPr>
-        <w:t>статья</w:t>
-      </w:r>
-      <w:r>
-        <w:rPr>
-          <w:noProof/>
-        </w:rPr>
-        <w:t xml:space="preserve"> «</w:t>
+        </w:rPr>
+        <w:t>статья «</w:t>
       </w:r>
       <w:r>
         <w:rPr>
@@ -580,7 +535,6 @@
           <w:lang w:val="en-US"/>
         </w:rPr>
       </w:pPr>
-      <w:proofErr w:type="spellStart"/>
       <w:r>
         <w:rPr>
           <w:b/>
@@ -589,37 +543,176 @@
           <w:u w:val="single"/>
           <w:lang w:val="en-US"/>
         </w:rPr>
-        <w:t>Xxxxxxxxxxxxxxxx</w:t>
-      </w:r>
-      <w:proofErr w:type="spellEnd"/>
-    </w:p>
-    <w:p>
-      <w:pPr>
-        <w:pStyle w:val="a3"/>
-        <w:numPr>
-          <w:ilvl w:val="0"/>
-          <w:numId w:val="2"/>
-        </w:numPr>
-      </w:pPr>
-      <w:proofErr w:type="spellStart"/>
-      <w:r>
-        <w:t>Хххххххххххххххххххх</w:t>
-      </w:r>
-      <w:proofErr w:type="spellEnd"/>
-    </w:p>
-    <w:p>
-      <w:pPr>
-        <w:pStyle w:val="a3"/>
-        <w:numPr>
-          <w:ilvl w:val="0"/>
-          <w:numId w:val="2"/>
-        </w:numPr>
-      </w:pPr>
-      <w:proofErr w:type="spellStart"/>
-      <w:r>
-        <w:t>Хххххххххххххххххххх</w:t>
-      </w:r>
-      <w:proofErr w:type="spellEnd"/>
+        <w:t>Mobile</w:t>
+      </w:r>
+    </w:p>
+    <w:p>
+      <w:pPr>
+        <w:pStyle w:val="a3"/>
+        <w:numPr>
+          <w:ilvl w:val="0"/>
+          <w:numId w:val="2"/>
+        </w:numPr>
+        <w:rPr>
+          <w:b/>
+          <w:lang w:val="uk-UA"/>
+        </w:rPr>
+      </w:pPr>
+      <w:r>
+        <w:rPr>
+          <w:b/>
+        </w:rPr>
+        <w:t>Статистика Операционные системы, смартфоны, мир (</w:t>
+      </w:r>
+      <w:r>
+        <w:rPr>
+          <w:b/>
+          <w:lang w:val="uk-UA"/>
+        </w:rPr>
+        <w:t>04/</w:t>
+      </w:r>
+      <w:r>
+        <w:rPr>
+          <w:b/>
+          <w:lang w:val="en-US"/>
+        </w:rPr>
+        <w:t xml:space="preserve">2020) </w:t>
+      </w:r>
+    </w:p>
+    <w:p>
+      <w:pPr>
+        <w:pStyle w:val="a3"/>
+        <w:ind w:left="360"/>
+      </w:pPr>
+      <w:r>
+        <w:t xml:space="preserve">Интернет </w:t>
+      </w:r>
+      <w:r>
+        <w:t>издание</w:t>
+      </w:r>
+      <w:r>
+        <w:t xml:space="preserve"> «</w:t>
+      </w:r>
+      <w:r>
+        <w:rPr>
+          <w:noProof/>
+          <w:lang w:val="en-US"/>
+        </w:rPr>
+        <w:t>Маркетер</w:t>
+      </w:r>
+      <w:r>
+        <w:t xml:space="preserve">», </w:t>
+      </w:r>
+      <w:r>
+        <w:br/>
+        <w:t xml:space="preserve">статья «Самые популярные операционные системы мира </w:t>
+      </w:r>
+      <w:r>
+        <w:t>2020</w:t>
+      </w:r>
+      <w:r>
+        <w:t>» / 2020-05-04 Антон Юдин</w:t>
+      </w:r>
+    </w:p>
+    <w:p>
+      <w:pPr>
+        <w:pStyle w:val="a3"/>
+        <w:ind w:left="360"/>
+        <w:rPr>
+          <w:lang w:val="uk-UA"/>
+        </w:rPr>
+      </w:pPr>
+      <w:r>
+        <w:rPr>
+          <w:lang w:val="en-US"/>
+        </w:rPr>
+        <w:t>https://marketer.ua/stats-operating-system-2020/</w:t>
+      </w:r>
+    </w:p>
+    <w:p>
+      <w:pPr>
+        <w:pStyle w:val="a3"/>
+        <w:numPr>
+          <w:ilvl w:val="0"/>
+          <w:numId w:val="2"/>
+        </w:numPr>
+        <w:rPr>
+          <w:b/>
+        </w:rPr>
+      </w:pPr>
+      <w:r>
+        <w:rPr>
+          <w:b/>
+        </w:rPr>
+        <w:t xml:space="preserve">Как снять </w:t>
+      </w:r>
+      <w:proofErr w:type="spellStart"/>
+      <w:r>
+        <w:rPr>
+          <w:b/>
+        </w:rPr>
+        <w:t>crash</w:t>
+      </w:r>
+      <w:proofErr w:type="spellEnd"/>
+      <w:r>
+        <w:rPr>
+          <w:b/>
+        </w:rPr>
+        <w:t>-логи устройства</w:t>
+      </w:r>
+    </w:p>
+    <w:p>
+      <w:pPr>
+        <w:pStyle w:val="a3"/>
+        <w:ind w:left="360"/>
+      </w:pPr>
+      <w:r>
+        <w:t xml:space="preserve">Площадка по ответам на вопросы </w:t>
+      </w:r>
+      <w:bookmarkStart w:id="0" w:name="_GoBack"/>
+      <w:bookmarkEnd w:id="0"/>
+      <w:r>
+        <w:t>«</w:t>
+      </w:r>
+      <w:proofErr w:type="spellStart"/>
+      <w:r>
+        <w:t>Tilting</w:t>
+      </w:r>
+      <w:proofErr w:type="spellEnd"/>
+      <w:r>
+        <w:t xml:space="preserve"> </w:t>
+      </w:r>
+      <w:proofErr w:type="spellStart"/>
+      <w:r>
+        <w:t>Point</w:t>
+      </w:r>
+      <w:proofErr w:type="spellEnd"/>
+      <w:r>
+        <w:t>»</w:t>
+      </w:r>
+    </w:p>
+    <w:p>
+      <w:pPr>
+        <w:pStyle w:val="a3"/>
+        <w:ind w:left="360"/>
+      </w:pPr>
+      <w:r>
+        <w:t>Статья «</w:t>
+      </w:r>
+      <w:r>
+        <w:t xml:space="preserve">Как снять </w:t>
+      </w:r>
+      <w:proofErr w:type="spellStart"/>
+      <w:r>
+        <w:t>crash</w:t>
+      </w:r>
+      <w:proofErr w:type="spellEnd"/>
+      <w:r>
+        <w:t>-логи устройства?</w:t>
+      </w:r>
+      <w:r>
+        <w:t>» / 2022-05-24</w:t>
+      </w:r>
     </w:p>
     <w:p>
       <w:pPr>
@@ -925,6 +1018,7 @@
           <w:u w:val="single"/>
           <w:lang w:val="en-US"/>
         </w:rPr>
+        <w:lastRenderedPageBreak/>
         <w:t>Xxxxxxxxxxxxxxxx</w:t>
       </w:r>
       <w:proofErr w:type="spellEnd"/>
@@ -995,7 +1089,6 @@
       </w:pPr>
       <w:proofErr w:type="spellStart"/>
       <w:r>
-        <w:lastRenderedPageBreak/>
         <w:t>Хххххххххххххххххххх</w:t>
       </w:r>
       <w:proofErr w:type="spellEnd"/>
@@ -1694,6 +1787,7 @@
       </w:pPr>
       <w:proofErr w:type="spellStart"/>
       <w:r>
+        <w:lastRenderedPageBreak/>
         <w:t>Хххххххххххххххххххх</w:t>
       </w:r>
       <w:proofErr w:type="spellEnd"/>
@@ -1766,7 +1860,6 @@
       </w:pPr>
       <w:proofErr w:type="spellStart"/>
       <w:r>
-        <w:lastRenderedPageBreak/>
         <w:t>Хххххххххххххххххххх</w:t>
       </w:r>
       <w:proofErr w:type="spellEnd"/>
@@ -2282,8 +2375,6 @@
           <w:lang w:val="en-US"/>
         </w:rPr>
       </w:pPr>
-      <w:bookmarkStart w:id="0" w:name="_GoBack"/>
-      <w:bookmarkEnd w:id="0"/>
     </w:p>
     <w:p/>
     <w:p/>
@@ -2696,6 +2787,7 @@
   <w:style w:type="character" w:default="1" w:styleId="a0">
     <w:name w:val="Default Paragraph Font"/>
     <w:uiPriority w:val="1"/>
+    <w:semiHidden/>
     <w:unhideWhenUsed/>
   </w:style>
   <w:style w:type="table" w:default="1" w:styleId="a1">
@@ -2915,6 +3007,7 @@
   <w:style w:type="character" w:default="1" w:styleId="a0">
     <w:name w:val="Default Paragraph Font"/>
     <w:uiPriority w:val="1"/>
+    <w:semiHidden/>
     <w:unhideWhenUsed/>
   </w:style>
   <w:style w:type="table" w:default="1" w:styleId="a1">

</xml_diff>

<commit_message>
Add ref to the ADB section
</commit_message>
<xml_diff>
--- a/References.docx
+++ b/References.docx
@@ -585,13 +585,7 @@
         <w:ind w:left="360"/>
       </w:pPr>
       <w:r>
-        <w:t xml:space="preserve">Интернет </w:t>
-      </w:r>
-      <w:r>
-        <w:t>издание</w:t>
-      </w:r>
-      <w:r>
-        <w:t xml:space="preserve"> «</w:t>
+        <w:t>Интернет издание «</w:t>
       </w:r>
       <w:r>
         <w:rPr>
@@ -605,13 +599,7 @@
       </w:r>
       <w:r>
         <w:br/>
-        <w:t xml:space="preserve">статья «Самые популярные операционные системы мира </w:t>
-      </w:r>
-      <w:r>
-        <w:t>2020</w:t>
-      </w:r>
-      <w:r>
-        <w:t>» / 2020-05-04 Антон Юдин</w:t>
+        <w:t>статья «Самые популярные операционные системы мира 2020» / 2020-05-04 Антон Юдин</w:t>
       </w:r>
     </w:p>
     <w:p>
@@ -646,14 +634,13 @@
         </w:rPr>
         <w:t xml:space="preserve">Как снять </w:t>
       </w:r>
-      <w:proofErr w:type="spellStart"/>
-      <w:r>
-        <w:rPr>
-          <w:b/>
+      <w:r>
+        <w:rPr>
+          <w:b/>
+          <w:lang w:val="en-US"/>
         </w:rPr>
         <w:t>crash</w:t>
       </w:r>
-      <w:proofErr w:type="spellEnd"/>
       <w:r>
         <w:rPr>
           <w:b/>
@@ -667,80 +654,144 @@
         <w:ind w:left="360"/>
       </w:pPr>
       <w:r>
-        <w:t xml:space="preserve">Площадка по ответам на вопросы </w:t>
+        <w:t>Площадка по ответам на вопросы «</w:t>
+      </w:r>
+      <w:r>
+        <w:rPr>
+          <w:lang w:val="en-US"/>
+        </w:rPr>
+        <w:t>Tilting Point</w:t>
+      </w:r>
+      <w:r>
+        <w:t>»</w:t>
+      </w:r>
+    </w:p>
+    <w:p>
+      <w:pPr>
+        <w:pStyle w:val="a3"/>
+        <w:ind w:left="360"/>
+      </w:pPr>
+      <w:r>
+        <w:t>Статья «</w:t>
+      </w:r>
+      <w:r>
+        <w:t xml:space="preserve">Как снять </w:t>
+      </w:r>
+      <w:r>
+        <w:rPr>
+          <w:lang w:val="en-US"/>
+        </w:rPr>
+        <w:t>crash</w:t>
+      </w:r>
+      <w:r>
+        <w:t>-логи устройства?</w:t>
+      </w:r>
+      <w:r>
+        <w:t>» / 2022-05-24</w:t>
+      </w:r>
+    </w:p>
+    <w:p>
+      <w:pPr>
+        <w:pStyle w:val="a3"/>
+        <w:numPr>
+          <w:ilvl w:val="0"/>
+          <w:numId w:val="2"/>
+        </w:numPr>
+      </w:pPr>
+      <w:r>
+        <w:rPr>
+          <w:b/>
+          <w:lang w:val="en-US"/>
+        </w:rPr>
+        <w:t>How to Install ADB on Windows, macOS, and Linux</w:t>
+      </w:r>
+      <w:r>
+        <w:rPr>
+          <w:lang w:val="en-US"/>
+        </w:rPr>
+        <w:br/>
+        <w:t xml:space="preserve">XDA News </w:t>
+      </w:r>
+      <w:r>
+        <w:rPr>
+          <w:lang w:val="en-US"/>
+        </w:rPr>
+        <w:br/>
+        <w:t xml:space="preserve">article </w:t>
+      </w:r>
+      <w:r>
+        <w:t>«</w:t>
+      </w:r>
+      <w:r>
+        <w:rPr>
+          <w:lang w:val="en-US"/>
+        </w:rPr>
+        <w:t>How to Install ADB on Windows, macOS, and Linux</w:t>
+      </w:r>
+      <w:r>
+        <w:t>»</w:t>
+      </w:r>
+      <w:r>
+        <w:rPr>
+          <w:lang w:val="en-US"/>
+        </w:rPr>
+        <w:t xml:space="preserve"> / 2021-07-28 </w:t>
+      </w:r>
+      <w:proofErr w:type="spellStart"/>
+      <w:r>
+        <w:rPr>
+          <w:lang w:val="en-US"/>
+        </w:rPr>
+        <w:t>Skanda</w:t>
+      </w:r>
+      <w:proofErr w:type="spellEnd"/>
+      <w:r>
+        <w:rPr>
+          <w:lang w:val="en-US"/>
+        </w:rPr>
+        <w:t xml:space="preserve"> Hazarika</w:t>
+      </w:r>
+    </w:p>
+    <w:p>
+      <w:pPr>
+        <w:pStyle w:val="a3"/>
+        <w:numPr>
+          <w:ilvl w:val="0"/>
+          <w:numId w:val="2"/>
+        </w:numPr>
+      </w:pPr>
+      <w:r>
+        <w:t>Список полезных команд ADB</w:t>
+      </w:r>
+      <w:r>
+        <w:t xml:space="preserve"> </w:t>
+      </w:r>
+      <w:r>
+        <w:br/>
+      </w:r>
+      <w:proofErr w:type="spellStart"/>
+      <w:r>
+        <w:rPr>
+          <w:lang w:val="en-US"/>
+        </w:rPr>
+        <w:t>Overclockers</w:t>
+      </w:r>
+      <w:proofErr w:type="spellEnd"/>
+      <w:r>
+        <w:br/>
+        <w:t>Раздел «Блоги», статья «</w:t>
+      </w:r>
+      <w:r>
+        <w:t>Список полезных команд ADB</w:t>
+      </w:r>
+      <w:r>
+        <w:t xml:space="preserve">» / 2020-06-03 </w:t>
+      </w:r>
+      <w:r>
+        <w:t>Егор Плотницкий</w:t>
       </w:r>
       <w:bookmarkStart w:id="0" w:name="_GoBack"/>
       <w:bookmarkEnd w:id="0"/>
-      <w:r>
-        <w:t>«</w:t>
-      </w:r>
-      <w:proofErr w:type="spellStart"/>
-      <w:r>
-        <w:t>Tilting</w:t>
-      </w:r>
-      <w:proofErr w:type="spellEnd"/>
-      <w:r>
-        <w:t xml:space="preserve"> </w:t>
-      </w:r>
-      <w:proofErr w:type="spellStart"/>
-      <w:r>
-        <w:t>Point</w:t>
-      </w:r>
-      <w:proofErr w:type="spellEnd"/>
-      <w:r>
-        <w:t>»</w:t>
-      </w:r>
-    </w:p>
-    <w:p>
-      <w:pPr>
-        <w:pStyle w:val="a3"/>
-        <w:ind w:left="360"/>
-      </w:pPr>
-      <w:r>
-        <w:t>Статья «</w:t>
-      </w:r>
-      <w:r>
-        <w:t xml:space="preserve">Как снять </w:t>
-      </w:r>
-      <w:proofErr w:type="spellStart"/>
-      <w:r>
-        <w:t>crash</w:t>
-      </w:r>
-      <w:proofErr w:type="spellEnd"/>
-      <w:r>
-        <w:t>-логи устройства?</w:t>
-      </w:r>
-      <w:r>
-        <w:t>» / 2022-05-24</w:t>
-      </w:r>
-    </w:p>
-    <w:p>
-      <w:pPr>
-        <w:pStyle w:val="a3"/>
-        <w:numPr>
-          <w:ilvl w:val="0"/>
-          <w:numId w:val="2"/>
-        </w:numPr>
-      </w:pPr>
-      <w:proofErr w:type="spellStart"/>
-      <w:r>
-        <w:t>Хххххххххххххххххххх</w:t>
-      </w:r>
-      <w:proofErr w:type="spellEnd"/>
-    </w:p>
-    <w:p>
-      <w:pPr>
-        <w:pStyle w:val="a3"/>
-        <w:numPr>
-          <w:ilvl w:val="0"/>
-          <w:numId w:val="2"/>
-        </w:numPr>
-      </w:pPr>
-      <w:proofErr w:type="spellStart"/>
-      <w:r>
-        <w:t>Хххххххххххххххххххх</w:t>
-      </w:r>
-      <w:proofErr w:type="spellEnd"/>
     </w:p>
     <w:p>
       <w:pPr>
@@ -974,6 +1025,7 @@
       </w:pPr>
       <w:proofErr w:type="spellStart"/>
       <w:r>
+        <w:lastRenderedPageBreak/>
         <w:t>Хххххххххххххххххххх</w:t>
       </w:r>
       <w:proofErr w:type="spellEnd"/>
@@ -1018,7 +1070,6 @@
           <w:u w:val="single"/>
           <w:lang w:val="en-US"/>
         </w:rPr>
-        <w:lastRenderedPageBreak/>
         <w:t>Xxxxxxxxxxxxxxxx</w:t>
       </w:r>
       <w:proofErr w:type="spellEnd"/>
@@ -1745,49 +1796,49 @@
       </w:pPr>
       <w:proofErr w:type="spellStart"/>
       <w:r>
-        <w:t>Хххххххххххххххххххх</w:t>
-      </w:r>
-      <w:proofErr w:type="spellEnd"/>
-    </w:p>
-    <w:p>
-      <w:pPr>
-        <w:pStyle w:val="a3"/>
-        <w:numPr>
-          <w:ilvl w:val="0"/>
-          <w:numId w:val="2"/>
-        </w:numPr>
-      </w:pPr>
-      <w:proofErr w:type="spellStart"/>
-      <w:r>
-        <w:t>Хххххххххххххххххххх</w:t>
-      </w:r>
-      <w:proofErr w:type="spellEnd"/>
-    </w:p>
-    <w:p>
-      <w:pPr>
-        <w:pStyle w:val="a3"/>
-        <w:numPr>
-          <w:ilvl w:val="0"/>
-          <w:numId w:val="2"/>
-        </w:numPr>
-      </w:pPr>
-      <w:proofErr w:type="spellStart"/>
-      <w:r>
-        <w:t>Хххххххххххххххххххх</w:t>
-      </w:r>
-      <w:proofErr w:type="spellEnd"/>
-    </w:p>
-    <w:p>
-      <w:pPr>
-        <w:pStyle w:val="a3"/>
-        <w:numPr>
-          <w:ilvl w:val="0"/>
-          <w:numId w:val="2"/>
-        </w:numPr>
-      </w:pPr>
-      <w:proofErr w:type="spellStart"/>
-      <w:r>
         <w:lastRenderedPageBreak/>
+        <w:t>Хххххххххххххххххххх</w:t>
+      </w:r>
+      <w:proofErr w:type="spellEnd"/>
+    </w:p>
+    <w:p>
+      <w:pPr>
+        <w:pStyle w:val="a3"/>
+        <w:numPr>
+          <w:ilvl w:val="0"/>
+          <w:numId w:val="2"/>
+        </w:numPr>
+      </w:pPr>
+      <w:proofErr w:type="spellStart"/>
+      <w:r>
+        <w:t>Хххххххххххххххххххх</w:t>
+      </w:r>
+      <w:proofErr w:type="spellEnd"/>
+    </w:p>
+    <w:p>
+      <w:pPr>
+        <w:pStyle w:val="a3"/>
+        <w:numPr>
+          <w:ilvl w:val="0"/>
+          <w:numId w:val="2"/>
+        </w:numPr>
+      </w:pPr>
+      <w:proofErr w:type="spellStart"/>
+      <w:r>
+        <w:t>Хххххххххххххххххххх</w:t>
+      </w:r>
+      <w:proofErr w:type="spellEnd"/>
+    </w:p>
+    <w:p>
+      <w:pPr>
+        <w:pStyle w:val="a3"/>
+        <w:numPr>
+          <w:ilvl w:val="0"/>
+          <w:numId w:val="2"/>
+        </w:numPr>
+      </w:pPr>
+      <w:proofErr w:type="spellStart"/>
+      <w:r>
         <w:t>Хххххххххххххххххххх</w:t>
       </w:r>
       <w:proofErr w:type="spellEnd"/>

</xml_diff>

<commit_message>
Add ref's for Chapter Automation Testing
</commit_message>
<xml_diff>
--- a/References.docx
+++ b/References.docx
@@ -170,6 +170,18 @@
         </w:numPr>
       </w:pPr>
       <w:r>
+        <w:rPr>
+          <w:b/>
+        </w:rPr>
+        <w:t>Тестирование Web GUI</w:t>
+      </w:r>
+      <w:r>
+        <w:t xml:space="preserve"> </w:t>
+      </w:r>
+      <w:r>
+        <w:br/>
+      </w:r>
+      <w:r>
         <w:t>Ресурс</w:t>
       </w:r>
       <w:r>
@@ -222,6 +234,19 @@
         </w:numPr>
       </w:pPr>
       <w:r>
+        <w:rPr>
+          <w:b/>
+          <w:noProof/>
+        </w:rPr>
+        <w:t>Элементы интерфейса сайта</w:t>
+      </w:r>
+      <w:r>
+        <w:t xml:space="preserve"> </w:t>
+      </w:r>
+      <w:r>
+        <w:br/>
+      </w:r>
+      <w:r>
         <w:t>Ресурс</w:t>
       </w:r>
       <w:r>
@@ -288,6 +313,23 @@
         </w:rPr>
         <w:t>unknown 2020-05-19</w:t>
       </w:r>
+      <w:r>
+        <w:rPr>
+          <w:noProof/>
+        </w:rPr>
+        <w:br/>
+      </w:r>
+      <w:hyperlink r:id="rId6" w:history="1">
+        <w:r>
+          <w:rPr>
+            <w:rStyle w:val="a4"/>
+          </w:rPr>
+          <w:t>https://borodaboroda.com/blog/elementy-interfejsa-sajta/</w:t>
+        </w:r>
+      </w:hyperlink>
+      <w:r>
+        <w:t xml:space="preserve"> </w:t>
+      </w:r>
     </w:p>
     <w:p>
       <w:pPr>
@@ -372,7 +414,7 @@
         </w:rPr>
         <w:br/>
       </w:r>
-      <w:hyperlink r:id="rId6" w:history="1">
+      <w:hyperlink r:id="rId7" w:history="1">
         <w:r>
           <w:rPr>
             <w:rStyle w:val="a4"/>
@@ -442,7 +484,7 @@
       <w:r>
         <w:br/>
       </w:r>
-      <w:hyperlink r:id="rId7" w:history="1">
+      <w:hyperlink r:id="rId8" w:history="1">
         <w:r>
           <w:rPr>
             <w:rStyle w:val="a4"/>
@@ -562,6 +604,74 @@
         <w:rPr>
           <w:b/>
         </w:rPr>
+        <w:t>Тестирование мобильных приложений</w:t>
+      </w:r>
+      <w:r>
+        <w:t xml:space="preserve"> </w:t>
+      </w:r>
+      <w:r>
+        <w:br/>
+      </w:r>
+      <w:r>
+        <w:t>Ресурс</w:t>
+      </w:r>
+      <w:r>
+        <w:rPr>
+          <w:lang w:val="en-US"/>
+        </w:rPr>
+        <w:t>:</w:t>
+      </w:r>
+      <w:r>
+        <w:t xml:space="preserve"> Компьютерная школа </w:t>
+      </w:r>
+      <w:r>
+        <w:rPr>
+          <w:b/>
+          <w:lang w:val="en-US"/>
+        </w:rPr>
+        <w:t>Hillel IT School</w:t>
+      </w:r>
+      <w:r>
+        <w:t>, курс</w:t>
+      </w:r>
+      <w:r>
+        <w:rPr>
+          <w:lang w:val="en-US"/>
+        </w:rPr>
+        <w:t xml:space="preserve"> QA Manual Basic,</w:t>
+      </w:r>
+      <w:r>
+        <w:rPr>
+          <w:lang w:val="uk-UA"/>
+        </w:rPr>
+        <w:t xml:space="preserve"> </w:t>
+      </w:r>
+      <w:r>
+        <w:t>Презентация «</w:t>
+      </w:r>
+      <w:r>
+        <w:t>Тестирование мобильных приложений</w:t>
+      </w:r>
+      <w:r>
+        <w:t>»</w:t>
+      </w:r>
+    </w:p>
+    <w:p>
+      <w:pPr>
+        <w:pStyle w:val="a3"/>
+        <w:numPr>
+          <w:ilvl w:val="0"/>
+          <w:numId w:val="2"/>
+        </w:numPr>
+        <w:rPr>
+          <w:b/>
+          <w:lang w:val="uk-UA"/>
+        </w:rPr>
+      </w:pPr>
+      <w:r>
+        <w:rPr>
+          <w:b/>
+        </w:rPr>
         <w:t>Статистика Операционные системы, смартфоны, мир (</w:t>
       </w:r>
       <w:r>
@@ -606,16 +716,16 @@
       <w:pPr>
         <w:pStyle w:val="a3"/>
         <w:ind w:left="360"/>
-        <w:rPr>
-          <w:lang w:val="uk-UA"/>
-        </w:rPr>
-      </w:pPr>
-      <w:r>
-        <w:rPr>
-          <w:lang w:val="en-US"/>
-        </w:rPr>
-        <w:t>https://marketer.ua/stats-operating-system-2020/</w:t>
-      </w:r>
+      </w:pPr>
+      <w:hyperlink r:id="rId9" w:history="1">
+        <w:r>
+          <w:rPr>
+            <w:rStyle w:val="a4"/>
+            <w:lang w:val="en-US"/>
+          </w:rPr>
+          <w:t>https://marketer.ua/stats-operating-system-2020</w:t>
+        </w:r>
+      </w:hyperlink>
     </w:p>
     <w:p>
       <w:pPr>
@@ -671,6 +781,7 @@
         <w:pStyle w:val="a3"/>
         <w:ind w:left="360"/>
       </w:pPr>
+      <w:proofErr w:type="gramStart"/>
       <w:r>
         <w:t>Статья «</w:t>
       </w:r>
@@ -689,6 +800,21 @@
       <w:r>
         <w:t>» / 2022-05-24</w:t>
       </w:r>
+      <w:r>
+        <w:br/>
+      </w:r>
+      <w:hyperlink r:id="rId10" w:history="1">
+        <w:r>
+          <w:rPr>
+            <w:rStyle w:val="a4"/>
+          </w:rPr>
+          <w:t>https://support.tiltingpoint.com/hc/ru/articles/115000619293-%D0%9A%D0%B0%D0%BA-%D1%81%D0%BD%D1%8F%D1%82%D1%8C-crash-%D0%BB%D0%BE%D0%B3%D0%B8-%D1%83%D1%81%D1%82%D1%80%D0%BE%D0%B9%D1%81%D1%82%D0%B2%D0%B0-</w:t>
+        </w:r>
+      </w:hyperlink>
+      <w:r>
+        <w:t xml:space="preserve"> </w:t>
+      </w:r>
+      <w:proofErr w:type="gramEnd"/>
     </w:p>
     <w:p>
       <w:pPr>
@@ -751,16 +877,33 @@
         </w:rPr>
         <w:t xml:space="preserve"> Hazarika</w:t>
       </w:r>
-    </w:p>
-    <w:p>
-      <w:pPr>
-        <w:pStyle w:val="a3"/>
-        <w:numPr>
-          <w:ilvl w:val="0"/>
-          <w:numId w:val="2"/>
-        </w:numPr>
-      </w:pPr>
-      <w:r>
+      <w:r>
+        <w:br/>
+      </w:r>
+      <w:hyperlink r:id="rId11" w:history="1">
+        <w:r>
+          <w:rPr>
+            <w:rStyle w:val="a4"/>
+          </w:rPr>
+          <w:t>https://www.xda-developers.com/install-adb-windows-macos-linux/</w:t>
+        </w:r>
+      </w:hyperlink>
+      <w:r>
+        <w:t xml:space="preserve"> </w:t>
+      </w:r>
+    </w:p>
+    <w:p>
+      <w:pPr>
+        <w:pStyle w:val="a3"/>
+        <w:numPr>
+          <w:ilvl w:val="0"/>
+          <w:numId w:val="2"/>
+        </w:numPr>
+      </w:pPr>
+      <w:r>
+        <w:rPr>
+          <w:b/>
+        </w:rPr>
         <w:t>Список полезных команд ADB</w:t>
       </w:r>
       <w:r>
@@ -790,37 +933,48 @@
       <w:r>
         <w:t>Егор Плотницкий</w:t>
       </w:r>
-      <w:bookmarkStart w:id="0" w:name="_GoBack"/>
-      <w:bookmarkEnd w:id="0"/>
-    </w:p>
-    <w:p>
-      <w:pPr>
-        <w:pStyle w:val="a3"/>
-        <w:numPr>
-          <w:ilvl w:val="0"/>
-          <w:numId w:val="2"/>
-        </w:numPr>
-      </w:pPr>
-      <w:proofErr w:type="spellStart"/>
-      <w:r>
-        <w:t>Хххххххххххххххххххх</w:t>
-      </w:r>
-      <w:proofErr w:type="spellEnd"/>
-    </w:p>
-    <w:p>
-      <w:pPr>
-        <w:pStyle w:val="a3"/>
-        <w:numPr>
-          <w:ilvl w:val="0"/>
-          <w:numId w:val="2"/>
-        </w:numPr>
-      </w:pPr>
-      <w:proofErr w:type="spellStart"/>
-      <w:r>
-        <w:t>Хххххххххххххххххххх</w:t>
-      </w:r>
-      <w:proofErr w:type="spellEnd"/>
-    </w:p>
+      <w:r>
+        <w:br/>
+      </w:r>
+      <w:hyperlink r:id="rId12" w:history="1">
+        <w:r>
+          <w:rPr>
+            <w:rStyle w:val="a4"/>
+          </w:rPr>
+          <w:t>https://overclockers.ru/blog/SmartNotes/show/37659/spisok-poleznyh-komand-adb</w:t>
+        </w:r>
+      </w:hyperlink>
+    </w:p>
+    <w:p>
+      <w:pPr>
+        <w:pStyle w:val="a3"/>
+        <w:numPr>
+          <w:ilvl w:val="0"/>
+          <w:numId w:val="2"/>
+        </w:numPr>
+      </w:pPr>
+      <w:proofErr w:type="spellStart"/>
+      <w:r>
+        <w:t>Хххххххххххххххххххх</w:t>
+      </w:r>
+      <w:proofErr w:type="spellEnd"/>
+    </w:p>
+    <w:p>
+      <w:pPr>
+        <w:pStyle w:val="a3"/>
+        <w:numPr>
+          <w:ilvl w:val="0"/>
+          <w:numId w:val="2"/>
+        </w:numPr>
+      </w:pPr>
+      <w:proofErr w:type="spellStart"/>
+      <w:r>
+        <w:t>Хххххххххххххххххххх</w:t>
+      </w:r>
+      <w:proofErr w:type="spellEnd"/>
+    </w:p>
+    <w:p/>
+    <w:p/>
     <w:p/>
     <w:p>
       <w:pPr>
@@ -832,7 +986,6 @@
           <w:lang w:val="en-US"/>
         </w:rPr>
       </w:pPr>
-      <w:proofErr w:type="spellStart"/>
       <w:r>
         <w:rPr>
           <w:b/>
@@ -841,37 +994,122 @@
           <w:u w:val="single"/>
           <w:lang w:val="en-US"/>
         </w:rPr>
-        <w:t>Xxxxxxxxxxxxxxxx</w:t>
-      </w:r>
-      <w:proofErr w:type="spellEnd"/>
-    </w:p>
-    <w:p>
-      <w:pPr>
-        <w:pStyle w:val="a3"/>
-        <w:numPr>
-          <w:ilvl w:val="0"/>
-          <w:numId w:val="2"/>
-        </w:numPr>
-      </w:pPr>
-      <w:proofErr w:type="spellStart"/>
-      <w:r>
-        <w:t>Хххххххххххххххххххх</w:t>
-      </w:r>
-      <w:proofErr w:type="spellEnd"/>
-    </w:p>
-    <w:p>
-      <w:pPr>
-        <w:pStyle w:val="a3"/>
-        <w:numPr>
-          <w:ilvl w:val="0"/>
-          <w:numId w:val="2"/>
-        </w:numPr>
-      </w:pPr>
-      <w:proofErr w:type="spellStart"/>
-      <w:r>
-        <w:t>Хххххххххххххххххххх</w:t>
-      </w:r>
-      <w:proofErr w:type="spellEnd"/>
+        <w:lastRenderedPageBreak/>
+        <w:t>Automation Testing</w:t>
+      </w:r>
+      <w:bookmarkStart w:id="0" w:name="_GoBack"/>
+      <w:bookmarkEnd w:id="0"/>
+    </w:p>
+    <w:p>
+      <w:pPr>
+        <w:pStyle w:val="a3"/>
+        <w:numPr>
+          <w:ilvl w:val="0"/>
+          <w:numId w:val="2"/>
+        </w:numPr>
+      </w:pPr>
+      <w:r>
+        <w:rPr>
+          <w:b/>
+        </w:rPr>
+        <w:t>Автоматизированное тестирование</w:t>
+      </w:r>
+      <w:r>
+        <w:t xml:space="preserve"> / </w:t>
+      </w:r>
+      <w:r>
+        <w:t>статья</w:t>
+      </w:r>
+      <w:r>
+        <w:t xml:space="preserve"> 2018-06-30</w:t>
+      </w:r>
+      <w:r>
+        <w:br/>
+        <w:t xml:space="preserve">Ресурс: </w:t>
+      </w:r>
+      <w:proofErr w:type="gramStart"/>
+      <w:r>
+        <w:t>Википедия</w:t>
+      </w:r>
+      <w:r>
+        <w:br/>
+      </w:r>
+      <w:hyperlink r:id="rId13" w:history="1">
+        <w:r>
+          <w:rPr>
+            <w:rStyle w:val="a4"/>
+          </w:rPr>
+          <w:t>https://ru.wikipedia.org/wiki/%D0%90%D0%B2%D1%82%D0%BE%D0%BC%D0%B0%D1%82%D0%B8%D0%B7%D0%B8%D1%80%D0%BE%D0%B2%D0%B0%D0%BD%D0%BD%D0%BE%D0%B5_%D1%82%D0%B5%D1%81%D1%82%D0%B8%D1%80%D0%BE%D0%B2%D0%B0</w:t>
+        </w:r>
+        <w:proofErr w:type="gramEnd"/>
+        <w:r>
+          <w:rPr>
+            <w:rStyle w:val="a4"/>
+          </w:rPr>
+          <w:t>%D0%BD%D0%B8%D0%B5</w:t>
+        </w:r>
+      </w:hyperlink>
+      <w:r>
+        <w:t xml:space="preserve"> </w:t>
+      </w:r>
+    </w:p>
+    <w:p>
+      <w:pPr>
+        <w:pStyle w:val="a3"/>
+        <w:numPr>
+          <w:ilvl w:val="0"/>
+          <w:numId w:val="2"/>
+        </w:numPr>
+      </w:pPr>
+      <w:r>
+        <w:rPr>
+          <w:b/>
+        </w:rPr>
+        <w:t>Автоматизация тестирования «с нуля» (нетехническая сторона вопроса)</w:t>
+      </w:r>
+      <w:r>
+        <w:t xml:space="preserve"> / статья </w:t>
+      </w:r>
+      <w:r>
+        <w:t xml:space="preserve">2021-11-25 </w:t>
+      </w:r>
+      <w:r>
+        <w:t>yaroslav796</w:t>
+      </w:r>
+      <w:r>
+        <w:rPr>
+          <w:lang w:val="en-US"/>
+        </w:rPr>
+        <w:br/>
+      </w:r>
+      <w:r>
+        <w:t xml:space="preserve">Ресурс: Хабр / </w:t>
+      </w:r>
+      <w:r>
+        <w:t xml:space="preserve">Блог компании </w:t>
+      </w:r>
+      <w:proofErr w:type="spellStart"/>
+      <w:r>
+        <w:t>Россельхозбанк</w:t>
+      </w:r>
+      <w:proofErr w:type="spellEnd"/>
+      <w:r>
+        <w:t xml:space="preserve">  </w:t>
+      </w:r>
+      <w:r>
+        <w:br/>
+      </w:r>
+      <w:hyperlink r:id="rId14" w:history="1">
+        <w:r>
+          <w:rPr>
+            <w:rStyle w:val="a4"/>
+          </w:rPr>
+          <w:t>https://habr.com/ru/company/rshb/blog/591449/</w:t>
+        </w:r>
+      </w:hyperlink>
+      <w:r>
+        <w:t xml:space="preserve"> </w:t>
+      </w:r>
     </w:p>
     <w:p>
       <w:pPr>
@@ -1025,7 +1263,6 @@
       </w:pPr>
       <w:proofErr w:type="spellStart"/>
       <w:r>
-        <w:lastRenderedPageBreak/>
         <w:t>Хххххххххххххххххххх</w:t>
       </w:r>
       <w:proofErr w:type="spellEnd"/>
@@ -1526,6 +1763,7 @@
           <w:u w:val="single"/>
           <w:lang w:val="en-US"/>
         </w:rPr>
+        <w:lastRenderedPageBreak/>
         <w:t>Xxxxxxxxxxxxxxxx</w:t>
       </w:r>
       <w:proofErr w:type="spellEnd"/>
@@ -1796,7 +2034,6 @@
       </w:pPr>
       <w:proofErr w:type="spellStart"/>
       <w:r>
-        <w:lastRenderedPageBreak/>
         <w:t>Хххххххххххххххххххх</w:t>
       </w:r>
       <w:proofErr w:type="spellEnd"/>
@@ -2295,6 +2532,7 @@
       </w:pPr>
       <w:proofErr w:type="spellStart"/>
       <w:r>
+        <w:lastRenderedPageBreak/>
         <w:t>Хххххххххххххххххххх</w:t>
       </w:r>
       <w:proofErr w:type="spellEnd"/>

</xml_diff>

<commit_message>
Add ref to the Chapter OOP
</commit_message>
<xml_diff>
--- a/References.docx
+++ b/References.docx
@@ -33,7 +33,6 @@
           <w:lang w:val="en-US"/>
         </w:rPr>
       </w:pPr>
-      <w:proofErr w:type="spellStart"/>
       <w:r>
         <w:rPr>
           <w:b/>
@@ -44,91 +43,78 @@
         </w:rPr>
         <w:t>Xxxxxxxxxxxxxxxx</w:t>
       </w:r>
-      <w:proofErr w:type="spellEnd"/>
-    </w:p>
-    <w:p>
-      <w:pPr>
-        <w:pStyle w:val="a3"/>
-        <w:numPr>
-          <w:ilvl w:val="0"/>
-          <w:numId w:val="2"/>
-        </w:numPr>
-      </w:pPr>
-      <w:proofErr w:type="spellStart"/>
-      <w:r>
-        <w:t>Хххххххххххххххххххх</w:t>
-      </w:r>
-      <w:proofErr w:type="spellEnd"/>
-    </w:p>
-    <w:p>
-      <w:pPr>
-        <w:pStyle w:val="a3"/>
-        <w:numPr>
-          <w:ilvl w:val="0"/>
-          <w:numId w:val="2"/>
-        </w:numPr>
-      </w:pPr>
-      <w:proofErr w:type="spellStart"/>
-      <w:r>
-        <w:t>Хххххххххххххххххххх</w:t>
-      </w:r>
-      <w:proofErr w:type="spellEnd"/>
-    </w:p>
-    <w:p>
-      <w:pPr>
-        <w:pStyle w:val="a3"/>
-        <w:numPr>
-          <w:ilvl w:val="0"/>
-          <w:numId w:val="2"/>
-        </w:numPr>
-      </w:pPr>
-      <w:proofErr w:type="spellStart"/>
-      <w:r>
-        <w:t>Хххххххххххххххххххх</w:t>
-      </w:r>
-      <w:proofErr w:type="spellEnd"/>
-    </w:p>
-    <w:p>
-      <w:pPr>
-        <w:pStyle w:val="a3"/>
-        <w:numPr>
-          <w:ilvl w:val="0"/>
-          <w:numId w:val="2"/>
-        </w:numPr>
-      </w:pPr>
-      <w:proofErr w:type="spellStart"/>
-      <w:r>
-        <w:t>Хххххххххххххххххххх</w:t>
-      </w:r>
-      <w:proofErr w:type="spellEnd"/>
-    </w:p>
-    <w:p>
-      <w:pPr>
-        <w:pStyle w:val="a3"/>
-        <w:numPr>
-          <w:ilvl w:val="0"/>
-          <w:numId w:val="2"/>
-        </w:numPr>
-      </w:pPr>
-      <w:proofErr w:type="spellStart"/>
-      <w:r>
-        <w:t>Хххххххххххххххххххх</w:t>
-      </w:r>
-      <w:proofErr w:type="spellEnd"/>
-    </w:p>
-    <w:p>
-      <w:pPr>
-        <w:pStyle w:val="a3"/>
-        <w:numPr>
-          <w:ilvl w:val="0"/>
-          <w:numId w:val="2"/>
-        </w:numPr>
-      </w:pPr>
-      <w:proofErr w:type="spellStart"/>
-      <w:r>
-        <w:t>Хххххххххххххххххххх</w:t>
-      </w:r>
-      <w:proofErr w:type="spellEnd"/>
+    </w:p>
+    <w:p>
+      <w:pPr>
+        <w:pStyle w:val="a3"/>
+        <w:numPr>
+          <w:ilvl w:val="0"/>
+          <w:numId w:val="2"/>
+        </w:numPr>
+      </w:pPr>
+      <w:r>
+        <w:t>Хххххххххххххххххххх</w:t>
+      </w:r>
+    </w:p>
+    <w:p>
+      <w:pPr>
+        <w:pStyle w:val="a3"/>
+        <w:numPr>
+          <w:ilvl w:val="0"/>
+          <w:numId w:val="2"/>
+        </w:numPr>
+      </w:pPr>
+      <w:r>
+        <w:t>Хххххххххххххххххххх</w:t>
+      </w:r>
+    </w:p>
+    <w:p>
+      <w:pPr>
+        <w:pStyle w:val="a3"/>
+        <w:numPr>
+          <w:ilvl w:val="0"/>
+          <w:numId w:val="2"/>
+        </w:numPr>
+      </w:pPr>
+      <w:r>
+        <w:t>Хххххххххххххххххххх</w:t>
+      </w:r>
+    </w:p>
+    <w:p>
+      <w:pPr>
+        <w:pStyle w:val="a3"/>
+        <w:numPr>
+          <w:ilvl w:val="0"/>
+          <w:numId w:val="2"/>
+        </w:numPr>
+      </w:pPr>
+      <w:r>
+        <w:t>Хххххххххххххххххххх</w:t>
+      </w:r>
+    </w:p>
+    <w:p>
+      <w:pPr>
+        <w:pStyle w:val="a3"/>
+        <w:numPr>
+          <w:ilvl w:val="0"/>
+          <w:numId w:val="2"/>
+        </w:numPr>
+      </w:pPr>
+      <w:r>
+        <w:t>Хххххххххххххххххххх</w:t>
+      </w:r>
+    </w:p>
+    <w:p>
+      <w:pPr>
+        <w:pStyle w:val="a3"/>
+        <w:numPr>
+          <w:ilvl w:val="0"/>
+          <w:numId w:val="2"/>
+        </w:numPr>
+      </w:pPr>
+      <w:r>
+        <w:t>Хххххххххххххххххххх</w:t>
+      </w:r>
     </w:p>
     <w:p>
       <w:pPr>
@@ -613,13 +599,7 @@
         <w:t>/</w:t>
       </w:r>
       <w:r>
-        <w:t xml:space="preserve"> </w:t>
-      </w:r>
-      <w:r>
-        <w:t>Презентация</w:t>
-      </w:r>
-      <w:r>
-        <w:t xml:space="preserve"> 2021–2022</w:t>
+        <w:t xml:space="preserve"> Презентация 2021–2022</w:t>
       </w:r>
       <w:r>
         <w:br/>
@@ -794,7 +774,6 @@
         <w:pStyle w:val="a3"/>
         <w:ind w:left="360"/>
       </w:pPr>
-      <w:proofErr w:type="gramStart"/>
       <w:r>
         <w:t>Статья «</w:t>
       </w:r>
@@ -827,7 +806,6 @@
       <w:r>
         <w:t xml:space="preserve"> </w:t>
       </w:r>
-      <w:proofErr w:type="gramEnd"/>
     </w:p>
     <w:p>
       <w:pPr>
@@ -876,19 +854,11 @@
         </w:rPr>
         <w:t xml:space="preserve"> / 2021-07-28 </w:t>
       </w:r>
-      <w:proofErr w:type="spellStart"/>
-      <w:r>
-        <w:rPr>
-          <w:lang w:val="en-US"/>
-        </w:rPr>
-        <w:t>Skanda</w:t>
-      </w:r>
-      <w:proofErr w:type="spellEnd"/>
-      <w:r>
-        <w:rPr>
-          <w:lang w:val="en-US"/>
-        </w:rPr>
-        <w:t xml:space="preserve"> Hazarika</w:t>
+      <w:r>
+        <w:rPr>
+          <w:lang w:val="en-US"/>
+        </w:rPr>
+        <w:t>Skanda Hazarika</w:t>
       </w:r>
       <w:r>
         <w:br/>
@@ -925,14 +895,12 @@
       <w:r>
         <w:br/>
       </w:r>
-      <w:proofErr w:type="spellStart"/>
       <w:r>
         <w:rPr>
           <w:lang w:val="en-US"/>
         </w:rPr>
         <w:t>Overclockers</w:t>
       </w:r>
-      <w:proofErr w:type="spellEnd"/>
       <w:r>
         <w:br/>
         <w:t>Раздел «Блоги», статья «</w:t>
@@ -966,25 +934,21 @@
           <w:numId w:val="2"/>
         </w:numPr>
       </w:pPr>
-      <w:proofErr w:type="spellStart"/>
-      <w:r>
-        <w:t>Хххххххххххххххххххх</w:t>
-      </w:r>
-      <w:proofErr w:type="spellEnd"/>
-    </w:p>
-    <w:p>
-      <w:pPr>
-        <w:pStyle w:val="a3"/>
-        <w:numPr>
-          <w:ilvl w:val="0"/>
-          <w:numId w:val="2"/>
-        </w:numPr>
-      </w:pPr>
-      <w:proofErr w:type="spellStart"/>
-      <w:r>
-        <w:t>Хххххххххххххххххххх</w:t>
-      </w:r>
-      <w:proofErr w:type="spellEnd"/>
+      <w:r>
+        <w:t>Хххххххххххххххххххх</w:t>
+      </w:r>
+    </w:p>
+    <w:p>
+      <w:pPr>
+        <w:pStyle w:val="a3"/>
+        <w:numPr>
+          <w:ilvl w:val="0"/>
+          <w:numId w:val="2"/>
+        </w:numPr>
+      </w:pPr>
+      <w:r>
+        <w:t>Хххххххххххххххххххх</w:t>
+      </w:r>
     </w:p>
     <w:p/>
     <w:p/>
@@ -1030,11 +994,7 @@
       </w:r>
       <w:r>
         <w:br/>
-        <w:t xml:space="preserve">Ресурс: </w:t>
-      </w:r>
-      <w:proofErr w:type="gramStart"/>
-      <w:r>
-        <w:t>Википедия</w:t>
+        <w:t>Ресурс: Википедия</w:t>
       </w:r>
       <w:r>
         <w:br/>
@@ -1044,14 +1004,7 @@
           <w:rPr>
             <w:rStyle w:val="a4"/>
           </w:rPr>
-          <w:t>https://ru.wikipedia.org/wiki/%D0%90%D0%B2%D1%82%D0%BE%D0%BC%D0%B0%D1%82%D0%B8%D0%B7%D0%B8%D1%80%D0%BE%D0%B2%D0%B0%D0%BD%D0%BD%D0%BE%D0%B5_%D1%82%D0%B5%D1%81%D1%82%D0%B8%D1%80%D0%BE%D0%B2%D0%B0</w:t>
-        </w:r>
-        <w:proofErr w:type="gramEnd"/>
-        <w:r>
-          <w:rPr>
-            <w:rStyle w:val="a4"/>
-          </w:rPr>
-          <w:t>%D0%BD%D0%B8%D0%B5</w:t>
+          <w:t>https://ru.wikipedia.org/wiki/%D0%90%D0%B2%D1%82%D0%BE%D0%BC%D0%B0%D1%82%D0%B8%D0%B7%D0%B8%D1%80%D0%BE%D0%B2%D0%B0%D0%BD%D0%BD%D0%BE%D0%B5_%D1%82%D0%B5%D1%81%D1%82%D0%B8%D1%80%D0%BE%D0%B2%D0%B0%D0%BD%D0%B8%D0%B5</w:t>
         </w:r>
       </w:hyperlink>
       <w:r>
@@ -1088,13 +1041,8 @@
         <w:t xml:space="preserve">Ресурс: Хабр / </w:t>
       </w:r>
       <w:r>
-        <w:t xml:space="preserve">Блог компании </w:t>
-      </w:r>
-      <w:proofErr w:type="spellStart"/>
-      <w:r>
-        <w:t>Россельхозбанк</w:t>
-      </w:r>
-      <w:proofErr w:type="spellEnd"/>
+        <w:t>Блог компании Россельхозбанк</w:t>
+      </w:r>
       <w:r>
         <w:t xml:space="preserve">  </w:t>
       </w:r>
@@ -1125,38 +1073,18 @@
         <w:rPr>
           <w:b/>
         </w:rPr>
-        <w:t>Автоматизированное тестирование: что это?</w:t>
-      </w:r>
-      <w:r>
-        <w:rPr>
-          <w:b/>
-        </w:rPr>
-        <w:t xml:space="preserve"> </w:t>
-      </w:r>
-      <w:r>
-        <w:rPr>
-          <w:b/>
-        </w:rPr>
-        <w:t>Краткое учебное пособие</w:t>
-      </w:r>
-      <w:r>
-        <w:t xml:space="preserve"> </w:t>
-      </w:r>
-      <w:r>
-        <w:t>/ статья</w:t>
-      </w:r>
-      <w:r>
-        <w:t xml:space="preserve"> 2020-12-23</w:t>
+        <w:t>Автоматизированное тестирование: что это? Краткое учебное пособие</w:t>
+      </w:r>
+      <w:r>
+        <w:t xml:space="preserve"> / статья 2020-12-23</w:t>
       </w:r>
       <w:r>
         <w:br/>
         <w:t xml:space="preserve">Ресурс: </w:t>
       </w:r>
-      <w:proofErr w:type="spellStart"/>
       <w:r>
         <w:t>Logrocon</w:t>
       </w:r>
-      <w:proofErr w:type="spellEnd"/>
       <w:r>
         <w:t xml:space="preserve"> / Новости</w:t>
       </w:r>
@@ -1245,8 +1173,6 @@
         </w:rPr>
         <w:t xml:space="preserve"> </w:t>
       </w:r>
-      <w:bookmarkStart w:id="0" w:name="_GoBack"/>
-      <w:bookmarkEnd w:id="0"/>
     </w:p>
     <w:p>
       <w:pPr>
@@ -1262,10 +1188,8 @@
           <w:sz w:val="28"/>
           <w:szCs w:val="28"/>
           <w:u w:val="single"/>
-          <w:lang w:val="en-US"/>
-        </w:rPr>
-      </w:pPr>
-      <w:proofErr w:type="spellStart"/>
+        </w:rPr>
+      </w:pPr>
       <w:r>
         <w:rPr>
           <w:b/>
@@ -1274,93 +1198,206 @@
           <w:u w:val="single"/>
           <w:lang w:val="en-US"/>
         </w:rPr>
-        <w:t>Xxxxxxxxxxxxxxxx</w:t>
-      </w:r>
-      <w:proofErr w:type="spellEnd"/>
-    </w:p>
-    <w:p>
-      <w:pPr>
-        <w:pStyle w:val="a3"/>
-        <w:numPr>
-          <w:ilvl w:val="0"/>
-          <w:numId w:val="2"/>
-        </w:numPr>
-      </w:pPr>
-      <w:proofErr w:type="spellStart"/>
-      <w:r>
-        <w:t>Хххххххххххххххххххх</w:t>
-      </w:r>
-      <w:proofErr w:type="spellEnd"/>
-    </w:p>
-    <w:p>
-      <w:pPr>
-        <w:pStyle w:val="a3"/>
-        <w:numPr>
-          <w:ilvl w:val="0"/>
-          <w:numId w:val="2"/>
-        </w:numPr>
-      </w:pPr>
-      <w:proofErr w:type="spellStart"/>
-      <w:r>
-        <w:t>Хххххххххххххххххххх</w:t>
-      </w:r>
-      <w:proofErr w:type="spellEnd"/>
-    </w:p>
-    <w:p>
-      <w:pPr>
-        <w:pStyle w:val="a3"/>
-        <w:numPr>
-          <w:ilvl w:val="0"/>
-          <w:numId w:val="2"/>
-        </w:numPr>
-      </w:pPr>
-      <w:proofErr w:type="spellStart"/>
-      <w:r>
-        <w:t>Хххххххххххххххххххх</w:t>
-      </w:r>
-      <w:proofErr w:type="spellEnd"/>
-    </w:p>
-    <w:p>
-      <w:pPr>
-        <w:pStyle w:val="a3"/>
-        <w:numPr>
-          <w:ilvl w:val="0"/>
-          <w:numId w:val="2"/>
-        </w:numPr>
-      </w:pPr>
-      <w:proofErr w:type="spellStart"/>
-      <w:r>
-        <w:t>Хххххххххххххххххххх</w:t>
-      </w:r>
-      <w:proofErr w:type="spellEnd"/>
-    </w:p>
-    <w:p>
-      <w:pPr>
-        <w:pStyle w:val="a3"/>
-        <w:numPr>
-          <w:ilvl w:val="0"/>
-          <w:numId w:val="2"/>
-        </w:numPr>
-      </w:pPr>
-      <w:proofErr w:type="spellStart"/>
-      <w:r>
-        <w:t>Хххххххххххххххххххх</w:t>
-      </w:r>
-      <w:proofErr w:type="spellEnd"/>
-    </w:p>
-    <w:p>
-      <w:pPr>
-        <w:pStyle w:val="a3"/>
-        <w:numPr>
-          <w:ilvl w:val="0"/>
-          <w:numId w:val="2"/>
-        </w:numPr>
-      </w:pPr>
-      <w:proofErr w:type="spellStart"/>
-      <w:r>
-        <w:t>Хххххххххххххххххххх</w:t>
-      </w:r>
-      <w:proofErr w:type="spellEnd"/>
+        <w:t>OOP</w:t>
+      </w:r>
+    </w:p>
+    <w:p>
+      <w:pPr>
+        <w:pStyle w:val="a3"/>
+        <w:numPr>
+          <w:ilvl w:val="0"/>
+          <w:numId w:val="2"/>
+        </w:numPr>
+      </w:pPr>
+      <w:r>
+        <w:t>Объектно-ориентированное программирование</w:t>
+      </w:r>
+      <w:r>
+        <w:t xml:space="preserve"> / </w:t>
+      </w:r>
+      <w:r>
+        <w:t>статья</w:t>
+      </w:r>
+      <w:r>
+        <w:t xml:space="preserve"> 2022-03-15</w:t>
+      </w:r>
+      <w:r>
+        <w:br/>
+      </w:r>
+      <w:r>
+        <w:t>Ресурс: Википедия</w:t>
+      </w:r>
+      <w:r>
+        <w:t xml:space="preserve"> </w:t>
+      </w:r>
+      <w:r>
+        <w:br/>
+      </w:r>
+      <w:hyperlink r:id="rId16" w:history="1">
+        <w:r>
+          <w:rPr>
+            <w:rStyle w:val="a4"/>
+          </w:rPr>
+          <w:t>https://ru.wikipedia.org/wiki/%D0%9E%D0%B1%D1%8A%D0%B5%D0%BA%D1%82%D0%BD%D0%BE-%D0%BE%D1%80%D0%B8%D0%B5%D0%BD%D1%82%D0%B8%D1%80%D0%BE%D0%B2%D0%B0%D0%BD%D0%BD%D0%BE%D0%B5_%D0%BF%D1%80%D0%BE%D0%B3%D1%80%D0%B0%D0%BC%D0%BC%D0%B8%D1%80%D0%BE%D0%B2%D0%B0%D0%BD%D0%B8%D0%B5</w:t>
+        </w:r>
+      </w:hyperlink>
+      <w:r>
+        <w:t xml:space="preserve"> </w:t>
+      </w:r>
+    </w:p>
+    <w:p>
+      <w:pPr>
+        <w:pStyle w:val="a3"/>
+        <w:numPr>
+          <w:ilvl w:val="0"/>
+          <w:numId w:val="2"/>
+        </w:numPr>
+      </w:pPr>
+      <w:r>
+        <w:t xml:space="preserve">Шпаргалка по принципам ООП </w:t>
+      </w:r>
+      <w:r>
+        <w:t xml:space="preserve"> </w:t>
+      </w:r>
+      <w:r>
+        <w:t xml:space="preserve">/ </w:t>
+      </w:r>
+      <w:r>
+        <w:t xml:space="preserve">Перевод статьи «Object-Orientated Design Principles» </w:t>
+      </w:r>
+      <w:r>
+        <w:t xml:space="preserve"> 2015-08-24</w:t>
+      </w:r>
+      <w:r>
+        <w:br/>
+      </w:r>
+      <w:r>
+        <w:t>Ресурс</w:t>
+      </w:r>
+      <w:r>
+        <w:t xml:space="preserve">: </w:t>
+      </w:r>
+      <w:r>
+        <w:rPr>
+          <w:lang w:val="en-US"/>
+        </w:rPr>
+        <w:t>Tproger</w:t>
+      </w:r>
+      <w:r>
+        <w:br/>
+      </w:r>
+      <w:hyperlink r:id="rId17" w:history="1">
+        <w:r>
+          <w:rPr>
+            <w:rStyle w:val="a4"/>
+          </w:rPr>
+          <w:t>https://tproger.ru/translations/oop-principles-cheatsheet/#:~:text=%D0%91%D0%B0%D0%B7%D0%BE%D0%B2%D1%8B%D0%B5%20%D0%BF%D1%80%D0%B8%D0%BD%D1%86%D0%B8%D0%BF%D1%8B%20%D0%9E%D0%9E%D0%9F,%D0%BC%D0%B5%D1%85%D0%B0%D0%BD%D0%B8%D0%B7%D0%BC%20%D0%B4%D0%BB%D1%8F%20%D0%BF%D0%BE%D0%B2%D1%82%D0%BE%D1%80%D0%BD%D0%BE%D0%B3%D0%BE%20%D0%B8%D1%81%D0%BF%D0%BE%D0%BB%D1%8C%D0%B7%D0%BE%D0%B2%D0%B0%D0%BD%D0%B8%D1%8F%20%D0%BA%D0%BE%D0%B4%D0%B0</w:t>
+        </w:r>
+      </w:hyperlink>
+      <w:r>
+        <w:t>.</w:t>
+      </w:r>
+      <w:r>
+        <w:t xml:space="preserve"> </w:t>
+      </w:r>
+    </w:p>
+    <w:p>
+      <w:pPr>
+        <w:pStyle w:val="a3"/>
+        <w:numPr>
+          <w:ilvl w:val="0"/>
+          <w:numId w:val="2"/>
+        </w:numPr>
+        <w:rPr>
+          <w:b/>
+        </w:rPr>
+      </w:pPr>
+      <w:r>
+        <w:rPr>
+          <w:b/>
+        </w:rPr>
+        <w:t>Введение в Java</w:t>
+      </w:r>
+      <w:r>
+        <w:rPr>
+          <w:b/>
+          <w:lang w:val="en-US"/>
+        </w:rPr>
+        <w:t xml:space="preserve"> </w:t>
+      </w:r>
+      <w:bookmarkStart w:id="0" w:name="_GoBack"/>
+      <w:bookmarkEnd w:id="0"/>
+      <w:r>
+        <w:t>/</w:t>
+      </w:r>
+      <w:r>
+        <w:t xml:space="preserve"> Презентация 2021–2022</w:t>
+      </w:r>
+      <w:r>
+        <w:br/>
+        <w:t>Ресурс</w:t>
+      </w:r>
+      <w:r>
+        <w:rPr>
+          <w:lang w:val="en-US"/>
+        </w:rPr>
+        <w:t>:</w:t>
+      </w:r>
+      <w:r>
+        <w:t xml:space="preserve"> Компьютерная школа </w:t>
+      </w:r>
+      <w:r>
+        <w:rPr>
+          <w:b/>
+          <w:lang w:val="en-US"/>
+        </w:rPr>
+        <w:t>Hillel IT School</w:t>
+      </w:r>
+      <w:r>
+        <w:t>, курс</w:t>
+      </w:r>
+      <w:r>
+        <w:rPr>
+          <w:lang w:val="en-US"/>
+        </w:rPr>
+        <w:t xml:space="preserve"> </w:t>
+      </w:r>
+      <w:r>
+        <w:t>«</w:t>
+      </w:r>
+      <w:r>
+        <w:rPr>
+          <w:lang w:val="en-US"/>
+        </w:rPr>
+        <w:t>QA Manual Basic</w:t>
+      </w:r>
+      <w:r>
+        <w:t>»</w:t>
+      </w:r>
+    </w:p>
+    <w:p>
+      <w:pPr>
+        <w:pStyle w:val="a3"/>
+        <w:numPr>
+          <w:ilvl w:val="0"/>
+          <w:numId w:val="2"/>
+        </w:numPr>
+      </w:pPr>
+      <w:r>
+        <w:t>Хххххххххххххххххххх</w:t>
+      </w:r>
+    </w:p>
+    <w:p>
+      <w:pPr>
+        <w:pStyle w:val="a3"/>
+        <w:numPr>
+          <w:ilvl w:val="0"/>
+          <w:numId w:val="2"/>
+        </w:numPr>
+      </w:pPr>
+      <w:r>
+        <w:t>Хххххххххххххххххххх</w:t>
+      </w:r>
     </w:p>
     <w:p>
       <w:pPr>
@@ -1379,7 +1416,6 @@
           <w:lang w:val="en-US"/>
         </w:rPr>
       </w:pPr>
-      <w:proofErr w:type="spellStart"/>
       <w:r>
         <w:rPr>
           <w:b/>
@@ -1390,91 +1426,78 @@
         </w:rPr>
         <w:t>Xxxxxxxxxxxxxxxx</w:t>
       </w:r>
-      <w:proofErr w:type="spellEnd"/>
-    </w:p>
-    <w:p>
-      <w:pPr>
-        <w:pStyle w:val="a3"/>
-        <w:numPr>
-          <w:ilvl w:val="0"/>
-          <w:numId w:val="2"/>
-        </w:numPr>
-      </w:pPr>
-      <w:proofErr w:type="spellStart"/>
-      <w:r>
-        <w:t>Хххххххххххххххххххх</w:t>
-      </w:r>
-      <w:proofErr w:type="spellEnd"/>
-    </w:p>
-    <w:p>
-      <w:pPr>
-        <w:pStyle w:val="a3"/>
-        <w:numPr>
-          <w:ilvl w:val="0"/>
-          <w:numId w:val="2"/>
-        </w:numPr>
-      </w:pPr>
-      <w:proofErr w:type="spellStart"/>
-      <w:r>
-        <w:t>Хххххххххххххххххххх</w:t>
-      </w:r>
-      <w:proofErr w:type="spellEnd"/>
-    </w:p>
-    <w:p>
-      <w:pPr>
-        <w:pStyle w:val="a3"/>
-        <w:numPr>
-          <w:ilvl w:val="0"/>
-          <w:numId w:val="2"/>
-        </w:numPr>
-      </w:pPr>
-      <w:proofErr w:type="spellStart"/>
-      <w:r>
-        <w:t>Хххххххххххххххххххх</w:t>
-      </w:r>
-      <w:proofErr w:type="spellEnd"/>
-    </w:p>
-    <w:p>
-      <w:pPr>
-        <w:pStyle w:val="a3"/>
-        <w:numPr>
-          <w:ilvl w:val="0"/>
-          <w:numId w:val="2"/>
-        </w:numPr>
-      </w:pPr>
-      <w:proofErr w:type="spellStart"/>
-      <w:r>
-        <w:t>Хххххххххххххххххххх</w:t>
-      </w:r>
-      <w:proofErr w:type="spellEnd"/>
-    </w:p>
-    <w:p>
-      <w:pPr>
-        <w:pStyle w:val="a3"/>
-        <w:numPr>
-          <w:ilvl w:val="0"/>
-          <w:numId w:val="2"/>
-        </w:numPr>
-      </w:pPr>
-      <w:proofErr w:type="spellStart"/>
-      <w:r>
-        <w:t>Хххххххххххххххххххх</w:t>
-      </w:r>
-      <w:proofErr w:type="spellEnd"/>
-    </w:p>
-    <w:p>
-      <w:pPr>
-        <w:pStyle w:val="a3"/>
-        <w:numPr>
-          <w:ilvl w:val="0"/>
-          <w:numId w:val="2"/>
-        </w:numPr>
-      </w:pPr>
-      <w:proofErr w:type="spellStart"/>
-      <w:r>
-        <w:t>Хххххххххххххххххххх</w:t>
-      </w:r>
-      <w:proofErr w:type="spellEnd"/>
+    </w:p>
+    <w:p>
+      <w:pPr>
+        <w:pStyle w:val="a3"/>
+        <w:numPr>
+          <w:ilvl w:val="0"/>
+          <w:numId w:val="2"/>
+        </w:numPr>
+      </w:pPr>
+      <w:r>
+        <w:t>Хххххххххххххххххххх</w:t>
+      </w:r>
+    </w:p>
+    <w:p>
+      <w:pPr>
+        <w:pStyle w:val="a3"/>
+        <w:numPr>
+          <w:ilvl w:val="0"/>
+          <w:numId w:val="2"/>
+        </w:numPr>
+      </w:pPr>
+      <w:r>
+        <w:t>Хххххххххххххххххххх</w:t>
+      </w:r>
+    </w:p>
+    <w:p>
+      <w:pPr>
+        <w:pStyle w:val="a3"/>
+        <w:numPr>
+          <w:ilvl w:val="0"/>
+          <w:numId w:val="2"/>
+        </w:numPr>
+      </w:pPr>
+      <w:r>
+        <w:t>Хххххххххххххххххххх</w:t>
+      </w:r>
+    </w:p>
+    <w:p>
+      <w:pPr>
+        <w:pStyle w:val="a3"/>
+        <w:numPr>
+          <w:ilvl w:val="0"/>
+          <w:numId w:val="2"/>
+        </w:numPr>
+      </w:pPr>
+      <w:r>
+        <w:t>Хххххххххххххххххххх</w:t>
+      </w:r>
+    </w:p>
+    <w:p>
+      <w:pPr>
+        <w:pStyle w:val="a3"/>
+        <w:numPr>
+          <w:ilvl w:val="0"/>
+          <w:numId w:val="2"/>
+        </w:numPr>
+      </w:pPr>
+      <w:r>
+        <w:t>Хххххххххххххххххххх</w:t>
+      </w:r>
+    </w:p>
+    <w:p>
+      <w:pPr>
+        <w:pStyle w:val="a3"/>
+        <w:numPr>
+          <w:ilvl w:val="0"/>
+          <w:numId w:val="2"/>
+        </w:numPr>
+      </w:pPr>
+      <w:r>
+        <w:t>Хххххххххххххххххххх</w:t>
+      </w:r>
     </w:p>
     <w:p>
       <w:pPr>
@@ -1493,7 +1516,6 @@
           <w:lang w:val="en-US"/>
         </w:rPr>
       </w:pPr>
-      <w:proofErr w:type="spellStart"/>
       <w:r>
         <w:rPr>
           <w:b/>
@@ -1504,91 +1526,78 @@
         </w:rPr>
         <w:t>Xxxxxxxxxxxxxxxx</w:t>
       </w:r>
-      <w:proofErr w:type="spellEnd"/>
-    </w:p>
-    <w:p>
-      <w:pPr>
-        <w:pStyle w:val="a3"/>
-        <w:numPr>
-          <w:ilvl w:val="0"/>
-          <w:numId w:val="2"/>
-        </w:numPr>
-      </w:pPr>
-      <w:proofErr w:type="spellStart"/>
-      <w:r>
-        <w:t>Хххххххххххххххххххх</w:t>
-      </w:r>
-      <w:proofErr w:type="spellEnd"/>
-    </w:p>
-    <w:p>
-      <w:pPr>
-        <w:pStyle w:val="a3"/>
-        <w:numPr>
-          <w:ilvl w:val="0"/>
-          <w:numId w:val="2"/>
-        </w:numPr>
-      </w:pPr>
-      <w:proofErr w:type="spellStart"/>
-      <w:r>
-        <w:t>Хххххххххххххххххххх</w:t>
-      </w:r>
-      <w:proofErr w:type="spellEnd"/>
-    </w:p>
-    <w:p>
-      <w:pPr>
-        <w:pStyle w:val="a3"/>
-        <w:numPr>
-          <w:ilvl w:val="0"/>
-          <w:numId w:val="2"/>
-        </w:numPr>
-      </w:pPr>
-      <w:proofErr w:type="spellStart"/>
-      <w:r>
-        <w:t>Хххххххххххххххххххх</w:t>
-      </w:r>
-      <w:proofErr w:type="spellEnd"/>
-    </w:p>
-    <w:p>
-      <w:pPr>
-        <w:pStyle w:val="a3"/>
-        <w:numPr>
-          <w:ilvl w:val="0"/>
-          <w:numId w:val="2"/>
-        </w:numPr>
-      </w:pPr>
-      <w:proofErr w:type="spellStart"/>
-      <w:r>
-        <w:t>Хххххххххххххххххххх</w:t>
-      </w:r>
-      <w:proofErr w:type="spellEnd"/>
-    </w:p>
-    <w:p>
-      <w:pPr>
-        <w:pStyle w:val="a3"/>
-        <w:numPr>
-          <w:ilvl w:val="0"/>
-          <w:numId w:val="2"/>
-        </w:numPr>
-      </w:pPr>
-      <w:proofErr w:type="spellStart"/>
-      <w:r>
-        <w:t>Хххххххххххххххххххх</w:t>
-      </w:r>
-      <w:proofErr w:type="spellEnd"/>
-    </w:p>
-    <w:p>
-      <w:pPr>
-        <w:pStyle w:val="a3"/>
-        <w:numPr>
-          <w:ilvl w:val="0"/>
-          <w:numId w:val="2"/>
-        </w:numPr>
-      </w:pPr>
-      <w:proofErr w:type="spellStart"/>
-      <w:r>
-        <w:t>Хххххххххххххххххххх</w:t>
-      </w:r>
-      <w:proofErr w:type="spellEnd"/>
+    </w:p>
+    <w:p>
+      <w:pPr>
+        <w:pStyle w:val="a3"/>
+        <w:numPr>
+          <w:ilvl w:val="0"/>
+          <w:numId w:val="2"/>
+        </w:numPr>
+      </w:pPr>
+      <w:r>
+        <w:t>Хххххххххххххххххххх</w:t>
+      </w:r>
+    </w:p>
+    <w:p>
+      <w:pPr>
+        <w:pStyle w:val="a3"/>
+        <w:numPr>
+          <w:ilvl w:val="0"/>
+          <w:numId w:val="2"/>
+        </w:numPr>
+      </w:pPr>
+      <w:r>
+        <w:t>Хххххххххххххххххххх</w:t>
+      </w:r>
+    </w:p>
+    <w:p>
+      <w:pPr>
+        <w:pStyle w:val="a3"/>
+        <w:numPr>
+          <w:ilvl w:val="0"/>
+          <w:numId w:val="2"/>
+        </w:numPr>
+      </w:pPr>
+      <w:r>
+        <w:t>Хххххххххххххххххххх</w:t>
+      </w:r>
+    </w:p>
+    <w:p>
+      <w:pPr>
+        <w:pStyle w:val="a3"/>
+        <w:numPr>
+          <w:ilvl w:val="0"/>
+          <w:numId w:val="2"/>
+        </w:numPr>
+      </w:pPr>
+      <w:r>
+        <w:t>Хххххххххххххххххххх</w:t>
+      </w:r>
+    </w:p>
+    <w:p>
+      <w:pPr>
+        <w:pStyle w:val="a3"/>
+        <w:numPr>
+          <w:ilvl w:val="0"/>
+          <w:numId w:val="2"/>
+        </w:numPr>
+      </w:pPr>
+      <w:r>
+        <w:t>Хххххххххххххххххххх</w:t>
+      </w:r>
+    </w:p>
+    <w:p>
+      <w:pPr>
+        <w:pStyle w:val="a3"/>
+        <w:numPr>
+          <w:ilvl w:val="0"/>
+          <w:numId w:val="2"/>
+        </w:numPr>
+      </w:pPr>
+      <w:r>
+        <w:t>Хххххххххххххххххххх</w:t>
+      </w:r>
     </w:p>
     <w:p>
       <w:pPr>
@@ -1607,7 +1616,6 @@
           <w:lang w:val="en-US"/>
         </w:rPr>
       </w:pPr>
-      <w:proofErr w:type="spellStart"/>
       <w:r>
         <w:rPr>
           <w:b/>
@@ -1618,91 +1626,79 @@
         </w:rPr>
         <w:t>Xxxxxxxxxxxxxxxx</w:t>
       </w:r>
-      <w:proofErr w:type="spellEnd"/>
-    </w:p>
-    <w:p>
-      <w:pPr>
-        <w:pStyle w:val="a3"/>
-        <w:numPr>
-          <w:ilvl w:val="0"/>
-          <w:numId w:val="2"/>
-        </w:numPr>
-      </w:pPr>
-      <w:proofErr w:type="spellStart"/>
-      <w:r>
-        <w:t>Хххххххххххххххххххх</w:t>
-      </w:r>
-      <w:proofErr w:type="spellEnd"/>
-    </w:p>
-    <w:p>
-      <w:pPr>
-        <w:pStyle w:val="a3"/>
-        <w:numPr>
-          <w:ilvl w:val="0"/>
-          <w:numId w:val="2"/>
-        </w:numPr>
-      </w:pPr>
-      <w:proofErr w:type="spellStart"/>
-      <w:r>
-        <w:t>Хххххххххххххххххххх</w:t>
-      </w:r>
-      <w:proofErr w:type="spellEnd"/>
-    </w:p>
-    <w:p>
-      <w:pPr>
-        <w:pStyle w:val="a3"/>
-        <w:numPr>
-          <w:ilvl w:val="0"/>
-          <w:numId w:val="2"/>
-        </w:numPr>
-      </w:pPr>
-      <w:proofErr w:type="spellStart"/>
-      <w:r>
-        <w:t>Хххххххххххххххххххх</w:t>
-      </w:r>
-      <w:proofErr w:type="spellEnd"/>
-    </w:p>
-    <w:p>
-      <w:pPr>
-        <w:pStyle w:val="a3"/>
-        <w:numPr>
-          <w:ilvl w:val="0"/>
-          <w:numId w:val="2"/>
-        </w:numPr>
-      </w:pPr>
-      <w:proofErr w:type="spellStart"/>
-      <w:r>
-        <w:t>Хххххххххххххххххххх</w:t>
-      </w:r>
-      <w:proofErr w:type="spellEnd"/>
-    </w:p>
-    <w:p>
-      <w:pPr>
-        <w:pStyle w:val="a3"/>
-        <w:numPr>
-          <w:ilvl w:val="0"/>
-          <w:numId w:val="2"/>
-        </w:numPr>
-      </w:pPr>
-      <w:proofErr w:type="spellStart"/>
-      <w:r>
-        <w:t>Хххххххххххххххххххх</w:t>
-      </w:r>
-      <w:proofErr w:type="spellEnd"/>
-    </w:p>
-    <w:p>
-      <w:pPr>
-        <w:pStyle w:val="a3"/>
-        <w:numPr>
-          <w:ilvl w:val="0"/>
-          <w:numId w:val="2"/>
-        </w:numPr>
-      </w:pPr>
-      <w:proofErr w:type="spellStart"/>
-      <w:r>
-        <w:t>Хххххххххххххххххххх</w:t>
-      </w:r>
-      <w:proofErr w:type="spellEnd"/>
+    </w:p>
+    <w:p>
+      <w:pPr>
+        <w:pStyle w:val="a3"/>
+        <w:numPr>
+          <w:ilvl w:val="0"/>
+          <w:numId w:val="2"/>
+        </w:numPr>
+      </w:pPr>
+      <w:r>
+        <w:t>Хххххххххххххххххххх</w:t>
+      </w:r>
+    </w:p>
+    <w:p>
+      <w:pPr>
+        <w:pStyle w:val="a3"/>
+        <w:numPr>
+          <w:ilvl w:val="0"/>
+          <w:numId w:val="2"/>
+        </w:numPr>
+      </w:pPr>
+      <w:r>
+        <w:t>Хххххххххххххххххххх</w:t>
+      </w:r>
+    </w:p>
+    <w:p>
+      <w:pPr>
+        <w:pStyle w:val="a3"/>
+        <w:numPr>
+          <w:ilvl w:val="0"/>
+          <w:numId w:val="2"/>
+        </w:numPr>
+      </w:pPr>
+      <w:r>
+        <w:t>Хххххххххххххххххххх</w:t>
+      </w:r>
+    </w:p>
+    <w:p>
+      <w:pPr>
+        <w:pStyle w:val="a3"/>
+        <w:numPr>
+          <w:ilvl w:val="0"/>
+          <w:numId w:val="2"/>
+        </w:numPr>
+      </w:pPr>
+      <w:r>
+        <w:t>Хххххххххххххххххххх</w:t>
+      </w:r>
+    </w:p>
+    <w:p>
+      <w:pPr>
+        <w:pStyle w:val="a3"/>
+        <w:numPr>
+          <w:ilvl w:val="0"/>
+          <w:numId w:val="2"/>
+        </w:numPr>
+      </w:pPr>
+      <w:r>
+        <w:t>Хххххххххххххххххххх</w:t>
+      </w:r>
+    </w:p>
+    <w:p>
+      <w:pPr>
+        <w:pStyle w:val="a3"/>
+        <w:numPr>
+          <w:ilvl w:val="0"/>
+          <w:numId w:val="2"/>
+        </w:numPr>
+      </w:pPr>
+      <w:r>
+        <w:lastRenderedPageBreak/>
+        <w:t>Хххххххххххххххххххх</w:t>
+      </w:r>
     </w:p>
     <w:p>
       <w:pPr>
@@ -1721,7 +1717,6 @@
           <w:lang w:val="en-US"/>
         </w:rPr>
       </w:pPr>
-      <w:proofErr w:type="spellStart"/>
       <w:r>
         <w:rPr>
           <w:b/>
@@ -1732,91 +1727,78 @@
         </w:rPr>
         <w:t>Xxxxxxxxxxxxxxxx</w:t>
       </w:r>
-      <w:proofErr w:type="spellEnd"/>
-    </w:p>
-    <w:p>
-      <w:pPr>
-        <w:pStyle w:val="a3"/>
-        <w:numPr>
-          <w:ilvl w:val="0"/>
-          <w:numId w:val="2"/>
-        </w:numPr>
-      </w:pPr>
-      <w:proofErr w:type="spellStart"/>
-      <w:r>
-        <w:t>Хххххххххххххххххххх</w:t>
-      </w:r>
-      <w:proofErr w:type="spellEnd"/>
-    </w:p>
-    <w:p>
-      <w:pPr>
-        <w:pStyle w:val="a3"/>
-        <w:numPr>
-          <w:ilvl w:val="0"/>
-          <w:numId w:val="2"/>
-        </w:numPr>
-      </w:pPr>
-      <w:proofErr w:type="spellStart"/>
-      <w:r>
-        <w:t>Хххххххххххххххххххх</w:t>
-      </w:r>
-      <w:proofErr w:type="spellEnd"/>
-    </w:p>
-    <w:p>
-      <w:pPr>
-        <w:pStyle w:val="a3"/>
-        <w:numPr>
-          <w:ilvl w:val="0"/>
-          <w:numId w:val="2"/>
-        </w:numPr>
-      </w:pPr>
-      <w:proofErr w:type="spellStart"/>
-      <w:r>
-        <w:t>Хххххххххххххххххххх</w:t>
-      </w:r>
-      <w:proofErr w:type="spellEnd"/>
-    </w:p>
-    <w:p>
-      <w:pPr>
-        <w:pStyle w:val="a3"/>
-        <w:numPr>
-          <w:ilvl w:val="0"/>
-          <w:numId w:val="2"/>
-        </w:numPr>
-      </w:pPr>
-      <w:proofErr w:type="spellStart"/>
-      <w:r>
-        <w:t>Хххххххххххххххххххх</w:t>
-      </w:r>
-      <w:proofErr w:type="spellEnd"/>
-    </w:p>
-    <w:p>
-      <w:pPr>
-        <w:pStyle w:val="a3"/>
-        <w:numPr>
-          <w:ilvl w:val="0"/>
-          <w:numId w:val="2"/>
-        </w:numPr>
-      </w:pPr>
-      <w:proofErr w:type="spellStart"/>
-      <w:r>
-        <w:t>Хххххххххххххххххххх</w:t>
-      </w:r>
-      <w:proofErr w:type="spellEnd"/>
-    </w:p>
-    <w:p>
-      <w:pPr>
-        <w:pStyle w:val="a3"/>
-        <w:numPr>
-          <w:ilvl w:val="0"/>
-          <w:numId w:val="2"/>
-        </w:numPr>
-      </w:pPr>
-      <w:proofErr w:type="spellStart"/>
-      <w:r>
-        <w:t>Хххххххххххххххххххх</w:t>
-      </w:r>
-      <w:proofErr w:type="spellEnd"/>
+    </w:p>
+    <w:p>
+      <w:pPr>
+        <w:pStyle w:val="a3"/>
+        <w:numPr>
+          <w:ilvl w:val="0"/>
+          <w:numId w:val="2"/>
+        </w:numPr>
+      </w:pPr>
+      <w:r>
+        <w:t>Хххххххххххххххххххх</w:t>
+      </w:r>
+    </w:p>
+    <w:p>
+      <w:pPr>
+        <w:pStyle w:val="a3"/>
+        <w:numPr>
+          <w:ilvl w:val="0"/>
+          <w:numId w:val="2"/>
+        </w:numPr>
+      </w:pPr>
+      <w:r>
+        <w:t>Хххххххххххххххххххх</w:t>
+      </w:r>
+    </w:p>
+    <w:p>
+      <w:pPr>
+        <w:pStyle w:val="a3"/>
+        <w:numPr>
+          <w:ilvl w:val="0"/>
+          <w:numId w:val="2"/>
+        </w:numPr>
+      </w:pPr>
+      <w:r>
+        <w:t>Хххххххххххххххххххх</w:t>
+      </w:r>
+    </w:p>
+    <w:p>
+      <w:pPr>
+        <w:pStyle w:val="a3"/>
+        <w:numPr>
+          <w:ilvl w:val="0"/>
+          <w:numId w:val="2"/>
+        </w:numPr>
+      </w:pPr>
+      <w:r>
+        <w:t>Хххххххххххххххххххх</w:t>
+      </w:r>
+    </w:p>
+    <w:p>
+      <w:pPr>
+        <w:pStyle w:val="a3"/>
+        <w:numPr>
+          <w:ilvl w:val="0"/>
+          <w:numId w:val="2"/>
+        </w:numPr>
+      </w:pPr>
+      <w:r>
+        <w:t>Хххххххххххххххххххх</w:t>
+      </w:r>
+    </w:p>
+    <w:p>
+      <w:pPr>
+        <w:pStyle w:val="a3"/>
+        <w:numPr>
+          <w:ilvl w:val="0"/>
+          <w:numId w:val="2"/>
+        </w:numPr>
+      </w:pPr>
+      <w:r>
+        <w:t>Хххххххххххххххххххх</w:t>
+      </w:r>
     </w:p>
     <w:p>
       <w:pPr>
@@ -1835,7 +1817,6 @@
           <w:lang w:val="en-US"/>
         </w:rPr>
       </w:pPr>
-      <w:proofErr w:type="spellStart"/>
       <w:r>
         <w:rPr>
           <w:b/>
@@ -1846,92 +1827,78 @@
         </w:rPr>
         <w:t>Xxxxxxxxxxxxxxxx</w:t>
       </w:r>
-      <w:proofErr w:type="spellEnd"/>
-    </w:p>
-    <w:p>
-      <w:pPr>
-        <w:pStyle w:val="a3"/>
-        <w:numPr>
-          <w:ilvl w:val="0"/>
-          <w:numId w:val="2"/>
-        </w:numPr>
-      </w:pPr>
-      <w:proofErr w:type="spellStart"/>
-      <w:r>
-        <w:lastRenderedPageBreak/>
-        <w:t>Хххххххххххххххххххх</w:t>
-      </w:r>
-      <w:proofErr w:type="spellEnd"/>
-    </w:p>
-    <w:p>
-      <w:pPr>
-        <w:pStyle w:val="a3"/>
-        <w:numPr>
-          <w:ilvl w:val="0"/>
-          <w:numId w:val="2"/>
-        </w:numPr>
-      </w:pPr>
-      <w:proofErr w:type="spellStart"/>
-      <w:r>
-        <w:t>Хххххххххххххххххххх</w:t>
-      </w:r>
-      <w:proofErr w:type="spellEnd"/>
-    </w:p>
-    <w:p>
-      <w:pPr>
-        <w:pStyle w:val="a3"/>
-        <w:numPr>
-          <w:ilvl w:val="0"/>
-          <w:numId w:val="2"/>
-        </w:numPr>
-      </w:pPr>
-      <w:proofErr w:type="spellStart"/>
-      <w:r>
-        <w:t>Хххххххххххххххххххх</w:t>
-      </w:r>
-      <w:proofErr w:type="spellEnd"/>
-    </w:p>
-    <w:p>
-      <w:pPr>
-        <w:pStyle w:val="a3"/>
-        <w:numPr>
-          <w:ilvl w:val="0"/>
-          <w:numId w:val="2"/>
-        </w:numPr>
-      </w:pPr>
-      <w:proofErr w:type="spellStart"/>
-      <w:r>
-        <w:t>Хххххххххххххххххххх</w:t>
-      </w:r>
-      <w:proofErr w:type="spellEnd"/>
-    </w:p>
-    <w:p>
-      <w:pPr>
-        <w:pStyle w:val="a3"/>
-        <w:numPr>
-          <w:ilvl w:val="0"/>
-          <w:numId w:val="2"/>
-        </w:numPr>
-      </w:pPr>
-      <w:proofErr w:type="spellStart"/>
-      <w:r>
-        <w:t>Хххххххххххххххххххх</w:t>
-      </w:r>
-      <w:proofErr w:type="spellEnd"/>
-    </w:p>
-    <w:p>
-      <w:pPr>
-        <w:pStyle w:val="a3"/>
-        <w:numPr>
-          <w:ilvl w:val="0"/>
-          <w:numId w:val="2"/>
-        </w:numPr>
-      </w:pPr>
-      <w:proofErr w:type="spellStart"/>
-      <w:r>
-        <w:t>Хххххххххххххххххххх</w:t>
-      </w:r>
-      <w:proofErr w:type="spellEnd"/>
+    </w:p>
+    <w:p>
+      <w:pPr>
+        <w:pStyle w:val="a3"/>
+        <w:numPr>
+          <w:ilvl w:val="0"/>
+          <w:numId w:val="2"/>
+        </w:numPr>
+      </w:pPr>
+      <w:r>
+        <w:t>Хххххххххххххххххххх</w:t>
+      </w:r>
+    </w:p>
+    <w:p>
+      <w:pPr>
+        <w:pStyle w:val="a3"/>
+        <w:numPr>
+          <w:ilvl w:val="0"/>
+          <w:numId w:val="2"/>
+        </w:numPr>
+      </w:pPr>
+      <w:r>
+        <w:t>Хххххххххххххххххххх</w:t>
+      </w:r>
+    </w:p>
+    <w:p>
+      <w:pPr>
+        <w:pStyle w:val="a3"/>
+        <w:numPr>
+          <w:ilvl w:val="0"/>
+          <w:numId w:val="2"/>
+        </w:numPr>
+      </w:pPr>
+      <w:r>
+        <w:t>Хххххххххххххххххххх</w:t>
+      </w:r>
+    </w:p>
+    <w:p>
+      <w:pPr>
+        <w:pStyle w:val="a3"/>
+        <w:numPr>
+          <w:ilvl w:val="0"/>
+          <w:numId w:val="2"/>
+        </w:numPr>
+      </w:pPr>
+      <w:r>
+        <w:t>Хххххххххххххххххххх</w:t>
+      </w:r>
+    </w:p>
+    <w:p>
+      <w:pPr>
+        <w:pStyle w:val="a3"/>
+        <w:numPr>
+          <w:ilvl w:val="0"/>
+          <w:numId w:val="2"/>
+        </w:numPr>
+      </w:pPr>
+      <w:r>
+        <w:t>Хххххххххххххххххххх</w:t>
+      </w:r>
+    </w:p>
+    <w:p>
+      <w:pPr>
+        <w:pStyle w:val="a3"/>
+        <w:numPr>
+          <w:ilvl w:val="0"/>
+          <w:numId w:val="2"/>
+        </w:numPr>
+      </w:pPr>
+      <w:r>
+        <w:t>Хххххххххххххххххххх</w:t>
+      </w:r>
     </w:p>
     <w:p>
       <w:pPr>
@@ -1950,7 +1917,6 @@
           <w:lang w:val="en-US"/>
         </w:rPr>
       </w:pPr>
-      <w:proofErr w:type="spellStart"/>
       <w:r>
         <w:rPr>
           <w:b/>
@@ -1961,91 +1927,78 @@
         </w:rPr>
         <w:t>Xxxxxxxxxxxxxxxx</w:t>
       </w:r>
-      <w:proofErr w:type="spellEnd"/>
-    </w:p>
-    <w:p>
-      <w:pPr>
-        <w:pStyle w:val="a3"/>
-        <w:numPr>
-          <w:ilvl w:val="0"/>
-          <w:numId w:val="2"/>
-        </w:numPr>
-      </w:pPr>
-      <w:proofErr w:type="spellStart"/>
-      <w:r>
-        <w:t>Хххххххххххххххххххх</w:t>
-      </w:r>
-      <w:proofErr w:type="spellEnd"/>
-    </w:p>
-    <w:p>
-      <w:pPr>
-        <w:pStyle w:val="a3"/>
-        <w:numPr>
-          <w:ilvl w:val="0"/>
-          <w:numId w:val="2"/>
-        </w:numPr>
-      </w:pPr>
-      <w:proofErr w:type="spellStart"/>
-      <w:r>
-        <w:t>Хххххххххххххххххххх</w:t>
-      </w:r>
-      <w:proofErr w:type="spellEnd"/>
-    </w:p>
-    <w:p>
-      <w:pPr>
-        <w:pStyle w:val="a3"/>
-        <w:numPr>
-          <w:ilvl w:val="0"/>
-          <w:numId w:val="2"/>
-        </w:numPr>
-      </w:pPr>
-      <w:proofErr w:type="spellStart"/>
-      <w:r>
-        <w:t>Хххххххххххххххххххх</w:t>
-      </w:r>
-      <w:proofErr w:type="spellEnd"/>
-    </w:p>
-    <w:p>
-      <w:pPr>
-        <w:pStyle w:val="a3"/>
-        <w:numPr>
-          <w:ilvl w:val="0"/>
-          <w:numId w:val="2"/>
-        </w:numPr>
-      </w:pPr>
-      <w:proofErr w:type="spellStart"/>
-      <w:r>
-        <w:t>Хххххххххххххххххххх</w:t>
-      </w:r>
-      <w:proofErr w:type="spellEnd"/>
-    </w:p>
-    <w:p>
-      <w:pPr>
-        <w:pStyle w:val="a3"/>
-        <w:numPr>
-          <w:ilvl w:val="0"/>
-          <w:numId w:val="2"/>
-        </w:numPr>
-      </w:pPr>
-      <w:proofErr w:type="spellStart"/>
-      <w:r>
-        <w:t>Хххххххххххххххххххх</w:t>
-      </w:r>
-      <w:proofErr w:type="spellEnd"/>
-    </w:p>
-    <w:p>
-      <w:pPr>
-        <w:pStyle w:val="a3"/>
-        <w:numPr>
-          <w:ilvl w:val="0"/>
-          <w:numId w:val="2"/>
-        </w:numPr>
-      </w:pPr>
-      <w:proofErr w:type="spellStart"/>
-      <w:r>
-        <w:t>Хххххххххххххххххххх</w:t>
-      </w:r>
-      <w:proofErr w:type="spellEnd"/>
+    </w:p>
+    <w:p>
+      <w:pPr>
+        <w:pStyle w:val="a3"/>
+        <w:numPr>
+          <w:ilvl w:val="0"/>
+          <w:numId w:val="2"/>
+        </w:numPr>
+      </w:pPr>
+      <w:r>
+        <w:t>Хххххххххххххххххххх</w:t>
+      </w:r>
+    </w:p>
+    <w:p>
+      <w:pPr>
+        <w:pStyle w:val="a3"/>
+        <w:numPr>
+          <w:ilvl w:val="0"/>
+          <w:numId w:val="2"/>
+        </w:numPr>
+      </w:pPr>
+      <w:r>
+        <w:t>Хххххххххххххххххххх</w:t>
+      </w:r>
+    </w:p>
+    <w:p>
+      <w:pPr>
+        <w:pStyle w:val="a3"/>
+        <w:numPr>
+          <w:ilvl w:val="0"/>
+          <w:numId w:val="2"/>
+        </w:numPr>
+      </w:pPr>
+      <w:r>
+        <w:t>Хххххххххххххххххххх</w:t>
+      </w:r>
+    </w:p>
+    <w:p>
+      <w:pPr>
+        <w:pStyle w:val="a3"/>
+        <w:numPr>
+          <w:ilvl w:val="0"/>
+          <w:numId w:val="2"/>
+        </w:numPr>
+      </w:pPr>
+      <w:r>
+        <w:t>Хххххххххххххххххххх</w:t>
+      </w:r>
+    </w:p>
+    <w:p>
+      <w:pPr>
+        <w:pStyle w:val="a3"/>
+        <w:numPr>
+          <w:ilvl w:val="0"/>
+          <w:numId w:val="2"/>
+        </w:numPr>
+      </w:pPr>
+      <w:r>
+        <w:t>Хххххххххххххххххххх</w:t>
+      </w:r>
+    </w:p>
+    <w:p>
+      <w:pPr>
+        <w:pStyle w:val="a3"/>
+        <w:numPr>
+          <w:ilvl w:val="0"/>
+          <w:numId w:val="2"/>
+        </w:numPr>
+      </w:pPr>
+      <w:r>
+        <w:t>Хххххххххххххххххххх</w:t>
+      </w:r>
     </w:p>
     <w:p>
       <w:pPr>
@@ -2064,7 +2017,6 @@
           <w:lang w:val="en-US"/>
         </w:rPr>
       </w:pPr>
-      <w:proofErr w:type="spellStart"/>
       <w:r>
         <w:rPr>
           <w:b/>
@@ -2075,91 +2027,78 @@
         </w:rPr>
         <w:t>Xxxxxxxxxxxxxxxx</w:t>
       </w:r>
-      <w:proofErr w:type="spellEnd"/>
-    </w:p>
-    <w:p>
-      <w:pPr>
-        <w:pStyle w:val="a3"/>
-        <w:numPr>
-          <w:ilvl w:val="0"/>
-          <w:numId w:val="2"/>
-        </w:numPr>
-      </w:pPr>
-      <w:proofErr w:type="spellStart"/>
-      <w:r>
-        <w:t>Хххххххххххххххххххх</w:t>
-      </w:r>
-      <w:proofErr w:type="spellEnd"/>
-    </w:p>
-    <w:p>
-      <w:pPr>
-        <w:pStyle w:val="a3"/>
-        <w:numPr>
-          <w:ilvl w:val="0"/>
-          <w:numId w:val="2"/>
-        </w:numPr>
-      </w:pPr>
-      <w:proofErr w:type="spellStart"/>
-      <w:r>
-        <w:t>Хххххххххххххххххххх</w:t>
-      </w:r>
-      <w:proofErr w:type="spellEnd"/>
-    </w:p>
-    <w:p>
-      <w:pPr>
-        <w:pStyle w:val="a3"/>
-        <w:numPr>
-          <w:ilvl w:val="0"/>
-          <w:numId w:val="2"/>
-        </w:numPr>
-      </w:pPr>
-      <w:proofErr w:type="spellStart"/>
-      <w:r>
-        <w:t>Хххххххххххххххххххх</w:t>
-      </w:r>
-      <w:proofErr w:type="spellEnd"/>
-    </w:p>
-    <w:p>
-      <w:pPr>
-        <w:pStyle w:val="a3"/>
-        <w:numPr>
-          <w:ilvl w:val="0"/>
-          <w:numId w:val="2"/>
-        </w:numPr>
-      </w:pPr>
-      <w:proofErr w:type="spellStart"/>
-      <w:r>
-        <w:t>Хххххххххххххххххххх</w:t>
-      </w:r>
-      <w:proofErr w:type="spellEnd"/>
-    </w:p>
-    <w:p>
-      <w:pPr>
-        <w:pStyle w:val="a3"/>
-        <w:numPr>
-          <w:ilvl w:val="0"/>
-          <w:numId w:val="2"/>
-        </w:numPr>
-      </w:pPr>
-      <w:proofErr w:type="spellStart"/>
-      <w:r>
-        <w:t>Хххххххххххххххххххх</w:t>
-      </w:r>
-      <w:proofErr w:type="spellEnd"/>
-    </w:p>
-    <w:p>
-      <w:pPr>
-        <w:pStyle w:val="a3"/>
-        <w:numPr>
-          <w:ilvl w:val="0"/>
-          <w:numId w:val="2"/>
-        </w:numPr>
-      </w:pPr>
-      <w:proofErr w:type="spellStart"/>
-      <w:r>
-        <w:t>Хххххххххххххххххххх</w:t>
-      </w:r>
-      <w:proofErr w:type="spellEnd"/>
+    </w:p>
+    <w:p>
+      <w:pPr>
+        <w:pStyle w:val="a3"/>
+        <w:numPr>
+          <w:ilvl w:val="0"/>
+          <w:numId w:val="2"/>
+        </w:numPr>
+      </w:pPr>
+      <w:r>
+        <w:t>Хххххххххххххххххххх</w:t>
+      </w:r>
+    </w:p>
+    <w:p>
+      <w:pPr>
+        <w:pStyle w:val="a3"/>
+        <w:numPr>
+          <w:ilvl w:val="0"/>
+          <w:numId w:val="2"/>
+        </w:numPr>
+      </w:pPr>
+      <w:r>
+        <w:t>Хххххххххххххххххххх</w:t>
+      </w:r>
+    </w:p>
+    <w:p>
+      <w:pPr>
+        <w:pStyle w:val="a3"/>
+        <w:numPr>
+          <w:ilvl w:val="0"/>
+          <w:numId w:val="2"/>
+        </w:numPr>
+      </w:pPr>
+      <w:r>
+        <w:t>Хххххххххххххххххххх</w:t>
+      </w:r>
+    </w:p>
+    <w:p>
+      <w:pPr>
+        <w:pStyle w:val="a3"/>
+        <w:numPr>
+          <w:ilvl w:val="0"/>
+          <w:numId w:val="2"/>
+        </w:numPr>
+      </w:pPr>
+      <w:r>
+        <w:t>Хххххххххххххххххххх</w:t>
+      </w:r>
+    </w:p>
+    <w:p>
+      <w:pPr>
+        <w:pStyle w:val="a3"/>
+        <w:numPr>
+          <w:ilvl w:val="0"/>
+          <w:numId w:val="2"/>
+        </w:numPr>
+      </w:pPr>
+      <w:r>
+        <w:t>Хххххххххххххххххххх</w:t>
+      </w:r>
+    </w:p>
+    <w:p>
+      <w:pPr>
+        <w:pStyle w:val="a3"/>
+        <w:numPr>
+          <w:ilvl w:val="0"/>
+          <w:numId w:val="2"/>
+        </w:numPr>
+      </w:pPr>
+      <w:r>
+        <w:t>Хххххххххххххххххххх</w:t>
+      </w:r>
     </w:p>
     <w:p>
       <w:pPr>
@@ -2178,7 +2117,6 @@
           <w:lang w:val="en-US"/>
         </w:rPr>
       </w:pPr>
-      <w:proofErr w:type="spellStart"/>
       <w:r>
         <w:rPr>
           <w:b/>
@@ -2189,91 +2127,78 @@
         </w:rPr>
         <w:t>Xxxxxxxxxxxxxxxx</w:t>
       </w:r>
-      <w:proofErr w:type="spellEnd"/>
-    </w:p>
-    <w:p>
-      <w:pPr>
-        <w:pStyle w:val="a3"/>
-        <w:numPr>
-          <w:ilvl w:val="0"/>
-          <w:numId w:val="2"/>
-        </w:numPr>
-      </w:pPr>
-      <w:proofErr w:type="spellStart"/>
-      <w:r>
-        <w:t>Хххххххххххххххххххх</w:t>
-      </w:r>
-      <w:proofErr w:type="spellEnd"/>
-    </w:p>
-    <w:p>
-      <w:pPr>
-        <w:pStyle w:val="a3"/>
-        <w:numPr>
-          <w:ilvl w:val="0"/>
-          <w:numId w:val="2"/>
-        </w:numPr>
-      </w:pPr>
-      <w:proofErr w:type="spellStart"/>
-      <w:r>
-        <w:t>Хххххххххххххххххххх</w:t>
-      </w:r>
-      <w:proofErr w:type="spellEnd"/>
-    </w:p>
-    <w:p>
-      <w:pPr>
-        <w:pStyle w:val="a3"/>
-        <w:numPr>
-          <w:ilvl w:val="0"/>
-          <w:numId w:val="2"/>
-        </w:numPr>
-      </w:pPr>
-      <w:proofErr w:type="spellStart"/>
-      <w:r>
-        <w:t>Хххххххххххххххххххх</w:t>
-      </w:r>
-      <w:proofErr w:type="spellEnd"/>
-    </w:p>
-    <w:p>
-      <w:pPr>
-        <w:pStyle w:val="a3"/>
-        <w:numPr>
-          <w:ilvl w:val="0"/>
-          <w:numId w:val="2"/>
-        </w:numPr>
-      </w:pPr>
-      <w:proofErr w:type="spellStart"/>
-      <w:r>
-        <w:t>Хххххххххххххххххххх</w:t>
-      </w:r>
-      <w:proofErr w:type="spellEnd"/>
-    </w:p>
-    <w:p>
-      <w:pPr>
-        <w:pStyle w:val="a3"/>
-        <w:numPr>
-          <w:ilvl w:val="0"/>
-          <w:numId w:val="2"/>
-        </w:numPr>
-      </w:pPr>
-      <w:proofErr w:type="spellStart"/>
-      <w:r>
-        <w:t>Хххххххххххххххххххх</w:t>
-      </w:r>
-      <w:proofErr w:type="spellEnd"/>
-    </w:p>
-    <w:p>
-      <w:pPr>
-        <w:pStyle w:val="a3"/>
-        <w:numPr>
-          <w:ilvl w:val="0"/>
-          <w:numId w:val="2"/>
-        </w:numPr>
-      </w:pPr>
-      <w:proofErr w:type="spellStart"/>
-      <w:r>
-        <w:t>Хххххххххххххххххххх</w:t>
-      </w:r>
-      <w:proofErr w:type="spellEnd"/>
+    </w:p>
+    <w:p>
+      <w:pPr>
+        <w:pStyle w:val="a3"/>
+        <w:numPr>
+          <w:ilvl w:val="0"/>
+          <w:numId w:val="2"/>
+        </w:numPr>
+      </w:pPr>
+      <w:r>
+        <w:t>Хххххххххххххххххххх</w:t>
+      </w:r>
+    </w:p>
+    <w:p>
+      <w:pPr>
+        <w:pStyle w:val="a3"/>
+        <w:numPr>
+          <w:ilvl w:val="0"/>
+          <w:numId w:val="2"/>
+        </w:numPr>
+      </w:pPr>
+      <w:r>
+        <w:t>Хххххххххххххххххххх</w:t>
+      </w:r>
+    </w:p>
+    <w:p>
+      <w:pPr>
+        <w:pStyle w:val="a3"/>
+        <w:numPr>
+          <w:ilvl w:val="0"/>
+          <w:numId w:val="2"/>
+        </w:numPr>
+      </w:pPr>
+      <w:r>
+        <w:t>Хххххххххххххххххххх</w:t>
+      </w:r>
+    </w:p>
+    <w:p>
+      <w:pPr>
+        <w:pStyle w:val="a3"/>
+        <w:numPr>
+          <w:ilvl w:val="0"/>
+          <w:numId w:val="2"/>
+        </w:numPr>
+      </w:pPr>
+      <w:r>
+        <w:t>Хххххххххххххххххххх</w:t>
+      </w:r>
+    </w:p>
+    <w:p>
+      <w:pPr>
+        <w:pStyle w:val="a3"/>
+        <w:numPr>
+          <w:ilvl w:val="0"/>
+          <w:numId w:val="2"/>
+        </w:numPr>
+      </w:pPr>
+      <w:r>
+        <w:t>Хххххххххххххххххххх</w:t>
+      </w:r>
+    </w:p>
+    <w:p>
+      <w:pPr>
+        <w:pStyle w:val="a3"/>
+        <w:numPr>
+          <w:ilvl w:val="0"/>
+          <w:numId w:val="2"/>
+        </w:numPr>
+      </w:pPr>
+      <w:r>
+        <w:t>Хххххххххххххххххххх</w:t>
+      </w:r>
     </w:p>
     <w:p>
       <w:pPr>
@@ -2292,7 +2217,6 @@
           <w:lang w:val="en-US"/>
         </w:rPr>
       </w:pPr>
-      <w:proofErr w:type="spellStart"/>
       <w:r>
         <w:rPr>
           <w:b/>
@@ -2303,91 +2227,78 @@
         </w:rPr>
         <w:t>Xxxxxxxxxxxxxxxx</w:t>
       </w:r>
-      <w:proofErr w:type="spellEnd"/>
-    </w:p>
-    <w:p>
-      <w:pPr>
-        <w:pStyle w:val="a3"/>
-        <w:numPr>
-          <w:ilvl w:val="0"/>
-          <w:numId w:val="2"/>
-        </w:numPr>
-      </w:pPr>
-      <w:proofErr w:type="spellStart"/>
-      <w:r>
-        <w:t>Хххххххххххххххххххх</w:t>
-      </w:r>
-      <w:proofErr w:type="spellEnd"/>
-    </w:p>
-    <w:p>
-      <w:pPr>
-        <w:pStyle w:val="a3"/>
-        <w:numPr>
-          <w:ilvl w:val="0"/>
-          <w:numId w:val="2"/>
-        </w:numPr>
-      </w:pPr>
-      <w:proofErr w:type="spellStart"/>
-      <w:r>
-        <w:t>Хххххххххххххххххххх</w:t>
-      </w:r>
-      <w:proofErr w:type="spellEnd"/>
-    </w:p>
-    <w:p>
-      <w:pPr>
-        <w:pStyle w:val="a3"/>
-        <w:numPr>
-          <w:ilvl w:val="0"/>
-          <w:numId w:val="2"/>
-        </w:numPr>
-      </w:pPr>
-      <w:proofErr w:type="spellStart"/>
-      <w:r>
-        <w:t>Хххххххххххххххххххх</w:t>
-      </w:r>
-      <w:proofErr w:type="spellEnd"/>
-    </w:p>
-    <w:p>
-      <w:pPr>
-        <w:pStyle w:val="a3"/>
-        <w:numPr>
-          <w:ilvl w:val="0"/>
-          <w:numId w:val="2"/>
-        </w:numPr>
-      </w:pPr>
-      <w:proofErr w:type="spellStart"/>
-      <w:r>
-        <w:t>Хххххххххххххххххххх</w:t>
-      </w:r>
-      <w:proofErr w:type="spellEnd"/>
-    </w:p>
-    <w:p>
-      <w:pPr>
-        <w:pStyle w:val="a3"/>
-        <w:numPr>
-          <w:ilvl w:val="0"/>
-          <w:numId w:val="2"/>
-        </w:numPr>
-      </w:pPr>
-      <w:proofErr w:type="spellStart"/>
-      <w:r>
-        <w:t>Хххххххххххххххххххх</w:t>
-      </w:r>
-      <w:proofErr w:type="spellEnd"/>
-    </w:p>
-    <w:p>
-      <w:pPr>
-        <w:pStyle w:val="a3"/>
-        <w:numPr>
-          <w:ilvl w:val="0"/>
-          <w:numId w:val="2"/>
-        </w:numPr>
-      </w:pPr>
-      <w:proofErr w:type="spellStart"/>
-      <w:r>
-        <w:t>Хххххххххххххххххххх</w:t>
-      </w:r>
-      <w:proofErr w:type="spellEnd"/>
+    </w:p>
+    <w:p>
+      <w:pPr>
+        <w:pStyle w:val="a3"/>
+        <w:numPr>
+          <w:ilvl w:val="0"/>
+          <w:numId w:val="2"/>
+        </w:numPr>
+      </w:pPr>
+      <w:r>
+        <w:t>Хххххххххххххххххххх</w:t>
+      </w:r>
+    </w:p>
+    <w:p>
+      <w:pPr>
+        <w:pStyle w:val="a3"/>
+        <w:numPr>
+          <w:ilvl w:val="0"/>
+          <w:numId w:val="2"/>
+        </w:numPr>
+      </w:pPr>
+      <w:r>
+        <w:t>Хххххххххххххххххххх</w:t>
+      </w:r>
+    </w:p>
+    <w:p>
+      <w:pPr>
+        <w:pStyle w:val="a3"/>
+        <w:numPr>
+          <w:ilvl w:val="0"/>
+          <w:numId w:val="2"/>
+        </w:numPr>
+      </w:pPr>
+      <w:r>
+        <w:t>Хххххххххххххххххххх</w:t>
+      </w:r>
+    </w:p>
+    <w:p>
+      <w:pPr>
+        <w:pStyle w:val="a3"/>
+        <w:numPr>
+          <w:ilvl w:val="0"/>
+          <w:numId w:val="2"/>
+        </w:numPr>
+      </w:pPr>
+      <w:r>
+        <w:t>Хххххххххххххххххххх</w:t>
+      </w:r>
+    </w:p>
+    <w:p>
+      <w:pPr>
+        <w:pStyle w:val="a3"/>
+        <w:numPr>
+          <w:ilvl w:val="0"/>
+          <w:numId w:val="2"/>
+        </w:numPr>
+      </w:pPr>
+      <w:r>
+        <w:t>Хххххххххххххххххххх</w:t>
+      </w:r>
+    </w:p>
+    <w:p>
+      <w:pPr>
+        <w:pStyle w:val="a3"/>
+        <w:numPr>
+          <w:ilvl w:val="0"/>
+          <w:numId w:val="2"/>
+        </w:numPr>
+      </w:pPr>
+      <w:r>
+        <w:t>Хххххххххххххххххххх</w:t>
+      </w:r>
     </w:p>
     <w:p>
       <w:pPr>
@@ -2406,7 +2317,6 @@
           <w:lang w:val="en-US"/>
         </w:rPr>
       </w:pPr>
-      <w:proofErr w:type="spellStart"/>
       <w:r>
         <w:rPr>
           <w:b/>
@@ -2417,91 +2327,79 @@
         </w:rPr>
         <w:t>Xxxxxxxxxxxxxxxx</w:t>
       </w:r>
-      <w:proofErr w:type="spellEnd"/>
-    </w:p>
-    <w:p>
-      <w:pPr>
-        <w:pStyle w:val="a3"/>
-        <w:numPr>
-          <w:ilvl w:val="0"/>
-          <w:numId w:val="2"/>
-        </w:numPr>
-      </w:pPr>
-      <w:proofErr w:type="spellStart"/>
-      <w:r>
-        <w:t>Хххххххххххххххххххх</w:t>
-      </w:r>
-      <w:proofErr w:type="spellEnd"/>
-    </w:p>
-    <w:p>
-      <w:pPr>
-        <w:pStyle w:val="a3"/>
-        <w:numPr>
-          <w:ilvl w:val="0"/>
-          <w:numId w:val="2"/>
-        </w:numPr>
-      </w:pPr>
-      <w:proofErr w:type="spellStart"/>
-      <w:r>
-        <w:t>Хххххххххххххххххххх</w:t>
-      </w:r>
-      <w:proofErr w:type="spellEnd"/>
-    </w:p>
-    <w:p>
-      <w:pPr>
-        <w:pStyle w:val="a3"/>
-        <w:numPr>
-          <w:ilvl w:val="0"/>
-          <w:numId w:val="2"/>
-        </w:numPr>
-      </w:pPr>
-      <w:proofErr w:type="spellStart"/>
-      <w:r>
-        <w:t>Хххххххххххххххххххх</w:t>
-      </w:r>
-      <w:proofErr w:type="spellEnd"/>
-    </w:p>
-    <w:p>
-      <w:pPr>
-        <w:pStyle w:val="a3"/>
-        <w:numPr>
-          <w:ilvl w:val="0"/>
-          <w:numId w:val="2"/>
-        </w:numPr>
-      </w:pPr>
-      <w:proofErr w:type="spellStart"/>
-      <w:r>
-        <w:t>Хххххххххххххххххххх</w:t>
-      </w:r>
-      <w:proofErr w:type="spellEnd"/>
-    </w:p>
-    <w:p>
-      <w:pPr>
-        <w:pStyle w:val="a3"/>
-        <w:numPr>
-          <w:ilvl w:val="0"/>
-          <w:numId w:val="2"/>
-        </w:numPr>
-      </w:pPr>
-      <w:proofErr w:type="spellStart"/>
-      <w:r>
-        <w:t>Хххххххххххххххххххх</w:t>
-      </w:r>
-      <w:proofErr w:type="spellEnd"/>
-    </w:p>
-    <w:p>
-      <w:pPr>
-        <w:pStyle w:val="a3"/>
-        <w:numPr>
-          <w:ilvl w:val="0"/>
-          <w:numId w:val="2"/>
-        </w:numPr>
-      </w:pPr>
-      <w:proofErr w:type="spellStart"/>
-      <w:r>
-        <w:t>Хххххххххххххххххххх</w:t>
-      </w:r>
-      <w:proofErr w:type="spellEnd"/>
+    </w:p>
+    <w:p>
+      <w:pPr>
+        <w:pStyle w:val="a3"/>
+        <w:numPr>
+          <w:ilvl w:val="0"/>
+          <w:numId w:val="2"/>
+        </w:numPr>
+      </w:pPr>
+      <w:r>
+        <w:t>Хххххххххххххххххххх</w:t>
+      </w:r>
+    </w:p>
+    <w:p>
+      <w:pPr>
+        <w:pStyle w:val="a3"/>
+        <w:numPr>
+          <w:ilvl w:val="0"/>
+          <w:numId w:val="2"/>
+        </w:numPr>
+      </w:pPr>
+      <w:r>
+        <w:t>Хххххххххххххххххххх</w:t>
+      </w:r>
+    </w:p>
+    <w:p>
+      <w:pPr>
+        <w:pStyle w:val="a3"/>
+        <w:numPr>
+          <w:ilvl w:val="0"/>
+          <w:numId w:val="2"/>
+        </w:numPr>
+      </w:pPr>
+      <w:r>
+        <w:t>Хххххххххххххххххххх</w:t>
+      </w:r>
+    </w:p>
+    <w:p>
+      <w:pPr>
+        <w:pStyle w:val="a3"/>
+        <w:numPr>
+          <w:ilvl w:val="0"/>
+          <w:numId w:val="2"/>
+        </w:numPr>
+      </w:pPr>
+      <w:r>
+        <w:lastRenderedPageBreak/>
+        <w:t>Хххххххххххххххххххх</w:t>
+      </w:r>
+    </w:p>
+    <w:p>
+      <w:pPr>
+        <w:pStyle w:val="a3"/>
+        <w:numPr>
+          <w:ilvl w:val="0"/>
+          <w:numId w:val="2"/>
+        </w:numPr>
+      </w:pPr>
+      <w:r>
+        <w:t>Хххххххххххххххххххх</w:t>
+      </w:r>
+    </w:p>
+    <w:p>
+      <w:pPr>
+        <w:pStyle w:val="a3"/>
+        <w:numPr>
+          <w:ilvl w:val="0"/>
+          <w:numId w:val="2"/>
+        </w:numPr>
+      </w:pPr>
+      <w:r>
+        <w:t>Хххххххххххххххххххх</w:t>
+      </w:r>
     </w:p>
     <w:p>
       <w:pPr>
@@ -2520,7 +2418,6 @@
           <w:lang w:val="en-US"/>
         </w:rPr>
       </w:pPr>
-      <w:proofErr w:type="spellStart"/>
       <w:r>
         <w:rPr>
           <w:b/>
@@ -2531,91 +2428,78 @@
         </w:rPr>
         <w:t>Xxxxxxxxxxxxxxxx</w:t>
       </w:r>
-      <w:proofErr w:type="spellEnd"/>
-    </w:p>
-    <w:p>
-      <w:pPr>
-        <w:pStyle w:val="a3"/>
-        <w:numPr>
-          <w:ilvl w:val="0"/>
-          <w:numId w:val="2"/>
-        </w:numPr>
-      </w:pPr>
-      <w:proofErr w:type="spellStart"/>
-      <w:r>
-        <w:t>Хххххххххххххххххххх</w:t>
-      </w:r>
-      <w:proofErr w:type="spellEnd"/>
-    </w:p>
-    <w:p>
-      <w:pPr>
-        <w:pStyle w:val="a3"/>
-        <w:numPr>
-          <w:ilvl w:val="0"/>
-          <w:numId w:val="2"/>
-        </w:numPr>
-      </w:pPr>
-      <w:proofErr w:type="spellStart"/>
-      <w:r>
-        <w:t>Хххххххххххххххххххх</w:t>
-      </w:r>
-      <w:proofErr w:type="spellEnd"/>
-    </w:p>
-    <w:p>
-      <w:pPr>
-        <w:pStyle w:val="a3"/>
-        <w:numPr>
-          <w:ilvl w:val="0"/>
-          <w:numId w:val="2"/>
-        </w:numPr>
-      </w:pPr>
-      <w:proofErr w:type="spellStart"/>
-      <w:r>
-        <w:t>Хххххххххххххххххххх</w:t>
-      </w:r>
-      <w:proofErr w:type="spellEnd"/>
-    </w:p>
-    <w:p>
-      <w:pPr>
-        <w:pStyle w:val="a3"/>
-        <w:numPr>
-          <w:ilvl w:val="0"/>
-          <w:numId w:val="2"/>
-        </w:numPr>
-      </w:pPr>
-      <w:proofErr w:type="spellStart"/>
-      <w:r>
-        <w:t>Хххххххххххххххххххх</w:t>
-      </w:r>
-      <w:proofErr w:type="spellEnd"/>
-    </w:p>
-    <w:p>
-      <w:pPr>
-        <w:pStyle w:val="a3"/>
-        <w:numPr>
-          <w:ilvl w:val="0"/>
-          <w:numId w:val="2"/>
-        </w:numPr>
-      </w:pPr>
-      <w:proofErr w:type="spellStart"/>
-      <w:r>
-        <w:t>Хххххххххххххххххххх</w:t>
-      </w:r>
-      <w:proofErr w:type="spellEnd"/>
-    </w:p>
-    <w:p>
-      <w:pPr>
-        <w:pStyle w:val="a3"/>
-        <w:numPr>
-          <w:ilvl w:val="0"/>
-          <w:numId w:val="2"/>
-        </w:numPr>
-      </w:pPr>
-      <w:proofErr w:type="spellStart"/>
-      <w:r>
-        <w:t>Хххххххххххххххххххх</w:t>
-      </w:r>
-      <w:proofErr w:type="spellEnd"/>
+    </w:p>
+    <w:p>
+      <w:pPr>
+        <w:pStyle w:val="a3"/>
+        <w:numPr>
+          <w:ilvl w:val="0"/>
+          <w:numId w:val="2"/>
+        </w:numPr>
+      </w:pPr>
+      <w:r>
+        <w:t>Хххххххххххххххххххх</w:t>
+      </w:r>
+    </w:p>
+    <w:p>
+      <w:pPr>
+        <w:pStyle w:val="a3"/>
+        <w:numPr>
+          <w:ilvl w:val="0"/>
+          <w:numId w:val="2"/>
+        </w:numPr>
+      </w:pPr>
+      <w:r>
+        <w:t>Хххххххххххххххххххх</w:t>
+      </w:r>
+    </w:p>
+    <w:p>
+      <w:pPr>
+        <w:pStyle w:val="a3"/>
+        <w:numPr>
+          <w:ilvl w:val="0"/>
+          <w:numId w:val="2"/>
+        </w:numPr>
+      </w:pPr>
+      <w:r>
+        <w:t>Хххххххххххххххххххх</w:t>
+      </w:r>
+    </w:p>
+    <w:p>
+      <w:pPr>
+        <w:pStyle w:val="a3"/>
+        <w:numPr>
+          <w:ilvl w:val="0"/>
+          <w:numId w:val="2"/>
+        </w:numPr>
+      </w:pPr>
+      <w:r>
+        <w:t>Хххххххххххххххххххх</w:t>
+      </w:r>
+    </w:p>
+    <w:p>
+      <w:pPr>
+        <w:pStyle w:val="a3"/>
+        <w:numPr>
+          <w:ilvl w:val="0"/>
+          <w:numId w:val="2"/>
+        </w:numPr>
+      </w:pPr>
+      <w:r>
+        <w:t>Хххххххххххххххххххх</w:t>
+      </w:r>
+    </w:p>
+    <w:p>
+      <w:pPr>
+        <w:pStyle w:val="a3"/>
+        <w:numPr>
+          <w:ilvl w:val="0"/>
+          <w:numId w:val="2"/>
+        </w:numPr>
+      </w:pPr>
+      <w:r>
+        <w:t>Хххххххххххххххххххх</w:t>
+      </w:r>
     </w:p>
     <w:p>
       <w:pPr>
@@ -2634,7 +2518,6 @@
           <w:lang w:val="en-US"/>
         </w:rPr>
       </w:pPr>
-      <w:proofErr w:type="spellStart"/>
       <w:r>
         <w:rPr>
           <w:b/>
@@ -2643,94 +2526,80 @@
           <w:u w:val="single"/>
           <w:lang w:val="en-US"/>
         </w:rPr>
-        <w:lastRenderedPageBreak/>
         <w:t>Xxxxxxxxxxxxxxxx</w:t>
       </w:r>
-      <w:proofErr w:type="spellEnd"/>
-    </w:p>
-    <w:p>
-      <w:pPr>
-        <w:pStyle w:val="a3"/>
-        <w:numPr>
-          <w:ilvl w:val="0"/>
-          <w:numId w:val="2"/>
-        </w:numPr>
-      </w:pPr>
-      <w:proofErr w:type="spellStart"/>
-      <w:r>
-        <w:t>Хххххххххххххххххххх</w:t>
-      </w:r>
-      <w:proofErr w:type="spellEnd"/>
-    </w:p>
-    <w:p>
-      <w:pPr>
-        <w:pStyle w:val="a3"/>
-        <w:numPr>
-          <w:ilvl w:val="0"/>
-          <w:numId w:val="2"/>
-        </w:numPr>
-      </w:pPr>
-      <w:proofErr w:type="spellStart"/>
-      <w:r>
-        <w:t>Хххххххххххххххххххх</w:t>
-      </w:r>
-      <w:proofErr w:type="spellEnd"/>
-    </w:p>
-    <w:p>
-      <w:pPr>
-        <w:pStyle w:val="a3"/>
-        <w:numPr>
-          <w:ilvl w:val="0"/>
-          <w:numId w:val="2"/>
-        </w:numPr>
-      </w:pPr>
-      <w:proofErr w:type="spellStart"/>
-      <w:r>
-        <w:t>Хххххххххххххххххххх</w:t>
-      </w:r>
-      <w:proofErr w:type="spellEnd"/>
-    </w:p>
-    <w:p>
-      <w:pPr>
-        <w:pStyle w:val="a3"/>
-        <w:numPr>
-          <w:ilvl w:val="0"/>
-          <w:numId w:val="2"/>
-        </w:numPr>
-      </w:pPr>
-      <w:proofErr w:type="spellStart"/>
-      <w:r>
-        <w:t>Хххххххххххххххххххх</w:t>
-      </w:r>
-      <w:proofErr w:type="spellEnd"/>
-    </w:p>
-    <w:p>
-      <w:pPr>
-        <w:pStyle w:val="a3"/>
-        <w:numPr>
-          <w:ilvl w:val="0"/>
-          <w:numId w:val="2"/>
-        </w:numPr>
-      </w:pPr>
-      <w:proofErr w:type="spellStart"/>
-      <w:r>
-        <w:t>Хххххххххххххххххххх</w:t>
-      </w:r>
-      <w:proofErr w:type="spellEnd"/>
-    </w:p>
-    <w:p>
-      <w:pPr>
-        <w:pStyle w:val="a3"/>
-        <w:numPr>
-          <w:ilvl w:val="0"/>
-          <w:numId w:val="2"/>
-        </w:numPr>
-      </w:pPr>
-      <w:proofErr w:type="spellStart"/>
-      <w:r>
-        <w:t>Хххххххххххххххххххх</w:t>
-      </w:r>
-      <w:proofErr w:type="spellEnd"/>
+    </w:p>
+    <w:p>
+      <w:pPr>
+        <w:pStyle w:val="a3"/>
+        <w:numPr>
+          <w:ilvl w:val="0"/>
+          <w:numId w:val="2"/>
+        </w:numPr>
+      </w:pPr>
+      <w:r>
+        <w:t>Хххххххххххххххххххх</w:t>
+      </w:r>
+    </w:p>
+    <w:p>
+      <w:pPr>
+        <w:pStyle w:val="a3"/>
+        <w:numPr>
+          <w:ilvl w:val="0"/>
+          <w:numId w:val="2"/>
+        </w:numPr>
+      </w:pPr>
+      <w:r>
+        <w:t>Хххххххххххххххххххх</w:t>
+      </w:r>
+    </w:p>
+    <w:p>
+      <w:pPr>
+        <w:pStyle w:val="a3"/>
+        <w:numPr>
+          <w:ilvl w:val="0"/>
+          <w:numId w:val="2"/>
+        </w:numPr>
+      </w:pPr>
+      <w:r>
+        <w:t>Хххххххххххххххххххх</w:t>
+      </w:r>
+    </w:p>
+    <w:p>
+      <w:pPr>
+        <w:pStyle w:val="a3"/>
+        <w:numPr>
+          <w:ilvl w:val="0"/>
+          <w:numId w:val="2"/>
+        </w:numPr>
+      </w:pPr>
+      <w:r>
+        <w:t>Хххххххххххххххххххх</w:t>
+      </w:r>
+    </w:p>
+    <w:p>
+      <w:pPr>
+        <w:pStyle w:val="a3"/>
+        <w:numPr>
+          <w:ilvl w:val="0"/>
+          <w:numId w:val="2"/>
+        </w:numPr>
+      </w:pPr>
+      <w:r>
+        <w:t>Хххххххххххххххххххх</w:t>
+      </w:r>
+    </w:p>
+    <w:p>
+      <w:pPr>
+        <w:pStyle w:val="a3"/>
+        <w:numPr>
+          <w:ilvl w:val="0"/>
+          <w:numId w:val="2"/>
+        </w:numPr>
+      </w:pPr>
+      <w:r>
+        <w:t>Хххххххххххххххххххх</w:t>
+      </w:r>
     </w:p>
     <w:p>
       <w:pPr>

</xml_diff>

<commit_message>
modify section OOP and rename it to PROGRAMMING
</commit_message>
<xml_diff>
--- a/References.docx
+++ b/References.docx
@@ -33,6 +33,7 @@
           <w:lang w:val="en-US"/>
         </w:rPr>
       </w:pPr>
+      <w:proofErr w:type="spellStart"/>
       <w:r>
         <w:rPr>
           <w:b/>
@@ -43,78 +44,91 @@
         </w:rPr>
         <w:t>Xxxxxxxxxxxxxxxx</w:t>
       </w:r>
-    </w:p>
-    <w:p>
-      <w:pPr>
-        <w:pStyle w:val="a3"/>
-        <w:numPr>
-          <w:ilvl w:val="0"/>
-          <w:numId w:val="2"/>
-        </w:numPr>
-      </w:pPr>
-      <w:r>
-        <w:t>Хххххххххххххххххххх</w:t>
-      </w:r>
-    </w:p>
-    <w:p>
-      <w:pPr>
-        <w:pStyle w:val="a3"/>
-        <w:numPr>
-          <w:ilvl w:val="0"/>
-          <w:numId w:val="2"/>
-        </w:numPr>
-      </w:pPr>
-      <w:r>
-        <w:t>Хххххххххххххххххххх</w:t>
-      </w:r>
-    </w:p>
-    <w:p>
-      <w:pPr>
-        <w:pStyle w:val="a3"/>
-        <w:numPr>
-          <w:ilvl w:val="0"/>
-          <w:numId w:val="2"/>
-        </w:numPr>
-      </w:pPr>
-      <w:r>
-        <w:t>Хххххххххххххххххххх</w:t>
-      </w:r>
-    </w:p>
-    <w:p>
-      <w:pPr>
-        <w:pStyle w:val="a3"/>
-        <w:numPr>
-          <w:ilvl w:val="0"/>
-          <w:numId w:val="2"/>
-        </w:numPr>
-      </w:pPr>
-      <w:r>
-        <w:t>Хххххххххххххххххххх</w:t>
-      </w:r>
-    </w:p>
-    <w:p>
-      <w:pPr>
-        <w:pStyle w:val="a3"/>
-        <w:numPr>
-          <w:ilvl w:val="0"/>
-          <w:numId w:val="2"/>
-        </w:numPr>
-      </w:pPr>
-      <w:r>
-        <w:t>Хххххххххххххххххххх</w:t>
-      </w:r>
-    </w:p>
-    <w:p>
-      <w:pPr>
-        <w:pStyle w:val="a3"/>
-        <w:numPr>
-          <w:ilvl w:val="0"/>
-          <w:numId w:val="2"/>
-        </w:numPr>
-      </w:pPr>
-      <w:r>
-        <w:t>Хххххххххххххххххххх</w:t>
-      </w:r>
+      <w:proofErr w:type="spellEnd"/>
+    </w:p>
+    <w:p>
+      <w:pPr>
+        <w:pStyle w:val="a3"/>
+        <w:numPr>
+          <w:ilvl w:val="0"/>
+          <w:numId w:val="2"/>
+        </w:numPr>
+      </w:pPr>
+      <w:proofErr w:type="spellStart"/>
+      <w:r>
+        <w:t>Хххххххххххххххххххх</w:t>
+      </w:r>
+      <w:proofErr w:type="spellEnd"/>
+    </w:p>
+    <w:p>
+      <w:pPr>
+        <w:pStyle w:val="a3"/>
+        <w:numPr>
+          <w:ilvl w:val="0"/>
+          <w:numId w:val="2"/>
+        </w:numPr>
+      </w:pPr>
+      <w:proofErr w:type="spellStart"/>
+      <w:r>
+        <w:t>Хххххххххххххххххххх</w:t>
+      </w:r>
+      <w:proofErr w:type="spellEnd"/>
+    </w:p>
+    <w:p>
+      <w:pPr>
+        <w:pStyle w:val="a3"/>
+        <w:numPr>
+          <w:ilvl w:val="0"/>
+          <w:numId w:val="2"/>
+        </w:numPr>
+      </w:pPr>
+      <w:proofErr w:type="spellStart"/>
+      <w:r>
+        <w:t>Хххххххххххххххххххх</w:t>
+      </w:r>
+      <w:proofErr w:type="spellEnd"/>
+    </w:p>
+    <w:p>
+      <w:pPr>
+        <w:pStyle w:val="a3"/>
+        <w:numPr>
+          <w:ilvl w:val="0"/>
+          <w:numId w:val="2"/>
+        </w:numPr>
+      </w:pPr>
+      <w:proofErr w:type="spellStart"/>
+      <w:r>
+        <w:t>Хххххххххххххххххххх</w:t>
+      </w:r>
+      <w:proofErr w:type="spellEnd"/>
+    </w:p>
+    <w:p>
+      <w:pPr>
+        <w:pStyle w:val="a3"/>
+        <w:numPr>
+          <w:ilvl w:val="0"/>
+          <w:numId w:val="2"/>
+        </w:numPr>
+      </w:pPr>
+      <w:proofErr w:type="spellStart"/>
+      <w:r>
+        <w:t>Хххххххххххххххххххх</w:t>
+      </w:r>
+      <w:proofErr w:type="spellEnd"/>
+    </w:p>
+    <w:p>
+      <w:pPr>
+        <w:pStyle w:val="a3"/>
+        <w:numPr>
+          <w:ilvl w:val="0"/>
+          <w:numId w:val="2"/>
+        </w:numPr>
+      </w:pPr>
+      <w:proofErr w:type="spellStart"/>
+      <w:r>
+        <w:t>Хххххххххххххххххххх</w:t>
+      </w:r>
+      <w:proofErr w:type="spellEnd"/>
     </w:p>
     <w:p>
       <w:pPr>
@@ -774,6 +788,7 @@
         <w:pStyle w:val="a3"/>
         <w:ind w:left="360"/>
       </w:pPr>
+      <w:proofErr w:type="gramStart"/>
       <w:r>
         <w:t>Статья «</w:t>
       </w:r>
@@ -806,6 +821,7 @@
       <w:r>
         <w:t xml:space="preserve"> </w:t>
       </w:r>
+      <w:proofErr w:type="gramEnd"/>
     </w:p>
     <w:p>
       <w:pPr>
@@ -854,11 +870,19 @@
         </w:rPr>
         <w:t xml:space="preserve"> / 2021-07-28 </w:t>
       </w:r>
-      <w:r>
-        <w:rPr>
-          <w:lang w:val="en-US"/>
-        </w:rPr>
-        <w:t>Skanda Hazarika</w:t>
+      <w:proofErr w:type="spellStart"/>
+      <w:r>
+        <w:rPr>
+          <w:lang w:val="en-US"/>
+        </w:rPr>
+        <w:t>Skanda</w:t>
+      </w:r>
+      <w:proofErr w:type="spellEnd"/>
+      <w:r>
+        <w:rPr>
+          <w:lang w:val="en-US"/>
+        </w:rPr>
+        <w:t xml:space="preserve"> Hazarika</w:t>
       </w:r>
       <w:r>
         <w:br/>
@@ -895,12 +919,14 @@
       <w:r>
         <w:br/>
       </w:r>
+      <w:proofErr w:type="spellStart"/>
       <w:r>
         <w:rPr>
           <w:lang w:val="en-US"/>
         </w:rPr>
         <w:t>Overclockers</w:t>
       </w:r>
+      <w:proofErr w:type="spellEnd"/>
       <w:r>
         <w:br/>
         <w:t>Раздел «Блоги», статья «</w:t>
@@ -934,21 +960,25 @@
           <w:numId w:val="2"/>
         </w:numPr>
       </w:pPr>
-      <w:r>
-        <w:t>Хххххххххххххххххххх</w:t>
-      </w:r>
-    </w:p>
-    <w:p>
-      <w:pPr>
-        <w:pStyle w:val="a3"/>
-        <w:numPr>
-          <w:ilvl w:val="0"/>
-          <w:numId w:val="2"/>
-        </w:numPr>
-      </w:pPr>
-      <w:r>
-        <w:t>Хххххххххххххххххххх</w:t>
-      </w:r>
+      <w:proofErr w:type="spellStart"/>
+      <w:r>
+        <w:t>Хххххххххххххххххххх</w:t>
+      </w:r>
+      <w:proofErr w:type="spellEnd"/>
+    </w:p>
+    <w:p>
+      <w:pPr>
+        <w:pStyle w:val="a3"/>
+        <w:numPr>
+          <w:ilvl w:val="0"/>
+          <w:numId w:val="2"/>
+        </w:numPr>
+      </w:pPr>
+      <w:proofErr w:type="spellStart"/>
+      <w:r>
+        <w:t>Хххххххххххххххххххх</w:t>
+      </w:r>
+      <w:proofErr w:type="spellEnd"/>
     </w:p>
     <w:p/>
     <w:p/>
@@ -994,7 +1024,11 @@
       </w:r>
       <w:r>
         <w:br/>
-        <w:t>Ресурс: Википедия</w:t>
+        <w:t xml:space="preserve">Ресурс: </w:t>
+      </w:r>
+      <w:proofErr w:type="gramStart"/>
+      <w:r>
+        <w:t>Википедия</w:t>
       </w:r>
       <w:r>
         <w:br/>
@@ -1004,7 +1038,14 @@
           <w:rPr>
             <w:rStyle w:val="a4"/>
           </w:rPr>
-          <w:t>https://ru.wikipedia.org/wiki/%D0%90%D0%B2%D1%82%D0%BE%D0%BC%D0%B0%D1%82%D0%B8%D0%B7%D0%B8%D1%80%D0%BE%D0%B2%D0%B0%D0%BD%D0%BD%D0%BE%D0%B5_%D1%82%D0%B5%D1%81%D1%82%D0%B8%D1%80%D0%BE%D0%B2%D0%B0%D0%BD%D0%B8%D0%B5</w:t>
+          <w:t>https://ru.wikipedia.org/wiki/%D0%90%D0%B2%D1%82%D0%BE%D0%BC%D0%B0%D1%82%D0%B8%D0%B7%D0%B8%D1%80%D0%BE%D0%B2%D0%B0%D0%BD%D0%BD%D0%BE%D0%B5_%D1%82%D0%B5%D1%81%D1%82%D0%B8%D1%80%D0%BE%D0%B2%D0%B0</w:t>
+        </w:r>
+        <w:proofErr w:type="gramEnd"/>
+        <w:r>
+          <w:rPr>
+            <w:rStyle w:val="a4"/>
+          </w:rPr>
+          <w:t>%D0%BD%D0%B8%D0%B5</w:t>
         </w:r>
       </w:hyperlink>
       <w:r>
@@ -1041,8 +1082,13 @@
         <w:t xml:space="preserve">Ресурс: Хабр / </w:t>
       </w:r>
       <w:r>
-        <w:t>Блог компании Россельхозбанк</w:t>
-      </w:r>
+        <w:t xml:space="preserve">Блог компании </w:t>
+      </w:r>
+      <w:proofErr w:type="spellStart"/>
+      <w:r>
+        <w:t>Россельхозбанк</w:t>
+      </w:r>
+      <w:proofErr w:type="spellEnd"/>
       <w:r>
         <w:t xml:space="preserve">  </w:t>
       </w:r>
@@ -1082,9 +1128,11 @@
         <w:br/>
         <w:t xml:space="preserve">Ресурс: </w:t>
       </w:r>
+      <w:proofErr w:type="spellStart"/>
       <w:r>
         <w:t>Logrocon</w:t>
       </w:r>
+      <w:proofErr w:type="spellEnd"/>
       <w:r>
         <w:t xml:space="preserve"> / Новости</w:t>
       </w:r>
@@ -1198,8 +1246,10 @@
           <w:u w:val="single"/>
           <w:lang w:val="en-US"/>
         </w:rPr>
-        <w:t>OOP</w:t>
-      </w:r>
+        <w:t>PROGRAMMING</w:t>
+      </w:r>
+      <w:bookmarkStart w:id="0" w:name="_GoBack"/>
+      <w:bookmarkEnd w:id="0"/>
     </w:p>
     <w:p>
       <w:pPr>
@@ -1213,22 +1263,15 @@
         <w:t>Объектно-ориентированное программирование</w:t>
       </w:r>
       <w:r>
-        <w:t xml:space="preserve"> / </w:t>
-      </w:r>
-      <w:r>
-        <w:t>статья</w:t>
-      </w:r>
-      <w:r>
-        <w:t xml:space="preserve"> 2022-03-15</w:t>
+        <w:t xml:space="preserve"> / статья 2022-03-15</w:t>
       </w:r>
       <w:r>
         <w:br/>
-      </w:r>
-      <w:r>
-        <w:t>Ресурс: Википедия</w:t>
-      </w:r>
-      <w:r>
-        <w:t xml:space="preserve"> </w:t>
+        <w:t xml:space="preserve">Ресурс: </w:t>
+      </w:r>
+      <w:proofErr w:type="gramStart"/>
+      <w:r>
+        <w:t xml:space="preserve">Википедия </w:t>
       </w:r>
       <w:r>
         <w:br/>
@@ -1238,7 +1281,14 @@
           <w:rPr>
             <w:rStyle w:val="a4"/>
           </w:rPr>
-          <w:t>https://ru.wikipedia.org/wiki/%D0%9E%D0%B1%D1%8A%D0%B5%D0%BA%D1%82%D0%BD%D0%BE-%D0%BE%D1%80%D0%B8%D0%B5%D0%BD%D1%82%D0%B8%D1%80%D0%BE%D0%B2%D0%B0%D0%BD%D0%BD%D0%BE%D0%B5_%D0%BF%D1%80%D0%BE%D0%B3%D1%80%D0%B0%D0%BC%D0%BC%D0%B8%D1%80%D0%BE%D0%B2%D0%B0%D0%BD%D0%B8%D0%B5</w:t>
+          <w:t>https://ru.wikipedia.org/wiki/%D0%9E%D0%B1%D1%8A%D0%B5%D0%BA%D1%82%D0%BD%D0%BE-%D0%BE%D1%80%D0%B8%D0%B5%D0%BD%D1%82%D0%B8%D1%80%D0%BE%D0%B2%D0%B0%D0%BD%D0%BD%D0%BE%D0%B5_%D0%BF%D1%80%D0%BE%D0%B3</w:t>
+        </w:r>
+        <w:proofErr w:type="gramEnd"/>
+        <w:r>
+          <w:rPr>
+            <w:rStyle w:val="a4"/>
+          </w:rPr>
+          <w:t>%D1%80%D0%B0%D0%BC%D0%BC%D0%B8%D1%80%D0%BE%D0%B2%D0%B0%D0%BD%D0%B8%D0%B5</w:t>
         </w:r>
       </w:hyperlink>
       <w:r>
@@ -1257,36 +1307,54 @@
         <w:t xml:space="preserve">Шпаргалка по принципам ООП </w:t>
       </w:r>
       <w:r>
+        <w:t xml:space="preserve"> / </w:t>
+      </w:r>
+      <w:r>
+        <w:t>Перевод статьи «</w:t>
+      </w:r>
+      <w:proofErr w:type="spellStart"/>
+      <w:r>
+        <w:t>Object-Orientated</w:t>
+      </w:r>
+      <w:proofErr w:type="spellEnd"/>
+      <w:r>
         <w:t xml:space="preserve"> </w:t>
       </w:r>
-      <w:r>
-        <w:t xml:space="preserve">/ </w:t>
-      </w:r>
-      <w:r>
-        <w:t xml:space="preserve">Перевод статьи «Object-Orientated Design Principles» </w:t>
+      <w:proofErr w:type="spellStart"/>
+      <w:r>
+        <w:t>Design</w:t>
+      </w:r>
+      <w:proofErr w:type="spellEnd"/>
+      <w:r>
+        <w:t xml:space="preserve"> </w:t>
+      </w:r>
+      <w:proofErr w:type="spellStart"/>
+      <w:r>
+        <w:t>Principles</w:t>
+      </w:r>
+      <w:proofErr w:type="spellEnd"/>
+      <w:r>
+        <w:t xml:space="preserve">» </w:t>
       </w:r>
       <w:r>
         <w:t xml:space="preserve"> 2015-08-24</w:t>
       </w:r>
       <w:r>
         <w:br/>
-      </w:r>
-      <w:r>
-        <w:t>Ресурс</w:t>
-      </w:r>
-      <w:r>
-        <w:t xml:space="preserve">: </w:t>
-      </w:r>
+        <w:t xml:space="preserve">Ресурс: </w:t>
+      </w:r>
+      <w:proofErr w:type="spellStart"/>
       <w:r>
         <w:rPr>
           <w:lang w:val="en-US"/>
         </w:rPr>
         <w:t>Tproger</w:t>
       </w:r>
+      <w:proofErr w:type="spellEnd"/>
       <w:r>
         <w:br/>
       </w:r>
-      <w:hyperlink r:id="rId17" w:history="1">
+      <w:hyperlink r:id="rId17" w:anchor=":~:text=%D0%91%D0%B0%D0%B7%D0%BE%D0%B2%D1%8B%D0%B5%20%D0%BF%D1%80%D0%B8%D0%BD%D1%86%D0%B8%D0%BF%D1%8B%20%D0%9E%D0%9E%D0%9F,%D0%BC%D0%B5%D1%85%D0%B0%D0%BD%D0%B8%D0%B7%D0%BC%20%D0%B4%D0%BB%D1%8F%20%D0%BF%D0%BE%D0%B2%D1%82%D0%BE%D1%80%D0%BD%D0%BE%D0%B3%D0%BE" w:history="1">
         <w:r>
           <w:rPr>
             <w:rStyle w:val="a4"/>
@@ -1325,8 +1393,6 @@
         </w:rPr>
         <w:t xml:space="preserve"> </w:t>
       </w:r>
-      <w:bookmarkStart w:id="0" w:name="_GoBack"/>
-      <w:bookmarkEnd w:id="0"/>
       <w:r>
         <w:t>/</w:t>
       </w:r>
@@ -1384,19 +1450,137 @@
         </w:numPr>
       </w:pPr>
       <w:r>
-        <w:t>Хххххххххххххххххххх</w:t>
-      </w:r>
-    </w:p>
-    <w:p>
-      <w:pPr>
-        <w:pStyle w:val="a3"/>
-        <w:numPr>
-          <w:ilvl w:val="0"/>
-          <w:numId w:val="2"/>
-        </w:numPr>
-      </w:pPr>
-      <w:r>
-        <w:t>Хххххххххххххххххххх</w:t>
+        <w:rPr>
+          <w:b/>
+        </w:rPr>
+        <w:t>Простая программа на Java</w:t>
+      </w:r>
+      <w:r>
+        <w:t xml:space="preserve"> </w:t>
+      </w:r>
+      <w:r>
+        <w:t xml:space="preserve">/ Учебник. 2017-05-28 </w:t>
+      </w:r>
+      <w:r>
+        <w:rPr>
+          <w:lang w:val="en-US"/>
+        </w:rPr>
+        <w:t>Java 9</w:t>
+      </w:r>
+      <w:r>
+        <w:rPr>
+          <w:lang w:val="en-US"/>
+        </w:rPr>
+        <w:br/>
+      </w:r>
+      <w:r>
+        <w:t>Ресурс</w:t>
+      </w:r>
+      <w:r>
+        <w:rPr>
+          <w:lang w:val="en-US"/>
+        </w:rPr>
+        <w:t>:</w:t>
+      </w:r>
+      <w:r>
+        <w:rPr>
+          <w:lang w:val="en-US"/>
+        </w:rPr>
+        <w:t xml:space="preserve"> Java 9</w:t>
+      </w:r>
+      <w:r>
+        <w:rPr>
+          <w:lang w:val="en-US"/>
+        </w:rPr>
+        <w:br/>
+      </w:r>
+      <w:hyperlink r:id="rId18" w:history="1">
+        <w:r>
+          <w:rPr>
+            <w:rStyle w:val="a4"/>
+          </w:rPr>
+          <w:t>https://java9.ru/?p=46</w:t>
+        </w:r>
+      </w:hyperlink>
+      <w:r>
+        <w:rPr>
+          <w:lang w:val="en-US"/>
+        </w:rPr>
+        <w:t xml:space="preserve"> </w:t>
+      </w:r>
+    </w:p>
+    <w:p>
+      <w:pPr>
+        <w:pStyle w:val="a3"/>
+        <w:numPr>
+          <w:ilvl w:val="0"/>
+          <w:numId w:val="2"/>
+        </w:numPr>
+      </w:pPr>
+      <w:r>
+        <w:rPr>
+          <w:b/>
+        </w:rPr>
+        <w:t>Ещ</w:t>
+      </w:r>
+      <w:r>
+        <w:rPr>
+          <w:b/>
+        </w:rPr>
+        <w:t>ё</w:t>
+      </w:r>
+      <w:r>
+        <w:rPr>
+          <w:b/>
+        </w:rPr>
+        <w:t xml:space="preserve"> один пример короткой программы Java</w:t>
+      </w:r>
+      <w:r>
+        <w:rPr>
+          <w:b/>
+        </w:rPr>
+        <w:t xml:space="preserve"> </w:t>
+      </w:r>
+      <w:r>
+        <w:t xml:space="preserve">/ Статья 2018-11-07 </w:t>
+      </w:r>
+      <w:r>
+        <w:t>Светлана Комарова</w:t>
+      </w:r>
+      <w:r>
+        <w:br/>
+      </w:r>
+      <w:r>
+        <w:t>Ресурс:</w:t>
+      </w:r>
+      <w:r>
+        <w:t xml:space="preserve"> </w:t>
+      </w:r>
+      <w:r>
+        <w:rPr>
+          <w:lang w:val="en-US"/>
+        </w:rPr>
+        <w:t>Patches IT community</w:t>
+      </w:r>
+      <w:r>
+        <w:rPr>
+          <w:lang w:val="en-US"/>
+        </w:rPr>
+        <w:br/>
+      </w:r>
+      <w:hyperlink r:id="rId19" w:history="1">
+        <w:r>
+          <w:rPr>
+            <w:rStyle w:val="a4"/>
+          </w:rPr>
+          <w:t>https://oracle-patches.com/coding/%D0%B5%D1%89%D0%B5-%D0%BE%D0%B4%D0%B8%D0%BD-%D0%BF%D1%80%D0%B8%D0%BC%D0%B5%D1%80-%D0%BA%D0%BE%D1%80%D0%BE%D1%82%D0%BA%D0%BE%D0%B9-%D0%BF%D1%80%D0%BE%D0%B3%D1%80%D0%B0%D0%BC%D0%BC%D1%8B-java</w:t>
+        </w:r>
+      </w:hyperlink>
+      <w:r>
+        <w:rPr>
+          <w:lang w:val="en-US"/>
+        </w:rPr>
+        <w:t xml:space="preserve"> </w:t>
       </w:r>
     </w:p>
     <w:p>
@@ -1416,6 +1600,7 @@
           <w:lang w:val="en-US"/>
         </w:rPr>
       </w:pPr>
+      <w:proofErr w:type="spellStart"/>
       <w:r>
         <w:rPr>
           <w:b/>
@@ -1426,78 +1611,91 @@
         </w:rPr>
         <w:t>Xxxxxxxxxxxxxxxx</w:t>
       </w:r>
-    </w:p>
-    <w:p>
-      <w:pPr>
-        <w:pStyle w:val="a3"/>
-        <w:numPr>
-          <w:ilvl w:val="0"/>
-          <w:numId w:val="2"/>
-        </w:numPr>
-      </w:pPr>
-      <w:r>
-        <w:t>Хххххххххххххххххххх</w:t>
-      </w:r>
-    </w:p>
-    <w:p>
-      <w:pPr>
-        <w:pStyle w:val="a3"/>
-        <w:numPr>
-          <w:ilvl w:val="0"/>
-          <w:numId w:val="2"/>
-        </w:numPr>
-      </w:pPr>
-      <w:r>
-        <w:t>Хххххххххххххххххххх</w:t>
-      </w:r>
-    </w:p>
-    <w:p>
-      <w:pPr>
-        <w:pStyle w:val="a3"/>
-        <w:numPr>
-          <w:ilvl w:val="0"/>
-          <w:numId w:val="2"/>
-        </w:numPr>
-      </w:pPr>
-      <w:r>
-        <w:t>Хххххххххххххххххххх</w:t>
-      </w:r>
-    </w:p>
-    <w:p>
-      <w:pPr>
-        <w:pStyle w:val="a3"/>
-        <w:numPr>
-          <w:ilvl w:val="0"/>
-          <w:numId w:val="2"/>
-        </w:numPr>
-      </w:pPr>
-      <w:r>
-        <w:t>Хххххххххххххххххххх</w:t>
-      </w:r>
-    </w:p>
-    <w:p>
-      <w:pPr>
-        <w:pStyle w:val="a3"/>
-        <w:numPr>
-          <w:ilvl w:val="0"/>
-          <w:numId w:val="2"/>
-        </w:numPr>
-      </w:pPr>
-      <w:r>
-        <w:t>Хххххххххххххххххххх</w:t>
-      </w:r>
-    </w:p>
-    <w:p>
-      <w:pPr>
-        <w:pStyle w:val="a3"/>
-        <w:numPr>
-          <w:ilvl w:val="0"/>
-          <w:numId w:val="2"/>
-        </w:numPr>
-      </w:pPr>
-      <w:r>
-        <w:t>Хххххххххххххххххххх</w:t>
-      </w:r>
+      <w:proofErr w:type="spellEnd"/>
+    </w:p>
+    <w:p>
+      <w:pPr>
+        <w:pStyle w:val="a3"/>
+        <w:numPr>
+          <w:ilvl w:val="0"/>
+          <w:numId w:val="2"/>
+        </w:numPr>
+      </w:pPr>
+      <w:proofErr w:type="spellStart"/>
+      <w:r>
+        <w:t>Хххххххххххххххххххх</w:t>
+      </w:r>
+      <w:proofErr w:type="spellEnd"/>
+    </w:p>
+    <w:p>
+      <w:pPr>
+        <w:pStyle w:val="a3"/>
+        <w:numPr>
+          <w:ilvl w:val="0"/>
+          <w:numId w:val="2"/>
+        </w:numPr>
+      </w:pPr>
+      <w:proofErr w:type="spellStart"/>
+      <w:r>
+        <w:t>Хххххххххххххххххххх</w:t>
+      </w:r>
+      <w:proofErr w:type="spellEnd"/>
+    </w:p>
+    <w:p>
+      <w:pPr>
+        <w:pStyle w:val="a3"/>
+        <w:numPr>
+          <w:ilvl w:val="0"/>
+          <w:numId w:val="2"/>
+        </w:numPr>
+      </w:pPr>
+      <w:proofErr w:type="spellStart"/>
+      <w:r>
+        <w:t>Хххххххххххххххххххх</w:t>
+      </w:r>
+      <w:proofErr w:type="spellEnd"/>
+    </w:p>
+    <w:p>
+      <w:pPr>
+        <w:pStyle w:val="a3"/>
+        <w:numPr>
+          <w:ilvl w:val="0"/>
+          <w:numId w:val="2"/>
+        </w:numPr>
+      </w:pPr>
+      <w:proofErr w:type="spellStart"/>
+      <w:r>
+        <w:t>Хххххххххххххххххххх</w:t>
+      </w:r>
+      <w:proofErr w:type="spellEnd"/>
+    </w:p>
+    <w:p>
+      <w:pPr>
+        <w:pStyle w:val="a3"/>
+        <w:numPr>
+          <w:ilvl w:val="0"/>
+          <w:numId w:val="2"/>
+        </w:numPr>
+      </w:pPr>
+      <w:proofErr w:type="spellStart"/>
+      <w:r>
+        <w:t>Хххххххххххххххххххх</w:t>
+      </w:r>
+      <w:proofErr w:type="spellEnd"/>
+    </w:p>
+    <w:p>
+      <w:pPr>
+        <w:pStyle w:val="a3"/>
+        <w:numPr>
+          <w:ilvl w:val="0"/>
+          <w:numId w:val="2"/>
+        </w:numPr>
+      </w:pPr>
+      <w:proofErr w:type="spellStart"/>
+      <w:r>
+        <w:t>Хххххххххххххххххххх</w:t>
+      </w:r>
+      <w:proofErr w:type="spellEnd"/>
     </w:p>
     <w:p>
       <w:pPr>
@@ -1516,6 +1714,7 @@
           <w:lang w:val="en-US"/>
         </w:rPr>
       </w:pPr>
+      <w:proofErr w:type="spellStart"/>
       <w:r>
         <w:rPr>
           <w:b/>
@@ -1526,78 +1725,91 @@
         </w:rPr>
         <w:t>Xxxxxxxxxxxxxxxx</w:t>
       </w:r>
-    </w:p>
-    <w:p>
-      <w:pPr>
-        <w:pStyle w:val="a3"/>
-        <w:numPr>
-          <w:ilvl w:val="0"/>
-          <w:numId w:val="2"/>
-        </w:numPr>
-      </w:pPr>
-      <w:r>
-        <w:t>Хххххххххххххххххххх</w:t>
-      </w:r>
-    </w:p>
-    <w:p>
-      <w:pPr>
-        <w:pStyle w:val="a3"/>
-        <w:numPr>
-          <w:ilvl w:val="0"/>
-          <w:numId w:val="2"/>
-        </w:numPr>
-      </w:pPr>
-      <w:r>
-        <w:t>Хххххххххххххххххххх</w:t>
-      </w:r>
-    </w:p>
-    <w:p>
-      <w:pPr>
-        <w:pStyle w:val="a3"/>
-        <w:numPr>
-          <w:ilvl w:val="0"/>
-          <w:numId w:val="2"/>
-        </w:numPr>
-      </w:pPr>
-      <w:r>
-        <w:t>Хххххххххххххххххххх</w:t>
-      </w:r>
-    </w:p>
-    <w:p>
-      <w:pPr>
-        <w:pStyle w:val="a3"/>
-        <w:numPr>
-          <w:ilvl w:val="0"/>
-          <w:numId w:val="2"/>
-        </w:numPr>
-      </w:pPr>
-      <w:r>
-        <w:t>Хххххххххххххххххххх</w:t>
-      </w:r>
-    </w:p>
-    <w:p>
-      <w:pPr>
-        <w:pStyle w:val="a3"/>
-        <w:numPr>
-          <w:ilvl w:val="0"/>
-          <w:numId w:val="2"/>
-        </w:numPr>
-      </w:pPr>
-      <w:r>
-        <w:t>Хххххххххххххххххххх</w:t>
-      </w:r>
-    </w:p>
-    <w:p>
-      <w:pPr>
-        <w:pStyle w:val="a3"/>
-        <w:numPr>
-          <w:ilvl w:val="0"/>
-          <w:numId w:val="2"/>
-        </w:numPr>
-      </w:pPr>
-      <w:r>
-        <w:t>Хххххххххххххххххххх</w:t>
-      </w:r>
+      <w:proofErr w:type="spellEnd"/>
+    </w:p>
+    <w:p>
+      <w:pPr>
+        <w:pStyle w:val="a3"/>
+        <w:numPr>
+          <w:ilvl w:val="0"/>
+          <w:numId w:val="2"/>
+        </w:numPr>
+      </w:pPr>
+      <w:proofErr w:type="spellStart"/>
+      <w:r>
+        <w:t>Хххххххххххххххххххх</w:t>
+      </w:r>
+      <w:proofErr w:type="spellEnd"/>
+    </w:p>
+    <w:p>
+      <w:pPr>
+        <w:pStyle w:val="a3"/>
+        <w:numPr>
+          <w:ilvl w:val="0"/>
+          <w:numId w:val="2"/>
+        </w:numPr>
+      </w:pPr>
+      <w:proofErr w:type="spellStart"/>
+      <w:r>
+        <w:t>Хххххххххххххххххххх</w:t>
+      </w:r>
+      <w:proofErr w:type="spellEnd"/>
+    </w:p>
+    <w:p>
+      <w:pPr>
+        <w:pStyle w:val="a3"/>
+        <w:numPr>
+          <w:ilvl w:val="0"/>
+          <w:numId w:val="2"/>
+        </w:numPr>
+      </w:pPr>
+      <w:proofErr w:type="spellStart"/>
+      <w:r>
+        <w:t>Хххххххххххххххххххх</w:t>
+      </w:r>
+      <w:proofErr w:type="spellEnd"/>
+    </w:p>
+    <w:p>
+      <w:pPr>
+        <w:pStyle w:val="a3"/>
+        <w:numPr>
+          <w:ilvl w:val="0"/>
+          <w:numId w:val="2"/>
+        </w:numPr>
+      </w:pPr>
+      <w:proofErr w:type="spellStart"/>
+      <w:r>
+        <w:t>Хххххххххххххххххххх</w:t>
+      </w:r>
+      <w:proofErr w:type="spellEnd"/>
+    </w:p>
+    <w:p>
+      <w:pPr>
+        <w:pStyle w:val="a3"/>
+        <w:numPr>
+          <w:ilvl w:val="0"/>
+          <w:numId w:val="2"/>
+        </w:numPr>
+      </w:pPr>
+      <w:proofErr w:type="spellStart"/>
+      <w:r>
+        <w:t>Хххххххххххххххххххх</w:t>
+      </w:r>
+      <w:proofErr w:type="spellEnd"/>
+    </w:p>
+    <w:p>
+      <w:pPr>
+        <w:pStyle w:val="a3"/>
+        <w:numPr>
+          <w:ilvl w:val="0"/>
+          <w:numId w:val="2"/>
+        </w:numPr>
+      </w:pPr>
+      <w:proofErr w:type="spellStart"/>
+      <w:r>
+        <w:t>Хххххххххххххххххххх</w:t>
+      </w:r>
+      <w:proofErr w:type="spellEnd"/>
     </w:p>
     <w:p>
       <w:pPr>
@@ -1616,6 +1828,7 @@
           <w:lang w:val="en-US"/>
         </w:rPr>
       </w:pPr>
+      <w:proofErr w:type="spellStart"/>
       <w:r>
         <w:rPr>
           <w:b/>
@@ -1626,79 +1839,91 @@
         </w:rPr>
         <w:t>Xxxxxxxxxxxxxxxx</w:t>
       </w:r>
-    </w:p>
-    <w:p>
-      <w:pPr>
-        <w:pStyle w:val="a3"/>
-        <w:numPr>
-          <w:ilvl w:val="0"/>
-          <w:numId w:val="2"/>
-        </w:numPr>
-      </w:pPr>
-      <w:r>
-        <w:t>Хххххххххххххххххххх</w:t>
-      </w:r>
-    </w:p>
-    <w:p>
-      <w:pPr>
-        <w:pStyle w:val="a3"/>
-        <w:numPr>
-          <w:ilvl w:val="0"/>
-          <w:numId w:val="2"/>
-        </w:numPr>
-      </w:pPr>
-      <w:r>
-        <w:t>Хххххххххххххххххххх</w:t>
-      </w:r>
-    </w:p>
-    <w:p>
-      <w:pPr>
-        <w:pStyle w:val="a3"/>
-        <w:numPr>
-          <w:ilvl w:val="0"/>
-          <w:numId w:val="2"/>
-        </w:numPr>
-      </w:pPr>
-      <w:r>
-        <w:t>Хххххххххххххххххххх</w:t>
-      </w:r>
-    </w:p>
-    <w:p>
-      <w:pPr>
-        <w:pStyle w:val="a3"/>
-        <w:numPr>
-          <w:ilvl w:val="0"/>
-          <w:numId w:val="2"/>
-        </w:numPr>
-      </w:pPr>
-      <w:r>
-        <w:t>Хххххххххххххххххххх</w:t>
-      </w:r>
-    </w:p>
-    <w:p>
-      <w:pPr>
-        <w:pStyle w:val="a3"/>
-        <w:numPr>
-          <w:ilvl w:val="0"/>
-          <w:numId w:val="2"/>
-        </w:numPr>
-      </w:pPr>
-      <w:r>
-        <w:t>Хххххххххххххххххххх</w:t>
-      </w:r>
-    </w:p>
-    <w:p>
-      <w:pPr>
-        <w:pStyle w:val="a3"/>
-        <w:numPr>
-          <w:ilvl w:val="0"/>
-          <w:numId w:val="2"/>
-        </w:numPr>
-      </w:pPr>
-      <w:r>
-        <w:lastRenderedPageBreak/>
-        <w:t>Хххххххххххххххххххх</w:t>
-      </w:r>
+      <w:proofErr w:type="spellEnd"/>
+    </w:p>
+    <w:p>
+      <w:pPr>
+        <w:pStyle w:val="a3"/>
+        <w:numPr>
+          <w:ilvl w:val="0"/>
+          <w:numId w:val="2"/>
+        </w:numPr>
+      </w:pPr>
+      <w:proofErr w:type="spellStart"/>
+      <w:r>
+        <w:t>Хххххххххххххххххххх</w:t>
+      </w:r>
+      <w:proofErr w:type="spellEnd"/>
+    </w:p>
+    <w:p>
+      <w:pPr>
+        <w:pStyle w:val="a3"/>
+        <w:numPr>
+          <w:ilvl w:val="0"/>
+          <w:numId w:val="2"/>
+        </w:numPr>
+      </w:pPr>
+      <w:proofErr w:type="spellStart"/>
+      <w:r>
+        <w:t>Хххххххххххххххххххх</w:t>
+      </w:r>
+      <w:proofErr w:type="spellEnd"/>
+    </w:p>
+    <w:p>
+      <w:pPr>
+        <w:pStyle w:val="a3"/>
+        <w:numPr>
+          <w:ilvl w:val="0"/>
+          <w:numId w:val="2"/>
+        </w:numPr>
+      </w:pPr>
+      <w:proofErr w:type="spellStart"/>
+      <w:r>
+        <w:t>Хххххххххххххххххххх</w:t>
+      </w:r>
+      <w:proofErr w:type="spellEnd"/>
+    </w:p>
+    <w:p>
+      <w:pPr>
+        <w:pStyle w:val="a3"/>
+        <w:numPr>
+          <w:ilvl w:val="0"/>
+          <w:numId w:val="2"/>
+        </w:numPr>
+      </w:pPr>
+      <w:proofErr w:type="spellStart"/>
+      <w:r>
+        <w:t>Хххххххххххххххххххх</w:t>
+      </w:r>
+      <w:proofErr w:type="spellEnd"/>
+    </w:p>
+    <w:p>
+      <w:pPr>
+        <w:pStyle w:val="a3"/>
+        <w:numPr>
+          <w:ilvl w:val="0"/>
+          <w:numId w:val="2"/>
+        </w:numPr>
+      </w:pPr>
+      <w:proofErr w:type="spellStart"/>
+      <w:r>
+        <w:t>Хххххххххххххххххххх</w:t>
+      </w:r>
+      <w:proofErr w:type="spellEnd"/>
+    </w:p>
+    <w:p>
+      <w:pPr>
+        <w:pStyle w:val="a3"/>
+        <w:numPr>
+          <w:ilvl w:val="0"/>
+          <w:numId w:val="2"/>
+        </w:numPr>
+      </w:pPr>
+      <w:proofErr w:type="spellStart"/>
+      <w:r>
+        <w:t>Хххххххххххххххххххх</w:t>
+      </w:r>
+      <w:proofErr w:type="spellEnd"/>
     </w:p>
     <w:p>
       <w:pPr>
@@ -1717,6 +1942,7 @@
           <w:lang w:val="en-US"/>
         </w:rPr>
       </w:pPr>
+      <w:proofErr w:type="spellStart"/>
       <w:r>
         <w:rPr>
           <w:b/>
@@ -1727,78 +1953,91 @@
         </w:rPr>
         <w:t>Xxxxxxxxxxxxxxxx</w:t>
       </w:r>
-    </w:p>
-    <w:p>
-      <w:pPr>
-        <w:pStyle w:val="a3"/>
-        <w:numPr>
-          <w:ilvl w:val="0"/>
-          <w:numId w:val="2"/>
-        </w:numPr>
-      </w:pPr>
-      <w:r>
-        <w:t>Хххххххххххххххххххх</w:t>
-      </w:r>
-    </w:p>
-    <w:p>
-      <w:pPr>
-        <w:pStyle w:val="a3"/>
-        <w:numPr>
-          <w:ilvl w:val="0"/>
-          <w:numId w:val="2"/>
-        </w:numPr>
-      </w:pPr>
-      <w:r>
-        <w:t>Хххххххххххххххххххх</w:t>
-      </w:r>
-    </w:p>
-    <w:p>
-      <w:pPr>
-        <w:pStyle w:val="a3"/>
-        <w:numPr>
-          <w:ilvl w:val="0"/>
-          <w:numId w:val="2"/>
-        </w:numPr>
-      </w:pPr>
-      <w:r>
-        <w:t>Хххххххххххххххххххх</w:t>
-      </w:r>
-    </w:p>
-    <w:p>
-      <w:pPr>
-        <w:pStyle w:val="a3"/>
-        <w:numPr>
-          <w:ilvl w:val="0"/>
-          <w:numId w:val="2"/>
-        </w:numPr>
-      </w:pPr>
-      <w:r>
-        <w:t>Хххххххххххххххххххх</w:t>
-      </w:r>
-    </w:p>
-    <w:p>
-      <w:pPr>
-        <w:pStyle w:val="a3"/>
-        <w:numPr>
-          <w:ilvl w:val="0"/>
-          <w:numId w:val="2"/>
-        </w:numPr>
-      </w:pPr>
-      <w:r>
-        <w:t>Хххххххххххххххххххх</w:t>
-      </w:r>
-    </w:p>
-    <w:p>
-      <w:pPr>
-        <w:pStyle w:val="a3"/>
-        <w:numPr>
-          <w:ilvl w:val="0"/>
-          <w:numId w:val="2"/>
-        </w:numPr>
-      </w:pPr>
-      <w:r>
-        <w:t>Хххххххххххххххххххх</w:t>
-      </w:r>
+      <w:proofErr w:type="spellEnd"/>
+    </w:p>
+    <w:p>
+      <w:pPr>
+        <w:pStyle w:val="a3"/>
+        <w:numPr>
+          <w:ilvl w:val="0"/>
+          <w:numId w:val="2"/>
+        </w:numPr>
+      </w:pPr>
+      <w:proofErr w:type="spellStart"/>
+      <w:r>
+        <w:t>Хххххххххххххххххххх</w:t>
+      </w:r>
+      <w:proofErr w:type="spellEnd"/>
+    </w:p>
+    <w:p>
+      <w:pPr>
+        <w:pStyle w:val="a3"/>
+        <w:numPr>
+          <w:ilvl w:val="0"/>
+          <w:numId w:val="2"/>
+        </w:numPr>
+      </w:pPr>
+      <w:proofErr w:type="spellStart"/>
+      <w:r>
+        <w:t>Хххххххххххххххххххх</w:t>
+      </w:r>
+      <w:proofErr w:type="spellEnd"/>
+    </w:p>
+    <w:p>
+      <w:pPr>
+        <w:pStyle w:val="a3"/>
+        <w:numPr>
+          <w:ilvl w:val="0"/>
+          <w:numId w:val="2"/>
+        </w:numPr>
+      </w:pPr>
+      <w:proofErr w:type="spellStart"/>
+      <w:r>
+        <w:t>Хххххххххххххххххххх</w:t>
+      </w:r>
+      <w:proofErr w:type="spellEnd"/>
+    </w:p>
+    <w:p>
+      <w:pPr>
+        <w:pStyle w:val="a3"/>
+        <w:numPr>
+          <w:ilvl w:val="0"/>
+          <w:numId w:val="2"/>
+        </w:numPr>
+      </w:pPr>
+      <w:proofErr w:type="spellStart"/>
+      <w:r>
+        <w:t>Хххххххххххххххххххх</w:t>
+      </w:r>
+      <w:proofErr w:type="spellEnd"/>
+    </w:p>
+    <w:p>
+      <w:pPr>
+        <w:pStyle w:val="a3"/>
+        <w:numPr>
+          <w:ilvl w:val="0"/>
+          <w:numId w:val="2"/>
+        </w:numPr>
+      </w:pPr>
+      <w:proofErr w:type="spellStart"/>
+      <w:r>
+        <w:t>Хххххххххххххххххххх</w:t>
+      </w:r>
+      <w:proofErr w:type="spellEnd"/>
+    </w:p>
+    <w:p>
+      <w:pPr>
+        <w:pStyle w:val="a3"/>
+        <w:numPr>
+          <w:ilvl w:val="0"/>
+          <w:numId w:val="2"/>
+        </w:numPr>
+      </w:pPr>
+      <w:proofErr w:type="spellStart"/>
+      <w:r>
+        <w:t>Хххххххххххххххххххх</w:t>
+      </w:r>
+      <w:proofErr w:type="spellEnd"/>
     </w:p>
     <w:p>
       <w:pPr>
@@ -1817,6 +2056,7 @@
           <w:lang w:val="en-US"/>
         </w:rPr>
       </w:pPr>
+      <w:proofErr w:type="spellStart"/>
       <w:r>
         <w:rPr>
           <w:b/>
@@ -1827,78 +2067,91 @@
         </w:rPr>
         <w:t>Xxxxxxxxxxxxxxxx</w:t>
       </w:r>
-    </w:p>
-    <w:p>
-      <w:pPr>
-        <w:pStyle w:val="a3"/>
-        <w:numPr>
-          <w:ilvl w:val="0"/>
-          <w:numId w:val="2"/>
-        </w:numPr>
-      </w:pPr>
-      <w:r>
-        <w:t>Хххххххххххххххххххх</w:t>
-      </w:r>
-    </w:p>
-    <w:p>
-      <w:pPr>
-        <w:pStyle w:val="a3"/>
-        <w:numPr>
-          <w:ilvl w:val="0"/>
-          <w:numId w:val="2"/>
-        </w:numPr>
-      </w:pPr>
-      <w:r>
-        <w:t>Хххххххххххххххххххх</w:t>
-      </w:r>
-    </w:p>
-    <w:p>
-      <w:pPr>
-        <w:pStyle w:val="a3"/>
-        <w:numPr>
-          <w:ilvl w:val="0"/>
-          <w:numId w:val="2"/>
-        </w:numPr>
-      </w:pPr>
-      <w:r>
-        <w:t>Хххххххххххххххххххх</w:t>
-      </w:r>
-    </w:p>
-    <w:p>
-      <w:pPr>
-        <w:pStyle w:val="a3"/>
-        <w:numPr>
-          <w:ilvl w:val="0"/>
-          <w:numId w:val="2"/>
-        </w:numPr>
-      </w:pPr>
-      <w:r>
-        <w:t>Хххххххххххххххххххх</w:t>
-      </w:r>
-    </w:p>
-    <w:p>
-      <w:pPr>
-        <w:pStyle w:val="a3"/>
-        <w:numPr>
-          <w:ilvl w:val="0"/>
-          <w:numId w:val="2"/>
-        </w:numPr>
-      </w:pPr>
-      <w:r>
-        <w:t>Хххххххххххххххххххх</w:t>
-      </w:r>
-    </w:p>
-    <w:p>
-      <w:pPr>
-        <w:pStyle w:val="a3"/>
-        <w:numPr>
-          <w:ilvl w:val="0"/>
-          <w:numId w:val="2"/>
-        </w:numPr>
-      </w:pPr>
-      <w:r>
-        <w:t>Хххххххххххххххххххх</w:t>
-      </w:r>
+      <w:proofErr w:type="spellEnd"/>
+    </w:p>
+    <w:p>
+      <w:pPr>
+        <w:pStyle w:val="a3"/>
+        <w:numPr>
+          <w:ilvl w:val="0"/>
+          <w:numId w:val="2"/>
+        </w:numPr>
+      </w:pPr>
+      <w:proofErr w:type="spellStart"/>
+      <w:r>
+        <w:t>Хххххххххххххххххххх</w:t>
+      </w:r>
+      <w:proofErr w:type="spellEnd"/>
+    </w:p>
+    <w:p>
+      <w:pPr>
+        <w:pStyle w:val="a3"/>
+        <w:numPr>
+          <w:ilvl w:val="0"/>
+          <w:numId w:val="2"/>
+        </w:numPr>
+      </w:pPr>
+      <w:proofErr w:type="spellStart"/>
+      <w:r>
+        <w:t>Хххххххххххххххххххх</w:t>
+      </w:r>
+      <w:proofErr w:type="spellEnd"/>
+    </w:p>
+    <w:p>
+      <w:pPr>
+        <w:pStyle w:val="a3"/>
+        <w:numPr>
+          <w:ilvl w:val="0"/>
+          <w:numId w:val="2"/>
+        </w:numPr>
+      </w:pPr>
+      <w:proofErr w:type="spellStart"/>
+      <w:r>
+        <w:t>Хххххххххххххххххххх</w:t>
+      </w:r>
+      <w:proofErr w:type="spellEnd"/>
+    </w:p>
+    <w:p>
+      <w:pPr>
+        <w:pStyle w:val="a3"/>
+        <w:numPr>
+          <w:ilvl w:val="0"/>
+          <w:numId w:val="2"/>
+        </w:numPr>
+      </w:pPr>
+      <w:proofErr w:type="spellStart"/>
+      <w:r>
+        <w:t>Хххххххххххххххххххх</w:t>
+      </w:r>
+      <w:proofErr w:type="spellEnd"/>
+    </w:p>
+    <w:p>
+      <w:pPr>
+        <w:pStyle w:val="a3"/>
+        <w:numPr>
+          <w:ilvl w:val="0"/>
+          <w:numId w:val="2"/>
+        </w:numPr>
+      </w:pPr>
+      <w:proofErr w:type="spellStart"/>
+      <w:r>
+        <w:t>Хххххххххххххххххххх</w:t>
+      </w:r>
+      <w:proofErr w:type="spellEnd"/>
+    </w:p>
+    <w:p>
+      <w:pPr>
+        <w:pStyle w:val="a3"/>
+        <w:numPr>
+          <w:ilvl w:val="0"/>
+          <w:numId w:val="2"/>
+        </w:numPr>
+      </w:pPr>
+      <w:proofErr w:type="spellStart"/>
+      <w:r>
+        <w:t>Хххххххххххххххххххх</w:t>
+      </w:r>
+      <w:proofErr w:type="spellEnd"/>
     </w:p>
     <w:p>
       <w:pPr>
@@ -1917,6 +2170,7 @@
           <w:lang w:val="en-US"/>
         </w:rPr>
       </w:pPr>
+      <w:proofErr w:type="spellStart"/>
       <w:r>
         <w:rPr>
           <w:b/>
@@ -1927,78 +2181,91 @@
         </w:rPr>
         <w:t>Xxxxxxxxxxxxxxxx</w:t>
       </w:r>
-    </w:p>
-    <w:p>
-      <w:pPr>
-        <w:pStyle w:val="a3"/>
-        <w:numPr>
-          <w:ilvl w:val="0"/>
-          <w:numId w:val="2"/>
-        </w:numPr>
-      </w:pPr>
-      <w:r>
-        <w:t>Хххххххххххххххххххх</w:t>
-      </w:r>
-    </w:p>
-    <w:p>
-      <w:pPr>
-        <w:pStyle w:val="a3"/>
-        <w:numPr>
-          <w:ilvl w:val="0"/>
-          <w:numId w:val="2"/>
-        </w:numPr>
-      </w:pPr>
-      <w:r>
-        <w:t>Хххххххххххххххххххх</w:t>
-      </w:r>
-    </w:p>
-    <w:p>
-      <w:pPr>
-        <w:pStyle w:val="a3"/>
-        <w:numPr>
-          <w:ilvl w:val="0"/>
-          <w:numId w:val="2"/>
-        </w:numPr>
-      </w:pPr>
-      <w:r>
-        <w:t>Хххххххххххххххххххх</w:t>
-      </w:r>
-    </w:p>
-    <w:p>
-      <w:pPr>
-        <w:pStyle w:val="a3"/>
-        <w:numPr>
-          <w:ilvl w:val="0"/>
-          <w:numId w:val="2"/>
-        </w:numPr>
-      </w:pPr>
-      <w:r>
-        <w:t>Хххххххххххххххххххх</w:t>
-      </w:r>
-    </w:p>
-    <w:p>
-      <w:pPr>
-        <w:pStyle w:val="a3"/>
-        <w:numPr>
-          <w:ilvl w:val="0"/>
-          <w:numId w:val="2"/>
-        </w:numPr>
-      </w:pPr>
-      <w:r>
-        <w:t>Хххххххххххххххххххх</w:t>
-      </w:r>
-    </w:p>
-    <w:p>
-      <w:pPr>
-        <w:pStyle w:val="a3"/>
-        <w:numPr>
-          <w:ilvl w:val="0"/>
-          <w:numId w:val="2"/>
-        </w:numPr>
-      </w:pPr>
-      <w:r>
-        <w:t>Хххххххххххххххххххх</w:t>
-      </w:r>
+      <w:proofErr w:type="spellEnd"/>
+    </w:p>
+    <w:p>
+      <w:pPr>
+        <w:pStyle w:val="a3"/>
+        <w:numPr>
+          <w:ilvl w:val="0"/>
+          <w:numId w:val="2"/>
+        </w:numPr>
+      </w:pPr>
+      <w:proofErr w:type="spellStart"/>
+      <w:r>
+        <w:t>Хххххххххххххххххххх</w:t>
+      </w:r>
+      <w:proofErr w:type="spellEnd"/>
+    </w:p>
+    <w:p>
+      <w:pPr>
+        <w:pStyle w:val="a3"/>
+        <w:numPr>
+          <w:ilvl w:val="0"/>
+          <w:numId w:val="2"/>
+        </w:numPr>
+      </w:pPr>
+      <w:proofErr w:type="spellStart"/>
+      <w:r>
+        <w:t>Хххххххххххххххххххх</w:t>
+      </w:r>
+      <w:proofErr w:type="spellEnd"/>
+    </w:p>
+    <w:p>
+      <w:pPr>
+        <w:pStyle w:val="a3"/>
+        <w:numPr>
+          <w:ilvl w:val="0"/>
+          <w:numId w:val="2"/>
+        </w:numPr>
+      </w:pPr>
+      <w:proofErr w:type="spellStart"/>
+      <w:r>
+        <w:t>Хххххххххххххххххххх</w:t>
+      </w:r>
+      <w:proofErr w:type="spellEnd"/>
+    </w:p>
+    <w:p>
+      <w:pPr>
+        <w:pStyle w:val="a3"/>
+        <w:numPr>
+          <w:ilvl w:val="0"/>
+          <w:numId w:val="2"/>
+        </w:numPr>
+      </w:pPr>
+      <w:proofErr w:type="spellStart"/>
+      <w:r>
+        <w:t>Хххххххххххххххххххх</w:t>
+      </w:r>
+      <w:proofErr w:type="spellEnd"/>
+    </w:p>
+    <w:p>
+      <w:pPr>
+        <w:pStyle w:val="a3"/>
+        <w:numPr>
+          <w:ilvl w:val="0"/>
+          <w:numId w:val="2"/>
+        </w:numPr>
+      </w:pPr>
+      <w:proofErr w:type="spellStart"/>
+      <w:r>
+        <w:t>Хххххххххххххххххххх</w:t>
+      </w:r>
+      <w:proofErr w:type="spellEnd"/>
+    </w:p>
+    <w:p>
+      <w:pPr>
+        <w:pStyle w:val="a3"/>
+        <w:numPr>
+          <w:ilvl w:val="0"/>
+          <w:numId w:val="2"/>
+        </w:numPr>
+      </w:pPr>
+      <w:proofErr w:type="spellStart"/>
+      <w:r>
+        <w:t>Хххххххххххххххххххх</w:t>
+      </w:r>
+      <w:proofErr w:type="spellEnd"/>
     </w:p>
     <w:p>
       <w:pPr>
@@ -2017,6 +2284,7 @@
           <w:lang w:val="en-US"/>
         </w:rPr>
       </w:pPr>
+      <w:proofErr w:type="spellStart"/>
       <w:r>
         <w:rPr>
           <w:b/>
@@ -2027,78 +2295,91 @@
         </w:rPr>
         <w:t>Xxxxxxxxxxxxxxxx</w:t>
       </w:r>
-    </w:p>
-    <w:p>
-      <w:pPr>
-        <w:pStyle w:val="a3"/>
-        <w:numPr>
-          <w:ilvl w:val="0"/>
-          <w:numId w:val="2"/>
-        </w:numPr>
-      </w:pPr>
-      <w:r>
-        <w:t>Хххххххххххххххххххх</w:t>
-      </w:r>
-    </w:p>
-    <w:p>
-      <w:pPr>
-        <w:pStyle w:val="a3"/>
-        <w:numPr>
-          <w:ilvl w:val="0"/>
-          <w:numId w:val="2"/>
-        </w:numPr>
-      </w:pPr>
-      <w:r>
-        <w:t>Хххххххххххххххххххх</w:t>
-      </w:r>
-    </w:p>
-    <w:p>
-      <w:pPr>
-        <w:pStyle w:val="a3"/>
-        <w:numPr>
-          <w:ilvl w:val="0"/>
-          <w:numId w:val="2"/>
-        </w:numPr>
-      </w:pPr>
-      <w:r>
-        <w:t>Хххххххххххххххххххх</w:t>
-      </w:r>
-    </w:p>
-    <w:p>
-      <w:pPr>
-        <w:pStyle w:val="a3"/>
-        <w:numPr>
-          <w:ilvl w:val="0"/>
-          <w:numId w:val="2"/>
-        </w:numPr>
-      </w:pPr>
-      <w:r>
-        <w:t>Хххххххххххххххххххх</w:t>
-      </w:r>
-    </w:p>
-    <w:p>
-      <w:pPr>
-        <w:pStyle w:val="a3"/>
-        <w:numPr>
-          <w:ilvl w:val="0"/>
-          <w:numId w:val="2"/>
-        </w:numPr>
-      </w:pPr>
-      <w:r>
-        <w:t>Хххххххххххххххххххх</w:t>
-      </w:r>
-    </w:p>
-    <w:p>
-      <w:pPr>
-        <w:pStyle w:val="a3"/>
-        <w:numPr>
-          <w:ilvl w:val="0"/>
-          <w:numId w:val="2"/>
-        </w:numPr>
-      </w:pPr>
-      <w:r>
-        <w:t>Хххххххххххххххххххх</w:t>
-      </w:r>
+      <w:proofErr w:type="spellEnd"/>
+    </w:p>
+    <w:p>
+      <w:pPr>
+        <w:pStyle w:val="a3"/>
+        <w:numPr>
+          <w:ilvl w:val="0"/>
+          <w:numId w:val="2"/>
+        </w:numPr>
+      </w:pPr>
+      <w:proofErr w:type="spellStart"/>
+      <w:r>
+        <w:t>Хххххххххххххххххххх</w:t>
+      </w:r>
+      <w:proofErr w:type="spellEnd"/>
+    </w:p>
+    <w:p>
+      <w:pPr>
+        <w:pStyle w:val="a3"/>
+        <w:numPr>
+          <w:ilvl w:val="0"/>
+          <w:numId w:val="2"/>
+        </w:numPr>
+      </w:pPr>
+      <w:proofErr w:type="spellStart"/>
+      <w:r>
+        <w:t>Хххххххххххххххххххх</w:t>
+      </w:r>
+      <w:proofErr w:type="spellEnd"/>
+    </w:p>
+    <w:p>
+      <w:pPr>
+        <w:pStyle w:val="a3"/>
+        <w:numPr>
+          <w:ilvl w:val="0"/>
+          <w:numId w:val="2"/>
+        </w:numPr>
+      </w:pPr>
+      <w:proofErr w:type="spellStart"/>
+      <w:r>
+        <w:t>Хххххххххххххххххххх</w:t>
+      </w:r>
+      <w:proofErr w:type="spellEnd"/>
+    </w:p>
+    <w:p>
+      <w:pPr>
+        <w:pStyle w:val="a3"/>
+        <w:numPr>
+          <w:ilvl w:val="0"/>
+          <w:numId w:val="2"/>
+        </w:numPr>
+      </w:pPr>
+      <w:proofErr w:type="spellStart"/>
+      <w:r>
+        <w:t>Хххххххххххххххххххх</w:t>
+      </w:r>
+      <w:proofErr w:type="spellEnd"/>
+    </w:p>
+    <w:p>
+      <w:pPr>
+        <w:pStyle w:val="a3"/>
+        <w:numPr>
+          <w:ilvl w:val="0"/>
+          <w:numId w:val="2"/>
+        </w:numPr>
+      </w:pPr>
+      <w:proofErr w:type="spellStart"/>
+      <w:r>
+        <w:t>Хххххххххххххххххххх</w:t>
+      </w:r>
+      <w:proofErr w:type="spellEnd"/>
+    </w:p>
+    <w:p>
+      <w:pPr>
+        <w:pStyle w:val="a3"/>
+        <w:numPr>
+          <w:ilvl w:val="0"/>
+          <w:numId w:val="2"/>
+        </w:numPr>
+      </w:pPr>
+      <w:proofErr w:type="spellStart"/>
+      <w:r>
+        <w:t>Хххххххххххххххххххх</w:t>
+      </w:r>
+      <w:proofErr w:type="spellEnd"/>
     </w:p>
     <w:p>
       <w:pPr>
@@ -2117,6 +2398,7 @@
           <w:lang w:val="en-US"/>
         </w:rPr>
       </w:pPr>
+      <w:proofErr w:type="spellStart"/>
       <w:r>
         <w:rPr>
           <w:b/>
@@ -2127,78 +2409,91 @@
         </w:rPr>
         <w:t>Xxxxxxxxxxxxxxxx</w:t>
       </w:r>
-    </w:p>
-    <w:p>
-      <w:pPr>
-        <w:pStyle w:val="a3"/>
-        <w:numPr>
-          <w:ilvl w:val="0"/>
-          <w:numId w:val="2"/>
-        </w:numPr>
-      </w:pPr>
-      <w:r>
-        <w:t>Хххххххххххххххххххх</w:t>
-      </w:r>
-    </w:p>
-    <w:p>
-      <w:pPr>
-        <w:pStyle w:val="a3"/>
-        <w:numPr>
-          <w:ilvl w:val="0"/>
-          <w:numId w:val="2"/>
-        </w:numPr>
-      </w:pPr>
-      <w:r>
-        <w:t>Хххххххххххххххххххх</w:t>
-      </w:r>
-    </w:p>
-    <w:p>
-      <w:pPr>
-        <w:pStyle w:val="a3"/>
-        <w:numPr>
-          <w:ilvl w:val="0"/>
-          <w:numId w:val="2"/>
-        </w:numPr>
-      </w:pPr>
-      <w:r>
-        <w:t>Хххххххххххххххххххх</w:t>
-      </w:r>
-    </w:p>
-    <w:p>
-      <w:pPr>
-        <w:pStyle w:val="a3"/>
-        <w:numPr>
-          <w:ilvl w:val="0"/>
-          <w:numId w:val="2"/>
-        </w:numPr>
-      </w:pPr>
-      <w:r>
-        <w:t>Хххххххххххххххххххх</w:t>
-      </w:r>
-    </w:p>
-    <w:p>
-      <w:pPr>
-        <w:pStyle w:val="a3"/>
-        <w:numPr>
-          <w:ilvl w:val="0"/>
-          <w:numId w:val="2"/>
-        </w:numPr>
-      </w:pPr>
-      <w:r>
-        <w:t>Хххххххххххххххххххх</w:t>
-      </w:r>
-    </w:p>
-    <w:p>
-      <w:pPr>
-        <w:pStyle w:val="a3"/>
-        <w:numPr>
-          <w:ilvl w:val="0"/>
-          <w:numId w:val="2"/>
-        </w:numPr>
-      </w:pPr>
-      <w:r>
-        <w:t>Хххххххххххххххххххх</w:t>
-      </w:r>
+      <w:proofErr w:type="spellEnd"/>
+    </w:p>
+    <w:p>
+      <w:pPr>
+        <w:pStyle w:val="a3"/>
+        <w:numPr>
+          <w:ilvl w:val="0"/>
+          <w:numId w:val="2"/>
+        </w:numPr>
+      </w:pPr>
+      <w:proofErr w:type="spellStart"/>
+      <w:r>
+        <w:t>Хххххххххххххххххххх</w:t>
+      </w:r>
+      <w:proofErr w:type="spellEnd"/>
+    </w:p>
+    <w:p>
+      <w:pPr>
+        <w:pStyle w:val="a3"/>
+        <w:numPr>
+          <w:ilvl w:val="0"/>
+          <w:numId w:val="2"/>
+        </w:numPr>
+      </w:pPr>
+      <w:proofErr w:type="spellStart"/>
+      <w:r>
+        <w:t>Хххххххххххххххххххх</w:t>
+      </w:r>
+      <w:proofErr w:type="spellEnd"/>
+    </w:p>
+    <w:p>
+      <w:pPr>
+        <w:pStyle w:val="a3"/>
+        <w:numPr>
+          <w:ilvl w:val="0"/>
+          <w:numId w:val="2"/>
+        </w:numPr>
+      </w:pPr>
+      <w:proofErr w:type="spellStart"/>
+      <w:r>
+        <w:t>Хххххххххххххххххххх</w:t>
+      </w:r>
+      <w:proofErr w:type="spellEnd"/>
+    </w:p>
+    <w:p>
+      <w:pPr>
+        <w:pStyle w:val="a3"/>
+        <w:numPr>
+          <w:ilvl w:val="0"/>
+          <w:numId w:val="2"/>
+        </w:numPr>
+      </w:pPr>
+      <w:proofErr w:type="spellStart"/>
+      <w:r>
+        <w:t>Хххххххххххххххххххх</w:t>
+      </w:r>
+      <w:proofErr w:type="spellEnd"/>
+    </w:p>
+    <w:p>
+      <w:pPr>
+        <w:pStyle w:val="a3"/>
+        <w:numPr>
+          <w:ilvl w:val="0"/>
+          <w:numId w:val="2"/>
+        </w:numPr>
+      </w:pPr>
+      <w:proofErr w:type="spellStart"/>
+      <w:r>
+        <w:t>Хххххххххххххххххххх</w:t>
+      </w:r>
+      <w:proofErr w:type="spellEnd"/>
+    </w:p>
+    <w:p>
+      <w:pPr>
+        <w:pStyle w:val="a3"/>
+        <w:numPr>
+          <w:ilvl w:val="0"/>
+          <w:numId w:val="2"/>
+        </w:numPr>
+      </w:pPr>
+      <w:proofErr w:type="spellStart"/>
+      <w:r>
+        <w:t>Хххххххххххххххххххх</w:t>
+      </w:r>
+      <w:proofErr w:type="spellEnd"/>
     </w:p>
     <w:p>
       <w:pPr>
@@ -2217,6 +2512,7 @@
           <w:lang w:val="en-US"/>
         </w:rPr>
       </w:pPr>
+      <w:proofErr w:type="spellStart"/>
       <w:r>
         <w:rPr>
           <w:b/>
@@ -2227,78 +2523,92 @@
         </w:rPr>
         <w:t>Xxxxxxxxxxxxxxxx</w:t>
       </w:r>
-    </w:p>
-    <w:p>
-      <w:pPr>
-        <w:pStyle w:val="a3"/>
-        <w:numPr>
-          <w:ilvl w:val="0"/>
-          <w:numId w:val="2"/>
-        </w:numPr>
-      </w:pPr>
-      <w:r>
-        <w:t>Хххххххххххххххххххх</w:t>
-      </w:r>
-    </w:p>
-    <w:p>
-      <w:pPr>
-        <w:pStyle w:val="a3"/>
-        <w:numPr>
-          <w:ilvl w:val="0"/>
-          <w:numId w:val="2"/>
-        </w:numPr>
-      </w:pPr>
-      <w:r>
-        <w:t>Хххххххххххххххххххх</w:t>
-      </w:r>
-    </w:p>
-    <w:p>
-      <w:pPr>
-        <w:pStyle w:val="a3"/>
-        <w:numPr>
-          <w:ilvl w:val="0"/>
-          <w:numId w:val="2"/>
-        </w:numPr>
-      </w:pPr>
-      <w:r>
-        <w:t>Хххххххххххххххххххх</w:t>
-      </w:r>
-    </w:p>
-    <w:p>
-      <w:pPr>
-        <w:pStyle w:val="a3"/>
-        <w:numPr>
-          <w:ilvl w:val="0"/>
-          <w:numId w:val="2"/>
-        </w:numPr>
-      </w:pPr>
-      <w:r>
-        <w:t>Хххххххххххххххххххх</w:t>
-      </w:r>
-    </w:p>
-    <w:p>
-      <w:pPr>
-        <w:pStyle w:val="a3"/>
-        <w:numPr>
-          <w:ilvl w:val="0"/>
-          <w:numId w:val="2"/>
-        </w:numPr>
-      </w:pPr>
-      <w:r>
-        <w:t>Хххххххххххххххххххх</w:t>
-      </w:r>
-    </w:p>
-    <w:p>
-      <w:pPr>
-        <w:pStyle w:val="a3"/>
-        <w:numPr>
-          <w:ilvl w:val="0"/>
-          <w:numId w:val="2"/>
-        </w:numPr>
-      </w:pPr>
-      <w:r>
-        <w:t>Хххххххххххххххххххх</w:t>
-      </w:r>
+      <w:proofErr w:type="spellEnd"/>
+    </w:p>
+    <w:p>
+      <w:pPr>
+        <w:pStyle w:val="a3"/>
+        <w:numPr>
+          <w:ilvl w:val="0"/>
+          <w:numId w:val="2"/>
+        </w:numPr>
+      </w:pPr>
+      <w:proofErr w:type="spellStart"/>
+      <w:r>
+        <w:t>Хххххххххххххххххххх</w:t>
+      </w:r>
+      <w:proofErr w:type="spellEnd"/>
+    </w:p>
+    <w:p>
+      <w:pPr>
+        <w:pStyle w:val="a3"/>
+        <w:numPr>
+          <w:ilvl w:val="0"/>
+          <w:numId w:val="2"/>
+        </w:numPr>
+      </w:pPr>
+      <w:proofErr w:type="spellStart"/>
+      <w:r>
+        <w:t>Хххххххххххххххххххх</w:t>
+      </w:r>
+      <w:proofErr w:type="spellEnd"/>
+    </w:p>
+    <w:p>
+      <w:pPr>
+        <w:pStyle w:val="a3"/>
+        <w:numPr>
+          <w:ilvl w:val="0"/>
+          <w:numId w:val="2"/>
+        </w:numPr>
+      </w:pPr>
+      <w:proofErr w:type="spellStart"/>
+      <w:r>
+        <w:t>Хххххххххххххххххххх</w:t>
+      </w:r>
+      <w:proofErr w:type="spellEnd"/>
+    </w:p>
+    <w:p>
+      <w:pPr>
+        <w:pStyle w:val="a3"/>
+        <w:numPr>
+          <w:ilvl w:val="0"/>
+          <w:numId w:val="2"/>
+        </w:numPr>
+      </w:pPr>
+      <w:proofErr w:type="spellStart"/>
+      <w:r>
+        <w:t>Хххххххххххххххххххх</w:t>
+      </w:r>
+      <w:proofErr w:type="spellEnd"/>
+    </w:p>
+    <w:p>
+      <w:pPr>
+        <w:pStyle w:val="a3"/>
+        <w:numPr>
+          <w:ilvl w:val="0"/>
+          <w:numId w:val="2"/>
+        </w:numPr>
+      </w:pPr>
+      <w:proofErr w:type="spellStart"/>
+      <w:r>
+        <w:lastRenderedPageBreak/>
+        <w:t>Хххххххххххххххххххх</w:t>
+      </w:r>
+      <w:proofErr w:type="spellEnd"/>
+    </w:p>
+    <w:p>
+      <w:pPr>
+        <w:pStyle w:val="a3"/>
+        <w:numPr>
+          <w:ilvl w:val="0"/>
+          <w:numId w:val="2"/>
+        </w:numPr>
+      </w:pPr>
+      <w:proofErr w:type="spellStart"/>
+      <w:r>
+        <w:t>Хххххххххххххххххххх</w:t>
+      </w:r>
+      <w:proofErr w:type="spellEnd"/>
     </w:p>
     <w:p>
       <w:pPr>
@@ -2317,6 +2627,7 @@
           <w:lang w:val="en-US"/>
         </w:rPr>
       </w:pPr>
+      <w:proofErr w:type="spellStart"/>
       <w:r>
         <w:rPr>
           <w:b/>
@@ -2327,79 +2638,91 @@
         </w:rPr>
         <w:t>Xxxxxxxxxxxxxxxx</w:t>
       </w:r>
-    </w:p>
-    <w:p>
-      <w:pPr>
-        <w:pStyle w:val="a3"/>
-        <w:numPr>
-          <w:ilvl w:val="0"/>
-          <w:numId w:val="2"/>
-        </w:numPr>
-      </w:pPr>
-      <w:r>
-        <w:t>Хххххххххххххххххххх</w:t>
-      </w:r>
-    </w:p>
-    <w:p>
-      <w:pPr>
-        <w:pStyle w:val="a3"/>
-        <w:numPr>
-          <w:ilvl w:val="0"/>
-          <w:numId w:val="2"/>
-        </w:numPr>
-      </w:pPr>
-      <w:r>
-        <w:t>Хххххххххххххххххххх</w:t>
-      </w:r>
-    </w:p>
-    <w:p>
-      <w:pPr>
-        <w:pStyle w:val="a3"/>
-        <w:numPr>
-          <w:ilvl w:val="0"/>
-          <w:numId w:val="2"/>
-        </w:numPr>
-      </w:pPr>
-      <w:r>
-        <w:t>Хххххххххххххххххххх</w:t>
-      </w:r>
-    </w:p>
-    <w:p>
-      <w:pPr>
-        <w:pStyle w:val="a3"/>
-        <w:numPr>
-          <w:ilvl w:val="0"/>
-          <w:numId w:val="2"/>
-        </w:numPr>
-      </w:pPr>
-      <w:r>
-        <w:lastRenderedPageBreak/>
-        <w:t>Хххххххххххххххххххх</w:t>
-      </w:r>
-    </w:p>
-    <w:p>
-      <w:pPr>
-        <w:pStyle w:val="a3"/>
-        <w:numPr>
-          <w:ilvl w:val="0"/>
-          <w:numId w:val="2"/>
-        </w:numPr>
-      </w:pPr>
-      <w:r>
-        <w:t>Хххххххххххххххххххх</w:t>
-      </w:r>
-    </w:p>
-    <w:p>
-      <w:pPr>
-        <w:pStyle w:val="a3"/>
-        <w:numPr>
-          <w:ilvl w:val="0"/>
-          <w:numId w:val="2"/>
-        </w:numPr>
-      </w:pPr>
-      <w:r>
-        <w:t>Хххххххххххххххххххх</w:t>
-      </w:r>
+      <w:proofErr w:type="spellEnd"/>
+    </w:p>
+    <w:p>
+      <w:pPr>
+        <w:pStyle w:val="a3"/>
+        <w:numPr>
+          <w:ilvl w:val="0"/>
+          <w:numId w:val="2"/>
+        </w:numPr>
+      </w:pPr>
+      <w:proofErr w:type="spellStart"/>
+      <w:r>
+        <w:t>Хххххххххххххххххххх</w:t>
+      </w:r>
+      <w:proofErr w:type="spellEnd"/>
+    </w:p>
+    <w:p>
+      <w:pPr>
+        <w:pStyle w:val="a3"/>
+        <w:numPr>
+          <w:ilvl w:val="0"/>
+          <w:numId w:val="2"/>
+        </w:numPr>
+      </w:pPr>
+      <w:proofErr w:type="spellStart"/>
+      <w:r>
+        <w:t>Хххххххххххххххххххх</w:t>
+      </w:r>
+      <w:proofErr w:type="spellEnd"/>
+    </w:p>
+    <w:p>
+      <w:pPr>
+        <w:pStyle w:val="a3"/>
+        <w:numPr>
+          <w:ilvl w:val="0"/>
+          <w:numId w:val="2"/>
+        </w:numPr>
+      </w:pPr>
+      <w:proofErr w:type="spellStart"/>
+      <w:r>
+        <w:t>Хххххххххххххххххххх</w:t>
+      </w:r>
+      <w:proofErr w:type="spellEnd"/>
+    </w:p>
+    <w:p>
+      <w:pPr>
+        <w:pStyle w:val="a3"/>
+        <w:numPr>
+          <w:ilvl w:val="0"/>
+          <w:numId w:val="2"/>
+        </w:numPr>
+      </w:pPr>
+      <w:proofErr w:type="spellStart"/>
+      <w:r>
+        <w:t>Хххххххххххххххххххх</w:t>
+      </w:r>
+      <w:proofErr w:type="spellEnd"/>
+    </w:p>
+    <w:p>
+      <w:pPr>
+        <w:pStyle w:val="a3"/>
+        <w:numPr>
+          <w:ilvl w:val="0"/>
+          <w:numId w:val="2"/>
+        </w:numPr>
+      </w:pPr>
+      <w:proofErr w:type="spellStart"/>
+      <w:r>
+        <w:t>Хххххххххххххххххххх</w:t>
+      </w:r>
+      <w:proofErr w:type="spellEnd"/>
+    </w:p>
+    <w:p>
+      <w:pPr>
+        <w:pStyle w:val="a3"/>
+        <w:numPr>
+          <w:ilvl w:val="0"/>
+          <w:numId w:val="2"/>
+        </w:numPr>
+      </w:pPr>
+      <w:proofErr w:type="spellStart"/>
+      <w:r>
+        <w:t>Хххххххххххххххххххх</w:t>
+      </w:r>
+      <w:proofErr w:type="spellEnd"/>
     </w:p>
     <w:p>
       <w:pPr>
@@ -2418,6 +2741,7 @@
           <w:lang w:val="en-US"/>
         </w:rPr>
       </w:pPr>
+      <w:proofErr w:type="spellStart"/>
       <w:r>
         <w:rPr>
           <w:b/>
@@ -2428,78 +2752,91 @@
         </w:rPr>
         <w:t>Xxxxxxxxxxxxxxxx</w:t>
       </w:r>
-    </w:p>
-    <w:p>
-      <w:pPr>
-        <w:pStyle w:val="a3"/>
-        <w:numPr>
-          <w:ilvl w:val="0"/>
-          <w:numId w:val="2"/>
-        </w:numPr>
-      </w:pPr>
-      <w:r>
-        <w:t>Хххххххххххххххххххх</w:t>
-      </w:r>
-    </w:p>
-    <w:p>
-      <w:pPr>
-        <w:pStyle w:val="a3"/>
-        <w:numPr>
-          <w:ilvl w:val="0"/>
-          <w:numId w:val="2"/>
-        </w:numPr>
-      </w:pPr>
-      <w:r>
-        <w:t>Хххххххххххххххххххх</w:t>
-      </w:r>
-    </w:p>
-    <w:p>
-      <w:pPr>
-        <w:pStyle w:val="a3"/>
-        <w:numPr>
-          <w:ilvl w:val="0"/>
-          <w:numId w:val="2"/>
-        </w:numPr>
-      </w:pPr>
-      <w:r>
-        <w:t>Хххххххххххххххххххх</w:t>
-      </w:r>
-    </w:p>
-    <w:p>
-      <w:pPr>
-        <w:pStyle w:val="a3"/>
-        <w:numPr>
-          <w:ilvl w:val="0"/>
-          <w:numId w:val="2"/>
-        </w:numPr>
-      </w:pPr>
-      <w:r>
-        <w:t>Хххххххххххххххххххх</w:t>
-      </w:r>
-    </w:p>
-    <w:p>
-      <w:pPr>
-        <w:pStyle w:val="a3"/>
-        <w:numPr>
-          <w:ilvl w:val="0"/>
-          <w:numId w:val="2"/>
-        </w:numPr>
-      </w:pPr>
-      <w:r>
-        <w:t>Хххххххххххххххххххх</w:t>
-      </w:r>
-    </w:p>
-    <w:p>
-      <w:pPr>
-        <w:pStyle w:val="a3"/>
-        <w:numPr>
-          <w:ilvl w:val="0"/>
-          <w:numId w:val="2"/>
-        </w:numPr>
-      </w:pPr>
-      <w:r>
-        <w:t>Хххххххххххххххххххх</w:t>
-      </w:r>
+      <w:proofErr w:type="spellEnd"/>
+    </w:p>
+    <w:p>
+      <w:pPr>
+        <w:pStyle w:val="a3"/>
+        <w:numPr>
+          <w:ilvl w:val="0"/>
+          <w:numId w:val="2"/>
+        </w:numPr>
+      </w:pPr>
+      <w:proofErr w:type="spellStart"/>
+      <w:r>
+        <w:t>Хххххххххххххххххххх</w:t>
+      </w:r>
+      <w:proofErr w:type="spellEnd"/>
+    </w:p>
+    <w:p>
+      <w:pPr>
+        <w:pStyle w:val="a3"/>
+        <w:numPr>
+          <w:ilvl w:val="0"/>
+          <w:numId w:val="2"/>
+        </w:numPr>
+      </w:pPr>
+      <w:proofErr w:type="spellStart"/>
+      <w:r>
+        <w:t>Хххххххххххххххххххх</w:t>
+      </w:r>
+      <w:proofErr w:type="spellEnd"/>
+    </w:p>
+    <w:p>
+      <w:pPr>
+        <w:pStyle w:val="a3"/>
+        <w:numPr>
+          <w:ilvl w:val="0"/>
+          <w:numId w:val="2"/>
+        </w:numPr>
+      </w:pPr>
+      <w:proofErr w:type="spellStart"/>
+      <w:r>
+        <w:t>Хххххххххххххххххххх</w:t>
+      </w:r>
+      <w:proofErr w:type="spellEnd"/>
+    </w:p>
+    <w:p>
+      <w:pPr>
+        <w:pStyle w:val="a3"/>
+        <w:numPr>
+          <w:ilvl w:val="0"/>
+          <w:numId w:val="2"/>
+        </w:numPr>
+      </w:pPr>
+      <w:proofErr w:type="spellStart"/>
+      <w:r>
+        <w:t>Хххххххххххххххххххх</w:t>
+      </w:r>
+      <w:proofErr w:type="spellEnd"/>
+    </w:p>
+    <w:p>
+      <w:pPr>
+        <w:pStyle w:val="a3"/>
+        <w:numPr>
+          <w:ilvl w:val="0"/>
+          <w:numId w:val="2"/>
+        </w:numPr>
+      </w:pPr>
+      <w:proofErr w:type="spellStart"/>
+      <w:r>
+        <w:t>Хххххххххххххххххххх</w:t>
+      </w:r>
+      <w:proofErr w:type="spellEnd"/>
+    </w:p>
+    <w:p>
+      <w:pPr>
+        <w:pStyle w:val="a3"/>
+        <w:numPr>
+          <w:ilvl w:val="0"/>
+          <w:numId w:val="2"/>
+        </w:numPr>
+      </w:pPr>
+      <w:proofErr w:type="spellStart"/>
+      <w:r>
+        <w:t>Хххххххххххххххххххх</w:t>
+      </w:r>
+      <w:proofErr w:type="spellEnd"/>
     </w:p>
     <w:p>
       <w:pPr>
@@ -2518,6 +2855,7 @@
           <w:lang w:val="en-US"/>
         </w:rPr>
       </w:pPr>
+      <w:proofErr w:type="spellStart"/>
       <w:r>
         <w:rPr>
           <w:b/>
@@ -2528,78 +2866,91 @@
         </w:rPr>
         <w:t>Xxxxxxxxxxxxxxxx</w:t>
       </w:r>
-    </w:p>
-    <w:p>
-      <w:pPr>
-        <w:pStyle w:val="a3"/>
-        <w:numPr>
-          <w:ilvl w:val="0"/>
-          <w:numId w:val="2"/>
-        </w:numPr>
-      </w:pPr>
-      <w:r>
-        <w:t>Хххххххххххххххххххх</w:t>
-      </w:r>
-    </w:p>
-    <w:p>
-      <w:pPr>
-        <w:pStyle w:val="a3"/>
-        <w:numPr>
-          <w:ilvl w:val="0"/>
-          <w:numId w:val="2"/>
-        </w:numPr>
-      </w:pPr>
-      <w:r>
-        <w:t>Хххххххххххххххххххх</w:t>
-      </w:r>
-    </w:p>
-    <w:p>
-      <w:pPr>
-        <w:pStyle w:val="a3"/>
-        <w:numPr>
-          <w:ilvl w:val="0"/>
-          <w:numId w:val="2"/>
-        </w:numPr>
-      </w:pPr>
-      <w:r>
-        <w:t>Хххххххххххххххххххх</w:t>
-      </w:r>
-    </w:p>
-    <w:p>
-      <w:pPr>
-        <w:pStyle w:val="a3"/>
-        <w:numPr>
-          <w:ilvl w:val="0"/>
-          <w:numId w:val="2"/>
-        </w:numPr>
-      </w:pPr>
-      <w:r>
-        <w:t>Хххххххххххххххххххх</w:t>
-      </w:r>
-    </w:p>
-    <w:p>
-      <w:pPr>
-        <w:pStyle w:val="a3"/>
-        <w:numPr>
-          <w:ilvl w:val="0"/>
-          <w:numId w:val="2"/>
-        </w:numPr>
-      </w:pPr>
-      <w:r>
-        <w:t>Хххххххххххххххххххх</w:t>
-      </w:r>
-    </w:p>
-    <w:p>
-      <w:pPr>
-        <w:pStyle w:val="a3"/>
-        <w:numPr>
-          <w:ilvl w:val="0"/>
-          <w:numId w:val="2"/>
-        </w:numPr>
-      </w:pPr>
-      <w:r>
-        <w:t>Хххххххххххххххххххх</w:t>
-      </w:r>
+      <w:proofErr w:type="spellEnd"/>
+    </w:p>
+    <w:p>
+      <w:pPr>
+        <w:pStyle w:val="a3"/>
+        <w:numPr>
+          <w:ilvl w:val="0"/>
+          <w:numId w:val="2"/>
+        </w:numPr>
+      </w:pPr>
+      <w:proofErr w:type="spellStart"/>
+      <w:r>
+        <w:t>Хххххххххххххххххххх</w:t>
+      </w:r>
+      <w:proofErr w:type="spellEnd"/>
+    </w:p>
+    <w:p>
+      <w:pPr>
+        <w:pStyle w:val="a3"/>
+        <w:numPr>
+          <w:ilvl w:val="0"/>
+          <w:numId w:val="2"/>
+        </w:numPr>
+      </w:pPr>
+      <w:proofErr w:type="spellStart"/>
+      <w:r>
+        <w:t>Хххххххххххххххххххх</w:t>
+      </w:r>
+      <w:proofErr w:type="spellEnd"/>
+    </w:p>
+    <w:p>
+      <w:pPr>
+        <w:pStyle w:val="a3"/>
+        <w:numPr>
+          <w:ilvl w:val="0"/>
+          <w:numId w:val="2"/>
+        </w:numPr>
+      </w:pPr>
+      <w:proofErr w:type="spellStart"/>
+      <w:r>
+        <w:t>Хххххххххххххххххххх</w:t>
+      </w:r>
+      <w:proofErr w:type="spellEnd"/>
+    </w:p>
+    <w:p>
+      <w:pPr>
+        <w:pStyle w:val="a3"/>
+        <w:numPr>
+          <w:ilvl w:val="0"/>
+          <w:numId w:val="2"/>
+        </w:numPr>
+      </w:pPr>
+      <w:proofErr w:type="spellStart"/>
+      <w:r>
+        <w:t>Хххххххххххххххххххх</w:t>
+      </w:r>
+      <w:proofErr w:type="spellEnd"/>
+    </w:p>
+    <w:p>
+      <w:pPr>
+        <w:pStyle w:val="a3"/>
+        <w:numPr>
+          <w:ilvl w:val="0"/>
+          <w:numId w:val="2"/>
+        </w:numPr>
+      </w:pPr>
+      <w:proofErr w:type="spellStart"/>
+      <w:r>
+        <w:t>Хххххххххххххххххххх</w:t>
+      </w:r>
+      <w:proofErr w:type="spellEnd"/>
+    </w:p>
+    <w:p>
+      <w:pPr>
+        <w:pStyle w:val="a3"/>
+        <w:numPr>
+          <w:ilvl w:val="0"/>
+          <w:numId w:val="2"/>
+        </w:numPr>
+      </w:pPr>
+      <w:proofErr w:type="spellStart"/>
+      <w:r>
+        <w:t>Хххххххххххххххххххх</w:t>
+      </w:r>
+      <w:proofErr w:type="spellEnd"/>
     </w:p>
     <w:p>
       <w:pPr>

</xml_diff>

<commit_message>
add references for section Security Testing
</commit_message>
<xml_diff>
--- a/References.docx
+++ b/References.docx
@@ -33,7 +33,6 @@
           <w:lang w:val="en-US"/>
         </w:rPr>
       </w:pPr>
-      <w:proofErr w:type="spellStart"/>
       <w:r>
         <w:rPr>
           <w:b/>
@@ -44,91 +43,78 @@
         </w:rPr>
         <w:t>Xxxxxxxxxxxxxxxx</w:t>
       </w:r>
-      <w:proofErr w:type="spellEnd"/>
-    </w:p>
-    <w:p>
-      <w:pPr>
-        <w:pStyle w:val="a3"/>
-        <w:numPr>
-          <w:ilvl w:val="0"/>
-          <w:numId w:val="2"/>
-        </w:numPr>
-      </w:pPr>
-      <w:proofErr w:type="spellStart"/>
-      <w:r>
-        <w:t>Хххххххххххххххххххх</w:t>
-      </w:r>
-      <w:proofErr w:type="spellEnd"/>
-    </w:p>
-    <w:p>
-      <w:pPr>
-        <w:pStyle w:val="a3"/>
-        <w:numPr>
-          <w:ilvl w:val="0"/>
-          <w:numId w:val="2"/>
-        </w:numPr>
-      </w:pPr>
-      <w:proofErr w:type="spellStart"/>
-      <w:r>
-        <w:t>Хххххххххххххххххххх</w:t>
-      </w:r>
-      <w:proofErr w:type="spellEnd"/>
-    </w:p>
-    <w:p>
-      <w:pPr>
-        <w:pStyle w:val="a3"/>
-        <w:numPr>
-          <w:ilvl w:val="0"/>
-          <w:numId w:val="2"/>
-        </w:numPr>
-      </w:pPr>
-      <w:proofErr w:type="spellStart"/>
-      <w:r>
-        <w:t>Хххххххххххххххххххх</w:t>
-      </w:r>
-      <w:proofErr w:type="spellEnd"/>
-    </w:p>
-    <w:p>
-      <w:pPr>
-        <w:pStyle w:val="a3"/>
-        <w:numPr>
-          <w:ilvl w:val="0"/>
-          <w:numId w:val="2"/>
-        </w:numPr>
-      </w:pPr>
-      <w:proofErr w:type="spellStart"/>
-      <w:r>
-        <w:t>Хххххххххххххххххххх</w:t>
-      </w:r>
-      <w:proofErr w:type="spellEnd"/>
-    </w:p>
-    <w:p>
-      <w:pPr>
-        <w:pStyle w:val="a3"/>
-        <w:numPr>
-          <w:ilvl w:val="0"/>
-          <w:numId w:val="2"/>
-        </w:numPr>
-      </w:pPr>
-      <w:proofErr w:type="spellStart"/>
-      <w:r>
-        <w:t>Хххххххххххххххххххх</w:t>
-      </w:r>
-      <w:proofErr w:type="spellEnd"/>
-    </w:p>
-    <w:p>
-      <w:pPr>
-        <w:pStyle w:val="a3"/>
-        <w:numPr>
-          <w:ilvl w:val="0"/>
-          <w:numId w:val="2"/>
-        </w:numPr>
-      </w:pPr>
-      <w:proofErr w:type="spellStart"/>
-      <w:r>
-        <w:t>Хххххххххххххххххххх</w:t>
-      </w:r>
-      <w:proofErr w:type="spellEnd"/>
+    </w:p>
+    <w:p>
+      <w:pPr>
+        <w:pStyle w:val="a3"/>
+        <w:numPr>
+          <w:ilvl w:val="0"/>
+          <w:numId w:val="2"/>
+        </w:numPr>
+      </w:pPr>
+      <w:r>
+        <w:t>Хххххххххххххххххххх</w:t>
+      </w:r>
+    </w:p>
+    <w:p>
+      <w:pPr>
+        <w:pStyle w:val="a3"/>
+        <w:numPr>
+          <w:ilvl w:val="0"/>
+          <w:numId w:val="2"/>
+        </w:numPr>
+      </w:pPr>
+      <w:r>
+        <w:t>Хххххххххххххххххххх</w:t>
+      </w:r>
+    </w:p>
+    <w:p>
+      <w:pPr>
+        <w:pStyle w:val="a3"/>
+        <w:numPr>
+          <w:ilvl w:val="0"/>
+          <w:numId w:val="2"/>
+        </w:numPr>
+      </w:pPr>
+      <w:r>
+        <w:t>Хххххххххххххххххххх</w:t>
+      </w:r>
+    </w:p>
+    <w:p>
+      <w:pPr>
+        <w:pStyle w:val="a3"/>
+        <w:numPr>
+          <w:ilvl w:val="0"/>
+          <w:numId w:val="2"/>
+        </w:numPr>
+      </w:pPr>
+      <w:r>
+        <w:t>Хххххххххххххххххххх</w:t>
+      </w:r>
+    </w:p>
+    <w:p>
+      <w:pPr>
+        <w:pStyle w:val="a3"/>
+        <w:numPr>
+          <w:ilvl w:val="0"/>
+          <w:numId w:val="2"/>
+        </w:numPr>
+      </w:pPr>
+      <w:r>
+        <w:t>Хххххххххххххххххххх</w:t>
+      </w:r>
+    </w:p>
+    <w:p>
+      <w:pPr>
+        <w:pStyle w:val="a3"/>
+        <w:numPr>
+          <w:ilvl w:val="0"/>
+          <w:numId w:val="2"/>
+        </w:numPr>
+      </w:pPr>
+      <w:r>
+        <w:t>Хххххххххххххххххххх</w:t>
+      </w:r>
     </w:p>
     <w:p>
       <w:pPr>
@@ -788,7 +774,6 @@
         <w:pStyle w:val="a3"/>
         <w:ind w:left="360"/>
       </w:pPr>
-      <w:proofErr w:type="gramStart"/>
       <w:r>
         <w:t>Статья «</w:t>
       </w:r>
@@ -821,7 +806,6 @@
       <w:r>
         <w:t xml:space="preserve"> </w:t>
       </w:r>
-      <w:proofErr w:type="gramEnd"/>
     </w:p>
     <w:p>
       <w:pPr>
@@ -870,19 +854,11 @@
         </w:rPr>
         <w:t xml:space="preserve"> / 2021-07-28 </w:t>
       </w:r>
-      <w:proofErr w:type="spellStart"/>
-      <w:r>
-        <w:rPr>
-          <w:lang w:val="en-US"/>
-        </w:rPr>
-        <w:t>Skanda</w:t>
-      </w:r>
-      <w:proofErr w:type="spellEnd"/>
-      <w:r>
-        <w:rPr>
-          <w:lang w:val="en-US"/>
-        </w:rPr>
-        <w:t xml:space="preserve"> Hazarika</w:t>
+      <w:r>
+        <w:rPr>
+          <w:lang w:val="en-US"/>
+        </w:rPr>
+        <w:t>Skanda Hazarika</w:t>
       </w:r>
       <w:r>
         <w:br/>
@@ -919,14 +895,12 @@
       <w:r>
         <w:br/>
       </w:r>
-      <w:proofErr w:type="spellStart"/>
       <w:r>
         <w:rPr>
           <w:lang w:val="en-US"/>
         </w:rPr>
         <w:t>Overclockers</w:t>
       </w:r>
-      <w:proofErr w:type="spellEnd"/>
       <w:r>
         <w:br/>
         <w:t>Раздел «Блоги», статья «</w:t>
@@ -960,25 +934,21 @@
           <w:numId w:val="2"/>
         </w:numPr>
       </w:pPr>
-      <w:proofErr w:type="spellStart"/>
-      <w:r>
-        <w:t>Хххххххххххххххххххх</w:t>
-      </w:r>
-      <w:proofErr w:type="spellEnd"/>
-    </w:p>
-    <w:p>
-      <w:pPr>
-        <w:pStyle w:val="a3"/>
-        <w:numPr>
-          <w:ilvl w:val="0"/>
-          <w:numId w:val="2"/>
-        </w:numPr>
-      </w:pPr>
-      <w:proofErr w:type="spellStart"/>
-      <w:r>
-        <w:t>Хххххххххххххххххххх</w:t>
-      </w:r>
-      <w:proofErr w:type="spellEnd"/>
+      <w:r>
+        <w:t>Хххххххххххххххххххх</w:t>
+      </w:r>
+    </w:p>
+    <w:p>
+      <w:pPr>
+        <w:pStyle w:val="a3"/>
+        <w:numPr>
+          <w:ilvl w:val="0"/>
+          <w:numId w:val="2"/>
+        </w:numPr>
+      </w:pPr>
+      <w:r>
+        <w:t>Хххххххххххххххххххх</w:t>
+      </w:r>
     </w:p>
     <w:p/>
     <w:p/>
@@ -1024,11 +994,7 @@
       </w:r>
       <w:r>
         <w:br/>
-        <w:t xml:space="preserve">Ресурс: </w:t>
-      </w:r>
-      <w:proofErr w:type="gramStart"/>
-      <w:r>
-        <w:t>Википедия</w:t>
+        <w:t>Ресурс: Википедия</w:t>
       </w:r>
       <w:r>
         <w:br/>
@@ -1038,14 +1004,7 @@
           <w:rPr>
             <w:rStyle w:val="a4"/>
           </w:rPr>
-          <w:t>https://ru.wikipedia.org/wiki/%D0%90%D0%B2%D1%82%D0%BE%D0%BC%D0%B0%D1%82%D0%B8%D0%B7%D0%B8%D1%80%D0%BE%D0%B2%D0%B0%D0%BD%D0%BD%D0%BE%D0%B5_%D1%82%D0%B5%D1%81%D1%82%D0%B8%D1%80%D0%BE%D0%B2%D0%B0</w:t>
-        </w:r>
-        <w:proofErr w:type="gramEnd"/>
-        <w:r>
-          <w:rPr>
-            <w:rStyle w:val="a4"/>
-          </w:rPr>
-          <w:t>%D0%BD%D0%B8%D0%B5</w:t>
+          <w:t>https://ru.wikipedia.org/wiki/%D0%90%D0%B2%D1%82%D0%BE%D0%BC%D0%B0%D1%82%D0%B8%D0%B7%D0%B8%D1%80%D0%BE%D0%B2%D0%B0%D0%BD%D0%BD%D0%BE%D0%B5_%D1%82%D0%B5%D1%81%D1%82%D0%B8%D1%80%D0%BE%D0%B2%D0%B0%D0%BD%D0%B8%D0%B5</w:t>
         </w:r>
       </w:hyperlink>
       <w:r>
@@ -1082,13 +1041,8 @@
         <w:t xml:space="preserve">Ресурс: Хабр / </w:t>
       </w:r>
       <w:r>
-        <w:t xml:space="preserve">Блог компании </w:t>
-      </w:r>
-      <w:proofErr w:type="spellStart"/>
-      <w:r>
-        <w:t>Россельхозбанк</w:t>
-      </w:r>
-      <w:proofErr w:type="spellEnd"/>
+        <w:t>Блог компании Россельхозбанк</w:t>
+      </w:r>
       <w:r>
         <w:t xml:space="preserve">  </w:t>
       </w:r>
@@ -1128,11 +1082,9 @@
         <w:br/>
         <w:t xml:space="preserve">Ресурс: </w:t>
       </w:r>
-      <w:proofErr w:type="spellStart"/>
       <w:r>
         <w:t>Logrocon</w:t>
       </w:r>
-      <w:proofErr w:type="spellEnd"/>
       <w:r>
         <w:t xml:space="preserve"> / Новости</w:t>
       </w:r>
@@ -1248,8 +1200,6 @@
         </w:rPr>
         <w:t>PROGRAMMING</w:t>
       </w:r>
-      <w:bookmarkStart w:id="0" w:name="_GoBack"/>
-      <w:bookmarkEnd w:id="0"/>
     </w:p>
     <w:p>
       <w:pPr>
@@ -1267,11 +1217,7 @@
       </w:r>
       <w:r>
         <w:br/>
-        <w:t xml:space="preserve">Ресурс: </w:t>
-      </w:r>
-      <w:proofErr w:type="gramStart"/>
-      <w:r>
-        <w:t xml:space="preserve">Википедия </w:t>
+        <w:t xml:space="preserve">Ресурс: Википедия </w:t>
       </w:r>
       <w:r>
         <w:br/>
@@ -1281,14 +1227,7 @@
           <w:rPr>
             <w:rStyle w:val="a4"/>
           </w:rPr>
-          <w:t>https://ru.wikipedia.org/wiki/%D0%9E%D0%B1%D1%8A%D0%B5%D0%BA%D1%82%D0%BD%D0%BE-%D0%BE%D1%80%D0%B8%D0%B5%D0%BD%D1%82%D0%B8%D1%80%D0%BE%D0%B2%D0%B0%D0%BD%D0%BD%D0%BE%D0%B5_%D0%BF%D1%80%D0%BE%D0%B3</w:t>
-        </w:r>
-        <w:proofErr w:type="gramEnd"/>
-        <w:r>
-          <w:rPr>
-            <w:rStyle w:val="a4"/>
-          </w:rPr>
-          <w:t>%D1%80%D0%B0%D0%BC%D0%BC%D0%B8%D1%80%D0%BE%D0%B2%D0%B0%D0%BD%D0%B8%D0%B5</w:t>
+          <w:t>https://ru.wikipedia.org/wiki/%D0%9E%D0%B1%D1%8A%D0%B5%D0%BA%D1%82%D0%BD%D0%BE-%D0%BE%D1%80%D0%B8%D0%B5%D0%BD%D1%82%D0%B8%D1%80%D0%BE%D0%B2%D0%B0%D0%BD%D0%BD%D0%BE%D0%B5_%D0%BF%D1%80%D0%BE%D0%B3%D1%80%D0%B0%D0%BC%D0%BC%D0%B8%D1%80%D0%BE%D0%B2%D0%B0%D0%BD%D0%B8%D0%B5</w:t>
         </w:r>
       </w:hyperlink>
       <w:r>
@@ -1310,31 +1249,7 @@
         <w:t xml:space="preserve"> / </w:t>
       </w:r>
       <w:r>
-        <w:t>Перевод статьи «</w:t>
-      </w:r>
-      <w:proofErr w:type="spellStart"/>
-      <w:r>
-        <w:t>Object-Orientated</w:t>
-      </w:r>
-      <w:proofErr w:type="spellEnd"/>
-      <w:r>
-        <w:t xml:space="preserve"> </w:t>
-      </w:r>
-      <w:proofErr w:type="spellStart"/>
-      <w:r>
-        <w:t>Design</w:t>
-      </w:r>
-      <w:proofErr w:type="spellEnd"/>
-      <w:r>
-        <w:t xml:space="preserve"> </w:t>
-      </w:r>
-      <w:proofErr w:type="spellStart"/>
-      <w:r>
-        <w:t>Principles</w:t>
-      </w:r>
-      <w:proofErr w:type="spellEnd"/>
-      <w:r>
-        <w:t xml:space="preserve">» </w:t>
+        <w:t xml:space="preserve">Перевод статьи «Object-Orientated Design Principles» </w:t>
       </w:r>
       <w:r>
         <w:t xml:space="preserve"> 2015-08-24</w:t>
@@ -1343,14 +1258,12 @@
         <w:br/>
         <w:t xml:space="preserve">Ресурс: </w:t>
       </w:r>
-      <w:proofErr w:type="spellStart"/>
       <w:r>
         <w:rPr>
           <w:lang w:val="en-US"/>
         </w:rPr>
         <w:t>Tproger</w:t>
       </w:r>
-      <w:proofErr w:type="spellEnd"/>
       <w:r>
         <w:br/>
       </w:r>
@@ -1600,7 +1513,6 @@
           <w:lang w:val="en-US"/>
         </w:rPr>
       </w:pPr>
-      <w:proofErr w:type="spellStart"/>
       <w:r>
         <w:rPr>
           <w:b/>
@@ -1609,93 +1521,470 @@
           <w:u w:val="single"/>
           <w:lang w:val="en-US"/>
         </w:rPr>
-        <w:t>Xxxxxxxxxxxxxxxx</w:t>
-      </w:r>
-      <w:proofErr w:type="spellEnd"/>
-    </w:p>
-    <w:p>
-      <w:pPr>
-        <w:pStyle w:val="a3"/>
-        <w:numPr>
-          <w:ilvl w:val="0"/>
-          <w:numId w:val="2"/>
-        </w:numPr>
-      </w:pPr>
-      <w:proofErr w:type="spellStart"/>
-      <w:r>
-        <w:t>Хххххххххххххххххххх</w:t>
-      </w:r>
-      <w:proofErr w:type="spellEnd"/>
-    </w:p>
-    <w:p>
-      <w:pPr>
-        <w:pStyle w:val="a3"/>
-        <w:numPr>
-          <w:ilvl w:val="0"/>
-          <w:numId w:val="2"/>
-        </w:numPr>
-      </w:pPr>
-      <w:proofErr w:type="spellStart"/>
-      <w:r>
-        <w:t>Хххххххххххххххххххх</w:t>
-      </w:r>
-      <w:proofErr w:type="spellEnd"/>
-    </w:p>
-    <w:p>
-      <w:pPr>
-        <w:pStyle w:val="a3"/>
-        <w:numPr>
-          <w:ilvl w:val="0"/>
-          <w:numId w:val="2"/>
-        </w:numPr>
-      </w:pPr>
-      <w:proofErr w:type="spellStart"/>
-      <w:r>
-        <w:t>Хххххххххххххххххххх</w:t>
-      </w:r>
-      <w:proofErr w:type="spellEnd"/>
-    </w:p>
-    <w:p>
-      <w:pPr>
-        <w:pStyle w:val="a3"/>
-        <w:numPr>
-          <w:ilvl w:val="0"/>
-          <w:numId w:val="2"/>
-        </w:numPr>
-      </w:pPr>
-      <w:proofErr w:type="spellStart"/>
-      <w:r>
-        <w:t>Хххххххххххххххххххх</w:t>
-      </w:r>
-      <w:proofErr w:type="spellEnd"/>
-    </w:p>
-    <w:p>
-      <w:pPr>
-        <w:pStyle w:val="a3"/>
-        <w:numPr>
-          <w:ilvl w:val="0"/>
-          <w:numId w:val="2"/>
-        </w:numPr>
-      </w:pPr>
-      <w:proofErr w:type="spellStart"/>
-      <w:r>
-        <w:t>Хххххххххххххххххххх</w:t>
-      </w:r>
-      <w:proofErr w:type="spellEnd"/>
-    </w:p>
-    <w:p>
-      <w:pPr>
-        <w:pStyle w:val="a3"/>
-        <w:numPr>
-          <w:ilvl w:val="0"/>
-          <w:numId w:val="2"/>
-        </w:numPr>
-      </w:pPr>
-      <w:proofErr w:type="spellStart"/>
-      <w:r>
-        <w:t>Хххххххххххххххххххх</w:t>
-      </w:r>
-      <w:proofErr w:type="spellEnd"/>
+        <w:t>Security Testing</w:t>
+      </w:r>
+    </w:p>
+    <w:p>
+      <w:pPr>
+        <w:pStyle w:val="a3"/>
+        <w:numPr>
+          <w:ilvl w:val="0"/>
+          <w:numId w:val="2"/>
+        </w:numPr>
+      </w:pPr>
+      <w:r>
+        <w:rPr>
+          <w:b/>
+        </w:rPr>
+        <w:t>Тестирование безопасности</w:t>
+      </w:r>
+      <w:r>
+        <w:rPr>
+          <w:lang w:val="en-US"/>
+        </w:rPr>
+        <w:t xml:space="preserve"> / </w:t>
+      </w:r>
+      <w:r>
+        <w:t xml:space="preserve">Статья </w:t>
+      </w:r>
+      <w:r>
+        <w:br/>
+        <w:t>Ресурс:</w:t>
+      </w:r>
+      <w:r>
+        <w:rPr>
+          <w:lang w:val="en-US"/>
+        </w:rPr>
+        <w:t xml:space="preserve"> </w:t>
+      </w:r>
+      <w:r>
+        <w:t>Центр подготовки</w:t>
+      </w:r>
+      <w:r>
+        <w:t xml:space="preserve"> </w:t>
+      </w:r>
+      <w:r>
+        <w:t>IT специалистов</w:t>
+      </w:r>
+      <w:r>
+        <w:rPr>
+          <w:lang w:val="en-US"/>
+        </w:rPr>
+        <w:t xml:space="preserve"> </w:t>
+      </w:r>
+      <w:r>
+        <w:t>«</w:t>
+      </w:r>
+      <w:r>
+        <w:rPr>
+          <w:lang w:val="en-US"/>
+        </w:rPr>
+        <w:t>QALight</w:t>
+      </w:r>
+      <w:r>
+        <w:t>»</w:t>
+      </w:r>
+      <w:r>
+        <w:br/>
+      </w:r>
+      <w:hyperlink r:id="rId20" w:history="1">
+        <w:r>
+          <w:rPr>
+            <w:rStyle w:val="a4"/>
+          </w:rPr>
+          <w:t>https://qalight.ua/ru/baza-znaniy/testirovanie-bezopasnosti/</w:t>
+        </w:r>
+      </w:hyperlink>
+      <w:r>
+        <w:t xml:space="preserve"> </w:t>
+      </w:r>
+    </w:p>
+    <w:p>
+      <w:pPr>
+        <w:pStyle w:val="a3"/>
+        <w:numPr>
+          <w:ilvl w:val="0"/>
+          <w:numId w:val="2"/>
+        </w:numPr>
+      </w:pPr>
+      <w:r>
+        <w:rPr>
+          <w:b/>
+        </w:rPr>
+        <w:t>Тестирование безопасности: изнутри и снаружи</w:t>
+      </w:r>
+      <w:r>
+        <w:t xml:space="preserve"> </w:t>
+      </w:r>
+      <w:r>
+        <w:rPr>
+          <w:lang w:val="en-US"/>
+        </w:rPr>
+        <w:t xml:space="preserve">/ </w:t>
+      </w:r>
+      <w:r>
+        <w:t>Статья</w:t>
+      </w:r>
+      <w:r>
+        <w:t xml:space="preserve"> 2018-02-13 Александр Желтяков</w:t>
+      </w:r>
+      <w:r>
+        <w:br/>
+        <w:t>Ресурс: Лаборатория качества</w:t>
+      </w:r>
+      <w:r>
+        <w:br/>
+      </w:r>
+      <w:hyperlink r:id="rId21" w:history="1">
+        <w:r>
+          <w:rPr>
+            <w:rStyle w:val="a4"/>
+          </w:rPr>
+          <w:t>https://quality-lab.ru/blog/security_testing_inside_and_out/</w:t>
+        </w:r>
+      </w:hyperlink>
+      <w:r>
+        <w:t xml:space="preserve"> </w:t>
+      </w:r>
+    </w:p>
+    <w:p>
+      <w:pPr>
+        <w:pStyle w:val="a3"/>
+        <w:numPr>
+          <w:ilvl w:val="0"/>
+          <w:numId w:val="2"/>
+        </w:numPr>
+      </w:pPr>
+      <w:r>
+        <w:rPr>
+          <w:b/>
+        </w:rPr>
+        <w:t>SSL</w:t>
+      </w:r>
+      <w:r>
+        <w:t xml:space="preserve"> </w:t>
+      </w:r>
+      <w:r>
+        <w:t xml:space="preserve">/ </w:t>
+      </w:r>
+      <w:r>
+        <w:t>Статья</w:t>
+      </w:r>
+      <w:r>
+        <w:t xml:space="preserve"> 2019-12-13</w:t>
+      </w:r>
+      <w:r>
+        <w:br/>
+        <w:t>Ресурс: Википедия</w:t>
+      </w:r>
+      <w:r>
+        <w:br/>
+      </w:r>
+      <w:hyperlink r:id="rId22" w:history="1">
+        <w:r>
+          <w:rPr>
+            <w:rStyle w:val="a4"/>
+          </w:rPr>
+          <w:t>https://ru.wikipedia.org/wiki/SSL</w:t>
+        </w:r>
+      </w:hyperlink>
+      <w:r>
+        <w:t xml:space="preserve"> </w:t>
+      </w:r>
+    </w:p>
+    <w:p>
+      <w:pPr>
+        <w:pStyle w:val="a3"/>
+        <w:numPr>
+          <w:ilvl w:val="0"/>
+          <w:numId w:val="2"/>
+        </w:numPr>
+      </w:pPr>
+      <w:r>
+        <w:rPr>
+          <w:b/>
+          <w:lang w:val="en-US"/>
+        </w:rPr>
+        <w:t>TLS</w:t>
+      </w:r>
+      <w:r>
+        <w:t xml:space="preserve"> </w:t>
+      </w:r>
+      <w:r>
+        <w:t>/ Статья 2019-12-13</w:t>
+      </w:r>
+      <w:r>
+        <w:br/>
+        <w:t>Ресурс: Википедия</w:t>
+      </w:r>
+      <w:r>
+        <w:br/>
+      </w:r>
+      <w:hyperlink r:id="rId23" w:history="1">
+        <w:r>
+          <w:rPr>
+            <w:rStyle w:val="a4"/>
+          </w:rPr>
+          <w:t>https://ru.wikipedia.org/wiki/TLS</w:t>
+        </w:r>
+      </w:hyperlink>
+      <w:r>
+        <w:t xml:space="preserve"> </w:t>
+      </w:r>
+    </w:p>
+    <w:p>
+      <w:pPr>
+        <w:pStyle w:val="a3"/>
+        <w:numPr>
+          <w:ilvl w:val="0"/>
+          <w:numId w:val="2"/>
+        </w:numPr>
+      </w:pPr>
+      <w:r>
+        <w:rPr>
+          <w:b/>
+          <w:lang w:val="en-US"/>
+        </w:rPr>
+        <w:t>SSH</w:t>
+      </w:r>
+      <w:r>
+        <w:t xml:space="preserve"> </w:t>
+      </w:r>
+      <w:r>
+        <w:t>/ Статья 2019-</w:t>
+      </w:r>
+      <w:r>
+        <w:t>06-12</w:t>
+      </w:r>
+      <w:r>
+        <w:br/>
+        <w:t>Ресурс: Википедия</w:t>
+      </w:r>
+      <w:r>
+        <w:br/>
+      </w:r>
+      <w:hyperlink r:id="rId24" w:history="1">
+        <w:r>
+          <w:rPr>
+            <w:rStyle w:val="a4"/>
+          </w:rPr>
+          <w:t>https://ru.wikipedia.org/wiki/SSH</w:t>
+        </w:r>
+      </w:hyperlink>
+      <w:r>
+        <w:t xml:space="preserve"> </w:t>
+      </w:r>
+    </w:p>
+    <w:p>
+      <w:pPr>
+        <w:pStyle w:val="a3"/>
+        <w:numPr>
+          <w:ilvl w:val="0"/>
+          <w:numId w:val="2"/>
+        </w:numPr>
+        <w:rPr>
+          <w:b/>
+        </w:rPr>
+      </w:pPr>
+      <w:r>
+        <w:rPr>
+          <w:b/>
+        </w:rPr>
+        <w:lastRenderedPageBreak/>
+        <w:t>Тестирование Безопасности</w:t>
+      </w:r>
+      <w:r>
+        <w:rPr>
+          <w:b/>
+          <w:lang w:val="en-US"/>
+        </w:rPr>
+        <w:t xml:space="preserve"> </w:t>
+      </w:r>
+      <w:r>
+        <w:t>/</w:t>
+      </w:r>
+      <w:r>
+        <w:t xml:space="preserve"> </w:t>
+      </w:r>
+      <w:r>
+        <w:t>Лекция</w:t>
+      </w:r>
+      <w:r>
+        <w:t xml:space="preserve"> 2021</w:t>
+      </w:r>
+      <w:r>
+        <w:t xml:space="preserve">-10 Владимир Арутин </w:t>
+      </w:r>
+      <w:r>
+        <w:br/>
+        <w:t>Ресурс</w:t>
+      </w:r>
+      <w:r>
+        <w:rPr>
+          <w:lang w:val="en-US"/>
+        </w:rPr>
+        <w:t>:</w:t>
+      </w:r>
+      <w:r>
+        <w:t xml:space="preserve"> </w:t>
+      </w:r>
+      <w:r>
+        <w:t>Компания</w:t>
+      </w:r>
+      <w:r>
+        <w:t xml:space="preserve"> </w:t>
+      </w:r>
+      <w:r>
+        <w:rPr>
+          <w:b/>
+          <w:lang w:val="en-US"/>
+        </w:rPr>
+        <w:t>AB Soft</w:t>
+      </w:r>
+      <w:r>
+        <w:t xml:space="preserve">, </w:t>
+      </w:r>
+      <w:r>
+        <w:t xml:space="preserve">авторский </w:t>
+      </w:r>
+      <w:r>
+        <w:t>курс</w:t>
+      </w:r>
+      <w:r>
+        <w:rPr>
+          <w:lang w:val="en-US"/>
+        </w:rPr>
+        <w:t xml:space="preserve"> </w:t>
+      </w:r>
+      <w:r>
+        <w:t>«</w:t>
+      </w:r>
+      <w:r>
+        <w:rPr>
+          <w:lang w:val="en-US"/>
+        </w:rPr>
+        <w:t>QA Manual</w:t>
+      </w:r>
+      <w:r>
+        <w:t>»</w:t>
+      </w:r>
+    </w:p>
+    <w:p>
+      <w:pPr>
+        <w:pStyle w:val="a3"/>
+        <w:numPr>
+          <w:ilvl w:val="0"/>
+          <w:numId w:val="2"/>
+        </w:numPr>
+        <w:rPr>
+          <w:b/>
+        </w:rPr>
+      </w:pPr>
+      <w:r>
+        <w:rPr>
+          <w:b/>
+        </w:rPr>
+        <w:t>Межсайтовый скриптинг</w:t>
+      </w:r>
+      <w:r>
+        <w:t xml:space="preserve"> / </w:t>
+      </w:r>
+      <w:r>
+        <w:t>Статья</w:t>
+      </w:r>
+      <w:r>
+        <w:t xml:space="preserve"> 2021-12-03</w:t>
+      </w:r>
+      <w:r>
+        <w:br/>
+      </w:r>
+      <w:r>
+        <w:t>Ресурс: Википедия</w:t>
+      </w:r>
+      <w:r>
+        <w:br/>
+      </w:r>
+      <w:hyperlink r:id="rId25" w:history="1">
+        <w:r>
+          <w:rPr>
+            <w:rStyle w:val="a4"/>
+          </w:rPr>
+          <w:t>https://ru.wikipedia.org/wiki/%D0%9C%D0%B5%D0%B6%D1%81%D0%B0%D0%B9%D1%82%D0%BE%D0%B2%D1%8B%D0%B9_%D1%81%D0%BA%D1%80%D0%B8%D0%BF%D1%82%D0%B8%D0%BD%D0%B3</w:t>
+        </w:r>
+      </w:hyperlink>
+      <w:r>
+        <w:t xml:space="preserve"> </w:t>
+      </w:r>
+    </w:p>
+    <w:p>
+      <w:pPr>
+        <w:pStyle w:val="a3"/>
+        <w:numPr>
+          <w:ilvl w:val="0"/>
+          <w:numId w:val="2"/>
+        </w:numPr>
+        <w:rPr>
+          <w:b/>
+        </w:rPr>
+      </w:pPr>
+      <w:r>
+        <w:rPr>
+          <w:b/>
+        </w:rPr>
+        <w:t>Как провести тестирование на безопасность: руководство для Manual QA</w:t>
+      </w:r>
+      <w:r>
+        <w:rPr>
+          <w:lang w:val="en-US"/>
+        </w:rPr>
+        <w:t xml:space="preserve"> / </w:t>
+      </w:r>
+      <w:r>
+        <w:t>Статья</w:t>
+      </w:r>
+      <w:r>
+        <w:rPr>
+          <w:lang w:val="en-US"/>
+        </w:rPr>
+        <w:t xml:space="preserve"> 2019-08-06 Svyat Login</w:t>
+      </w:r>
+      <w:r>
+        <w:rPr>
+          <w:lang w:val="en-US"/>
+        </w:rPr>
+        <w:br/>
+      </w:r>
+      <w:r>
+        <w:t xml:space="preserve">Ресурс: </w:t>
+      </w:r>
+      <w:r>
+        <w:rPr>
+          <w:lang w:val="en-US"/>
+        </w:rPr>
+        <w:t>DOU</w:t>
+      </w:r>
+      <w:r>
+        <w:t>, Лента</w:t>
+      </w:r>
+      <w:r>
+        <w:br/>
+      </w:r>
+      <w:hyperlink r:id="rId26" w:history="1">
+        <w:r>
+          <w:rPr>
+            <w:rStyle w:val="a4"/>
+          </w:rPr>
+          <w:t>https://dou.ua/lenta/articles/security-testing-vulnerabilities/</w:t>
+        </w:r>
+      </w:hyperlink>
+      <w:r>
+        <w:t xml:space="preserve"> </w:t>
+      </w:r>
+      <w:bookmarkStart w:id="0" w:name="_GoBack"/>
+      <w:bookmarkEnd w:id="0"/>
+      <w:r>
+        <w:br/>
+      </w:r>
     </w:p>
     <w:p>
       <w:pPr>
@@ -1714,7 +2003,6 @@
           <w:lang w:val="en-US"/>
         </w:rPr>
       </w:pPr>
-      <w:proofErr w:type="spellStart"/>
       <w:r>
         <w:rPr>
           <w:b/>
@@ -1725,91 +2013,78 @@
         </w:rPr>
         <w:t>Xxxxxxxxxxxxxxxx</w:t>
       </w:r>
-      <w:proofErr w:type="spellEnd"/>
-    </w:p>
-    <w:p>
-      <w:pPr>
-        <w:pStyle w:val="a3"/>
-        <w:numPr>
-          <w:ilvl w:val="0"/>
-          <w:numId w:val="2"/>
-        </w:numPr>
-      </w:pPr>
-      <w:proofErr w:type="spellStart"/>
-      <w:r>
-        <w:t>Хххххххххххххххххххх</w:t>
-      </w:r>
-      <w:proofErr w:type="spellEnd"/>
-    </w:p>
-    <w:p>
-      <w:pPr>
-        <w:pStyle w:val="a3"/>
-        <w:numPr>
-          <w:ilvl w:val="0"/>
-          <w:numId w:val="2"/>
-        </w:numPr>
-      </w:pPr>
-      <w:proofErr w:type="spellStart"/>
-      <w:r>
-        <w:t>Хххххххххххххххххххх</w:t>
-      </w:r>
-      <w:proofErr w:type="spellEnd"/>
-    </w:p>
-    <w:p>
-      <w:pPr>
-        <w:pStyle w:val="a3"/>
-        <w:numPr>
-          <w:ilvl w:val="0"/>
-          <w:numId w:val="2"/>
-        </w:numPr>
-      </w:pPr>
-      <w:proofErr w:type="spellStart"/>
-      <w:r>
-        <w:t>Хххххххххххххххххххх</w:t>
-      </w:r>
-      <w:proofErr w:type="spellEnd"/>
-    </w:p>
-    <w:p>
-      <w:pPr>
-        <w:pStyle w:val="a3"/>
-        <w:numPr>
-          <w:ilvl w:val="0"/>
-          <w:numId w:val="2"/>
-        </w:numPr>
-      </w:pPr>
-      <w:proofErr w:type="spellStart"/>
-      <w:r>
-        <w:t>Хххххххххххххххххххх</w:t>
-      </w:r>
-      <w:proofErr w:type="spellEnd"/>
-    </w:p>
-    <w:p>
-      <w:pPr>
-        <w:pStyle w:val="a3"/>
-        <w:numPr>
-          <w:ilvl w:val="0"/>
-          <w:numId w:val="2"/>
-        </w:numPr>
-      </w:pPr>
-      <w:proofErr w:type="spellStart"/>
-      <w:r>
-        <w:t>Хххххххххххххххххххх</w:t>
-      </w:r>
-      <w:proofErr w:type="spellEnd"/>
-    </w:p>
-    <w:p>
-      <w:pPr>
-        <w:pStyle w:val="a3"/>
-        <w:numPr>
-          <w:ilvl w:val="0"/>
-          <w:numId w:val="2"/>
-        </w:numPr>
-      </w:pPr>
-      <w:proofErr w:type="spellStart"/>
-      <w:r>
-        <w:t>Хххххххххххххххххххх</w:t>
-      </w:r>
-      <w:proofErr w:type="spellEnd"/>
+    </w:p>
+    <w:p>
+      <w:pPr>
+        <w:pStyle w:val="a3"/>
+        <w:numPr>
+          <w:ilvl w:val="0"/>
+          <w:numId w:val="2"/>
+        </w:numPr>
+      </w:pPr>
+      <w:r>
+        <w:t>Хххххххххххххххххххх</w:t>
+      </w:r>
+    </w:p>
+    <w:p>
+      <w:pPr>
+        <w:pStyle w:val="a3"/>
+        <w:numPr>
+          <w:ilvl w:val="0"/>
+          <w:numId w:val="2"/>
+        </w:numPr>
+      </w:pPr>
+      <w:r>
+        <w:t>Хххххххххххххххххххх</w:t>
+      </w:r>
+    </w:p>
+    <w:p>
+      <w:pPr>
+        <w:pStyle w:val="a3"/>
+        <w:numPr>
+          <w:ilvl w:val="0"/>
+          <w:numId w:val="2"/>
+        </w:numPr>
+      </w:pPr>
+      <w:r>
+        <w:t>Хххххххххххххххххххх</w:t>
+      </w:r>
+    </w:p>
+    <w:p>
+      <w:pPr>
+        <w:pStyle w:val="a3"/>
+        <w:numPr>
+          <w:ilvl w:val="0"/>
+          <w:numId w:val="2"/>
+        </w:numPr>
+      </w:pPr>
+      <w:r>
+        <w:t>Хххххххххххххххххххх</w:t>
+      </w:r>
+    </w:p>
+    <w:p>
+      <w:pPr>
+        <w:pStyle w:val="a3"/>
+        <w:numPr>
+          <w:ilvl w:val="0"/>
+          <w:numId w:val="2"/>
+        </w:numPr>
+      </w:pPr>
+      <w:r>
+        <w:t>Хххххххххххххххххххх</w:t>
+      </w:r>
+    </w:p>
+    <w:p>
+      <w:pPr>
+        <w:pStyle w:val="a3"/>
+        <w:numPr>
+          <w:ilvl w:val="0"/>
+          <w:numId w:val="2"/>
+        </w:numPr>
+      </w:pPr>
+      <w:r>
+        <w:t>Хххххххххххххххххххх</w:t>
+      </w:r>
     </w:p>
     <w:p>
       <w:pPr>
@@ -1828,7 +2103,6 @@
           <w:lang w:val="en-US"/>
         </w:rPr>
       </w:pPr>
-      <w:proofErr w:type="spellStart"/>
       <w:r>
         <w:rPr>
           <w:b/>
@@ -1839,91 +2113,78 @@
         </w:rPr>
         <w:t>Xxxxxxxxxxxxxxxx</w:t>
       </w:r>
-      <w:proofErr w:type="spellEnd"/>
-    </w:p>
-    <w:p>
-      <w:pPr>
-        <w:pStyle w:val="a3"/>
-        <w:numPr>
-          <w:ilvl w:val="0"/>
-          <w:numId w:val="2"/>
-        </w:numPr>
-      </w:pPr>
-      <w:proofErr w:type="spellStart"/>
-      <w:r>
-        <w:t>Хххххххххххххххххххх</w:t>
-      </w:r>
-      <w:proofErr w:type="spellEnd"/>
-    </w:p>
-    <w:p>
-      <w:pPr>
-        <w:pStyle w:val="a3"/>
-        <w:numPr>
-          <w:ilvl w:val="0"/>
-          <w:numId w:val="2"/>
-        </w:numPr>
-      </w:pPr>
-      <w:proofErr w:type="spellStart"/>
-      <w:r>
-        <w:t>Хххххххххххххххххххх</w:t>
-      </w:r>
-      <w:proofErr w:type="spellEnd"/>
-    </w:p>
-    <w:p>
-      <w:pPr>
-        <w:pStyle w:val="a3"/>
-        <w:numPr>
-          <w:ilvl w:val="0"/>
-          <w:numId w:val="2"/>
-        </w:numPr>
-      </w:pPr>
-      <w:proofErr w:type="spellStart"/>
-      <w:r>
-        <w:t>Хххххххххххххххххххх</w:t>
-      </w:r>
-      <w:proofErr w:type="spellEnd"/>
-    </w:p>
-    <w:p>
-      <w:pPr>
-        <w:pStyle w:val="a3"/>
-        <w:numPr>
-          <w:ilvl w:val="0"/>
-          <w:numId w:val="2"/>
-        </w:numPr>
-      </w:pPr>
-      <w:proofErr w:type="spellStart"/>
-      <w:r>
-        <w:t>Хххххххххххххххххххх</w:t>
-      </w:r>
-      <w:proofErr w:type="spellEnd"/>
-    </w:p>
-    <w:p>
-      <w:pPr>
-        <w:pStyle w:val="a3"/>
-        <w:numPr>
-          <w:ilvl w:val="0"/>
-          <w:numId w:val="2"/>
-        </w:numPr>
-      </w:pPr>
-      <w:proofErr w:type="spellStart"/>
-      <w:r>
-        <w:t>Хххххххххххххххххххх</w:t>
-      </w:r>
-      <w:proofErr w:type="spellEnd"/>
-    </w:p>
-    <w:p>
-      <w:pPr>
-        <w:pStyle w:val="a3"/>
-        <w:numPr>
-          <w:ilvl w:val="0"/>
-          <w:numId w:val="2"/>
-        </w:numPr>
-      </w:pPr>
-      <w:proofErr w:type="spellStart"/>
-      <w:r>
-        <w:t>Хххххххххххххххххххх</w:t>
-      </w:r>
-      <w:proofErr w:type="spellEnd"/>
+    </w:p>
+    <w:p>
+      <w:pPr>
+        <w:pStyle w:val="a3"/>
+        <w:numPr>
+          <w:ilvl w:val="0"/>
+          <w:numId w:val="2"/>
+        </w:numPr>
+      </w:pPr>
+      <w:r>
+        <w:t>Хххххххххххххххххххх</w:t>
+      </w:r>
+    </w:p>
+    <w:p>
+      <w:pPr>
+        <w:pStyle w:val="a3"/>
+        <w:numPr>
+          <w:ilvl w:val="0"/>
+          <w:numId w:val="2"/>
+        </w:numPr>
+      </w:pPr>
+      <w:r>
+        <w:t>Хххххххххххххххххххх</w:t>
+      </w:r>
+    </w:p>
+    <w:p>
+      <w:pPr>
+        <w:pStyle w:val="a3"/>
+        <w:numPr>
+          <w:ilvl w:val="0"/>
+          <w:numId w:val="2"/>
+        </w:numPr>
+      </w:pPr>
+      <w:r>
+        <w:t>Хххххххххххххххххххх</w:t>
+      </w:r>
+    </w:p>
+    <w:p>
+      <w:pPr>
+        <w:pStyle w:val="a3"/>
+        <w:numPr>
+          <w:ilvl w:val="0"/>
+          <w:numId w:val="2"/>
+        </w:numPr>
+      </w:pPr>
+      <w:r>
+        <w:t>Хххххххххххххххххххх</w:t>
+      </w:r>
+    </w:p>
+    <w:p>
+      <w:pPr>
+        <w:pStyle w:val="a3"/>
+        <w:numPr>
+          <w:ilvl w:val="0"/>
+          <w:numId w:val="2"/>
+        </w:numPr>
+      </w:pPr>
+      <w:r>
+        <w:t>Хххххххххххххххххххх</w:t>
+      </w:r>
+    </w:p>
+    <w:p>
+      <w:pPr>
+        <w:pStyle w:val="a3"/>
+        <w:numPr>
+          <w:ilvl w:val="0"/>
+          <w:numId w:val="2"/>
+        </w:numPr>
+      </w:pPr>
+      <w:r>
+        <w:t>Хххххххххххххххххххх</w:t>
+      </w:r>
     </w:p>
     <w:p>
       <w:pPr>
@@ -1942,7 +2203,6 @@
           <w:lang w:val="en-US"/>
         </w:rPr>
       </w:pPr>
-      <w:proofErr w:type="spellStart"/>
       <w:r>
         <w:rPr>
           <w:b/>
@@ -1953,91 +2213,78 @@
         </w:rPr>
         <w:t>Xxxxxxxxxxxxxxxx</w:t>
       </w:r>
-      <w:proofErr w:type="spellEnd"/>
-    </w:p>
-    <w:p>
-      <w:pPr>
-        <w:pStyle w:val="a3"/>
-        <w:numPr>
-          <w:ilvl w:val="0"/>
-          <w:numId w:val="2"/>
-        </w:numPr>
-      </w:pPr>
-      <w:proofErr w:type="spellStart"/>
-      <w:r>
-        <w:t>Хххххххххххххххххххх</w:t>
-      </w:r>
-      <w:proofErr w:type="spellEnd"/>
-    </w:p>
-    <w:p>
-      <w:pPr>
-        <w:pStyle w:val="a3"/>
-        <w:numPr>
-          <w:ilvl w:val="0"/>
-          <w:numId w:val="2"/>
-        </w:numPr>
-      </w:pPr>
-      <w:proofErr w:type="spellStart"/>
-      <w:r>
-        <w:t>Хххххххххххххххххххх</w:t>
-      </w:r>
-      <w:proofErr w:type="spellEnd"/>
-    </w:p>
-    <w:p>
-      <w:pPr>
-        <w:pStyle w:val="a3"/>
-        <w:numPr>
-          <w:ilvl w:val="0"/>
-          <w:numId w:val="2"/>
-        </w:numPr>
-      </w:pPr>
-      <w:proofErr w:type="spellStart"/>
-      <w:r>
-        <w:t>Хххххххххххххххххххх</w:t>
-      </w:r>
-      <w:proofErr w:type="spellEnd"/>
-    </w:p>
-    <w:p>
-      <w:pPr>
-        <w:pStyle w:val="a3"/>
-        <w:numPr>
-          <w:ilvl w:val="0"/>
-          <w:numId w:val="2"/>
-        </w:numPr>
-      </w:pPr>
-      <w:proofErr w:type="spellStart"/>
-      <w:r>
-        <w:t>Хххххххххххххххххххх</w:t>
-      </w:r>
-      <w:proofErr w:type="spellEnd"/>
-    </w:p>
-    <w:p>
-      <w:pPr>
-        <w:pStyle w:val="a3"/>
-        <w:numPr>
-          <w:ilvl w:val="0"/>
-          <w:numId w:val="2"/>
-        </w:numPr>
-      </w:pPr>
-      <w:proofErr w:type="spellStart"/>
-      <w:r>
-        <w:t>Хххххххххххххххххххх</w:t>
-      </w:r>
-      <w:proofErr w:type="spellEnd"/>
-    </w:p>
-    <w:p>
-      <w:pPr>
-        <w:pStyle w:val="a3"/>
-        <w:numPr>
-          <w:ilvl w:val="0"/>
-          <w:numId w:val="2"/>
-        </w:numPr>
-      </w:pPr>
-      <w:proofErr w:type="spellStart"/>
-      <w:r>
-        <w:t>Хххххххххххххххххххх</w:t>
-      </w:r>
-      <w:proofErr w:type="spellEnd"/>
+    </w:p>
+    <w:p>
+      <w:pPr>
+        <w:pStyle w:val="a3"/>
+        <w:numPr>
+          <w:ilvl w:val="0"/>
+          <w:numId w:val="2"/>
+        </w:numPr>
+      </w:pPr>
+      <w:r>
+        <w:t>Хххххххххххххххххххх</w:t>
+      </w:r>
+    </w:p>
+    <w:p>
+      <w:pPr>
+        <w:pStyle w:val="a3"/>
+        <w:numPr>
+          <w:ilvl w:val="0"/>
+          <w:numId w:val="2"/>
+        </w:numPr>
+      </w:pPr>
+      <w:r>
+        <w:t>Хххххххххххххххххххх</w:t>
+      </w:r>
+    </w:p>
+    <w:p>
+      <w:pPr>
+        <w:pStyle w:val="a3"/>
+        <w:numPr>
+          <w:ilvl w:val="0"/>
+          <w:numId w:val="2"/>
+        </w:numPr>
+      </w:pPr>
+      <w:r>
+        <w:t>Хххххххххххххххххххх</w:t>
+      </w:r>
+    </w:p>
+    <w:p>
+      <w:pPr>
+        <w:pStyle w:val="a3"/>
+        <w:numPr>
+          <w:ilvl w:val="0"/>
+          <w:numId w:val="2"/>
+        </w:numPr>
+      </w:pPr>
+      <w:r>
+        <w:t>Хххххххххххххххххххх</w:t>
+      </w:r>
+    </w:p>
+    <w:p>
+      <w:pPr>
+        <w:pStyle w:val="a3"/>
+        <w:numPr>
+          <w:ilvl w:val="0"/>
+          <w:numId w:val="2"/>
+        </w:numPr>
+      </w:pPr>
+      <w:r>
+        <w:t>Хххххххххххххххххххх</w:t>
+      </w:r>
+    </w:p>
+    <w:p>
+      <w:pPr>
+        <w:pStyle w:val="a3"/>
+        <w:numPr>
+          <w:ilvl w:val="0"/>
+          <w:numId w:val="2"/>
+        </w:numPr>
+      </w:pPr>
+      <w:r>
+        <w:t>Хххххххххххххххххххх</w:t>
+      </w:r>
     </w:p>
     <w:p>
       <w:pPr>
@@ -2056,7 +2303,6 @@
           <w:lang w:val="en-US"/>
         </w:rPr>
       </w:pPr>
-      <w:proofErr w:type="spellStart"/>
       <w:r>
         <w:rPr>
           <w:b/>
@@ -2067,91 +2313,78 @@
         </w:rPr>
         <w:t>Xxxxxxxxxxxxxxxx</w:t>
       </w:r>
-      <w:proofErr w:type="spellEnd"/>
-    </w:p>
-    <w:p>
-      <w:pPr>
-        <w:pStyle w:val="a3"/>
-        <w:numPr>
-          <w:ilvl w:val="0"/>
-          <w:numId w:val="2"/>
-        </w:numPr>
-      </w:pPr>
-      <w:proofErr w:type="spellStart"/>
-      <w:r>
-        <w:t>Хххххххххххххххххххх</w:t>
-      </w:r>
-      <w:proofErr w:type="spellEnd"/>
-    </w:p>
-    <w:p>
-      <w:pPr>
-        <w:pStyle w:val="a3"/>
-        <w:numPr>
-          <w:ilvl w:val="0"/>
-          <w:numId w:val="2"/>
-        </w:numPr>
-      </w:pPr>
-      <w:proofErr w:type="spellStart"/>
-      <w:r>
-        <w:t>Хххххххххххххххххххх</w:t>
-      </w:r>
-      <w:proofErr w:type="spellEnd"/>
-    </w:p>
-    <w:p>
-      <w:pPr>
-        <w:pStyle w:val="a3"/>
-        <w:numPr>
-          <w:ilvl w:val="0"/>
-          <w:numId w:val="2"/>
-        </w:numPr>
-      </w:pPr>
-      <w:proofErr w:type="spellStart"/>
-      <w:r>
-        <w:t>Хххххххххххххххххххх</w:t>
-      </w:r>
-      <w:proofErr w:type="spellEnd"/>
-    </w:p>
-    <w:p>
-      <w:pPr>
-        <w:pStyle w:val="a3"/>
-        <w:numPr>
-          <w:ilvl w:val="0"/>
-          <w:numId w:val="2"/>
-        </w:numPr>
-      </w:pPr>
-      <w:proofErr w:type="spellStart"/>
-      <w:r>
-        <w:t>Хххххххххххххххххххх</w:t>
-      </w:r>
-      <w:proofErr w:type="spellEnd"/>
-    </w:p>
-    <w:p>
-      <w:pPr>
-        <w:pStyle w:val="a3"/>
-        <w:numPr>
-          <w:ilvl w:val="0"/>
-          <w:numId w:val="2"/>
-        </w:numPr>
-      </w:pPr>
-      <w:proofErr w:type="spellStart"/>
-      <w:r>
-        <w:t>Хххххххххххххххххххх</w:t>
-      </w:r>
-      <w:proofErr w:type="spellEnd"/>
-    </w:p>
-    <w:p>
-      <w:pPr>
-        <w:pStyle w:val="a3"/>
-        <w:numPr>
-          <w:ilvl w:val="0"/>
-          <w:numId w:val="2"/>
-        </w:numPr>
-      </w:pPr>
-      <w:proofErr w:type="spellStart"/>
-      <w:r>
-        <w:t>Хххххххххххххххххххх</w:t>
-      </w:r>
-      <w:proofErr w:type="spellEnd"/>
+    </w:p>
+    <w:p>
+      <w:pPr>
+        <w:pStyle w:val="a3"/>
+        <w:numPr>
+          <w:ilvl w:val="0"/>
+          <w:numId w:val="2"/>
+        </w:numPr>
+      </w:pPr>
+      <w:r>
+        <w:t>Хххххххххххххххххххх</w:t>
+      </w:r>
+    </w:p>
+    <w:p>
+      <w:pPr>
+        <w:pStyle w:val="a3"/>
+        <w:numPr>
+          <w:ilvl w:val="0"/>
+          <w:numId w:val="2"/>
+        </w:numPr>
+      </w:pPr>
+      <w:r>
+        <w:t>Хххххххххххххххххххх</w:t>
+      </w:r>
+    </w:p>
+    <w:p>
+      <w:pPr>
+        <w:pStyle w:val="a3"/>
+        <w:numPr>
+          <w:ilvl w:val="0"/>
+          <w:numId w:val="2"/>
+        </w:numPr>
+      </w:pPr>
+      <w:r>
+        <w:t>Хххххххххххххххххххх</w:t>
+      </w:r>
+    </w:p>
+    <w:p>
+      <w:pPr>
+        <w:pStyle w:val="a3"/>
+        <w:numPr>
+          <w:ilvl w:val="0"/>
+          <w:numId w:val="2"/>
+        </w:numPr>
+      </w:pPr>
+      <w:r>
+        <w:t>Хххххххххххххххххххх</w:t>
+      </w:r>
+    </w:p>
+    <w:p>
+      <w:pPr>
+        <w:pStyle w:val="a3"/>
+        <w:numPr>
+          <w:ilvl w:val="0"/>
+          <w:numId w:val="2"/>
+        </w:numPr>
+      </w:pPr>
+      <w:r>
+        <w:t>Хххххххххххххххххххх</w:t>
+      </w:r>
+    </w:p>
+    <w:p>
+      <w:pPr>
+        <w:pStyle w:val="a3"/>
+        <w:numPr>
+          <w:ilvl w:val="0"/>
+          <w:numId w:val="2"/>
+        </w:numPr>
+      </w:pPr>
+      <w:r>
+        <w:t>Хххххххххххххххххххх</w:t>
+      </w:r>
     </w:p>
     <w:p>
       <w:pPr>
@@ -2170,7 +2403,6 @@
           <w:lang w:val="en-US"/>
         </w:rPr>
       </w:pPr>
-      <w:proofErr w:type="spellStart"/>
       <w:r>
         <w:rPr>
           <w:b/>
@@ -2181,91 +2413,78 @@
         </w:rPr>
         <w:t>Xxxxxxxxxxxxxxxx</w:t>
       </w:r>
-      <w:proofErr w:type="spellEnd"/>
-    </w:p>
-    <w:p>
-      <w:pPr>
-        <w:pStyle w:val="a3"/>
-        <w:numPr>
-          <w:ilvl w:val="0"/>
-          <w:numId w:val="2"/>
-        </w:numPr>
-      </w:pPr>
-      <w:proofErr w:type="spellStart"/>
-      <w:r>
-        <w:t>Хххххххххххххххххххх</w:t>
-      </w:r>
-      <w:proofErr w:type="spellEnd"/>
-    </w:p>
-    <w:p>
-      <w:pPr>
-        <w:pStyle w:val="a3"/>
-        <w:numPr>
-          <w:ilvl w:val="0"/>
-          <w:numId w:val="2"/>
-        </w:numPr>
-      </w:pPr>
-      <w:proofErr w:type="spellStart"/>
-      <w:r>
-        <w:t>Хххххххххххххххххххх</w:t>
-      </w:r>
-      <w:proofErr w:type="spellEnd"/>
-    </w:p>
-    <w:p>
-      <w:pPr>
-        <w:pStyle w:val="a3"/>
-        <w:numPr>
-          <w:ilvl w:val="0"/>
-          <w:numId w:val="2"/>
-        </w:numPr>
-      </w:pPr>
-      <w:proofErr w:type="spellStart"/>
-      <w:r>
-        <w:t>Хххххххххххххххххххх</w:t>
-      </w:r>
-      <w:proofErr w:type="spellEnd"/>
-    </w:p>
-    <w:p>
-      <w:pPr>
-        <w:pStyle w:val="a3"/>
-        <w:numPr>
-          <w:ilvl w:val="0"/>
-          <w:numId w:val="2"/>
-        </w:numPr>
-      </w:pPr>
-      <w:proofErr w:type="spellStart"/>
-      <w:r>
-        <w:t>Хххххххххххххххххххх</w:t>
-      </w:r>
-      <w:proofErr w:type="spellEnd"/>
-    </w:p>
-    <w:p>
-      <w:pPr>
-        <w:pStyle w:val="a3"/>
-        <w:numPr>
-          <w:ilvl w:val="0"/>
-          <w:numId w:val="2"/>
-        </w:numPr>
-      </w:pPr>
-      <w:proofErr w:type="spellStart"/>
-      <w:r>
-        <w:t>Хххххххххххххххххххх</w:t>
-      </w:r>
-      <w:proofErr w:type="spellEnd"/>
-    </w:p>
-    <w:p>
-      <w:pPr>
-        <w:pStyle w:val="a3"/>
-        <w:numPr>
-          <w:ilvl w:val="0"/>
-          <w:numId w:val="2"/>
-        </w:numPr>
-      </w:pPr>
-      <w:proofErr w:type="spellStart"/>
-      <w:r>
-        <w:t>Хххххххххххххххххххх</w:t>
-      </w:r>
-      <w:proofErr w:type="spellEnd"/>
+    </w:p>
+    <w:p>
+      <w:pPr>
+        <w:pStyle w:val="a3"/>
+        <w:numPr>
+          <w:ilvl w:val="0"/>
+          <w:numId w:val="2"/>
+        </w:numPr>
+      </w:pPr>
+      <w:r>
+        <w:t>Хххххххххххххххххххх</w:t>
+      </w:r>
+    </w:p>
+    <w:p>
+      <w:pPr>
+        <w:pStyle w:val="a3"/>
+        <w:numPr>
+          <w:ilvl w:val="0"/>
+          <w:numId w:val="2"/>
+        </w:numPr>
+      </w:pPr>
+      <w:r>
+        <w:t>Хххххххххххххххххххх</w:t>
+      </w:r>
+    </w:p>
+    <w:p>
+      <w:pPr>
+        <w:pStyle w:val="a3"/>
+        <w:numPr>
+          <w:ilvl w:val="0"/>
+          <w:numId w:val="2"/>
+        </w:numPr>
+      </w:pPr>
+      <w:r>
+        <w:t>Хххххххххххххххххххх</w:t>
+      </w:r>
+    </w:p>
+    <w:p>
+      <w:pPr>
+        <w:pStyle w:val="a3"/>
+        <w:numPr>
+          <w:ilvl w:val="0"/>
+          <w:numId w:val="2"/>
+        </w:numPr>
+      </w:pPr>
+      <w:r>
+        <w:t>Хххххххххххххххххххх</w:t>
+      </w:r>
+    </w:p>
+    <w:p>
+      <w:pPr>
+        <w:pStyle w:val="a3"/>
+        <w:numPr>
+          <w:ilvl w:val="0"/>
+          <w:numId w:val="2"/>
+        </w:numPr>
+      </w:pPr>
+      <w:r>
+        <w:t>Хххххххххххххххххххх</w:t>
+      </w:r>
+    </w:p>
+    <w:p>
+      <w:pPr>
+        <w:pStyle w:val="a3"/>
+        <w:numPr>
+          <w:ilvl w:val="0"/>
+          <w:numId w:val="2"/>
+        </w:numPr>
+      </w:pPr>
+      <w:r>
+        <w:t>Хххххххххххххххххххх</w:t>
+      </w:r>
     </w:p>
     <w:p>
       <w:pPr>
@@ -2284,7 +2503,6 @@
           <w:lang w:val="en-US"/>
         </w:rPr>
       </w:pPr>
-      <w:proofErr w:type="spellStart"/>
       <w:r>
         <w:rPr>
           <w:b/>
@@ -2295,91 +2513,79 @@
         </w:rPr>
         <w:t>Xxxxxxxxxxxxxxxx</w:t>
       </w:r>
-      <w:proofErr w:type="spellEnd"/>
-    </w:p>
-    <w:p>
-      <w:pPr>
-        <w:pStyle w:val="a3"/>
-        <w:numPr>
-          <w:ilvl w:val="0"/>
-          <w:numId w:val="2"/>
-        </w:numPr>
-      </w:pPr>
-      <w:proofErr w:type="spellStart"/>
-      <w:r>
-        <w:t>Хххххххххххххххххххх</w:t>
-      </w:r>
-      <w:proofErr w:type="spellEnd"/>
-    </w:p>
-    <w:p>
-      <w:pPr>
-        <w:pStyle w:val="a3"/>
-        <w:numPr>
-          <w:ilvl w:val="0"/>
-          <w:numId w:val="2"/>
-        </w:numPr>
-      </w:pPr>
-      <w:proofErr w:type="spellStart"/>
-      <w:r>
-        <w:t>Хххххххххххххххххххх</w:t>
-      </w:r>
-      <w:proofErr w:type="spellEnd"/>
-    </w:p>
-    <w:p>
-      <w:pPr>
-        <w:pStyle w:val="a3"/>
-        <w:numPr>
-          <w:ilvl w:val="0"/>
-          <w:numId w:val="2"/>
-        </w:numPr>
-      </w:pPr>
-      <w:proofErr w:type="spellStart"/>
-      <w:r>
-        <w:t>Хххххххххххххххххххх</w:t>
-      </w:r>
-      <w:proofErr w:type="spellEnd"/>
-    </w:p>
-    <w:p>
-      <w:pPr>
-        <w:pStyle w:val="a3"/>
-        <w:numPr>
-          <w:ilvl w:val="0"/>
-          <w:numId w:val="2"/>
-        </w:numPr>
-      </w:pPr>
-      <w:proofErr w:type="spellStart"/>
-      <w:r>
-        <w:t>Хххххххххххххххххххх</w:t>
-      </w:r>
-      <w:proofErr w:type="spellEnd"/>
-    </w:p>
-    <w:p>
-      <w:pPr>
-        <w:pStyle w:val="a3"/>
-        <w:numPr>
-          <w:ilvl w:val="0"/>
-          <w:numId w:val="2"/>
-        </w:numPr>
-      </w:pPr>
-      <w:proofErr w:type="spellStart"/>
-      <w:r>
-        <w:t>Хххххххххххххххххххх</w:t>
-      </w:r>
-      <w:proofErr w:type="spellEnd"/>
-    </w:p>
-    <w:p>
-      <w:pPr>
-        <w:pStyle w:val="a3"/>
-        <w:numPr>
-          <w:ilvl w:val="0"/>
-          <w:numId w:val="2"/>
-        </w:numPr>
-      </w:pPr>
-      <w:proofErr w:type="spellStart"/>
-      <w:r>
-        <w:t>Хххххххххххххххххххх</w:t>
-      </w:r>
-      <w:proofErr w:type="spellEnd"/>
+    </w:p>
+    <w:p>
+      <w:pPr>
+        <w:pStyle w:val="a3"/>
+        <w:numPr>
+          <w:ilvl w:val="0"/>
+          <w:numId w:val="2"/>
+        </w:numPr>
+      </w:pPr>
+      <w:r>
+        <w:t>Хххххххххххххххххххх</w:t>
+      </w:r>
+    </w:p>
+    <w:p>
+      <w:pPr>
+        <w:pStyle w:val="a3"/>
+        <w:numPr>
+          <w:ilvl w:val="0"/>
+          <w:numId w:val="2"/>
+        </w:numPr>
+      </w:pPr>
+      <w:r>
+        <w:t>Хххххххххххххххххххх</w:t>
+      </w:r>
+    </w:p>
+    <w:p>
+      <w:pPr>
+        <w:pStyle w:val="a3"/>
+        <w:numPr>
+          <w:ilvl w:val="0"/>
+          <w:numId w:val="2"/>
+        </w:numPr>
+      </w:pPr>
+      <w:r>
+        <w:t>Хххххххххххххххххххх</w:t>
+      </w:r>
+    </w:p>
+    <w:p>
+      <w:pPr>
+        <w:pStyle w:val="a3"/>
+        <w:numPr>
+          <w:ilvl w:val="0"/>
+          <w:numId w:val="2"/>
+        </w:numPr>
+      </w:pPr>
+      <w:r>
+        <w:lastRenderedPageBreak/>
+        <w:t>Хххххххххххххххххххх</w:t>
+      </w:r>
+    </w:p>
+    <w:p>
+      <w:pPr>
+        <w:pStyle w:val="a3"/>
+        <w:numPr>
+          <w:ilvl w:val="0"/>
+          <w:numId w:val="2"/>
+        </w:numPr>
+      </w:pPr>
+      <w:r>
+        <w:t>Хххххххххххххххххххх</w:t>
+      </w:r>
+    </w:p>
+    <w:p>
+      <w:pPr>
+        <w:pStyle w:val="a3"/>
+        <w:numPr>
+          <w:ilvl w:val="0"/>
+          <w:numId w:val="2"/>
+        </w:numPr>
+      </w:pPr>
+      <w:r>
+        <w:t>Хххххххххххххххххххх</w:t>
+      </w:r>
     </w:p>
     <w:p>
       <w:pPr>
@@ -2398,7 +2604,6 @@
           <w:lang w:val="en-US"/>
         </w:rPr>
       </w:pPr>
-      <w:proofErr w:type="spellStart"/>
       <w:r>
         <w:rPr>
           <w:b/>
@@ -2409,91 +2614,78 @@
         </w:rPr>
         <w:t>Xxxxxxxxxxxxxxxx</w:t>
       </w:r>
-      <w:proofErr w:type="spellEnd"/>
-    </w:p>
-    <w:p>
-      <w:pPr>
-        <w:pStyle w:val="a3"/>
-        <w:numPr>
-          <w:ilvl w:val="0"/>
-          <w:numId w:val="2"/>
-        </w:numPr>
-      </w:pPr>
-      <w:proofErr w:type="spellStart"/>
-      <w:r>
-        <w:t>Хххххххххххххххххххх</w:t>
-      </w:r>
-      <w:proofErr w:type="spellEnd"/>
-    </w:p>
-    <w:p>
-      <w:pPr>
-        <w:pStyle w:val="a3"/>
-        <w:numPr>
-          <w:ilvl w:val="0"/>
-          <w:numId w:val="2"/>
-        </w:numPr>
-      </w:pPr>
-      <w:proofErr w:type="spellStart"/>
-      <w:r>
-        <w:t>Хххххххххххххххххххх</w:t>
-      </w:r>
-      <w:proofErr w:type="spellEnd"/>
-    </w:p>
-    <w:p>
-      <w:pPr>
-        <w:pStyle w:val="a3"/>
-        <w:numPr>
-          <w:ilvl w:val="0"/>
-          <w:numId w:val="2"/>
-        </w:numPr>
-      </w:pPr>
-      <w:proofErr w:type="spellStart"/>
-      <w:r>
-        <w:t>Хххххххххххххххххххх</w:t>
-      </w:r>
-      <w:proofErr w:type="spellEnd"/>
-    </w:p>
-    <w:p>
-      <w:pPr>
-        <w:pStyle w:val="a3"/>
-        <w:numPr>
-          <w:ilvl w:val="0"/>
-          <w:numId w:val="2"/>
-        </w:numPr>
-      </w:pPr>
-      <w:proofErr w:type="spellStart"/>
-      <w:r>
-        <w:t>Хххххххххххххххххххх</w:t>
-      </w:r>
-      <w:proofErr w:type="spellEnd"/>
-    </w:p>
-    <w:p>
-      <w:pPr>
-        <w:pStyle w:val="a3"/>
-        <w:numPr>
-          <w:ilvl w:val="0"/>
-          <w:numId w:val="2"/>
-        </w:numPr>
-      </w:pPr>
-      <w:proofErr w:type="spellStart"/>
-      <w:r>
-        <w:t>Хххххххххххххххххххх</w:t>
-      </w:r>
-      <w:proofErr w:type="spellEnd"/>
-    </w:p>
-    <w:p>
-      <w:pPr>
-        <w:pStyle w:val="a3"/>
-        <w:numPr>
-          <w:ilvl w:val="0"/>
-          <w:numId w:val="2"/>
-        </w:numPr>
-      </w:pPr>
-      <w:proofErr w:type="spellStart"/>
-      <w:r>
-        <w:t>Хххххххххххххххххххх</w:t>
-      </w:r>
-      <w:proofErr w:type="spellEnd"/>
+    </w:p>
+    <w:p>
+      <w:pPr>
+        <w:pStyle w:val="a3"/>
+        <w:numPr>
+          <w:ilvl w:val="0"/>
+          <w:numId w:val="2"/>
+        </w:numPr>
+      </w:pPr>
+      <w:r>
+        <w:t>Хххххххххххххххххххх</w:t>
+      </w:r>
+    </w:p>
+    <w:p>
+      <w:pPr>
+        <w:pStyle w:val="a3"/>
+        <w:numPr>
+          <w:ilvl w:val="0"/>
+          <w:numId w:val="2"/>
+        </w:numPr>
+      </w:pPr>
+      <w:r>
+        <w:t>Хххххххххххххххххххх</w:t>
+      </w:r>
+    </w:p>
+    <w:p>
+      <w:pPr>
+        <w:pStyle w:val="a3"/>
+        <w:numPr>
+          <w:ilvl w:val="0"/>
+          <w:numId w:val="2"/>
+        </w:numPr>
+      </w:pPr>
+      <w:r>
+        <w:t>Хххххххххххххххххххх</w:t>
+      </w:r>
+    </w:p>
+    <w:p>
+      <w:pPr>
+        <w:pStyle w:val="a3"/>
+        <w:numPr>
+          <w:ilvl w:val="0"/>
+          <w:numId w:val="2"/>
+        </w:numPr>
+      </w:pPr>
+      <w:r>
+        <w:t>Хххххххххххххххххххх</w:t>
+      </w:r>
+    </w:p>
+    <w:p>
+      <w:pPr>
+        <w:pStyle w:val="a3"/>
+        <w:numPr>
+          <w:ilvl w:val="0"/>
+          <w:numId w:val="2"/>
+        </w:numPr>
+      </w:pPr>
+      <w:r>
+        <w:t>Хххххххххххххххххххх</w:t>
+      </w:r>
+    </w:p>
+    <w:p>
+      <w:pPr>
+        <w:pStyle w:val="a3"/>
+        <w:numPr>
+          <w:ilvl w:val="0"/>
+          <w:numId w:val="2"/>
+        </w:numPr>
+      </w:pPr>
+      <w:r>
+        <w:t>Хххххххххххххххххххх</w:t>
+      </w:r>
     </w:p>
     <w:p>
       <w:pPr>
@@ -2512,7 +2704,6 @@
           <w:lang w:val="en-US"/>
         </w:rPr>
       </w:pPr>
-      <w:proofErr w:type="spellStart"/>
       <w:r>
         <w:rPr>
           <w:b/>
@@ -2523,92 +2714,78 @@
         </w:rPr>
         <w:t>Xxxxxxxxxxxxxxxx</w:t>
       </w:r>
-      <w:proofErr w:type="spellEnd"/>
-    </w:p>
-    <w:p>
-      <w:pPr>
-        <w:pStyle w:val="a3"/>
-        <w:numPr>
-          <w:ilvl w:val="0"/>
-          <w:numId w:val="2"/>
-        </w:numPr>
-      </w:pPr>
-      <w:proofErr w:type="spellStart"/>
-      <w:r>
-        <w:t>Хххххххххххххххххххх</w:t>
-      </w:r>
-      <w:proofErr w:type="spellEnd"/>
-    </w:p>
-    <w:p>
-      <w:pPr>
-        <w:pStyle w:val="a3"/>
-        <w:numPr>
-          <w:ilvl w:val="0"/>
-          <w:numId w:val="2"/>
-        </w:numPr>
-      </w:pPr>
-      <w:proofErr w:type="spellStart"/>
-      <w:r>
-        <w:t>Хххххххххххххххххххх</w:t>
-      </w:r>
-      <w:proofErr w:type="spellEnd"/>
-    </w:p>
-    <w:p>
-      <w:pPr>
-        <w:pStyle w:val="a3"/>
-        <w:numPr>
-          <w:ilvl w:val="0"/>
-          <w:numId w:val="2"/>
-        </w:numPr>
-      </w:pPr>
-      <w:proofErr w:type="spellStart"/>
-      <w:r>
-        <w:t>Хххххххххххххххххххх</w:t>
-      </w:r>
-      <w:proofErr w:type="spellEnd"/>
-    </w:p>
-    <w:p>
-      <w:pPr>
-        <w:pStyle w:val="a3"/>
-        <w:numPr>
-          <w:ilvl w:val="0"/>
-          <w:numId w:val="2"/>
-        </w:numPr>
-      </w:pPr>
-      <w:proofErr w:type="spellStart"/>
-      <w:r>
-        <w:t>Хххххххххххххххххххх</w:t>
-      </w:r>
-      <w:proofErr w:type="spellEnd"/>
-    </w:p>
-    <w:p>
-      <w:pPr>
-        <w:pStyle w:val="a3"/>
-        <w:numPr>
-          <w:ilvl w:val="0"/>
-          <w:numId w:val="2"/>
-        </w:numPr>
-      </w:pPr>
-      <w:proofErr w:type="spellStart"/>
-      <w:r>
-        <w:lastRenderedPageBreak/>
-        <w:t>Хххххххххххххххххххх</w:t>
-      </w:r>
-      <w:proofErr w:type="spellEnd"/>
-    </w:p>
-    <w:p>
-      <w:pPr>
-        <w:pStyle w:val="a3"/>
-        <w:numPr>
-          <w:ilvl w:val="0"/>
-          <w:numId w:val="2"/>
-        </w:numPr>
-      </w:pPr>
-      <w:proofErr w:type="spellStart"/>
-      <w:r>
-        <w:t>Хххххххххххххххххххх</w:t>
-      </w:r>
-      <w:proofErr w:type="spellEnd"/>
+    </w:p>
+    <w:p>
+      <w:pPr>
+        <w:pStyle w:val="a3"/>
+        <w:numPr>
+          <w:ilvl w:val="0"/>
+          <w:numId w:val="2"/>
+        </w:numPr>
+      </w:pPr>
+      <w:r>
+        <w:t>Хххххххххххххххххххх</w:t>
+      </w:r>
+    </w:p>
+    <w:p>
+      <w:pPr>
+        <w:pStyle w:val="a3"/>
+        <w:numPr>
+          <w:ilvl w:val="0"/>
+          <w:numId w:val="2"/>
+        </w:numPr>
+      </w:pPr>
+      <w:r>
+        <w:t>Хххххххххххххххххххх</w:t>
+      </w:r>
+    </w:p>
+    <w:p>
+      <w:pPr>
+        <w:pStyle w:val="a3"/>
+        <w:numPr>
+          <w:ilvl w:val="0"/>
+          <w:numId w:val="2"/>
+        </w:numPr>
+      </w:pPr>
+      <w:r>
+        <w:t>Хххххххххххххххххххх</w:t>
+      </w:r>
+    </w:p>
+    <w:p>
+      <w:pPr>
+        <w:pStyle w:val="a3"/>
+        <w:numPr>
+          <w:ilvl w:val="0"/>
+          <w:numId w:val="2"/>
+        </w:numPr>
+      </w:pPr>
+      <w:r>
+        <w:t>Хххххххххххххххххххх</w:t>
+      </w:r>
+    </w:p>
+    <w:p>
+      <w:pPr>
+        <w:pStyle w:val="a3"/>
+        <w:numPr>
+          <w:ilvl w:val="0"/>
+          <w:numId w:val="2"/>
+        </w:numPr>
+      </w:pPr>
+      <w:r>
+        <w:t>Хххххххххххххххххххх</w:t>
+      </w:r>
+    </w:p>
+    <w:p>
+      <w:pPr>
+        <w:pStyle w:val="a3"/>
+        <w:numPr>
+          <w:ilvl w:val="0"/>
+          <w:numId w:val="2"/>
+        </w:numPr>
+      </w:pPr>
+      <w:r>
+        <w:t>Хххххххххххххххххххх</w:t>
+      </w:r>
     </w:p>
     <w:p>
       <w:pPr>
@@ -2627,7 +2804,6 @@
           <w:lang w:val="en-US"/>
         </w:rPr>
       </w:pPr>
-      <w:proofErr w:type="spellStart"/>
       <w:r>
         <w:rPr>
           <w:b/>
@@ -2638,91 +2814,78 @@
         </w:rPr>
         <w:t>Xxxxxxxxxxxxxxxx</w:t>
       </w:r>
-      <w:proofErr w:type="spellEnd"/>
-    </w:p>
-    <w:p>
-      <w:pPr>
-        <w:pStyle w:val="a3"/>
-        <w:numPr>
-          <w:ilvl w:val="0"/>
-          <w:numId w:val="2"/>
-        </w:numPr>
-      </w:pPr>
-      <w:proofErr w:type="spellStart"/>
-      <w:r>
-        <w:t>Хххххххххххххххххххх</w:t>
-      </w:r>
-      <w:proofErr w:type="spellEnd"/>
-    </w:p>
-    <w:p>
-      <w:pPr>
-        <w:pStyle w:val="a3"/>
-        <w:numPr>
-          <w:ilvl w:val="0"/>
-          <w:numId w:val="2"/>
-        </w:numPr>
-      </w:pPr>
-      <w:proofErr w:type="spellStart"/>
-      <w:r>
-        <w:t>Хххххххххххххххххххх</w:t>
-      </w:r>
-      <w:proofErr w:type="spellEnd"/>
-    </w:p>
-    <w:p>
-      <w:pPr>
-        <w:pStyle w:val="a3"/>
-        <w:numPr>
-          <w:ilvl w:val="0"/>
-          <w:numId w:val="2"/>
-        </w:numPr>
-      </w:pPr>
-      <w:proofErr w:type="spellStart"/>
-      <w:r>
-        <w:t>Хххххххххххххххххххх</w:t>
-      </w:r>
-      <w:proofErr w:type="spellEnd"/>
-    </w:p>
-    <w:p>
-      <w:pPr>
-        <w:pStyle w:val="a3"/>
-        <w:numPr>
-          <w:ilvl w:val="0"/>
-          <w:numId w:val="2"/>
-        </w:numPr>
-      </w:pPr>
-      <w:proofErr w:type="spellStart"/>
-      <w:r>
-        <w:t>Хххххххххххххххххххх</w:t>
-      </w:r>
-      <w:proofErr w:type="spellEnd"/>
-    </w:p>
-    <w:p>
-      <w:pPr>
-        <w:pStyle w:val="a3"/>
-        <w:numPr>
-          <w:ilvl w:val="0"/>
-          <w:numId w:val="2"/>
-        </w:numPr>
-      </w:pPr>
-      <w:proofErr w:type="spellStart"/>
-      <w:r>
-        <w:t>Хххххххххххххххххххх</w:t>
-      </w:r>
-      <w:proofErr w:type="spellEnd"/>
-    </w:p>
-    <w:p>
-      <w:pPr>
-        <w:pStyle w:val="a3"/>
-        <w:numPr>
-          <w:ilvl w:val="0"/>
-          <w:numId w:val="2"/>
-        </w:numPr>
-      </w:pPr>
-      <w:proofErr w:type="spellStart"/>
-      <w:r>
-        <w:t>Хххххххххххххххххххх</w:t>
-      </w:r>
-      <w:proofErr w:type="spellEnd"/>
+    </w:p>
+    <w:p>
+      <w:pPr>
+        <w:pStyle w:val="a3"/>
+        <w:numPr>
+          <w:ilvl w:val="0"/>
+          <w:numId w:val="2"/>
+        </w:numPr>
+      </w:pPr>
+      <w:r>
+        <w:t>Хххххххххххххххххххх</w:t>
+      </w:r>
+    </w:p>
+    <w:p>
+      <w:pPr>
+        <w:pStyle w:val="a3"/>
+        <w:numPr>
+          <w:ilvl w:val="0"/>
+          <w:numId w:val="2"/>
+        </w:numPr>
+      </w:pPr>
+      <w:r>
+        <w:t>Хххххххххххххххххххх</w:t>
+      </w:r>
+    </w:p>
+    <w:p>
+      <w:pPr>
+        <w:pStyle w:val="a3"/>
+        <w:numPr>
+          <w:ilvl w:val="0"/>
+          <w:numId w:val="2"/>
+        </w:numPr>
+      </w:pPr>
+      <w:r>
+        <w:t>Хххххххххххххххххххх</w:t>
+      </w:r>
+    </w:p>
+    <w:p>
+      <w:pPr>
+        <w:pStyle w:val="a3"/>
+        <w:numPr>
+          <w:ilvl w:val="0"/>
+          <w:numId w:val="2"/>
+        </w:numPr>
+      </w:pPr>
+      <w:r>
+        <w:t>Хххххххххххххххххххх</w:t>
+      </w:r>
+    </w:p>
+    <w:p>
+      <w:pPr>
+        <w:pStyle w:val="a3"/>
+        <w:numPr>
+          <w:ilvl w:val="0"/>
+          <w:numId w:val="2"/>
+        </w:numPr>
+      </w:pPr>
+      <w:r>
+        <w:t>Хххххххххххххххххххх</w:t>
+      </w:r>
+    </w:p>
+    <w:p>
+      <w:pPr>
+        <w:pStyle w:val="a3"/>
+        <w:numPr>
+          <w:ilvl w:val="0"/>
+          <w:numId w:val="2"/>
+        </w:numPr>
+      </w:pPr>
+      <w:r>
+        <w:t>Хххххххххххххххххххх</w:t>
+      </w:r>
     </w:p>
     <w:p>
       <w:pPr>
@@ -2741,7 +2904,6 @@
           <w:lang w:val="en-US"/>
         </w:rPr>
       </w:pPr>
-      <w:proofErr w:type="spellStart"/>
       <w:r>
         <w:rPr>
           <w:b/>
@@ -2752,91 +2914,78 @@
         </w:rPr>
         <w:t>Xxxxxxxxxxxxxxxx</w:t>
       </w:r>
-      <w:proofErr w:type="spellEnd"/>
-    </w:p>
-    <w:p>
-      <w:pPr>
-        <w:pStyle w:val="a3"/>
-        <w:numPr>
-          <w:ilvl w:val="0"/>
-          <w:numId w:val="2"/>
-        </w:numPr>
-      </w:pPr>
-      <w:proofErr w:type="spellStart"/>
-      <w:r>
-        <w:t>Хххххххххххххххххххх</w:t>
-      </w:r>
-      <w:proofErr w:type="spellEnd"/>
-    </w:p>
-    <w:p>
-      <w:pPr>
-        <w:pStyle w:val="a3"/>
-        <w:numPr>
-          <w:ilvl w:val="0"/>
-          <w:numId w:val="2"/>
-        </w:numPr>
-      </w:pPr>
-      <w:proofErr w:type="spellStart"/>
-      <w:r>
-        <w:t>Хххххххххххххххххххх</w:t>
-      </w:r>
-      <w:proofErr w:type="spellEnd"/>
-    </w:p>
-    <w:p>
-      <w:pPr>
-        <w:pStyle w:val="a3"/>
-        <w:numPr>
-          <w:ilvl w:val="0"/>
-          <w:numId w:val="2"/>
-        </w:numPr>
-      </w:pPr>
-      <w:proofErr w:type="spellStart"/>
-      <w:r>
-        <w:t>Хххххххххххххххххххх</w:t>
-      </w:r>
-      <w:proofErr w:type="spellEnd"/>
-    </w:p>
-    <w:p>
-      <w:pPr>
-        <w:pStyle w:val="a3"/>
-        <w:numPr>
-          <w:ilvl w:val="0"/>
-          <w:numId w:val="2"/>
-        </w:numPr>
-      </w:pPr>
-      <w:proofErr w:type="spellStart"/>
-      <w:r>
-        <w:t>Хххххххххххххххххххх</w:t>
-      </w:r>
-      <w:proofErr w:type="spellEnd"/>
-    </w:p>
-    <w:p>
-      <w:pPr>
-        <w:pStyle w:val="a3"/>
-        <w:numPr>
-          <w:ilvl w:val="0"/>
-          <w:numId w:val="2"/>
-        </w:numPr>
-      </w:pPr>
-      <w:proofErr w:type="spellStart"/>
-      <w:r>
-        <w:t>Хххххххххххххххххххх</w:t>
-      </w:r>
-      <w:proofErr w:type="spellEnd"/>
-    </w:p>
-    <w:p>
-      <w:pPr>
-        <w:pStyle w:val="a3"/>
-        <w:numPr>
-          <w:ilvl w:val="0"/>
-          <w:numId w:val="2"/>
-        </w:numPr>
-      </w:pPr>
-      <w:proofErr w:type="spellStart"/>
-      <w:r>
-        <w:t>Хххххххххххххххххххх</w:t>
-      </w:r>
-      <w:proofErr w:type="spellEnd"/>
+    </w:p>
+    <w:p>
+      <w:pPr>
+        <w:pStyle w:val="a3"/>
+        <w:numPr>
+          <w:ilvl w:val="0"/>
+          <w:numId w:val="2"/>
+        </w:numPr>
+      </w:pPr>
+      <w:r>
+        <w:t>Хххххххххххххххххххх</w:t>
+      </w:r>
+    </w:p>
+    <w:p>
+      <w:pPr>
+        <w:pStyle w:val="a3"/>
+        <w:numPr>
+          <w:ilvl w:val="0"/>
+          <w:numId w:val="2"/>
+        </w:numPr>
+      </w:pPr>
+      <w:r>
+        <w:t>Хххххххххххххххххххх</w:t>
+      </w:r>
+    </w:p>
+    <w:p>
+      <w:pPr>
+        <w:pStyle w:val="a3"/>
+        <w:numPr>
+          <w:ilvl w:val="0"/>
+          <w:numId w:val="2"/>
+        </w:numPr>
+      </w:pPr>
+      <w:r>
+        <w:t>Хххххххххххххххххххх</w:t>
+      </w:r>
+    </w:p>
+    <w:p>
+      <w:pPr>
+        <w:pStyle w:val="a3"/>
+        <w:numPr>
+          <w:ilvl w:val="0"/>
+          <w:numId w:val="2"/>
+        </w:numPr>
+      </w:pPr>
+      <w:r>
+        <w:t>Хххххххххххххххххххх</w:t>
+      </w:r>
+    </w:p>
+    <w:p>
+      <w:pPr>
+        <w:pStyle w:val="a3"/>
+        <w:numPr>
+          <w:ilvl w:val="0"/>
+          <w:numId w:val="2"/>
+        </w:numPr>
+      </w:pPr>
+      <w:r>
+        <w:t>Хххххххххххххххххххх</w:t>
+      </w:r>
+    </w:p>
+    <w:p>
+      <w:pPr>
+        <w:pStyle w:val="a3"/>
+        <w:numPr>
+          <w:ilvl w:val="0"/>
+          <w:numId w:val="2"/>
+        </w:numPr>
+      </w:pPr>
+      <w:r>
+        <w:t>Хххххххххххххххххххх</w:t>
+      </w:r>
     </w:p>
     <w:p>
       <w:pPr>
@@ -2855,7 +3004,6 @@
           <w:lang w:val="en-US"/>
         </w:rPr>
       </w:pPr>
-      <w:proofErr w:type="spellStart"/>
       <w:r>
         <w:rPr>
           <w:b/>
@@ -2866,91 +3014,78 @@
         </w:rPr>
         <w:t>Xxxxxxxxxxxxxxxx</w:t>
       </w:r>
-      <w:proofErr w:type="spellEnd"/>
-    </w:p>
-    <w:p>
-      <w:pPr>
-        <w:pStyle w:val="a3"/>
-        <w:numPr>
-          <w:ilvl w:val="0"/>
-          <w:numId w:val="2"/>
-        </w:numPr>
-      </w:pPr>
-      <w:proofErr w:type="spellStart"/>
-      <w:r>
-        <w:t>Хххххххххххххххххххх</w:t>
-      </w:r>
-      <w:proofErr w:type="spellEnd"/>
-    </w:p>
-    <w:p>
-      <w:pPr>
-        <w:pStyle w:val="a3"/>
-        <w:numPr>
-          <w:ilvl w:val="0"/>
-          <w:numId w:val="2"/>
-        </w:numPr>
-      </w:pPr>
-      <w:proofErr w:type="spellStart"/>
-      <w:r>
-        <w:t>Хххххххххххххххххххх</w:t>
-      </w:r>
-      <w:proofErr w:type="spellEnd"/>
-    </w:p>
-    <w:p>
-      <w:pPr>
-        <w:pStyle w:val="a3"/>
-        <w:numPr>
-          <w:ilvl w:val="0"/>
-          <w:numId w:val="2"/>
-        </w:numPr>
-      </w:pPr>
-      <w:proofErr w:type="spellStart"/>
-      <w:r>
-        <w:t>Хххххххххххххххххххх</w:t>
-      </w:r>
-      <w:proofErr w:type="spellEnd"/>
-    </w:p>
-    <w:p>
-      <w:pPr>
-        <w:pStyle w:val="a3"/>
-        <w:numPr>
-          <w:ilvl w:val="0"/>
-          <w:numId w:val="2"/>
-        </w:numPr>
-      </w:pPr>
-      <w:proofErr w:type="spellStart"/>
-      <w:r>
-        <w:t>Хххххххххххххххххххх</w:t>
-      </w:r>
-      <w:proofErr w:type="spellEnd"/>
-    </w:p>
-    <w:p>
-      <w:pPr>
-        <w:pStyle w:val="a3"/>
-        <w:numPr>
-          <w:ilvl w:val="0"/>
-          <w:numId w:val="2"/>
-        </w:numPr>
-      </w:pPr>
-      <w:proofErr w:type="spellStart"/>
-      <w:r>
-        <w:t>Хххххххххххххххххххх</w:t>
-      </w:r>
-      <w:proofErr w:type="spellEnd"/>
-    </w:p>
-    <w:p>
-      <w:pPr>
-        <w:pStyle w:val="a3"/>
-        <w:numPr>
-          <w:ilvl w:val="0"/>
-          <w:numId w:val="2"/>
-        </w:numPr>
-      </w:pPr>
-      <w:proofErr w:type="spellStart"/>
-      <w:r>
-        <w:t>Хххххххххххххххххххх</w:t>
-      </w:r>
-      <w:proofErr w:type="spellEnd"/>
+    </w:p>
+    <w:p>
+      <w:pPr>
+        <w:pStyle w:val="a3"/>
+        <w:numPr>
+          <w:ilvl w:val="0"/>
+          <w:numId w:val="2"/>
+        </w:numPr>
+      </w:pPr>
+      <w:r>
+        <w:t>Хххххххххххххххххххх</w:t>
+      </w:r>
+    </w:p>
+    <w:p>
+      <w:pPr>
+        <w:pStyle w:val="a3"/>
+        <w:numPr>
+          <w:ilvl w:val="0"/>
+          <w:numId w:val="2"/>
+        </w:numPr>
+      </w:pPr>
+      <w:r>
+        <w:t>Хххххххххххххххххххх</w:t>
+      </w:r>
+    </w:p>
+    <w:p>
+      <w:pPr>
+        <w:pStyle w:val="a3"/>
+        <w:numPr>
+          <w:ilvl w:val="0"/>
+          <w:numId w:val="2"/>
+        </w:numPr>
+      </w:pPr>
+      <w:r>
+        <w:t>Хххххххххххххххххххх</w:t>
+      </w:r>
+    </w:p>
+    <w:p>
+      <w:pPr>
+        <w:pStyle w:val="a3"/>
+        <w:numPr>
+          <w:ilvl w:val="0"/>
+          <w:numId w:val="2"/>
+        </w:numPr>
+      </w:pPr>
+      <w:r>
+        <w:t>Хххххххххххххххххххх</w:t>
+      </w:r>
+    </w:p>
+    <w:p>
+      <w:pPr>
+        <w:pStyle w:val="a3"/>
+        <w:numPr>
+          <w:ilvl w:val="0"/>
+          <w:numId w:val="2"/>
+        </w:numPr>
+      </w:pPr>
+      <w:r>
+        <w:t>Хххххххххххххххххххх</w:t>
+      </w:r>
+    </w:p>
+    <w:p>
+      <w:pPr>
+        <w:pStyle w:val="a3"/>
+        <w:numPr>
+          <w:ilvl w:val="0"/>
+          <w:numId w:val="2"/>
+        </w:numPr>
+      </w:pPr>
+      <w:r>
+        <w:t>Хххххххххххххххххххх</w:t>
+      </w:r>
     </w:p>
     <w:p>
       <w:pPr>

</xml_diff>

<commit_message>
add ref for section Security Testing
</commit_message>
<xml_diff>
--- a/References.docx
+++ b/References.docx
@@ -1558,13 +1558,7 @@
         <w:t xml:space="preserve"> </w:t>
       </w:r>
       <w:r>
-        <w:t>Центр подготовки</w:t>
-      </w:r>
-      <w:r>
-        <w:t xml:space="preserve"> </w:t>
-      </w:r>
-      <w:r>
-        <w:t>IT специалистов</w:t>
+        <w:t>Центр подготовки IT специалистов</w:t>
       </w:r>
       <w:r>
         <w:rPr>
@@ -1623,10 +1617,7 @@
         <w:t xml:space="preserve">/ </w:t>
       </w:r>
       <w:r>
-        <w:t>Статья</w:t>
-      </w:r>
-      <w:r>
-        <w:t xml:space="preserve"> 2018-02-13 Александр Желтяков</w:t>
+        <w:t>Статья 2018-02-13 Александр Желтяков</w:t>
       </w:r>
       <w:r>
         <w:br/>
@@ -1665,13 +1656,7 @@
         <w:t xml:space="preserve"> </w:t>
       </w:r>
       <w:r>
-        <w:t xml:space="preserve">/ </w:t>
-      </w:r>
-      <w:r>
-        <w:t>Статья</w:t>
-      </w:r>
-      <w:r>
-        <w:t xml:space="preserve"> 2019-12-13</w:t>
+        <w:t>/ Статья 2019-12-13</w:t>
       </w:r>
       <w:r>
         <w:br/>
@@ -1751,10 +1736,7 @@
         <w:t xml:space="preserve"> </w:t>
       </w:r>
       <w:r>
-        <w:t>/ Статья 2019-</w:t>
-      </w:r>
-      <w:r>
-        <w:t>06-12</w:t>
+        <w:t>/ Статья 2019-06-12</w:t>
       </w:r>
       <w:r>
         <w:br/>
@@ -1807,10 +1789,7 @@
         <w:t xml:space="preserve"> </w:t>
       </w:r>
       <w:r>
-        <w:t>Лекция</w:t>
-      </w:r>
-      <w:r>
-        <w:t xml:space="preserve"> 2021</w:t>
+        <w:t>Лекция 2021</w:t>
       </w:r>
       <w:r>
         <w:t xml:space="preserve">-10 Владимир Арутин </w:t>
@@ -1826,13 +1805,7 @@
         <w:t>:</w:t>
       </w:r>
       <w:r>
-        <w:t xml:space="preserve"> </w:t>
-      </w:r>
-      <w:r>
-        <w:t>Компания</w:t>
-      </w:r>
-      <w:r>
-        <w:t xml:space="preserve"> </w:t>
+        <w:t xml:space="preserve"> Компания </w:t>
       </w:r>
       <w:r>
         <w:rPr>
@@ -1842,13 +1815,7 @@
         <w:t>AB Soft</w:t>
       </w:r>
       <w:r>
-        <w:t xml:space="preserve">, </w:t>
-      </w:r>
-      <w:r>
-        <w:t xml:space="preserve">авторский </w:t>
-      </w:r>
-      <w:r>
-        <w:t>курс</w:t>
+        <w:t>, авторский курс</w:t>
       </w:r>
       <w:r>
         <w:rPr>
@@ -1887,18 +1854,10 @@
         <w:t>Межсайтовый скриптинг</w:t>
       </w:r>
       <w:r>
-        <w:t xml:space="preserve"> / </w:t>
-      </w:r>
-      <w:r>
-        <w:t>Статья</w:t>
-      </w:r>
-      <w:r>
-        <w:t xml:space="preserve"> 2021-12-03</w:t>
-      </w:r>
-      <w:r>
-        <w:br/>
-      </w:r>
-      <w:r>
+        <w:t xml:space="preserve"> / Статья 2021-12-03</w:t>
+      </w:r>
+      <w:r>
+        <w:br/>
         <w:t>Ресурс: Википедия</w:t>
       </w:r>
       <w:r>
@@ -1923,9 +1882,6 @@
           <w:ilvl w:val="0"/>
           <w:numId w:val="2"/>
         </w:numPr>
-        <w:rPr>
-          <w:b/>
-        </w:rPr>
       </w:pPr>
       <w:r>
         <w:rPr>
@@ -1980,18 +1936,88 @@
       <w:r>
         <w:t xml:space="preserve"> </w:t>
       </w:r>
+    </w:p>
+    <w:p>
+      <w:pPr>
+        <w:pStyle w:val="a3"/>
+        <w:numPr>
+          <w:ilvl w:val="0"/>
+          <w:numId w:val="2"/>
+        </w:numPr>
+        <w:rPr>
+          <w:lang w:val="en-US"/>
+        </w:rPr>
+      </w:pPr>
+      <w:r>
+        <w:rPr>
+          <w:b/>
+        </w:rPr>
+        <w:t xml:space="preserve">Инструкция по использованию </w:t>
+      </w:r>
+      <w:r>
+        <w:rPr>
+          <w:b/>
+          <w:lang w:val="en-US"/>
+        </w:rPr>
+        <w:t>sqlmap</w:t>
+      </w:r>
+      <w:r>
+        <w:rPr>
+          <w:b/>
+        </w:rPr>
+        <w:t xml:space="preserve">. Ч.1: </w:t>
+      </w:r>
+      <w:r>
+        <w:rPr>
+          <w:b/>
+        </w:rPr>
+        <w:t>Основы работы (GET)</w:t>
+      </w:r>
+      <w:r>
+        <w:t xml:space="preserve"> /</w:t>
+      </w:r>
+      <w:r>
+        <w:t xml:space="preserve"> Статья </w:t>
+      </w:r>
+      <w:r>
+        <w:br/>
+        <w:t xml:space="preserve">Ресурс: </w:t>
+      </w:r>
+      <w:r>
+        <w:rPr>
+          <w:lang w:val="en-US"/>
+        </w:rPr>
+        <w:t xml:space="preserve">HackWare </w:t>
+      </w:r>
+      <w:r>
+        <w:rPr>
+          <w:lang w:val="en-US"/>
+        </w:rPr>
+        <w:br/>
+      </w:r>
+      <w:hyperlink r:id="rId27" w:history="1">
+        <w:r>
+          <w:rPr>
+            <w:rStyle w:val="a4"/>
+            <w:lang w:val="en-US"/>
+          </w:rPr>
+          <w:t>https://hackware.ru/?p=1928</w:t>
+        </w:r>
+      </w:hyperlink>
+      <w:r>
+        <w:rPr>
+          <w:lang w:val="en-US"/>
+        </w:rPr>
+        <w:t xml:space="preserve"> </w:t>
+      </w:r>
+      <w:r>
+        <w:rPr>
+          <w:lang w:val="en-US"/>
+        </w:rPr>
+        <w:br/>
+      </w:r>
       <w:bookmarkStart w:id="0" w:name="_GoBack"/>
       <w:bookmarkEnd w:id="0"/>
-      <w:r>
-        <w:br/>
-      </w:r>
-    </w:p>
-    <w:p>
-      <w:pPr>
-        <w:rPr>
-          <w:lang w:val="en-US"/>
-        </w:rPr>
-      </w:pPr>
     </w:p>
     <w:p>
       <w:pPr>
@@ -2535,31 +2561,31 @@
         </w:numPr>
       </w:pPr>
       <w:r>
-        <w:t>Хххххххххххххххххххх</w:t>
-      </w:r>
-    </w:p>
-    <w:p>
-      <w:pPr>
-        <w:pStyle w:val="a3"/>
-        <w:numPr>
-          <w:ilvl w:val="0"/>
-          <w:numId w:val="2"/>
-        </w:numPr>
-      </w:pPr>
-      <w:r>
-        <w:t>Хххххххххххххххххххх</w:t>
-      </w:r>
-    </w:p>
-    <w:p>
-      <w:pPr>
-        <w:pStyle w:val="a3"/>
-        <w:numPr>
-          <w:ilvl w:val="0"/>
-          <w:numId w:val="2"/>
-        </w:numPr>
-      </w:pPr>
-      <w:r>
         <w:lastRenderedPageBreak/>
+        <w:t>Хххххххххххххххххххх</w:t>
+      </w:r>
+    </w:p>
+    <w:p>
+      <w:pPr>
+        <w:pStyle w:val="a3"/>
+        <w:numPr>
+          <w:ilvl w:val="0"/>
+          <w:numId w:val="2"/>
+        </w:numPr>
+      </w:pPr>
+      <w:r>
+        <w:t>Хххххххххххххххххххх</w:t>
+      </w:r>
+    </w:p>
+    <w:p>
+      <w:pPr>
+        <w:pStyle w:val="a3"/>
+        <w:numPr>
+          <w:ilvl w:val="0"/>
+          <w:numId w:val="2"/>
+        </w:numPr>
+      </w:pPr>
+      <w:r>
         <w:t>Хххххххххххххххххххх</w:t>
       </w:r>
     </w:p>

</xml_diff>

<commit_message>
add ref for sub-chapter SQLMAP
</commit_message>
<xml_diff>
--- a/References.docx
+++ b/References.docx
@@ -33,6 +33,7 @@
           <w:lang w:val="en-US"/>
         </w:rPr>
       </w:pPr>
+      <w:proofErr w:type="spellStart"/>
       <w:r>
         <w:rPr>
           <w:b/>
@@ -43,78 +44,91 @@
         </w:rPr>
         <w:t>Xxxxxxxxxxxxxxxx</w:t>
       </w:r>
-    </w:p>
-    <w:p>
-      <w:pPr>
-        <w:pStyle w:val="a3"/>
-        <w:numPr>
-          <w:ilvl w:val="0"/>
-          <w:numId w:val="2"/>
-        </w:numPr>
-      </w:pPr>
-      <w:r>
-        <w:t>Хххххххххххххххххххх</w:t>
-      </w:r>
-    </w:p>
-    <w:p>
-      <w:pPr>
-        <w:pStyle w:val="a3"/>
-        <w:numPr>
-          <w:ilvl w:val="0"/>
-          <w:numId w:val="2"/>
-        </w:numPr>
-      </w:pPr>
-      <w:r>
-        <w:t>Хххххххххххххххххххх</w:t>
-      </w:r>
-    </w:p>
-    <w:p>
-      <w:pPr>
-        <w:pStyle w:val="a3"/>
-        <w:numPr>
-          <w:ilvl w:val="0"/>
-          <w:numId w:val="2"/>
-        </w:numPr>
-      </w:pPr>
-      <w:r>
-        <w:t>Хххххххххххххххххххх</w:t>
-      </w:r>
-    </w:p>
-    <w:p>
-      <w:pPr>
-        <w:pStyle w:val="a3"/>
-        <w:numPr>
-          <w:ilvl w:val="0"/>
-          <w:numId w:val="2"/>
-        </w:numPr>
-      </w:pPr>
-      <w:r>
-        <w:t>Хххххххххххххххххххх</w:t>
-      </w:r>
-    </w:p>
-    <w:p>
-      <w:pPr>
-        <w:pStyle w:val="a3"/>
-        <w:numPr>
-          <w:ilvl w:val="0"/>
-          <w:numId w:val="2"/>
-        </w:numPr>
-      </w:pPr>
-      <w:r>
-        <w:t>Хххххххххххххххххххх</w:t>
-      </w:r>
-    </w:p>
-    <w:p>
-      <w:pPr>
-        <w:pStyle w:val="a3"/>
-        <w:numPr>
-          <w:ilvl w:val="0"/>
-          <w:numId w:val="2"/>
-        </w:numPr>
-      </w:pPr>
-      <w:r>
-        <w:t>Хххххххххххххххххххх</w:t>
-      </w:r>
+      <w:proofErr w:type="spellEnd"/>
+    </w:p>
+    <w:p>
+      <w:pPr>
+        <w:pStyle w:val="a3"/>
+        <w:numPr>
+          <w:ilvl w:val="0"/>
+          <w:numId w:val="2"/>
+        </w:numPr>
+      </w:pPr>
+      <w:proofErr w:type="spellStart"/>
+      <w:r>
+        <w:t>Хххххххххххххххххххх</w:t>
+      </w:r>
+      <w:proofErr w:type="spellEnd"/>
+    </w:p>
+    <w:p>
+      <w:pPr>
+        <w:pStyle w:val="a3"/>
+        <w:numPr>
+          <w:ilvl w:val="0"/>
+          <w:numId w:val="2"/>
+        </w:numPr>
+      </w:pPr>
+      <w:proofErr w:type="spellStart"/>
+      <w:r>
+        <w:t>Хххххххххххххххххххх</w:t>
+      </w:r>
+      <w:proofErr w:type="spellEnd"/>
+    </w:p>
+    <w:p>
+      <w:pPr>
+        <w:pStyle w:val="a3"/>
+        <w:numPr>
+          <w:ilvl w:val="0"/>
+          <w:numId w:val="2"/>
+        </w:numPr>
+      </w:pPr>
+      <w:proofErr w:type="spellStart"/>
+      <w:r>
+        <w:t>Хххххххххххххххххххх</w:t>
+      </w:r>
+      <w:proofErr w:type="spellEnd"/>
+    </w:p>
+    <w:p>
+      <w:pPr>
+        <w:pStyle w:val="a3"/>
+        <w:numPr>
+          <w:ilvl w:val="0"/>
+          <w:numId w:val="2"/>
+        </w:numPr>
+      </w:pPr>
+      <w:proofErr w:type="spellStart"/>
+      <w:r>
+        <w:t>Хххххххххххххххххххх</w:t>
+      </w:r>
+      <w:proofErr w:type="spellEnd"/>
+    </w:p>
+    <w:p>
+      <w:pPr>
+        <w:pStyle w:val="a3"/>
+        <w:numPr>
+          <w:ilvl w:val="0"/>
+          <w:numId w:val="2"/>
+        </w:numPr>
+      </w:pPr>
+      <w:proofErr w:type="spellStart"/>
+      <w:r>
+        <w:t>Хххххххххххххххххххх</w:t>
+      </w:r>
+      <w:proofErr w:type="spellEnd"/>
+    </w:p>
+    <w:p>
+      <w:pPr>
+        <w:pStyle w:val="a3"/>
+        <w:numPr>
+          <w:ilvl w:val="0"/>
+          <w:numId w:val="2"/>
+        </w:numPr>
+      </w:pPr>
+      <w:proofErr w:type="spellStart"/>
+      <w:r>
+        <w:t>Хххххххххххххххххххх</w:t>
+      </w:r>
+      <w:proofErr w:type="spellEnd"/>
     </w:p>
     <w:p>
       <w:pPr>
@@ -774,6 +788,7 @@
         <w:pStyle w:val="a3"/>
         <w:ind w:left="360"/>
       </w:pPr>
+      <w:proofErr w:type="gramStart"/>
       <w:r>
         <w:t>Статья «</w:t>
       </w:r>
@@ -806,6 +821,7 @@
       <w:r>
         <w:t xml:space="preserve"> </w:t>
       </w:r>
+      <w:proofErr w:type="gramEnd"/>
     </w:p>
     <w:p>
       <w:pPr>
@@ -854,11 +870,19 @@
         </w:rPr>
         <w:t xml:space="preserve"> / 2021-07-28 </w:t>
       </w:r>
-      <w:r>
-        <w:rPr>
-          <w:lang w:val="en-US"/>
-        </w:rPr>
-        <w:t>Skanda Hazarika</w:t>
+      <w:proofErr w:type="spellStart"/>
+      <w:r>
+        <w:rPr>
+          <w:lang w:val="en-US"/>
+        </w:rPr>
+        <w:t>Skanda</w:t>
+      </w:r>
+      <w:proofErr w:type="spellEnd"/>
+      <w:r>
+        <w:rPr>
+          <w:lang w:val="en-US"/>
+        </w:rPr>
+        <w:t xml:space="preserve"> Hazarika</w:t>
       </w:r>
       <w:r>
         <w:br/>
@@ -895,12 +919,14 @@
       <w:r>
         <w:br/>
       </w:r>
+      <w:proofErr w:type="spellStart"/>
       <w:r>
         <w:rPr>
           <w:lang w:val="en-US"/>
         </w:rPr>
         <w:t>Overclockers</w:t>
       </w:r>
+      <w:proofErr w:type="spellEnd"/>
       <w:r>
         <w:br/>
         <w:t>Раздел «Блоги», статья «</w:t>
@@ -934,21 +960,25 @@
           <w:numId w:val="2"/>
         </w:numPr>
       </w:pPr>
-      <w:r>
-        <w:t>Хххххххххххххххххххх</w:t>
-      </w:r>
-    </w:p>
-    <w:p>
-      <w:pPr>
-        <w:pStyle w:val="a3"/>
-        <w:numPr>
-          <w:ilvl w:val="0"/>
-          <w:numId w:val="2"/>
-        </w:numPr>
-      </w:pPr>
-      <w:r>
-        <w:t>Хххххххххххххххххххх</w:t>
-      </w:r>
+      <w:proofErr w:type="spellStart"/>
+      <w:r>
+        <w:t>Хххххххххххххххххххх</w:t>
+      </w:r>
+      <w:proofErr w:type="spellEnd"/>
+    </w:p>
+    <w:p>
+      <w:pPr>
+        <w:pStyle w:val="a3"/>
+        <w:numPr>
+          <w:ilvl w:val="0"/>
+          <w:numId w:val="2"/>
+        </w:numPr>
+      </w:pPr>
+      <w:proofErr w:type="spellStart"/>
+      <w:r>
+        <w:t>Хххххххххххххххххххх</w:t>
+      </w:r>
+      <w:proofErr w:type="spellEnd"/>
     </w:p>
     <w:p/>
     <w:p/>
@@ -994,7 +1024,11 @@
       </w:r>
       <w:r>
         <w:br/>
-        <w:t>Ресурс: Википедия</w:t>
+        <w:t xml:space="preserve">Ресурс: </w:t>
+      </w:r>
+      <w:proofErr w:type="gramStart"/>
+      <w:r>
+        <w:t>Википедия</w:t>
       </w:r>
       <w:r>
         <w:br/>
@@ -1004,7 +1038,14 @@
           <w:rPr>
             <w:rStyle w:val="a4"/>
           </w:rPr>
-          <w:t>https://ru.wikipedia.org/wiki/%D0%90%D0%B2%D1%82%D0%BE%D0%BC%D0%B0%D1%82%D0%B8%D0%B7%D0%B8%D1%80%D0%BE%D0%B2%D0%B0%D0%BD%D0%BD%D0%BE%D0%B5_%D1%82%D0%B5%D1%81%D1%82%D0%B8%D1%80%D0%BE%D0%B2%D0%B0%D0%BD%D0%B8%D0%B5</w:t>
+          <w:t>https://ru.wikipedia.org/wiki/%D0%90%D0%B2%D1%82%D0%BE%D0%BC%D0%B0%D1%82%D0%B8%D0%B7%D0%B8%D1%80%D0%BE%D0%B2%D0%B0%D0%BD%D0%BD%D0%BE%D0%B5_%D1%82%D0%B5%D1%81%D1%82%D0%B8%D1%80%D0%BE%D0%B2%D0%B0</w:t>
+        </w:r>
+        <w:proofErr w:type="gramEnd"/>
+        <w:r>
+          <w:rPr>
+            <w:rStyle w:val="a4"/>
+          </w:rPr>
+          <w:t>%D0%BD%D0%B8%D0%B5</w:t>
         </w:r>
       </w:hyperlink>
       <w:r>
@@ -1041,8 +1082,13 @@
         <w:t xml:space="preserve">Ресурс: Хабр / </w:t>
       </w:r>
       <w:r>
-        <w:t>Блог компании Россельхозбанк</w:t>
-      </w:r>
+        <w:t xml:space="preserve">Блог компании </w:t>
+      </w:r>
+      <w:proofErr w:type="spellStart"/>
+      <w:r>
+        <w:t>Россельхозбанк</w:t>
+      </w:r>
+      <w:proofErr w:type="spellEnd"/>
       <w:r>
         <w:t xml:space="preserve">  </w:t>
       </w:r>
@@ -1082,9 +1128,11 @@
         <w:br/>
         <w:t xml:space="preserve">Ресурс: </w:t>
       </w:r>
+      <w:proofErr w:type="spellStart"/>
       <w:r>
         <w:t>Logrocon</w:t>
       </w:r>
+      <w:proofErr w:type="spellEnd"/>
       <w:r>
         <w:t xml:space="preserve"> / Новости</w:t>
       </w:r>
@@ -1217,7 +1265,11 @@
       </w:r>
       <w:r>
         <w:br/>
-        <w:t xml:space="preserve">Ресурс: Википедия </w:t>
+        <w:t xml:space="preserve">Ресурс: </w:t>
+      </w:r>
+      <w:proofErr w:type="gramStart"/>
+      <w:r>
+        <w:t xml:space="preserve">Википедия </w:t>
       </w:r>
       <w:r>
         <w:br/>
@@ -1227,7 +1279,14 @@
           <w:rPr>
             <w:rStyle w:val="a4"/>
           </w:rPr>
-          <w:t>https://ru.wikipedia.org/wiki/%D0%9E%D0%B1%D1%8A%D0%B5%D0%BA%D1%82%D0%BD%D0%BE-%D0%BE%D1%80%D0%B8%D0%B5%D0%BD%D1%82%D0%B8%D1%80%D0%BE%D0%B2%D0%B0%D0%BD%D0%BD%D0%BE%D0%B5_%D0%BF%D1%80%D0%BE%D0%B3%D1%80%D0%B0%D0%BC%D0%BC%D0%B8%D1%80%D0%BE%D0%B2%D0%B0%D0%BD%D0%B8%D0%B5</w:t>
+          <w:t>https://ru.wikipedia.org/wiki/%D0%9E%D0%B1%D1%8A%D0%B5%D0%BA%D1%82%D0%BD%D0%BE-%D0%BE%D1%80%D0%B8%D0%B5%D0%BD%D1%82%D0%B8%D1%80%D0%BE%D0%B2%D0%B0%D0%BD%D0%BD%D0%BE%D0%B5_%D0%BF%D1%80%D0%BE%D0%B3</w:t>
+        </w:r>
+        <w:proofErr w:type="gramEnd"/>
+        <w:r>
+          <w:rPr>
+            <w:rStyle w:val="a4"/>
+          </w:rPr>
+          <w:t>%D1%80%D0%B0%D0%BC%D0%BC%D0%B8%D1%80%D0%BE%D0%B2%D0%B0%D0%BD%D0%B8%D0%B5</w:t>
         </w:r>
       </w:hyperlink>
       <w:r>
@@ -1249,7 +1308,31 @@
         <w:t xml:space="preserve"> / </w:t>
       </w:r>
       <w:r>
-        <w:t xml:space="preserve">Перевод статьи «Object-Orientated Design Principles» </w:t>
+        <w:t>Перевод статьи «</w:t>
+      </w:r>
+      <w:proofErr w:type="spellStart"/>
+      <w:r>
+        <w:t>Object-Orientated</w:t>
+      </w:r>
+      <w:proofErr w:type="spellEnd"/>
+      <w:r>
+        <w:t xml:space="preserve"> </w:t>
+      </w:r>
+      <w:proofErr w:type="spellStart"/>
+      <w:r>
+        <w:t>Design</w:t>
+      </w:r>
+      <w:proofErr w:type="spellEnd"/>
+      <w:r>
+        <w:t xml:space="preserve"> </w:t>
+      </w:r>
+      <w:proofErr w:type="spellStart"/>
+      <w:r>
+        <w:t>Principles</w:t>
+      </w:r>
+      <w:proofErr w:type="spellEnd"/>
+      <w:r>
+        <w:t xml:space="preserve">» </w:t>
       </w:r>
       <w:r>
         <w:t xml:space="preserve"> 2015-08-24</w:t>
@@ -1258,12 +1341,14 @@
         <w:br/>
         <w:t xml:space="preserve">Ресурс: </w:t>
       </w:r>
+      <w:proofErr w:type="spellStart"/>
       <w:r>
         <w:rPr>
           <w:lang w:val="en-US"/>
         </w:rPr>
         <w:t>Tproger</w:t>
       </w:r>
+      <w:proofErr w:type="spellEnd"/>
       <w:r>
         <w:br/>
       </w:r>
@@ -1569,12 +1654,14 @@
       <w:r>
         <w:t>«</w:t>
       </w:r>
+      <w:proofErr w:type="spellStart"/>
       <w:r>
         <w:rPr>
           <w:lang w:val="en-US"/>
         </w:rPr>
         <w:t>QALight</w:t>
       </w:r>
+      <w:proofErr w:type="spellEnd"/>
       <w:r>
         <w:t>»</w:t>
       </w:r>
@@ -1792,7 +1879,15 @@
         <w:t>Лекция 2021</w:t>
       </w:r>
       <w:r>
-        <w:t xml:space="preserve">-10 Владимир Арутин </w:t>
+        <w:t xml:space="preserve">-10 Владимир </w:t>
+      </w:r>
+      <w:proofErr w:type="spellStart"/>
+      <w:r>
+        <w:t>Арутин</w:t>
+      </w:r>
+      <w:proofErr w:type="spellEnd"/>
+      <w:r>
+        <w:t xml:space="preserve"> </w:t>
       </w:r>
       <w:r>
         <w:br/>
@@ -1887,7 +1982,21 @@
         <w:rPr>
           <w:b/>
         </w:rPr>
-        <w:t>Как провести тестирование на безопасность: руководство для Manual QA</w:t>
+        <w:t xml:space="preserve">Как провести тестирование на безопасность: руководство для </w:t>
+      </w:r>
+      <w:proofErr w:type="spellStart"/>
+      <w:r>
+        <w:rPr>
+          <w:b/>
+        </w:rPr>
+        <w:t>Manual</w:t>
+      </w:r>
+      <w:proofErr w:type="spellEnd"/>
+      <w:r>
+        <w:rPr>
+          <w:b/>
+        </w:rPr>
+        <w:t xml:space="preserve"> QA</w:t>
       </w:r>
       <w:r>
         <w:rPr>
@@ -1902,7 +2011,21 @@
         <w:rPr>
           <w:lang w:val="en-US"/>
         </w:rPr>
-        <w:t xml:space="preserve"> 2019-08-06 Svyat Login</w:t>
+        <w:t xml:space="preserve"> 2019-08-06 </w:t>
+      </w:r>
+      <w:proofErr w:type="spellStart"/>
+      <w:r>
+        <w:rPr>
+          <w:lang w:val="en-US"/>
+        </w:rPr>
+        <w:t>Svyat</w:t>
+      </w:r>
+      <w:proofErr w:type="spellEnd"/>
+      <w:r>
+        <w:rPr>
+          <w:lang w:val="en-US"/>
+        </w:rPr>
+        <w:t xml:space="preserve"> Login</w:t>
       </w:r>
       <w:r>
         <w:rPr>
@@ -1954,6 +2077,7 @@
         </w:rPr>
         <w:t xml:space="preserve">Инструкция по использованию </w:t>
       </w:r>
+      <w:proofErr w:type="spellStart"/>
       <w:r>
         <w:rPr>
           <w:b/>
@@ -1961,6 +2085,7 @@
         </w:rPr>
         <w:t>sqlmap</w:t>
       </w:r>
+      <w:proofErr w:type="spellEnd"/>
       <w:r>
         <w:rPr>
           <w:b/>
@@ -1983,11 +2108,19 @@
         <w:br/>
         <w:t xml:space="preserve">Ресурс: </w:t>
       </w:r>
-      <w:r>
-        <w:rPr>
-          <w:lang w:val="en-US"/>
-        </w:rPr>
-        <w:t xml:space="preserve">HackWare </w:t>
+      <w:proofErr w:type="spellStart"/>
+      <w:r>
+        <w:rPr>
+          <w:lang w:val="en-US"/>
+        </w:rPr>
+        <w:t>HackWare</w:t>
+      </w:r>
+      <w:proofErr w:type="spellEnd"/>
+      <w:r>
+        <w:rPr>
+          <w:lang w:val="en-US"/>
+        </w:rPr>
+        <w:t xml:space="preserve"> </w:t>
       </w:r>
       <w:r>
         <w:rPr>
@@ -2010,14 +2143,153 @@
         </w:rPr>
         <w:t xml:space="preserve"> </w:t>
       </w:r>
-      <w:r>
-        <w:rPr>
-          <w:lang w:val="en-US"/>
-        </w:rPr>
-        <w:br/>
+    </w:p>
+    <w:p>
+      <w:pPr>
+        <w:pStyle w:val="a3"/>
+        <w:numPr>
+          <w:ilvl w:val="0"/>
+          <w:numId w:val="2"/>
+        </w:numPr>
+      </w:pPr>
+      <w:r>
+        <w:t xml:space="preserve">Описание </w:t>
+      </w:r>
+      <w:proofErr w:type="spellStart"/>
+      <w:r>
+        <w:t>sqlmap</w:t>
+      </w:r>
+      <w:proofErr w:type="spellEnd"/>
+      <w:r>
+        <w:t xml:space="preserve"> / </w:t>
+      </w:r>
+      <w:r>
+        <w:t>Описание</w:t>
+      </w:r>
+      <w:r>
+        <w:t xml:space="preserve"> инструмента, </w:t>
+      </w:r>
+      <w:proofErr w:type="spellStart"/>
+      <w:r>
+        <w:t>Bernardo</w:t>
+      </w:r>
+      <w:proofErr w:type="spellEnd"/>
+      <w:r>
+        <w:t xml:space="preserve"> </w:t>
+      </w:r>
+      <w:proofErr w:type="spellStart"/>
+      <w:r>
+        <w:t>Damele</w:t>
+      </w:r>
+      <w:proofErr w:type="spellEnd"/>
+      <w:r>
+        <w:t xml:space="preserve"> </w:t>
+      </w:r>
+      <w:proofErr w:type="spellStart"/>
+      <w:r>
+        <w:t>Assumpcao</w:t>
+      </w:r>
+      <w:proofErr w:type="spellEnd"/>
+      <w:r>
+        <w:t xml:space="preserve"> </w:t>
+      </w:r>
+      <w:proofErr w:type="spellStart"/>
+      <w:r>
+        <w:t>Guimaraes</w:t>
+      </w:r>
+      <w:proofErr w:type="spellEnd"/>
+      <w:r>
+        <w:t xml:space="preserve">, </w:t>
+      </w:r>
+      <w:proofErr w:type="spellStart"/>
+      <w:r>
+        <w:t>Miroslav</w:t>
+      </w:r>
+      <w:proofErr w:type="spellEnd"/>
+      <w:r>
+        <w:t xml:space="preserve"> </w:t>
+      </w:r>
+      <w:proofErr w:type="spellStart"/>
+      <w:r>
+        <w:t>Stampar</w:t>
+      </w:r>
+      <w:proofErr w:type="spellEnd"/>
+      <w:r>
+        <w:br/>
+        <w:t>Ресурс: sqlmap.org</w:t>
+      </w:r>
+      <w:r>
+        <w:br/>
+      </w:r>
+      <w:hyperlink r:id="rId28" w:history="1">
+        <w:r>
+          <w:rPr>
+            <w:rStyle w:val="a4"/>
+          </w:rPr>
+          <w:t>http://sqlmap.org/</w:t>
+        </w:r>
+      </w:hyperlink>
+      <w:r>
+        <w:t xml:space="preserve"> </w:t>
+      </w:r>
+    </w:p>
+    <w:p>
+      <w:pPr>
+        <w:pStyle w:val="a3"/>
+        <w:numPr>
+          <w:ilvl w:val="0"/>
+          <w:numId w:val="2"/>
+        </w:numPr>
+        <w:rPr>
+          <w:lang w:val="en-US"/>
+        </w:rPr>
+      </w:pPr>
+      <w:proofErr w:type="spellStart"/>
+      <w:r>
+        <w:t>sqlmap</w:t>
+      </w:r>
+      <w:proofErr w:type="spellEnd"/>
+      <w:r>
+        <w:t xml:space="preserve"> </w:t>
+      </w:r>
+      <w:r>
+        <w:t xml:space="preserve">/ Учебное руководство </w:t>
       </w:r>
       <w:bookmarkStart w:id="0" w:name="_GoBack"/>
       <w:bookmarkEnd w:id="0"/>
+      <w:r>
+        <w:br/>
+      </w:r>
+      <w:r>
+        <w:t>Ресурс:</w:t>
+      </w:r>
+      <w:r>
+        <w:t xml:space="preserve"> </w:t>
+      </w:r>
+      <w:r>
+        <w:t xml:space="preserve">Инструменты </w:t>
+      </w:r>
+      <w:r>
+        <w:rPr>
+          <w:lang w:val="en-US"/>
+        </w:rPr>
+        <w:t>Kali Linux</w:t>
+      </w:r>
+      <w:r>
+        <w:br/>
+      </w:r>
+      <w:hyperlink r:id="rId29" w:history="1">
+        <w:r>
+          <w:rPr>
+            <w:rStyle w:val="a4"/>
+            <w:lang w:val="en-US"/>
+          </w:rPr>
+          <w:t>https://kali.tools/?p=816</w:t>
+        </w:r>
+      </w:hyperlink>
+      <w:r>
+        <w:t xml:space="preserve"> </w:t>
+      </w:r>
     </w:p>
     <w:p>
       <w:pPr>
@@ -2026,96 +2298,16 @@
           <w:sz w:val="28"/>
           <w:szCs w:val="28"/>
           <w:u w:val="single"/>
-          <w:lang w:val="en-US"/>
-        </w:rPr>
-      </w:pPr>
-      <w:r>
+        </w:rPr>
+      </w:pPr>
+    </w:p>
+    <w:p>
+      <w:pPr>
         <w:rPr>
           <w:b/>
           <w:sz w:val="28"/>
           <w:szCs w:val="28"/>
           <w:u w:val="single"/>
-          <w:lang w:val="en-US"/>
-        </w:rPr>
-        <w:t>Xxxxxxxxxxxxxxxx</w:t>
-      </w:r>
-    </w:p>
-    <w:p>
-      <w:pPr>
-        <w:pStyle w:val="a3"/>
-        <w:numPr>
-          <w:ilvl w:val="0"/>
-          <w:numId w:val="2"/>
-        </w:numPr>
-      </w:pPr>
-      <w:r>
-        <w:t>Хххххххххххххххххххх</w:t>
-      </w:r>
-    </w:p>
-    <w:p>
-      <w:pPr>
-        <w:pStyle w:val="a3"/>
-        <w:numPr>
-          <w:ilvl w:val="0"/>
-          <w:numId w:val="2"/>
-        </w:numPr>
-      </w:pPr>
-      <w:r>
-        <w:t>Хххххххххххххххххххх</w:t>
-      </w:r>
-    </w:p>
-    <w:p>
-      <w:pPr>
-        <w:pStyle w:val="a3"/>
-        <w:numPr>
-          <w:ilvl w:val="0"/>
-          <w:numId w:val="2"/>
-        </w:numPr>
-      </w:pPr>
-      <w:r>
-        <w:t>Хххххххххххххххххххх</w:t>
-      </w:r>
-    </w:p>
-    <w:p>
-      <w:pPr>
-        <w:pStyle w:val="a3"/>
-        <w:numPr>
-          <w:ilvl w:val="0"/>
-          <w:numId w:val="2"/>
-        </w:numPr>
-      </w:pPr>
-      <w:r>
-        <w:t>Хххххххххххххххххххх</w:t>
-      </w:r>
-    </w:p>
-    <w:p>
-      <w:pPr>
-        <w:pStyle w:val="a3"/>
-        <w:numPr>
-          <w:ilvl w:val="0"/>
-          <w:numId w:val="2"/>
-        </w:numPr>
-      </w:pPr>
-      <w:r>
-        <w:t>Хххххххххххххххххххх</w:t>
-      </w:r>
-    </w:p>
-    <w:p>
-      <w:pPr>
-        <w:pStyle w:val="a3"/>
-        <w:numPr>
-          <w:ilvl w:val="0"/>
-          <w:numId w:val="2"/>
-        </w:numPr>
-      </w:pPr>
-      <w:r>
-        <w:t>Хххххххххххххххххххх</w:t>
-      </w:r>
-    </w:p>
-    <w:p>
-      <w:pPr>
-        <w:rPr>
-          <w:lang w:val="en-US"/>
         </w:rPr>
       </w:pPr>
     </w:p>
@@ -2129,6 +2321,7 @@
           <w:lang w:val="en-US"/>
         </w:rPr>
       </w:pPr>
+      <w:proofErr w:type="spellStart"/>
       <w:r>
         <w:rPr>
           <w:b/>
@@ -2139,78 +2332,91 @@
         </w:rPr>
         <w:t>Xxxxxxxxxxxxxxxx</w:t>
       </w:r>
-    </w:p>
-    <w:p>
-      <w:pPr>
-        <w:pStyle w:val="a3"/>
-        <w:numPr>
-          <w:ilvl w:val="0"/>
-          <w:numId w:val="2"/>
-        </w:numPr>
-      </w:pPr>
-      <w:r>
-        <w:t>Хххххххххххххххххххх</w:t>
-      </w:r>
-    </w:p>
-    <w:p>
-      <w:pPr>
-        <w:pStyle w:val="a3"/>
-        <w:numPr>
-          <w:ilvl w:val="0"/>
-          <w:numId w:val="2"/>
-        </w:numPr>
-      </w:pPr>
-      <w:r>
-        <w:t>Хххххххххххххххххххх</w:t>
-      </w:r>
-    </w:p>
-    <w:p>
-      <w:pPr>
-        <w:pStyle w:val="a3"/>
-        <w:numPr>
-          <w:ilvl w:val="0"/>
-          <w:numId w:val="2"/>
-        </w:numPr>
-      </w:pPr>
-      <w:r>
-        <w:t>Хххххххххххххххххххх</w:t>
-      </w:r>
-    </w:p>
-    <w:p>
-      <w:pPr>
-        <w:pStyle w:val="a3"/>
-        <w:numPr>
-          <w:ilvl w:val="0"/>
-          <w:numId w:val="2"/>
-        </w:numPr>
-      </w:pPr>
-      <w:r>
-        <w:t>Хххххххххххххххххххх</w:t>
-      </w:r>
-    </w:p>
-    <w:p>
-      <w:pPr>
-        <w:pStyle w:val="a3"/>
-        <w:numPr>
-          <w:ilvl w:val="0"/>
-          <w:numId w:val="2"/>
-        </w:numPr>
-      </w:pPr>
-      <w:r>
-        <w:t>Хххххххххххххххххххх</w:t>
-      </w:r>
-    </w:p>
-    <w:p>
-      <w:pPr>
-        <w:pStyle w:val="a3"/>
-        <w:numPr>
-          <w:ilvl w:val="0"/>
-          <w:numId w:val="2"/>
-        </w:numPr>
-      </w:pPr>
-      <w:r>
-        <w:t>Хххххххххххххххххххх</w:t>
-      </w:r>
+      <w:proofErr w:type="spellEnd"/>
+    </w:p>
+    <w:p>
+      <w:pPr>
+        <w:pStyle w:val="a3"/>
+        <w:numPr>
+          <w:ilvl w:val="0"/>
+          <w:numId w:val="2"/>
+        </w:numPr>
+      </w:pPr>
+      <w:proofErr w:type="spellStart"/>
+      <w:r>
+        <w:t>Хххххххххххххххххххх</w:t>
+      </w:r>
+      <w:proofErr w:type="spellEnd"/>
+    </w:p>
+    <w:p>
+      <w:pPr>
+        <w:pStyle w:val="a3"/>
+        <w:numPr>
+          <w:ilvl w:val="0"/>
+          <w:numId w:val="2"/>
+        </w:numPr>
+      </w:pPr>
+      <w:proofErr w:type="spellStart"/>
+      <w:r>
+        <w:t>Хххххххххххххххххххх</w:t>
+      </w:r>
+      <w:proofErr w:type="spellEnd"/>
+    </w:p>
+    <w:p>
+      <w:pPr>
+        <w:pStyle w:val="a3"/>
+        <w:numPr>
+          <w:ilvl w:val="0"/>
+          <w:numId w:val="2"/>
+        </w:numPr>
+      </w:pPr>
+      <w:proofErr w:type="spellStart"/>
+      <w:r>
+        <w:t>Хххххххххххххххххххх</w:t>
+      </w:r>
+      <w:proofErr w:type="spellEnd"/>
+    </w:p>
+    <w:p>
+      <w:pPr>
+        <w:pStyle w:val="a3"/>
+        <w:numPr>
+          <w:ilvl w:val="0"/>
+          <w:numId w:val="2"/>
+        </w:numPr>
+      </w:pPr>
+      <w:proofErr w:type="spellStart"/>
+      <w:r>
+        <w:t>Хххххххххххххххххххх</w:t>
+      </w:r>
+      <w:proofErr w:type="spellEnd"/>
+    </w:p>
+    <w:p>
+      <w:pPr>
+        <w:pStyle w:val="a3"/>
+        <w:numPr>
+          <w:ilvl w:val="0"/>
+          <w:numId w:val="2"/>
+        </w:numPr>
+      </w:pPr>
+      <w:proofErr w:type="spellStart"/>
+      <w:r>
+        <w:t>Хххххххххххххххххххх</w:t>
+      </w:r>
+      <w:proofErr w:type="spellEnd"/>
+    </w:p>
+    <w:p>
+      <w:pPr>
+        <w:pStyle w:val="a3"/>
+        <w:numPr>
+          <w:ilvl w:val="0"/>
+          <w:numId w:val="2"/>
+        </w:numPr>
+      </w:pPr>
+      <w:proofErr w:type="spellStart"/>
+      <w:r>
+        <w:t>Хххххххххххххххххххх</w:t>
+      </w:r>
+      <w:proofErr w:type="spellEnd"/>
     </w:p>
     <w:p>
       <w:pPr>
@@ -2229,6 +2435,7 @@
           <w:lang w:val="en-US"/>
         </w:rPr>
       </w:pPr>
+      <w:proofErr w:type="spellStart"/>
       <w:r>
         <w:rPr>
           <w:b/>
@@ -2239,78 +2446,91 @@
         </w:rPr>
         <w:t>Xxxxxxxxxxxxxxxx</w:t>
       </w:r>
-    </w:p>
-    <w:p>
-      <w:pPr>
-        <w:pStyle w:val="a3"/>
-        <w:numPr>
-          <w:ilvl w:val="0"/>
-          <w:numId w:val="2"/>
-        </w:numPr>
-      </w:pPr>
-      <w:r>
-        <w:t>Хххххххххххххххххххх</w:t>
-      </w:r>
-    </w:p>
-    <w:p>
-      <w:pPr>
-        <w:pStyle w:val="a3"/>
-        <w:numPr>
-          <w:ilvl w:val="0"/>
-          <w:numId w:val="2"/>
-        </w:numPr>
-      </w:pPr>
-      <w:r>
-        <w:t>Хххххххххххххххххххх</w:t>
-      </w:r>
-    </w:p>
-    <w:p>
-      <w:pPr>
-        <w:pStyle w:val="a3"/>
-        <w:numPr>
-          <w:ilvl w:val="0"/>
-          <w:numId w:val="2"/>
-        </w:numPr>
-      </w:pPr>
-      <w:r>
-        <w:t>Хххххххххххххххххххх</w:t>
-      </w:r>
-    </w:p>
-    <w:p>
-      <w:pPr>
-        <w:pStyle w:val="a3"/>
-        <w:numPr>
-          <w:ilvl w:val="0"/>
-          <w:numId w:val="2"/>
-        </w:numPr>
-      </w:pPr>
-      <w:r>
-        <w:t>Хххххххххххххххххххх</w:t>
-      </w:r>
-    </w:p>
-    <w:p>
-      <w:pPr>
-        <w:pStyle w:val="a3"/>
-        <w:numPr>
-          <w:ilvl w:val="0"/>
-          <w:numId w:val="2"/>
-        </w:numPr>
-      </w:pPr>
-      <w:r>
-        <w:t>Хххххххххххххххххххх</w:t>
-      </w:r>
-    </w:p>
-    <w:p>
-      <w:pPr>
-        <w:pStyle w:val="a3"/>
-        <w:numPr>
-          <w:ilvl w:val="0"/>
-          <w:numId w:val="2"/>
-        </w:numPr>
-      </w:pPr>
-      <w:r>
-        <w:t>Хххххххххххххххххххх</w:t>
-      </w:r>
+      <w:proofErr w:type="spellEnd"/>
+    </w:p>
+    <w:p>
+      <w:pPr>
+        <w:pStyle w:val="a3"/>
+        <w:numPr>
+          <w:ilvl w:val="0"/>
+          <w:numId w:val="2"/>
+        </w:numPr>
+      </w:pPr>
+      <w:proofErr w:type="spellStart"/>
+      <w:r>
+        <w:t>Хххххххххххххххххххх</w:t>
+      </w:r>
+      <w:proofErr w:type="spellEnd"/>
+    </w:p>
+    <w:p>
+      <w:pPr>
+        <w:pStyle w:val="a3"/>
+        <w:numPr>
+          <w:ilvl w:val="0"/>
+          <w:numId w:val="2"/>
+        </w:numPr>
+      </w:pPr>
+      <w:proofErr w:type="spellStart"/>
+      <w:r>
+        <w:t>Хххххххххххххххххххх</w:t>
+      </w:r>
+      <w:proofErr w:type="spellEnd"/>
+    </w:p>
+    <w:p>
+      <w:pPr>
+        <w:pStyle w:val="a3"/>
+        <w:numPr>
+          <w:ilvl w:val="0"/>
+          <w:numId w:val="2"/>
+        </w:numPr>
+      </w:pPr>
+      <w:proofErr w:type="spellStart"/>
+      <w:r>
+        <w:t>Хххххххххххххххххххх</w:t>
+      </w:r>
+      <w:proofErr w:type="spellEnd"/>
+    </w:p>
+    <w:p>
+      <w:pPr>
+        <w:pStyle w:val="a3"/>
+        <w:numPr>
+          <w:ilvl w:val="0"/>
+          <w:numId w:val="2"/>
+        </w:numPr>
+      </w:pPr>
+      <w:proofErr w:type="spellStart"/>
+      <w:r>
+        <w:t>Хххххххххххххххххххх</w:t>
+      </w:r>
+      <w:proofErr w:type="spellEnd"/>
+    </w:p>
+    <w:p>
+      <w:pPr>
+        <w:pStyle w:val="a3"/>
+        <w:numPr>
+          <w:ilvl w:val="0"/>
+          <w:numId w:val="2"/>
+        </w:numPr>
+      </w:pPr>
+      <w:proofErr w:type="spellStart"/>
+      <w:r>
+        <w:t>Хххххххххххххххххххх</w:t>
+      </w:r>
+      <w:proofErr w:type="spellEnd"/>
+    </w:p>
+    <w:p>
+      <w:pPr>
+        <w:pStyle w:val="a3"/>
+        <w:numPr>
+          <w:ilvl w:val="0"/>
+          <w:numId w:val="2"/>
+        </w:numPr>
+      </w:pPr>
+      <w:proofErr w:type="spellStart"/>
+      <w:r>
+        <w:t>Хххххххххххххххххххх</w:t>
+      </w:r>
+      <w:proofErr w:type="spellEnd"/>
     </w:p>
     <w:p>
       <w:pPr>
@@ -2329,6 +2549,7 @@
           <w:lang w:val="en-US"/>
         </w:rPr>
       </w:pPr>
+      <w:proofErr w:type="spellStart"/>
       <w:r>
         <w:rPr>
           <w:b/>
@@ -2339,78 +2560,91 @@
         </w:rPr>
         <w:t>Xxxxxxxxxxxxxxxx</w:t>
       </w:r>
-    </w:p>
-    <w:p>
-      <w:pPr>
-        <w:pStyle w:val="a3"/>
-        <w:numPr>
-          <w:ilvl w:val="0"/>
-          <w:numId w:val="2"/>
-        </w:numPr>
-      </w:pPr>
-      <w:r>
-        <w:t>Хххххххххххххххххххх</w:t>
-      </w:r>
-    </w:p>
-    <w:p>
-      <w:pPr>
-        <w:pStyle w:val="a3"/>
-        <w:numPr>
-          <w:ilvl w:val="0"/>
-          <w:numId w:val="2"/>
-        </w:numPr>
-      </w:pPr>
-      <w:r>
-        <w:t>Хххххххххххххххххххх</w:t>
-      </w:r>
-    </w:p>
-    <w:p>
-      <w:pPr>
-        <w:pStyle w:val="a3"/>
-        <w:numPr>
-          <w:ilvl w:val="0"/>
-          <w:numId w:val="2"/>
-        </w:numPr>
-      </w:pPr>
-      <w:r>
-        <w:t>Хххххххххххххххххххх</w:t>
-      </w:r>
-    </w:p>
-    <w:p>
-      <w:pPr>
-        <w:pStyle w:val="a3"/>
-        <w:numPr>
-          <w:ilvl w:val="0"/>
-          <w:numId w:val="2"/>
-        </w:numPr>
-      </w:pPr>
-      <w:r>
-        <w:t>Хххххххххххххххххххх</w:t>
-      </w:r>
-    </w:p>
-    <w:p>
-      <w:pPr>
-        <w:pStyle w:val="a3"/>
-        <w:numPr>
-          <w:ilvl w:val="0"/>
-          <w:numId w:val="2"/>
-        </w:numPr>
-      </w:pPr>
-      <w:r>
-        <w:t>Хххххххххххххххххххх</w:t>
-      </w:r>
-    </w:p>
-    <w:p>
-      <w:pPr>
-        <w:pStyle w:val="a3"/>
-        <w:numPr>
-          <w:ilvl w:val="0"/>
-          <w:numId w:val="2"/>
-        </w:numPr>
-      </w:pPr>
-      <w:r>
-        <w:t>Хххххххххххххххххххх</w:t>
-      </w:r>
+      <w:proofErr w:type="spellEnd"/>
+    </w:p>
+    <w:p>
+      <w:pPr>
+        <w:pStyle w:val="a3"/>
+        <w:numPr>
+          <w:ilvl w:val="0"/>
+          <w:numId w:val="2"/>
+        </w:numPr>
+      </w:pPr>
+      <w:proofErr w:type="spellStart"/>
+      <w:r>
+        <w:t>Хххххххххххххххххххх</w:t>
+      </w:r>
+      <w:proofErr w:type="spellEnd"/>
+    </w:p>
+    <w:p>
+      <w:pPr>
+        <w:pStyle w:val="a3"/>
+        <w:numPr>
+          <w:ilvl w:val="0"/>
+          <w:numId w:val="2"/>
+        </w:numPr>
+      </w:pPr>
+      <w:proofErr w:type="spellStart"/>
+      <w:r>
+        <w:t>Хххххххххххххххххххх</w:t>
+      </w:r>
+      <w:proofErr w:type="spellEnd"/>
+    </w:p>
+    <w:p>
+      <w:pPr>
+        <w:pStyle w:val="a3"/>
+        <w:numPr>
+          <w:ilvl w:val="0"/>
+          <w:numId w:val="2"/>
+        </w:numPr>
+      </w:pPr>
+      <w:proofErr w:type="spellStart"/>
+      <w:r>
+        <w:t>Хххххххххххххххххххх</w:t>
+      </w:r>
+      <w:proofErr w:type="spellEnd"/>
+    </w:p>
+    <w:p>
+      <w:pPr>
+        <w:pStyle w:val="a3"/>
+        <w:numPr>
+          <w:ilvl w:val="0"/>
+          <w:numId w:val="2"/>
+        </w:numPr>
+      </w:pPr>
+      <w:proofErr w:type="spellStart"/>
+      <w:r>
+        <w:t>Хххххххххххххххххххх</w:t>
+      </w:r>
+      <w:proofErr w:type="spellEnd"/>
+    </w:p>
+    <w:p>
+      <w:pPr>
+        <w:pStyle w:val="a3"/>
+        <w:numPr>
+          <w:ilvl w:val="0"/>
+          <w:numId w:val="2"/>
+        </w:numPr>
+      </w:pPr>
+      <w:proofErr w:type="spellStart"/>
+      <w:r>
+        <w:t>Хххххххххххххххххххх</w:t>
+      </w:r>
+      <w:proofErr w:type="spellEnd"/>
+    </w:p>
+    <w:p>
+      <w:pPr>
+        <w:pStyle w:val="a3"/>
+        <w:numPr>
+          <w:ilvl w:val="0"/>
+          <w:numId w:val="2"/>
+        </w:numPr>
+      </w:pPr>
+      <w:proofErr w:type="spellStart"/>
+      <w:r>
+        <w:t>Хххххххххххххххххххх</w:t>
+      </w:r>
+      <w:proofErr w:type="spellEnd"/>
     </w:p>
     <w:p>
       <w:pPr>
@@ -2429,6 +2663,7 @@
           <w:lang w:val="en-US"/>
         </w:rPr>
       </w:pPr>
+      <w:proofErr w:type="spellStart"/>
       <w:r>
         <w:rPr>
           <w:b/>
@@ -2439,78 +2674,91 @@
         </w:rPr>
         <w:t>Xxxxxxxxxxxxxxxx</w:t>
       </w:r>
-    </w:p>
-    <w:p>
-      <w:pPr>
-        <w:pStyle w:val="a3"/>
-        <w:numPr>
-          <w:ilvl w:val="0"/>
-          <w:numId w:val="2"/>
-        </w:numPr>
-      </w:pPr>
-      <w:r>
-        <w:t>Хххххххххххххххххххх</w:t>
-      </w:r>
-    </w:p>
-    <w:p>
-      <w:pPr>
-        <w:pStyle w:val="a3"/>
-        <w:numPr>
-          <w:ilvl w:val="0"/>
-          <w:numId w:val="2"/>
-        </w:numPr>
-      </w:pPr>
-      <w:r>
-        <w:t>Хххххххххххххххххххх</w:t>
-      </w:r>
-    </w:p>
-    <w:p>
-      <w:pPr>
-        <w:pStyle w:val="a3"/>
-        <w:numPr>
-          <w:ilvl w:val="0"/>
-          <w:numId w:val="2"/>
-        </w:numPr>
-      </w:pPr>
-      <w:r>
-        <w:t>Хххххххххххххххххххх</w:t>
-      </w:r>
-    </w:p>
-    <w:p>
-      <w:pPr>
-        <w:pStyle w:val="a3"/>
-        <w:numPr>
-          <w:ilvl w:val="0"/>
-          <w:numId w:val="2"/>
-        </w:numPr>
-      </w:pPr>
-      <w:r>
-        <w:t>Хххххххххххххххххххх</w:t>
-      </w:r>
-    </w:p>
-    <w:p>
-      <w:pPr>
-        <w:pStyle w:val="a3"/>
-        <w:numPr>
-          <w:ilvl w:val="0"/>
-          <w:numId w:val="2"/>
-        </w:numPr>
-      </w:pPr>
-      <w:r>
-        <w:t>Хххххххххххххххххххх</w:t>
-      </w:r>
-    </w:p>
-    <w:p>
-      <w:pPr>
-        <w:pStyle w:val="a3"/>
-        <w:numPr>
-          <w:ilvl w:val="0"/>
-          <w:numId w:val="2"/>
-        </w:numPr>
-      </w:pPr>
-      <w:r>
-        <w:t>Хххххххххххххххххххх</w:t>
-      </w:r>
+      <w:proofErr w:type="spellEnd"/>
+    </w:p>
+    <w:p>
+      <w:pPr>
+        <w:pStyle w:val="a3"/>
+        <w:numPr>
+          <w:ilvl w:val="0"/>
+          <w:numId w:val="2"/>
+        </w:numPr>
+      </w:pPr>
+      <w:proofErr w:type="spellStart"/>
+      <w:r>
+        <w:t>Хххххххххххххххххххх</w:t>
+      </w:r>
+      <w:proofErr w:type="spellEnd"/>
+    </w:p>
+    <w:p>
+      <w:pPr>
+        <w:pStyle w:val="a3"/>
+        <w:numPr>
+          <w:ilvl w:val="0"/>
+          <w:numId w:val="2"/>
+        </w:numPr>
+      </w:pPr>
+      <w:proofErr w:type="spellStart"/>
+      <w:r>
+        <w:t>Хххххххххххххххххххх</w:t>
+      </w:r>
+      <w:proofErr w:type="spellEnd"/>
+    </w:p>
+    <w:p>
+      <w:pPr>
+        <w:pStyle w:val="a3"/>
+        <w:numPr>
+          <w:ilvl w:val="0"/>
+          <w:numId w:val="2"/>
+        </w:numPr>
+      </w:pPr>
+      <w:proofErr w:type="spellStart"/>
+      <w:r>
+        <w:t>Хххххххххххххххххххх</w:t>
+      </w:r>
+      <w:proofErr w:type="spellEnd"/>
+    </w:p>
+    <w:p>
+      <w:pPr>
+        <w:pStyle w:val="a3"/>
+        <w:numPr>
+          <w:ilvl w:val="0"/>
+          <w:numId w:val="2"/>
+        </w:numPr>
+      </w:pPr>
+      <w:proofErr w:type="spellStart"/>
+      <w:r>
+        <w:t>Хххххххххххххххххххх</w:t>
+      </w:r>
+      <w:proofErr w:type="spellEnd"/>
+    </w:p>
+    <w:p>
+      <w:pPr>
+        <w:pStyle w:val="a3"/>
+        <w:numPr>
+          <w:ilvl w:val="0"/>
+          <w:numId w:val="2"/>
+        </w:numPr>
+      </w:pPr>
+      <w:proofErr w:type="spellStart"/>
+      <w:r>
+        <w:t>Хххххххххххххххххххх</w:t>
+      </w:r>
+      <w:proofErr w:type="spellEnd"/>
+    </w:p>
+    <w:p>
+      <w:pPr>
+        <w:pStyle w:val="a3"/>
+        <w:numPr>
+          <w:ilvl w:val="0"/>
+          <w:numId w:val="2"/>
+        </w:numPr>
+      </w:pPr>
+      <w:proofErr w:type="spellStart"/>
+      <w:r>
+        <w:t>Хххххххххххххххххххх</w:t>
+      </w:r>
+      <w:proofErr w:type="spellEnd"/>
     </w:p>
     <w:p>
       <w:pPr>
@@ -2529,6 +2777,7 @@
           <w:lang w:val="en-US"/>
         </w:rPr>
       </w:pPr>
+      <w:proofErr w:type="spellStart"/>
       <w:r>
         <w:rPr>
           <w:b/>
@@ -2539,79 +2788,92 @@
         </w:rPr>
         <w:t>Xxxxxxxxxxxxxxxx</w:t>
       </w:r>
-    </w:p>
-    <w:p>
-      <w:pPr>
-        <w:pStyle w:val="a3"/>
-        <w:numPr>
-          <w:ilvl w:val="0"/>
-          <w:numId w:val="2"/>
-        </w:numPr>
-      </w:pPr>
-      <w:r>
-        <w:t>Хххххххххххххххххххх</w:t>
-      </w:r>
-    </w:p>
-    <w:p>
-      <w:pPr>
-        <w:pStyle w:val="a3"/>
-        <w:numPr>
-          <w:ilvl w:val="0"/>
-          <w:numId w:val="2"/>
-        </w:numPr>
-      </w:pPr>
+      <w:proofErr w:type="spellEnd"/>
+    </w:p>
+    <w:p>
+      <w:pPr>
+        <w:pStyle w:val="a3"/>
+        <w:numPr>
+          <w:ilvl w:val="0"/>
+          <w:numId w:val="2"/>
+        </w:numPr>
+      </w:pPr>
+      <w:proofErr w:type="spellStart"/>
+      <w:r>
+        <w:t>Хххххххххххххххххххх</w:t>
+      </w:r>
+      <w:proofErr w:type="spellEnd"/>
+    </w:p>
+    <w:p>
+      <w:pPr>
+        <w:pStyle w:val="a3"/>
+        <w:numPr>
+          <w:ilvl w:val="0"/>
+          <w:numId w:val="2"/>
+        </w:numPr>
+      </w:pPr>
+      <w:proofErr w:type="spellStart"/>
+      <w:r>
+        <w:t>Хххххххххххххххххххх</w:t>
+      </w:r>
+      <w:proofErr w:type="spellEnd"/>
+    </w:p>
+    <w:p>
+      <w:pPr>
+        <w:pStyle w:val="a3"/>
+        <w:numPr>
+          <w:ilvl w:val="0"/>
+          <w:numId w:val="2"/>
+        </w:numPr>
+      </w:pPr>
+      <w:proofErr w:type="spellStart"/>
       <w:r>
         <w:lastRenderedPageBreak/>
         <w:t>Хххххххххххххххххххх</w:t>
       </w:r>
-    </w:p>
-    <w:p>
-      <w:pPr>
-        <w:pStyle w:val="a3"/>
-        <w:numPr>
-          <w:ilvl w:val="0"/>
-          <w:numId w:val="2"/>
-        </w:numPr>
-      </w:pPr>
-      <w:r>
-        <w:t>Хххххххххххххххххххх</w:t>
-      </w:r>
-    </w:p>
-    <w:p>
-      <w:pPr>
-        <w:pStyle w:val="a3"/>
-        <w:numPr>
-          <w:ilvl w:val="0"/>
-          <w:numId w:val="2"/>
-        </w:numPr>
-      </w:pPr>
-      <w:r>
-        <w:t>Хххххххххххххххххххх</w:t>
-      </w:r>
-    </w:p>
-    <w:p>
-      <w:pPr>
-        <w:pStyle w:val="a3"/>
-        <w:numPr>
-          <w:ilvl w:val="0"/>
-          <w:numId w:val="2"/>
-        </w:numPr>
-      </w:pPr>
-      <w:r>
-        <w:t>Хххххххххххххххххххх</w:t>
-      </w:r>
-    </w:p>
-    <w:p>
-      <w:pPr>
-        <w:pStyle w:val="a3"/>
-        <w:numPr>
-          <w:ilvl w:val="0"/>
-          <w:numId w:val="2"/>
-        </w:numPr>
-      </w:pPr>
-      <w:r>
-        <w:t>Хххххххххххххххххххх</w:t>
-      </w:r>
+      <w:proofErr w:type="spellEnd"/>
+    </w:p>
+    <w:p>
+      <w:pPr>
+        <w:pStyle w:val="a3"/>
+        <w:numPr>
+          <w:ilvl w:val="0"/>
+          <w:numId w:val="2"/>
+        </w:numPr>
+      </w:pPr>
+      <w:proofErr w:type="spellStart"/>
+      <w:r>
+        <w:t>Хххххххххххххххххххх</w:t>
+      </w:r>
+      <w:proofErr w:type="spellEnd"/>
+    </w:p>
+    <w:p>
+      <w:pPr>
+        <w:pStyle w:val="a3"/>
+        <w:numPr>
+          <w:ilvl w:val="0"/>
+          <w:numId w:val="2"/>
+        </w:numPr>
+      </w:pPr>
+      <w:proofErr w:type="spellStart"/>
+      <w:r>
+        <w:t>Хххххххххххххххххххх</w:t>
+      </w:r>
+      <w:proofErr w:type="spellEnd"/>
+    </w:p>
+    <w:p>
+      <w:pPr>
+        <w:pStyle w:val="a3"/>
+        <w:numPr>
+          <w:ilvl w:val="0"/>
+          <w:numId w:val="2"/>
+        </w:numPr>
+      </w:pPr>
+      <w:proofErr w:type="spellStart"/>
+      <w:r>
+        <w:t>Хххххххххххххххххххх</w:t>
+      </w:r>
+      <w:proofErr w:type="spellEnd"/>
     </w:p>
     <w:p>
       <w:pPr>
@@ -2630,6 +2892,7 @@
           <w:lang w:val="en-US"/>
         </w:rPr>
       </w:pPr>
+      <w:proofErr w:type="spellStart"/>
       <w:r>
         <w:rPr>
           <w:b/>
@@ -2640,78 +2903,91 @@
         </w:rPr>
         <w:t>Xxxxxxxxxxxxxxxx</w:t>
       </w:r>
-    </w:p>
-    <w:p>
-      <w:pPr>
-        <w:pStyle w:val="a3"/>
-        <w:numPr>
-          <w:ilvl w:val="0"/>
-          <w:numId w:val="2"/>
-        </w:numPr>
-      </w:pPr>
-      <w:r>
-        <w:t>Хххххххххххххххххххх</w:t>
-      </w:r>
-    </w:p>
-    <w:p>
-      <w:pPr>
-        <w:pStyle w:val="a3"/>
-        <w:numPr>
-          <w:ilvl w:val="0"/>
-          <w:numId w:val="2"/>
-        </w:numPr>
-      </w:pPr>
-      <w:r>
-        <w:t>Хххххххххххххххххххх</w:t>
-      </w:r>
-    </w:p>
-    <w:p>
-      <w:pPr>
-        <w:pStyle w:val="a3"/>
-        <w:numPr>
-          <w:ilvl w:val="0"/>
-          <w:numId w:val="2"/>
-        </w:numPr>
-      </w:pPr>
-      <w:r>
-        <w:t>Хххххххххххххххххххх</w:t>
-      </w:r>
-    </w:p>
-    <w:p>
-      <w:pPr>
-        <w:pStyle w:val="a3"/>
-        <w:numPr>
-          <w:ilvl w:val="0"/>
-          <w:numId w:val="2"/>
-        </w:numPr>
-      </w:pPr>
-      <w:r>
-        <w:t>Хххххххххххххххххххх</w:t>
-      </w:r>
-    </w:p>
-    <w:p>
-      <w:pPr>
-        <w:pStyle w:val="a3"/>
-        <w:numPr>
-          <w:ilvl w:val="0"/>
-          <w:numId w:val="2"/>
-        </w:numPr>
-      </w:pPr>
-      <w:r>
-        <w:t>Хххххххххххххххххххх</w:t>
-      </w:r>
-    </w:p>
-    <w:p>
-      <w:pPr>
-        <w:pStyle w:val="a3"/>
-        <w:numPr>
-          <w:ilvl w:val="0"/>
-          <w:numId w:val="2"/>
-        </w:numPr>
-      </w:pPr>
-      <w:r>
-        <w:t>Хххххххххххххххххххх</w:t>
-      </w:r>
+      <w:proofErr w:type="spellEnd"/>
+    </w:p>
+    <w:p>
+      <w:pPr>
+        <w:pStyle w:val="a3"/>
+        <w:numPr>
+          <w:ilvl w:val="0"/>
+          <w:numId w:val="2"/>
+        </w:numPr>
+      </w:pPr>
+      <w:proofErr w:type="spellStart"/>
+      <w:r>
+        <w:t>Хххххххххххххххххххх</w:t>
+      </w:r>
+      <w:proofErr w:type="spellEnd"/>
+    </w:p>
+    <w:p>
+      <w:pPr>
+        <w:pStyle w:val="a3"/>
+        <w:numPr>
+          <w:ilvl w:val="0"/>
+          <w:numId w:val="2"/>
+        </w:numPr>
+      </w:pPr>
+      <w:proofErr w:type="spellStart"/>
+      <w:r>
+        <w:t>Хххххххххххххххххххх</w:t>
+      </w:r>
+      <w:proofErr w:type="spellEnd"/>
+    </w:p>
+    <w:p>
+      <w:pPr>
+        <w:pStyle w:val="a3"/>
+        <w:numPr>
+          <w:ilvl w:val="0"/>
+          <w:numId w:val="2"/>
+        </w:numPr>
+      </w:pPr>
+      <w:proofErr w:type="spellStart"/>
+      <w:r>
+        <w:t>Хххххххххххххххххххх</w:t>
+      </w:r>
+      <w:proofErr w:type="spellEnd"/>
+    </w:p>
+    <w:p>
+      <w:pPr>
+        <w:pStyle w:val="a3"/>
+        <w:numPr>
+          <w:ilvl w:val="0"/>
+          <w:numId w:val="2"/>
+        </w:numPr>
+      </w:pPr>
+      <w:proofErr w:type="spellStart"/>
+      <w:r>
+        <w:t>Хххххххххххххххххххх</w:t>
+      </w:r>
+      <w:proofErr w:type="spellEnd"/>
+    </w:p>
+    <w:p>
+      <w:pPr>
+        <w:pStyle w:val="a3"/>
+        <w:numPr>
+          <w:ilvl w:val="0"/>
+          <w:numId w:val="2"/>
+        </w:numPr>
+      </w:pPr>
+      <w:proofErr w:type="spellStart"/>
+      <w:r>
+        <w:t>Хххххххххххххххххххх</w:t>
+      </w:r>
+      <w:proofErr w:type="spellEnd"/>
+    </w:p>
+    <w:p>
+      <w:pPr>
+        <w:pStyle w:val="a3"/>
+        <w:numPr>
+          <w:ilvl w:val="0"/>
+          <w:numId w:val="2"/>
+        </w:numPr>
+      </w:pPr>
+      <w:proofErr w:type="spellStart"/>
+      <w:r>
+        <w:t>Хххххххххххххххххххх</w:t>
+      </w:r>
+      <w:proofErr w:type="spellEnd"/>
     </w:p>
     <w:p>
       <w:pPr>
@@ -2730,6 +3006,7 @@
           <w:lang w:val="en-US"/>
         </w:rPr>
       </w:pPr>
+      <w:proofErr w:type="spellStart"/>
       <w:r>
         <w:rPr>
           <w:b/>
@@ -2740,78 +3017,91 @@
         </w:rPr>
         <w:t>Xxxxxxxxxxxxxxxx</w:t>
       </w:r>
-    </w:p>
-    <w:p>
-      <w:pPr>
-        <w:pStyle w:val="a3"/>
-        <w:numPr>
-          <w:ilvl w:val="0"/>
-          <w:numId w:val="2"/>
-        </w:numPr>
-      </w:pPr>
-      <w:r>
-        <w:t>Хххххххххххххххххххх</w:t>
-      </w:r>
-    </w:p>
-    <w:p>
-      <w:pPr>
-        <w:pStyle w:val="a3"/>
-        <w:numPr>
-          <w:ilvl w:val="0"/>
-          <w:numId w:val="2"/>
-        </w:numPr>
-      </w:pPr>
-      <w:r>
-        <w:t>Хххххххххххххххххххх</w:t>
-      </w:r>
-    </w:p>
-    <w:p>
-      <w:pPr>
-        <w:pStyle w:val="a3"/>
-        <w:numPr>
-          <w:ilvl w:val="0"/>
-          <w:numId w:val="2"/>
-        </w:numPr>
-      </w:pPr>
-      <w:r>
-        <w:t>Хххххххххххххххххххх</w:t>
-      </w:r>
-    </w:p>
-    <w:p>
-      <w:pPr>
-        <w:pStyle w:val="a3"/>
-        <w:numPr>
-          <w:ilvl w:val="0"/>
-          <w:numId w:val="2"/>
-        </w:numPr>
-      </w:pPr>
-      <w:r>
-        <w:t>Хххххххххххххххххххх</w:t>
-      </w:r>
-    </w:p>
-    <w:p>
-      <w:pPr>
-        <w:pStyle w:val="a3"/>
-        <w:numPr>
-          <w:ilvl w:val="0"/>
-          <w:numId w:val="2"/>
-        </w:numPr>
-      </w:pPr>
-      <w:r>
-        <w:t>Хххххххххххххххххххх</w:t>
-      </w:r>
-    </w:p>
-    <w:p>
-      <w:pPr>
-        <w:pStyle w:val="a3"/>
-        <w:numPr>
-          <w:ilvl w:val="0"/>
-          <w:numId w:val="2"/>
-        </w:numPr>
-      </w:pPr>
-      <w:r>
-        <w:t>Хххххххххххххххххххх</w:t>
-      </w:r>
+      <w:proofErr w:type="spellEnd"/>
+    </w:p>
+    <w:p>
+      <w:pPr>
+        <w:pStyle w:val="a3"/>
+        <w:numPr>
+          <w:ilvl w:val="0"/>
+          <w:numId w:val="2"/>
+        </w:numPr>
+      </w:pPr>
+      <w:proofErr w:type="spellStart"/>
+      <w:r>
+        <w:t>Хххххххххххххххххххх</w:t>
+      </w:r>
+      <w:proofErr w:type="spellEnd"/>
+    </w:p>
+    <w:p>
+      <w:pPr>
+        <w:pStyle w:val="a3"/>
+        <w:numPr>
+          <w:ilvl w:val="0"/>
+          <w:numId w:val="2"/>
+        </w:numPr>
+      </w:pPr>
+      <w:proofErr w:type="spellStart"/>
+      <w:r>
+        <w:t>Хххххххххххххххххххх</w:t>
+      </w:r>
+      <w:proofErr w:type="spellEnd"/>
+    </w:p>
+    <w:p>
+      <w:pPr>
+        <w:pStyle w:val="a3"/>
+        <w:numPr>
+          <w:ilvl w:val="0"/>
+          <w:numId w:val="2"/>
+        </w:numPr>
+      </w:pPr>
+      <w:proofErr w:type="spellStart"/>
+      <w:r>
+        <w:t>Хххххххххххххххххххх</w:t>
+      </w:r>
+      <w:proofErr w:type="spellEnd"/>
+    </w:p>
+    <w:p>
+      <w:pPr>
+        <w:pStyle w:val="a3"/>
+        <w:numPr>
+          <w:ilvl w:val="0"/>
+          <w:numId w:val="2"/>
+        </w:numPr>
+      </w:pPr>
+      <w:proofErr w:type="spellStart"/>
+      <w:r>
+        <w:t>Хххххххххххххххххххх</w:t>
+      </w:r>
+      <w:proofErr w:type="spellEnd"/>
+    </w:p>
+    <w:p>
+      <w:pPr>
+        <w:pStyle w:val="a3"/>
+        <w:numPr>
+          <w:ilvl w:val="0"/>
+          <w:numId w:val="2"/>
+        </w:numPr>
+      </w:pPr>
+      <w:proofErr w:type="spellStart"/>
+      <w:r>
+        <w:t>Хххххххххххххххххххх</w:t>
+      </w:r>
+      <w:proofErr w:type="spellEnd"/>
+    </w:p>
+    <w:p>
+      <w:pPr>
+        <w:pStyle w:val="a3"/>
+        <w:numPr>
+          <w:ilvl w:val="0"/>
+          <w:numId w:val="2"/>
+        </w:numPr>
+      </w:pPr>
+      <w:proofErr w:type="spellStart"/>
+      <w:r>
+        <w:t>Хххххххххххххххххххх</w:t>
+      </w:r>
+      <w:proofErr w:type="spellEnd"/>
     </w:p>
     <w:p>
       <w:pPr>
@@ -2830,6 +3120,7 @@
           <w:lang w:val="en-US"/>
         </w:rPr>
       </w:pPr>
+      <w:proofErr w:type="spellStart"/>
       <w:r>
         <w:rPr>
           <w:b/>
@@ -2840,78 +3131,91 @@
         </w:rPr>
         <w:t>Xxxxxxxxxxxxxxxx</w:t>
       </w:r>
-    </w:p>
-    <w:p>
-      <w:pPr>
-        <w:pStyle w:val="a3"/>
-        <w:numPr>
-          <w:ilvl w:val="0"/>
-          <w:numId w:val="2"/>
-        </w:numPr>
-      </w:pPr>
-      <w:r>
-        <w:t>Хххххххххххххххххххх</w:t>
-      </w:r>
-    </w:p>
-    <w:p>
-      <w:pPr>
-        <w:pStyle w:val="a3"/>
-        <w:numPr>
-          <w:ilvl w:val="0"/>
-          <w:numId w:val="2"/>
-        </w:numPr>
-      </w:pPr>
-      <w:r>
-        <w:t>Хххххххххххххххххххх</w:t>
-      </w:r>
-    </w:p>
-    <w:p>
-      <w:pPr>
-        <w:pStyle w:val="a3"/>
-        <w:numPr>
-          <w:ilvl w:val="0"/>
-          <w:numId w:val="2"/>
-        </w:numPr>
-      </w:pPr>
-      <w:r>
-        <w:t>Хххххххххххххххххххх</w:t>
-      </w:r>
-    </w:p>
-    <w:p>
-      <w:pPr>
-        <w:pStyle w:val="a3"/>
-        <w:numPr>
-          <w:ilvl w:val="0"/>
-          <w:numId w:val="2"/>
-        </w:numPr>
-      </w:pPr>
-      <w:r>
-        <w:t>Хххххххххххххххххххх</w:t>
-      </w:r>
-    </w:p>
-    <w:p>
-      <w:pPr>
-        <w:pStyle w:val="a3"/>
-        <w:numPr>
-          <w:ilvl w:val="0"/>
-          <w:numId w:val="2"/>
-        </w:numPr>
-      </w:pPr>
-      <w:r>
-        <w:t>Хххххххххххххххххххх</w:t>
-      </w:r>
-    </w:p>
-    <w:p>
-      <w:pPr>
-        <w:pStyle w:val="a3"/>
-        <w:numPr>
-          <w:ilvl w:val="0"/>
-          <w:numId w:val="2"/>
-        </w:numPr>
-      </w:pPr>
-      <w:r>
-        <w:t>Хххххххххххххххххххх</w:t>
-      </w:r>
+      <w:proofErr w:type="spellEnd"/>
+    </w:p>
+    <w:p>
+      <w:pPr>
+        <w:pStyle w:val="a3"/>
+        <w:numPr>
+          <w:ilvl w:val="0"/>
+          <w:numId w:val="2"/>
+        </w:numPr>
+      </w:pPr>
+      <w:proofErr w:type="spellStart"/>
+      <w:r>
+        <w:t>Хххххххххххххххххххх</w:t>
+      </w:r>
+      <w:proofErr w:type="spellEnd"/>
+    </w:p>
+    <w:p>
+      <w:pPr>
+        <w:pStyle w:val="a3"/>
+        <w:numPr>
+          <w:ilvl w:val="0"/>
+          <w:numId w:val="2"/>
+        </w:numPr>
+      </w:pPr>
+      <w:proofErr w:type="spellStart"/>
+      <w:r>
+        <w:t>Хххххххххххххххххххх</w:t>
+      </w:r>
+      <w:proofErr w:type="spellEnd"/>
+    </w:p>
+    <w:p>
+      <w:pPr>
+        <w:pStyle w:val="a3"/>
+        <w:numPr>
+          <w:ilvl w:val="0"/>
+          <w:numId w:val="2"/>
+        </w:numPr>
+      </w:pPr>
+      <w:proofErr w:type="spellStart"/>
+      <w:r>
+        <w:t>Хххххххххххххххххххх</w:t>
+      </w:r>
+      <w:proofErr w:type="spellEnd"/>
+    </w:p>
+    <w:p>
+      <w:pPr>
+        <w:pStyle w:val="a3"/>
+        <w:numPr>
+          <w:ilvl w:val="0"/>
+          <w:numId w:val="2"/>
+        </w:numPr>
+      </w:pPr>
+      <w:proofErr w:type="spellStart"/>
+      <w:r>
+        <w:t>Хххххххххххххххххххх</w:t>
+      </w:r>
+      <w:proofErr w:type="spellEnd"/>
+    </w:p>
+    <w:p>
+      <w:pPr>
+        <w:pStyle w:val="a3"/>
+        <w:numPr>
+          <w:ilvl w:val="0"/>
+          <w:numId w:val="2"/>
+        </w:numPr>
+      </w:pPr>
+      <w:proofErr w:type="spellStart"/>
+      <w:r>
+        <w:t>Хххххххххххххххххххх</w:t>
+      </w:r>
+      <w:proofErr w:type="spellEnd"/>
+    </w:p>
+    <w:p>
+      <w:pPr>
+        <w:pStyle w:val="a3"/>
+        <w:numPr>
+          <w:ilvl w:val="0"/>
+          <w:numId w:val="2"/>
+        </w:numPr>
+      </w:pPr>
+      <w:proofErr w:type="spellStart"/>
+      <w:r>
+        <w:t>Хххххххххххххххххххх</w:t>
+      </w:r>
+      <w:proofErr w:type="spellEnd"/>
     </w:p>
     <w:p>
       <w:pPr>
@@ -2930,6 +3234,7 @@
           <w:lang w:val="en-US"/>
         </w:rPr>
       </w:pPr>
+      <w:proofErr w:type="spellStart"/>
       <w:r>
         <w:rPr>
           <w:b/>
@@ -2940,78 +3245,91 @@
         </w:rPr>
         <w:t>Xxxxxxxxxxxxxxxx</w:t>
       </w:r>
-    </w:p>
-    <w:p>
-      <w:pPr>
-        <w:pStyle w:val="a3"/>
-        <w:numPr>
-          <w:ilvl w:val="0"/>
-          <w:numId w:val="2"/>
-        </w:numPr>
-      </w:pPr>
-      <w:r>
-        <w:t>Хххххххххххххххххххх</w:t>
-      </w:r>
-    </w:p>
-    <w:p>
-      <w:pPr>
-        <w:pStyle w:val="a3"/>
-        <w:numPr>
-          <w:ilvl w:val="0"/>
-          <w:numId w:val="2"/>
-        </w:numPr>
-      </w:pPr>
-      <w:r>
-        <w:t>Хххххххххххххххххххх</w:t>
-      </w:r>
-    </w:p>
-    <w:p>
-      <w:pPr>
-        <w:pStyle w:val="a3"/>
-        <w:numPr>
-          <w:ilvl w:val="0"/>
-          <w:numId w:val="2"/>
-        </w:numPr>
-      </w:pPr>
-      <w:r>
-        <w:t>Хххххххххххххххххххх</w:t>
-      </w:r>
-    </w:p>
-    <w:p>
-      <w:pPr>
-        <w:pStyle w:val="a3"/>
-        <w:numPr>
-          <w:ilvl w:val="0"/>
-          <w:numId w:val="2"/>
-        </w:numPr>
-      </w:pPr>
-      <w:r>
-        <w:t>Хххххххххххххххххххх</w:t>
-      </w:r>
-    </w:p>
-    <w:p>
-      <w:pPr>
-        <w:pStyle w:val="a3"/>
-        <w:numPr>
-          <w:ilvl w:val="0"/>
-          <w:numId w:val="2"/>
-        </w:numPr>
-      </w:pPr>
-      <w:r>
-        <w:t>Хххххххххххххххххххх</w:t>
-      </w:r>
-    </w:p>
-    <w:p>
-      <w:pPr>
-        <w:pStyle w:val="a3"/>
-        <w:numPr>
-          <w:ilvl w:val="0"/>
-          <w:numId w:val="2"/>
-        </w:numPr>
-      </w:pPr>
-      <w:r>
-        <w:t>Хххххххххххххххххххх</w:t>
-      </w:r>
+      <w:proofErr w:type="spellEnd"/>
+    </w:p>
+    <w:p>
+      <w:pPr>
+        <w:pStyle w:val="a3"/>
+        <w:numPr>
+          <w:ilvl w:val="0"/>
+          <w:numId w:val="2"/>
+        </w:numPr>
+      </w:pPr>
+      <w:proofErr w:type="spellStart"/>
+      <w:r>
+        <w:t>Хххххххххххххххххххх</w:t>
+      </w:r>
+      <w:proofErr w:type="spellEnd"/>
+    </w:p>
+    <w:p>
+      <w:pPr>
+        <w:pStyle w:val="a3"/>
+        <w:numPr>
+          <w:ilvl w:val="0"/>
+          <w:numId w:val="2"/>
+        </w:numPr>
+      </w:pPr>
+      <w:proofErr w:type="spellStart"/>
+      <w:r>
+        <w:t>Хххххххххххххххххххх</w:t>
+      </w:r>
+      <w:proofErr w:type="spellEnd"/>
+    </w:p>
+    <w:p>
+      <w:pPr>
+        <w:pStyle w:val="a3"/>
+        <w:numPr>
+          <w:ilvl w:val="0"/>
+          <w:numId w:val="2"/>
+        </w:numPr>
+      </w:pPr>
+      <w:proofErr w:type="spellStart"/>
+      <w:r>
+        <w:t>Хххххххххххххххххххх</w:t>
+      </w:r>
+      <w:proofErr w:type="spellEnd"/>
+    </w:p>
+    <w:p>
+      <w:pPr>
+        <w:pStyle w:val="a3"/>
+        <w:numPr>
+          <w:ilvl w:val="0"/>
+          <w:numId w:val="2"/>
+        </w:numPr>
+      </w:pPr>
+      <w:proofErr w:type="spellStart"/>
+      <w:r>
+        <w:t>Хххххххххххххххххххх</w:t>
+      </w:r>
+      <w:proofErr w:type="spellEnd"/>
+    </w:p>
+    <w:p>
+      <w:pPr>
+        <w:pStyle w:val="a3"/>
+        <w:numPr>
+          <w:ilvl w:val="0"/>
+          <w:numId w:val="2"/>
+        </w:numPr>
+      </w:pPr>
+      <w:proofErr w:type="spellStart"/>
+      <w:r>
+        <w:t>Хххххххххххххххххххх</w:t>
+      </w:r>
+      <w:proofErr w:type="spellEnd"/>
+    </w:p>
+    <w:p>
+      <w:pPr>
+        <w:pStyle w:val="a3"/>
+        <w:numPr>
+          <w:ilvl w:val="0"/>
+          <w:numId w:val="2"/>
+        </w:numPr>
+      </w:pPr>
+      <w:proofErr w:type="spellStart"/>
+      <w:r>
+        <w:t>Хххххххххххххххххххх</w:t>
+      </w:r>
+      <w:proofErr w:type="spellEnd"/>
     </w:p>
     <w:p>
       <w:pPr>
@@ -3030,6 +3348,7 @@
           <w:lang w:val="en-US"/>
         </w:rPr>
       </w:pPr>
+      <w:proofErr w:type="spellStart"/>
       <w:r>
         <w:rPr>
           <w:b/>
@@ -3040,78 +3359,205 @@
         </w:rPr>
         <w:t>Xxxxxxxxxxxxxxxx</w:t>
       </w:r>
-    </w:p>
-    <w:p>
-      <w:pPr>
-        <w:pStyle w:val="a3"/>
-        <w:numPr>
-          <w:ilvl w:val="0"/>
-          <w:numId w:val="2"/>
-        </w:numPr>
-      </w:pPr>
-      <w:r>
-        <w:t>Хххххххххххххххххххх</w:t>
-      </w:r>
-    </w:p>
-    <w:p>
-      <w:pPr>
-        <w:pStyle w:val="a3"/>
-        <w:numPr>
-          <w:ilvl w:val="0"/>
-          <w:numId w:val="2"/>
-        </w:numPr>
-      </w:pPr>
-      <w:r>
-        <w:t>Хххххххххххххххххххх</w:t>
-      </w:r>
-    </w:p>
-    <w:p>
-      <w:pPr>
-        <w:pStyle w:val="a3"/>
-        <w:numPr>
-          <w:ilvl w:val="0"/>
-          <w:numId w:val="2"/>
-        </w:numPr>
-      </w:pPr>
-      <w:r>
-        <w:t>Хххххххххххххххххххх</w:t>
-      </w:r>
-    </w:p>
-    <w:p>
-      <w:pPr>
-        <w:pStyle w:val="a3"/>
-        <w:numPr>
-          <w:ilvl w:val="0"/>
-          <w:numId w:val="2"/>
-        </w:numPr>
-      </w:pPr>
-      <w:r>
-        <w:t>Хххххххххххххххххххх</w:t>
-      </w:r>
-    </w:p>
-    <w:p>
-      <w:pPr>
-        <w:pStyle w:val="a3"/>
-        <w:numPr>
-          <w:ilvl w:val="0"/>
-          <w:numId w:val="2"/>
-        </w:numPr>
-      </w:pPr>
-      <w:r>
-        <w:t>Хххххххххххххххххххх</w:t>
-      </w:r>
-    </w:p>
-    <w:p>
-      <w:pPr>
-        <w:pStyle w:val="a3"/>
-        <w:numPr>
-          <w:ilvl w:val="0"/>
-          <w:numId w:val="2"/>
-        </w:numPr>
-      </w:pPr>
-      <w:r>
-        <w:t>Хххххххххххххххххххх</w:t>
-      </w:r>
+      <w:proofErr w:type="spellEnd"/>
+    </w:p>
+    <w:p>
+      <w:pPr>
+        <w:pStyle w:val="a3"/>
+        <w:numPr>
+          <w:ilvl w:val="0"/>
+          <w:numId w:val="2"/>
+        </w:numPr>
+      </w:pPr>
+      <w:proofErr w:type="spellStart"/>
+      <w:r>
+        <w:t>Хххххххххххххххххххх</w:t>
+      </w:r>
+      <w:proofErr w:type="spellEnd"/>
+    </w:p>
+    <w:p>
+      <w:pPr>
+        <w:pStyle w:val="a3"/>
+        <w:numPr>
+          <w:ilvl w:val="0"/>
+          <w:numId w:val="2"/>
+        </w:numPr>
+      </w:pPr>
+      <w:proofErr w:type="spellStart"/>
+      <w:r>
+        <w:t>Хххххххххххххххххххх</w:t>
+      </w:r>
+      <w:proofErr w:type="spellEnd"/>
+    </w:p>
+    <w:p>
+      <w:pPr>
+        <w:pStyle w:val="a3"/>
+        <w:numPr>
+          <w:ilvl w:val="0"/>
+          <w:numId w:val="2"/>
+        </w:numPr>
+      </w:pPr>
+      <w:proofErr w:type="spellStart"/>
+      <w:r>
+        <w:t>Хххххххххххххххххххх</w:t>
+      </w:r>
+      <w:proofErr w:type="spellEnd"/>
+    </w:p>
+    <w:p>
+      <w:pPr>
+        <w:pStyle w:val="a3"/>
+        <w:numPr>
+          <w:ilvl w:val="0"/>
+          <w:numId w:val="2"/>
+        </w:numPr>
+      </w:pPr>
+      <w:proofErr w:type="spellStart"/>
+      <w:r>
+        <w:t>Хххххххххххххххххххх</w:t>
+      </w:r>
+      <w:proofErr w:type="spellEnd"/>
+    </w:p>
+    <w:p>
+      <w:pPr>
+        <w:pStyle w:val="a3"/>
+        <w:numPr>
+          <w:ilvl w:val="0"/>
+          <w:numId w:val="2"/>
+        </w:numPr>
+      </w:pPr>
+      <w:proofErr w:type="spellStart"/>
+      <w:r>
+        <w:t>Хххххххххххххххххххх</w:t>
+      </w:r>
+      <w:proofErr w:type="spellEnd"/>
+    </w:p>
+    <w:p>
+      <w:pPr>
+        <w:pStyle w:val="a3"/>
+        <w:numPr>
+          <w:ilvl w:val="0"/>
+          <w:numId w:val="2"/>
+        </w:numPr>
+      </w:pPr>
+      <w:proofErr w:type="spellStart"/>
+      <w:r>
+        <w:t>Хххххххххххххххххххх</w:t>
+      </w:r>
+      <w:proofErr w:type="spellEnd"/>
+    </w:p>
+    <w:p>
+      <w:pPr>
+        <w:rPr>
+          <w:lang w:val="en-US"/>
+        </w:rPr>
+      </w:pPr>
+    </w:p>
+    <w:p>
+      <w:pPr>
+        <w:rPr>
+          <w:b/>
+          <w:sz w:val="28"/>
+          <w:szCs w:val="28"/>
+          <w:u w:val="single"/>
+          <w:lang w:val="en-US"/>
+        </w:rPr>
+      </w:pPr>
+      <w:proofErr w:type="spellStart"/>
+      <w:r>
+        <w:rPr>
+          <w:b/>
+          <w:sz w:val="28"/>
+          <w:szCs w:val="28"/>
+          <w:u w:val="single"/>
+          <w:lang w:val="en-US"/>
+        </w:rPr>
+        <w:t>Xxxxxxxxxxxxxxxx</w:t>
+      </w:r>
+      <w:proofErr w:type="spellEnd"/>
+    </w:p>
+    <w:p>
+      <w:pPr>
+        <w:pStyle w:val="a3"/>
+        <w:numPr>
+          <w:ilvl w:val="0"/>
+          <w:numId w:val="2"/>
+        </w:numPr>
+      </w:pPr>
+      <w:proofErr w:type="spellStart"/>
+      <w:r>
+        <w:t>Хххххххххххххххххххх</w:t>
+      </w:r>
+      <w:proofErr w:type="spellEnd"/>
+    </w:p>
+    <w:p>
+      <w:pPr>
+        <w:pStyle w:val="a3"/>
+        <w:numPr>
+          <w:ilvl w:val="0"/>
+          <w:numId w:val="2"/>
+        </w:numPr>
+      </w:pPr>
+      <w:proofErr w:type="spellStart"/>
+      <w:r>
+        <w:t>Хххххххххххххххххххх</w:t>
+      </w:r>
+      <w:proofErr w:type="spellEnd"/>
+    </w:p>
+    <w:p>
+      <w:pPr>
+        <w:pStyle w:val="a3"/>
+        <w:numPr>
+          <w:ilvl w:val="0"/>
+          <w:numId w:val="2"/>
+        </w:numPr>
+      </w:pPr>
+      <w:proofErr w:type="spellStart"/>
+      <w:r>
+        <w:t>Хххххххххххххххххххх</w:t>
+      </w:r>
+      <w:proofErr w:type="spellEnd"/>
+    </w:p>
+    <w:p>
+      <w:pPr>
+        <w:pStyle w:val="a3"/>
+        <w:numPr>
+          <w:ilvl w:val="0"/>
+          <w:numId w:val="2"/>
+        </w:numPr>
+      </w:pPr>
+      <w:proofErr w:type="spellStart"/>
+      <w:r>
+        <w:t>Хххххххххххххххххххх</w:t>
+      </w:r>
+      <w:proofErr w:type="spellEnd"/>
+    </w:p>
+    <w:p>
+      <w:pPr>
+        <w:pStyle w:val="a3"/>
+        <w:numPr>
+          <w:ilvl w:val="0"/>
+          <w:numId w:val="2"/>
+        </w:numPr>
+      </w:pPr>
+      <w:proofErr w:type="spellStart"/>
+      <w:r>
+        <w:t>Хххххххххххххххххххх</w:t>
+      </w:r>
+      <w:proofErr w:type="spellEnd"/>
+    </w:p>
+    <w:p>
+      <w:pPr>
+        <w:pStyle w:val="a3"/>
+        <w:numPr>
+          <w:ilvl w:val="0"/>
+          <w:numId w:val="2"/>
+        </w:numPr>
+      </w:pPr>
+      <w:proofErr w:type="spellStart"/>
+      <w:r>
+        <w:t>Хххххххххххххххххххх</w:t>
+      </w:r>
+      <w:proofErr w:type="spellEnd"/>
     </w:p>
     <w:p>
       <w:pPr>

</xml_diff>

<commit_message>
add ref to the section Test Management
</commit_message>
<xml_diff>
--- a/References.docx
+++ b/References.docx
@@ -2153,10 +2153,16 @@
         </w:numPr>
       </w:pPr>
       <w:r>
+        <w:rPr>
+          <w:b/>
+        </w:rPr>
         <w:t xml:space="preserve">Описание </w:t>
       </w:r>
       <w:proofErr w:type="spellStart"/>
       <w:r>
+        <w:rPr>
+          <w:b/>
+        </w:rPr>
         <w:t>sqlmap</w:t>
       </w:r>
       <w:proofErr w:type="spellEnd"/>
@@ -2246,6 +2252,9 @@
       </w:pPr>
       <w:proofErr w:type="spellStart"/>
       <w:r>
+        <w:rPr>
+          <w:b/>
+        </w:rPr>
         <w:t>sqlmap</w:t>
       </w:r>
       <w:proofErr w:type="spellEnd"/>
@@ -2255,19 +2264,9 @@
       <w:r>
         <w:t xml:space="preserve">/ Учебное руководство </w:t>
       </w:r>
-      <w:bookmarkStart w:id="0" w:name="_GoBack"/>
-      <w:bookmarkEnd w:id="0"/>
-      <w:r>
-        <w:br/>
-      </w:r>
-      <w:r>
-        <w:t>Ресурс:</w:t>
-      </w:r>
-      <w:r>
-        <w:t xml:space="preserve"> </w:t>
-      </w:r>
-      <w:r>
-        <w:t xml:space="preserve">Инструменты </w:t>
+      <w:r>
+        <w:br/>
+        <w:t xml:space="preserve">Ресурс: Инструменты </w:t>
       </w:r>
       <w:r>
         <w:rPr>
@@ -2321,7 +2320,6 @@
           <w:lang w:val="en-US"/>
         </w:rPr>
       </w:pPr>
-      <w:proofErr w:type="spellStart"/>
       <w:r>
         <w:rPr>
           <w:b/>
@@ -2330,79 +2328,254 @@
           <w:u w:val="single"/>
           <w:lang w:val="en-US"/>
         </w:rPr>
-        <w:t>Xxxxxxxxxxxxxxxx</w:t>
-      </w:r>
-      <w:proofErr w:type="spellEnd"/>
-    </w:p>
-    <w:p>
-      <w:pPr>
-        <w:pStyle w:val="a3"/>
-        <w:numPr>
-          <w:ilvl w:val="0"/>
-          <w:numId w:val="2"/>
-        </w:numPr>
-      </w:pPr>
-      <w:proofErr w:type="spellStart"/>
-      <w:r>
-        <w:t>Хххххххххххххххххххх</w:t>
-      </w:r>
-      <w:proofErr w:type="spellEnd"/>
-    </w:p>
-    <w:p>
-      <w:pPr>
-        <w:pStyle w:val="a3"/>
-        <w:numPr>
-          <w:ilvl w:val="0"/>
-          <w:numId w:val="2"/>
-        </w:numPr>
-      </w:pPr>
-      <w:proofErr w:type="spellStart"/>
-      <w:r>
-        <w:t>Хххххххххххххххххххх</w:t>
-      </w:r>
-      <w:proofErr w:type="spellEnd"/>
-    </w:p>
-    <w:p>
-      <w:pPr>
-        <w:pStyle w:val="a3"/>
-        <w:numPr>
-          <w:ilvl w:val="0"/>
-          <w:numId w:val="2"/>
-        </w:numPr>
-      </w:pPr>
-      <w:proofErr w:type="spellStart"/>
-      <w:r>
-        <w:t>Хххххххххххххххххххх</w:t>
-      </w:r>
-      <w:proofErr w:type="spellEnd"/>
-    </w:p>
-    <w:p>
-      <w:pPr>
-        <w:pStyle w:val="a3"/>
-        <w:numPr>
-          <w:ilvl w:val="0"/>
-          <w:numId w:val="2"/>
-        </w:numPr>
-      </w:pPr>
-      <w:proofErr w:type="spellStart"/>
-      <w:r>
-        <w:t>Хххххххххххххххххххх</w:t>
-      </w:r>
-      <w:proofErr w:type="spellEnd"/>
-    </w:p>
-    <w:p>
-      <w:pPr>
-        <w:pStyle w:val="a3"/>
-        <w:numPr>
-          <w:ilvl w:val="0"/>
-          <w:numId w:val="2"/>
-        </w:numPr>
-      </w:pPr>
-      <w:proofErr w:type="spellStart"/>
-      <w:r>
-        <w:t>Хххххххххххххххххххх</w:t>
-      </w:r>
-      <w:proofErr w:type="spellEnd"/>
+        <w:t>Test Management</w:t>
+      </w:r>
+    </w:p>
+    <w:p>
+      <w:pPr>
+        <w:pStyle w:val="a3"/>
+        <w:numPr>
+          <w:ilvl w:val="0"/>
+          <w:numId w:val="2"/>
+        </w:numPr>
+      </w:pPr>
+      <w:bookmarkStart w:id="0" w:name="_GoBack"/>
+      <w:bookmarkEnd w:id="0"/>
+      <w:r>
+        <w:rPr>
+          <w:b/>
+        </w:rPr>
+        <w:t xml:space="preserve">Модель зрелости тестирования TPI </w:t>
+      </w:r>
+      <w:proofErr w:type="spellStart"/>
+      <w:r>
+        <w:rPr>
+          <w:b/>
+        </w:rPr>
+        <w:t>Next</w:t>
+      </w:r>
+      <w:proofErr w:type="spellEnd"/>
+      <w:r>
+        <w:rPr>
+          <w:b/>
+        </w:rPr>
+        <w:t>: преимущества, недостатки и варианты внедрения</w:t>
+      </w:r>
+      <w:r>
+        <w:t xml:space="preserve"> / Статья 2020-01-17 </w:t>
+      </w:r>
+      <w:r>
+        <w:t>Вячеслав Сахаров</w:t>
+      </w:r>
+      <w:r>
+        <w:br/>
+        <w:t xml:space="preserve">Ресурс: </w:t>
+      </w:r>
+      <w:r>
+        <w:rPr>
+          <w:lang w:val="en-US"/>
+        </w:rPr>
+        <w:t>DOU</w:t>
+      </w:r>
+      <w:r>
+        <w:t xml:space="preserve"> </w:t>
+      </w:r>
+      <w:r>
+        <w:br/>
+      </w:r>
+      <w:hyperlink r:id="rId30" w:history="1">
+        <w:r>
+          <w:rPr>
+            <w:rStyle w:val="a4"/>
+          </w:rPr>
+          <w:t>https://dou.ua/lenta/articles/maturnity-models-tpi-next/</w:t>
+        </w:r>
+      </w:hyperlink>
+      <w:r>
+        <w:t xml:space="preserve"> </w:t>
+      </w:r>
+    </w:p>
+    <w:p>
+      <w:pPr>
+        <w:pStyle w:val="a3"/>
+        <w:numPr>
+          <w:ilvl w:val="0"/>
+          <w:numId w:val="2"/>
+        </w:numPr>
+        <w:rPr>
+          <w:b/>
+        </w:rPr>
+      </w:pPr>
+      <w:r>
+        <w:rPr>
+          <w:b/>
+        </w:rPr>
+        <w:t>Тестирование Безопасности</w:t>
+      </w:r>
+      <w:r>
+        <w:rPr>
+          <w:b/>
+          <w:lang w:val="en-US"/>
+        </w:rPr>
+        <w:t xml:space="preserve"> </w:t>
+      </w:r>
+      <w:r>
+        <w:t>/</w:t>
+      </w:r>
+      <w:r>
+        <w:t xml:space="preserve"> </w:t>
+      </w:r>
+      <w:r>
+        <w:t>Лекция 2021</w:t>
+      </w:r>
+      <w:r>
+        <w:t xml:space="preserve">-10 Владимир </w:t>
+      </w:r>
+      <w:proofErr w:type="spellStart"/>
+      <w:r>
+        <w:t>Арутин</w:t>
+      </w:r>
+      <w:proofErr w:type="spellEnd"/>
+      <w:r>
+        <w:t xml:space="preserve"> </w:t>
+      </w:r>
+      <w:r>
+        <w:br/>
+        <w:t>Ресурс</w:t>
+      </w:r>
+      <w:r>
+        <w:rPr>
+          <w:lang w:val="en-US"/>
+        </w:rPr>
+        <w:t>:</w:t>
+      </w:r>
+      <w:r>
+        <w:t xml:space="preserve"> Компания </w:t>
+      </w:r>
+      <w:r>
+        <w:rPr>
+          <w:b/>
+          <w:lang w:val="en-US"/>
+        </w:rPr>
+        <w:t>AB Soft</w:t>
+      </w:r>
+      <w:r>
+        <w:t>, авторский курс</w:t>
+      </w:r>
+      <w:r>
+        <w:rPr>
+          <w:lang w:val="en-US"/>
+        </w:rPr>
+        <w:t xml:space="preserve"> </w:t>
+      </w:r>
+      <w:r>
+        <w:t>«</w:t>
+      </w:r>
+      <w:r>
+        <w:rPr>
+          <w:lang w:val="en-US"/>
+        </w:rPr>
+        <w:t>QA Manual</w:t>
+      </w:r>
+      <w:r>
+        <w:t>»</w:t>
+      </w:r>
+    </w:p>
+    <w:p>
+      <w:pPr>
+        <w:pStyle w:val="a3"/>
+        <w:numPr>
+          <w:ilvl w:val="0"/>
+          <w:numId w:val="2"/>
+        </w:numPr>
+      </w:pPr>
+      <w:r>
+        <w:rPr>
+          <w:b/>
+        </w:rPr>
+        <w:t>Риски в тестировании ПО</w:t>
+      </w:r>
+      <w:r>
+        <w:t xml:space="preserve"> </w:t>
+      </w:r>
+      <w:r>
+        <w:t>/</w:t>
+      </w:r>
+      <w:r>
+        <w:rPr>
+          <w:lang w:val="en-US"/>
+        </w:rPr>
+        <w:t xml:space="preserve"> </w:t>
+      </w:r>
+      <w:r>
+        <w:t xml:space="preserve">Статья 2008-10-30 </w:t>
+      </w:r>
+      <w:r>
+        <w:t>Панкратов Вячеслав</w:t>
+      </w:r>
+      <w:r>
+        <w:br/>
+        <w:t>Ресурс: software-testing.ru</w:t>
+      </w:r>
+      <w:r>
+        <w:br/>
+      </w:r>
+      <w:hyperlink r:id="rId31" w:history="1">
+        <w:r>
+          <w:rPr>
+            <w:rStyle w:val="a4"/>
+          </w:rPr>
+          <w:t>https://www.software-testing.ru/library/testing/general-testing/335-risk-management-in-software-testing</w:t>
+        </w:r>
+      </w:hyperlink>
+      <w:r>
+        <w:t xml:space="preserve"> </w:t>
+      </w:r>
+    </w:p>
+    <w:p>
+      <w:pPr>
+        <w:pStyle w:val="a3"/>
+        <w:numPr>
+          <w:ilvl w:val="0"/>
+          <w:numId w:val="2"/>
+        </w:numPr>
+      </w:pPr>
+      <w:r>
+        <w:t>Матрица вероятностей и последствий</w:t>
+      </w:r>
+      <w:r>
+        <w:t xml:space="preserve"> / Статья 2016-06-24</w:t>
+      </w:r>
+      <w:r>
+        <w:br/>
+        <w:t xml:space="preserve">Ресурс: </w:t>
+      </w:r>
+      <w:r>
+        <w:rPr>
+          <w:lang w:val="en-US"/>
+        </w:rPr>
+        <w:t>HELPIKS.ORG</w:t>
+      </w:r>
+      <w:r>
+        <w:rPr>
+          <w:lang w:val="en-US"/>
+        </w:rPr>
+        <w:br/>
+      </w:r>
+      <w:hyperlink r:id="rId32" w:history="1">
+        <w:r>
+          <w:rPr>
+            <w:rStyle w:val="a4"/>
+          </w:rPr>
+          <w:t>https://helpiks.org/8-36752.html</w:t>
+        </w:r>
+      </w:hyperlink>
+      <w:r>
+        <w:rPr>
+          <w:lang w:val="en-US"/>
+        </w:rPr>
+        <w:t xml:space="preserve"> </w:t>
+      </w:r>
     </w:p>
     <w:p>
       <w:pPr>
@@ -2728,6 +2901,7 @@
       </w:pPr>
       <w:proofErr w:type="spellStart"/>
       <w:r>
+        <w:lastRenderedPageBreak/>
         <w:t>Хххххххххххххххххххх</w:t>
       </w:r>
       <w:proofErr w:type="spellEnd"/>
@@ -2828,7 +3002,6 @@
       </w:pPr>
       <w:proofErr w:type="spellStart"/>
       <w:r>
-        <w:lastRenderedPageBreak/>
         <w:t>Хххххххххххххххххххх</w:t>
       </w:r>
       <w:proofErr w:type="spellEnd"/>
@@ -3499,6 +3672,7 @@
       </w:pPr>
       <w:proofErr w:type="spellStart"/>
       <w:r>
+        <w:lastRenderedPageBreak/>
         <w:t>Хххххххххххххххххххх</w:t>
       </w:r>
       <w:proofErr w:type="spellEnd"/>

</xml_diff>